<commit_message>
Basic Rules and Concepts
Basic Rules and Concepts
</commit_message>
<xml_diff>
--- a/docs/CoreJava.docx
+++ b/docs/CoreJava.docx
@@ -1771,23 +1771,7 @@
           <w:b/>
           <w:bCs/>
         </w:rPr>
-        <w:t xml:space="preserve">public static void </w:t>
-      </w:r>
-      <w:proofErr w:type="gramStart"/>
-      <w:r>
-        <w:rPr>
-          <w:b/>
-          <w:bCs/>
-        </w:rPr>
-        <w:t>main(</w:t>
-      </w:r>
-      <w:proofErr w:type="gramEnd"/>
-      <w:r>
-        <w:rPr>
-          <w:b/>
-          <w:bCs/>
-        </w:rPr>
-        <w:t xml:space="preserve">String </w:t>
+        <w:t xml:space="preserve">public static void main(String </w:t>
       </w:r>
       <w:proofErr w:type="spellStart"/>
       <w:r>
@@ -1870,13 +1854,8 @@
           <w:numId w:val="5"/>
         </w:numPr>
       </w:pPr>
-      <w:proofErr w:type="gramStart"/>
-      <w:r>
-        <w:t>These statement</w:t>
-      </w:r>
-      <w:proofErr w:type="gramEnd"/>
-      <w:r>
-        <w:t xml:space="preserve"> executes and produce an output</w:t>
+      <w:r>
+        <w:t>These statement executes and produce an output</w:t>
       </w:r>
     </w:p>
     <w:p>
@@ -1888,15 +1867,7 @@
         </w:numPr>
       </w:pPr>
       <w:r>
-        <w:t xml:space="preserve">To print the </w:t>
-      </w:r>
-      <w:proofErr w:type="gramStart"/>
-      <w:r>
-        <w:t>output</w:t>
-      </w:r>
-      <w:proofErr w:type="gramEnd"/>
-      <w:r>
-        <w:t xml:space="preserve"> you can use following line of code</w:t>
+        <w:t>To print the output you can use following line of code</w:t>
       </w:r>
     </w:p>
     <w:p>
@@ -2146,15 +2117,7 @@
         <w:t>n</w:t>
       </w:r>
       <w:r>
-        <w:t xml:space="preserve"> outcome of the </w:t>
-      </w:r>
-      <w:proofErr w:type="gramStart"/>
-      <w:r>
-        <w:t>compilation</w:t>
-      </w:r>
-      <w:proofErr w:type="gramEnd"/>
-      <w:r>
-        <w:t xml:space="preserve"> you will get a .class file.</w:t>
+        <w:t xml:space="preserve"> outcome of the compilation you will get a .class file.</w:t>
       </w:r>
     </w:p>
     <w:p>
@@ -2235,6 +2198,7 @@
         <w:rPr>
           <w:b/>
           <w:bCs/>
+          <w:noProof/>
         </w:rPr>
         <w:drawing>
           <wp:inline distT="0" distB="0" distL="0" distR="0" wp14:anchorId="42C8190D" wp14:editId="495C727F">
@@ -2307,15 +2271,7 @@
         </w:numPr>
       </w:pPr>
       <w:r>
-        <w:t xml:space="preserve">You can create multiple java classes in a file but, only one class must be public and your java file name must be </w:t>
-      </w:r>
-      <w:proofErr w:type="gramStart"/>
-      <w:r>
-        <w:t>save</w:t>
-      </w:r>
-      <w:proofErr w:type="gramEnd"/>
-      <w:r>
-        <w:t xml:space="preserve"> as a public class name.</w:t>
+        <w:t>You can create multiple java classes in a file but, only one class must be public and your java file name must be save as a public class name.</w:t>
       </w:r>
     </w:p>
     <w:p>
@@ -2339,7 +2295,13 @@
         </w:numPr>
       </w:pPr>
       <w:r>
-        <w:t>It is not mandatory to provide the main method inside java class. but if you are trying to execute the java class from JVM then you class must have a main method.</w:t>
+        <w:t>It is not mandatory to provide the main method inside java class. but if you are trying to execute the java class from JVM then you</w:t>
+      </w:r>
+      <w:r>
+        <w:t>r</w:t>
+      </w:r>
+      <w:r>
+        <w:t xml:space="preserve"> class must have a main method.</w:t>
       </w:r>
     </w:p>
     <w:p>
@@ -2490,15 +2452,13 @@
         </w:numPr>
       </w:pPr>
       <w:r>
-        <w:t xml:space="preserve">There </w:t>
-      </w:r>
-      <w:proofErr w:type="gramStart"/>
-      <w:r>
-        <w:t>are</w:t>
-      </w:r>
-      <w:proofErr w:type="gramEnd"/>
-      <w:r>
-        <w:t xml:space="preserve"> total 52 words are serve by java.</w:t>
+        <w:t xml:space="preserve">There are total 52 words are </w:t>
+      </w:r>
+      <w:r>
+        <w:t xml:space="preserve">reserve </w:t>
+      </w:r>
+      <w:r>
+        <w:t>by java.</w:t>
       </w:r>
     </w:p>
     <w:p>
@@ -2510,15 +2470,7 @@
         </w:numPr>
       </w:pPr>
       <w:r>
-        <w:t xml:space="preserve">All keyword </w:t>
-      </w:r>
-      <w:proofErr w:type="gramStart"/>
-      <w:r>
-        <w:t>are</w:t>
-      </w:r>
-      <w:proofErr w:type="gramEnd"/>
-      <w:r>
-        <w:t xml:space="preserve"> in small case only.</w:t>
+        <w:t>All keyword are in small case only.</w:t>
       </w:r>
     </w:p>
     <w:p>
@@ -2606,15 +2558,7 @@
         </w:rPr>
       </w:pPr>
       <w:r>
-        <w:t xml:space="preserve">The words which are used to create class, method, object, variable name </w:t>
-      </w:r>
-      <w:proofErr w:type="gramStart"/>
-      <w:r>
-        <w:t>are</w:t>
-      </w:r>
-      <w:proofErr w:type="gramEnd"/>
-      <w:r>
-        <w:t xml:space="preserve"> called identifier.</w:t>
+        <w:t>The words which are used to create class, method, object, variable name are called identifier.</w:t>
       </w:r>
     </w:p>
     <w:p>
@@ -2674,15 +2618,7 @@
         </w:rPr>
       </w:pPr>
       <w:r>
-        <w:t xml:space="preserve">Identifier can </w:t>
-      </w:r>
-      <w:proofErr w:type="gramStart"/>
-      <w:r>
-        <w:t>contains</w:t>
-      </w:r>
-      <w:proofErr w:type="gramEnd"/>
-      <w:r>
-        <w:t xml:space="preserve"> alphabets, symbol, number.</w:t>
+        <w:t>Identifier can contains alphabets, symbol, number.</w:t>
       </w:r>
     </w:p>
     <w:p>
@@ -3031,15 +2967,7 @@
         </w:rPr>
       </w:pPr>
       <w:r>
-        <w:t xml:space="preserve">Literals are the values, mostly string values are also </w:t>
-      </w:r>
-      <w:proofErr w:type="gramStart"/>
-      <w:r>
-        <w:t>consider</w:t>
-      </w:r>
-      <w:proofErr w:type="gramEnd"/>
-      <w:r>
-        <w:t xml:space="preserve"> as a literal.</w:t>
+        <w:t>Literals are the values, mostly string values are also consider as a literal.</w:t>
       </w:r>
     </w:p>
     <w:p>
@@ -3054,15 +2982,7 @@
         </w:rPr>
       </w:pPr>
       <w:r>
-        <w:t xml:space="preserve">The values which is reserve by java is also known are literals. These values are also </w:t>
-      </w:r>
-      <w:proofErr w:type="gramStart"/>
-      <w:r>
-        <w:t>consider</w:t>
-      </w:r>
-      <w:proofErr w:type="gramEnd"/>
-      <w:r>
-        <w:t xml:space="preserve"> as keyword.</w:t>
+        <w:t>The values which is reserve by java is also known are literals. These values are also consider as keyword.</w:t>
       </w:r>
     </w:p>
     <w:p>

</xml_diff>

<commit_message>
String, user input and Encapsulation
String, user input and Encapsulation
</commit_message>
<xml_diff>
--- a/docs/CoreJava.docx
+++ b/docs/CoreJava.docx
@@ -105,10 +105,19 @@
         <w:rPr>
           <w:highlight w:val="yellow"/>
         </w:rPr>
-        <w:t>Java intro, Installation and Setup for Java, Writing and executing first java program, Data Type, Control flow statements, Operators, Array, Class, Objects, methods,</w:t>
-      </w:r>
-      <w:r>
-        <w:t xml:space="preserve"> Java Build-class, String classes. </w:t>
+        <w:t xml:space="preserve">Java intro, Installation and Setup for Java, Writing and executing first java program, Data Type, Control flow statements, Operators, Array, Class, Objects, </w:t>
+      </w:r>
+      <w:r>
+        <w:rPr>
+          <w:highlight w:val="yellow"/>
+        </w:rPr>
+        <w:t>methods, Java Build-class, String classes</w:t>
+      </w:r>
+      <w:r>
+        <w:rPr>
+          <w:highlight w:val="yellow"/>
+        </w:rPr>
+        <w:t>, User input.</w:t>
       </w:r>
     </w:p>
     <w:p>
@@ -651,7 +660,7 @@
           <w:noProof/>
         </w:rPr>
         <w:drawing>
-          <wp:anchor distT="0" distB="0" distL="114300" distR="114300" simplePos="0" relativeHeight="251658240" behindDoc="0" locked="0" layoutInCell="1" allowOverlap="1" wp14:anchorId="1E71C9DF" wp14:editId="3CBE62BC">
+          <wp:anchor distT="0" distB="0" distL="114300" distR="114300" simplePos="0" relativeHeight="251658240" behindDoc="0" locked="0" layoutInCell="1" allowOverlap="1" wp14:anchorId="1E71C9DF" wp14:editId="60F5C31B">
             <wp:simplePos x="1828800" y="2790908"/>
             <wp:positionH relativeFrom="column">
               <wp:align>left</wp:align>
@@ -2398,7 +2407,7 @@
           <w:noProof/>
         </w:rPr>
         <w:drawing>
-          <wp:inline distT="0" distB="0" distL="0" distR="0" wp14:anchorId="7D02F1A1" wp14:editId="2EDF21B8">
+          <wp:inline distT="0" distB="0" distL="0" distR="0" wp14:anchorId="7D02F1A1" wp14:editId="0C638519">
             <wp:extent cx="3752850" cy="1148715"/>
             <wp:effectExtent l="0" t="0" r="0" b="0"/>
             <wp:docPr id="1464995463" name="Picture 1"/>
@@ -3894,7 +3903,7 @@
           <w:noProof/>
         </w:rPr>
         <w:drawing>
-          <wp:inline distT="0" distB="0" distL="0" distR="0" wp14:anchorId="7E809450" wp14:editId="25C6B13B">
+          <wp:inline distT="0" distB="0" distL="0" distR="0" wp14:anchorId="7E809450" wp14:editId="06C9F25D">
             <wp:extent cx="3021523" cy="631553"/>
             <wp:effectExtent l="0" t="0" r="7620" b="0"/>
             <wp:docPr id="2051558349" name="Picture 1"/>
@@ -4484,7 +4493,7 @@
           <w:szCs w:val="32"/>
         </w:rPr>
         <w:drawing>
-          <wp:inline distT="0" distB="0" distL="0" distR="0" wp14:anchorId="200B02DA" wp14:editId="61791AC2">
+          <wp:inline distT="0" distB="0" distL="0" distR="0" wp14:anchorId="200B02DA" wp14:editId="0608484A">
             <wp:extent cx="3735606" cy="2257727"/>
             <wp:effectExtent l="0" t="0" r="0" b="0"/>
             <wp:docPr id="21" name="Picture 21"/>
@@ -4731,6 +4740,526 @@
         </w:drawing>
       </w:r>
     </w:p>
+    <w:p>
+      <w:pPr>
+        <w:pStyle w:val="NoSpacing"/>
+      </w:pPr>
+    </w:p>
+    <w:p>
+      <w:pPr>
+        <w:pStyle w:val="NoSpacing"/>
+      </w:pPr>
+    </w:p>
+    <w:p>
+      <w:r>
+        <w:br w:type="page"/>
+      </w:r>
+    </w:p>
+    <w:p>
+      <w:pPr>
+        <w:pStyle w:val="NoSpacing"/>
+        <w:rPr>
+          <w:b/>
+          <w:bCs/>
+          <w:u w:val="single"/>
+        </w:rPr>
+      </w:pPr>
+      <w:r>
+        <w:rPr>
+          <w:b/>
+          <w:bCs/>
+          <w:u w:val="single"/>
+        </w:rPr>
+        <w:lastRenderedPageBreak/>
+        <w:t>User Input</w:t>
+      </w:r>
+    </w:p>
+    <w:p>
+      <w:pPr>
+        <w:pStyle w:val="NoSpacing"/>
+        <w:numPr>
+          <w:ilvl w:val="0"/>
+          <w:numId w:val="22"/>
+        </w:numPr>
+      </w:pPr>
+      <w:r>
+        <w:t>You can accept the values from the user.</w:t>
+      </w:r>
+    </w:p>
+    <w:p>
+      <w:pPr>
+        <w:pStyle w:val="NoSpacing"/>
+        <w:numPr>
+          <w:ilvl w:val="0"/>
+          <w:numId w:val="22"/>
+        </w:numPr>
+      </w:pPr>
+      <w:r>
+        <w:t>To accepts values java provided a predefine.</w:t>
+      </w:r>
+    </w:p>
+    <w:p>
+      <w:pPr>
+        <w:pStyle w:val="NoSpacing"/>
+        <w:numPr>
+          <w:ilvl w:val="0"/>
+          <w:numId w:val="22"/>
+        </w:numPr>
+      </w:pPr>
+      <w:r>
+        <w:t>There are multiple ways to accept input from user</w:t>
+      </w:r>
+    </w:p>
+    <w:p>
+      <w:pPr>
+        <w:pStyle w:val="NoSpacing"/>
+        <w:numPr>
+          <w:ilvl w:val="1"/>
+          <w:numId w:val="22"/>
+        </w:numPr>
+        <w:rPr>
+          <w:b/>
+          <w:bCs/>
+        </w:rPr>
+      </w:pPr>
+      <w:r>
+        <w:rPr>
+          <w:b/>
+          <w:bCs/>
+        </w:rPr>
+        <w:t>Command line argument</w:t>
+      </w:r>
+    </w:p>
+    <w:p>
+      <w:pPr>
+        <w:pStyle w:val="NoSpacing"/>
+        <w:numPr>
+          <w:ilvl w:val="1"/>
+          <w:numId w:val="22"/>
+        </w:numPr>
+      </w:pPr>
+      <w:r>
+        <w:t>Console class</w:t>
+      </w:r>
+    </w:p>
+    <w:p>
+      <w:pPr>
+        <w:pStyle w:val="NoSpacing"/>
+        <w:numPr>
+          <w:ilvl w:val="1"/>
+          <w:numId w:val="22"/>
+        </w:numPr>
+        <w:rPr>
+          <w:b/>
+          <w:bCs/>
+        </w:rPr>
+      </w:pPr>
+      <w:r>
+        <w:rPr>
+          <w:b/>
+          <w:bCs/>
+        </w:rPr>
+        <w:t>Scanner Class</w:t>
+      </w:r>
+    </w:p>
+    <w:p>
+      <w:pPr>
+        <w:pStyle w:val="NoSpacing"/>
+        <w:numPr>
+          <w:ilvl w:val="1"/>
+          <w:numId w:val="22"/>
+        </w:numPr>
+      </w:pPr>
+      <w:r>
+        <w:t xml:space="preserve">Buffer classes </w:t>
+      </w:r>
+    </w:p>
+    <w:p>
+      <w:pPr>
+        <w:pStyle w:val="NoSpacing"/>
+      </w:pPr>
+    </w:p>
+    <w:p>
+      <w:pPr>
+        <w:pStyle w:val="NoSpacing"/>
+        <w:rPr>
+          <w:b/>
+          <w:bCs/>
+          <w:u w:val="single"/>
+        </w:rPr>
+      </w:pPr>
+      <w:r>
+        <w:rPr>
+          <w:b/>
+          <w:bCs/>
+          <w:u w:val="single"/>
+        </w:rPr>
+        <w:t>Command Line Argument</w:t>
+      </w:r>
+    </w:p>
+    <w:p>
+      <w:pPr>
+        <w:pStyle w:val="NoSpacing"/>
+        <w:numPr>
+          <w:ilvl w:val="0"/>
+          <w:numId w:val="23"/>
+        </w:numPr>
+      </w:pPr>
+      <w:r>
+        <w:t>This is use to accept the values from the user before execution of the program.</w:t>
+      </w:r>
+    </w:p>
+    <w:p>
+      <w:pPr>
+        <w:pStyle w:val="NoSpacing"/>
+        <w:numPr>
+          <w:ilvl w:val="0"/>
+          <w:numId w:val="23"/>
+        </w:numPr>
+      </w:pPr>
+      <w:r>
+        <w:t xml:space="preserve">User has to provide values from the execution command. </w:t>
+      </w:r>
+    </w:p>
+    <w:p>
+      <w:pPr>
+        <w:pStyle w:val="NoSpacing"/>
+        <w:numPr>
+          <w:ilvl w:val="0"/>
+          <w:numId w:val="23"/>
+        </w:numPr>
+      </w:pPr>
+      <w:r>
+        <w:t xml:space="preserve">The values which </w:t>
+      </w:r>
+      <w:r>
+        <w:t>are</w:t>
+      </w:r>
+      <w:r>
+        <w:t xml:space="preserve"> provide from command line will be received in java program inside main method and in String array.</w:t>
+      </w:r>
+    </w:p>
+    <w:p>
+      <w:pPr>
+        <w:pStyle w:val="NoSpacing"/>
+        <w:numPr>
+          <w:ilvl w:val="0"/>
+          <w:numId w:val="23"/>
+        </w:numPr>
+      </w:pPr>
+      <w:r>
+        <w:t>All the values pass by the user is in string format only. It has to convert into appropriate data type in java program.</w:t>
+      </w:r>
+      <w:r>
+        <w:t xml:space="preserve"> </w:t>
+      </w:r>
+    </w:p>
+    <w:p>
+      <w:pPr>
+        <w:pStyle w:val="NoSpacing"/>
+      </w:pPr>
+    </w:p>
+    <w:p>
+      <w:pPr>
+        <w:pStyle w:val="NoSpacing"/>
+        <w:rPr>
+          <w:b/>
+          <w:bCs/>
+          <w:u w:val="single"/>
+        </w:rPr>
+      </w:pPr>
+      <w:r>
+        <w:rPr>
+          <w:b/>
+          <w:bCs/>
+          <w:u w:val="single"/>
+        </w:rPr>
+        <w:t>Scanner Class</w:t>
+      </w:r>
+    </w:p>
+    <w:p>
+      <w:pPr>
+        <w:pStyle w:val="NoSpacing"/>
+        <w:numPr>
+          <w:ilvl w:val="0"/>
+          <w:numId w:val="24"/>
+        </w:numPr>
+      </w:pPr>
+      <w:r>
+        <w:t>Scanner Class is build-in class.</w:t>
+      </w:r>
+    </w:p>
+    <w:p>
+      <w:pPr>
+        <w:pStyle w:val="NoSpacing"/>
+        <w:numPr>
+          <w:ilvl w:val="0"/>
+          <w:numId w:val="24"/>
+        </w:numPr>
+      </w:pPr>
+      <w:r>
+        <w:t xml:space="preserve">This class is present inside </w:t>
+      </w:r>
+      <w:proofErr w:type="spellStart"/>
+      <w:proofErr w:type="gramStart"/>
+      <w:r>
+        <w:t>java.util</w:t>
+      </w:r>
+      <w:proofErr w:type="spellEnd"/>
+      <w:proofErr w:type="gramEnd"/>
+      <w:r>
+        <w:t xml:space="preserve"> package.</w:t>
+      </w:r>
+    </w:p>
+    <w:p>
+      <w:pPr>
+        <w:pStyle w:val="NoSpacing"/>
+        <w:numPr>
+          <w:ilvl w:val="0"/>
+          <w:numId w:val="24"/>
+        </w:numPr>
+      </w:pPr>
+      <w:r>
+        <w:t xml:space="preserve">Using this </w:t>
+      </w:r>
+      <w:proofErr w:type="gramStart"/>
+      <w:r>
+        <w:t>class</w:t>
+      </w:r>
+      <w:proofErr w:type="gramEnd"/>
+      <w:r>
+        <w:t xml:space="preserve"> you can accept the data from user at the time of program execution.</w:t>
+      </w:r>
+    </w:p>
+    <w:p>
+      <w:pPr>
+        <w:pStyle w:val="NoSpacing"/>
+        <w:numPr>
+          <w:ilvl w:val="0"/>
+          <w:numId w:val="24"/>
+        </w:numPr>
+      </w:pPr>
+      <w:r>
+        <w:t>Scanner class has multiple method to accept the different type values.</w:t>
+      </w:r>
+    </w:p>
+    <w:p>
+      <w:pPr>
+        <w:pStyle w:val="NoSpacing"/>
+        <w:numPr>
+          <w:ilvl w:val="0"/>
+          <w:numId w:val="24"/>
+        </w:numPr>
+      </w:pPr>
+      <w:r>
+        <w:t xml:space="preserve">To use a scanner </w:t>
+      </w:r>
+      <w:proofErr w:type="gramStart"/>
+      <w:r>
+        <w:t>class</w:t>
+      </w:r>
+      <w:proofErr w:type="gramEnd"/>
+      <w:r>
+        <w:t xml:space="preserve"> you have to create an object of it and using method you can accept values at runtime.</w:t>
+      </w:r>
+    </w:p>
+    <w:p>
+      <w:pPr>
+        <w:pStyle w:val="NoSpacing"/>
+      </w:pPr>
+    </w:p>
+    <w:p>
+      <w:pPr>
+        <w:pStyle w:val="NoSpacing"/>
+      </w:pPr>
+    </w:p>
+    <w:p>
+      <w:pPr>
+        <w:pStyle w:val="NoSpacing"/>
+        <w:rPr>
+          <w:b/>
+          <w:bCs/>
+          <w:u w:val="single"/>
+        </w:rPr>
+      </w:pPr>
+      <w:r>
+        <w:rPr>
+          <w:b/>
+          <w:bCs/>
+          <w:u w:val="single"/>
+        </w:rPr>
+        <w:t>Eclipse IDE Installation and Setup</w:t>
+      </w:r>
+    </w:p>
+    <w:p>
+      <w:pPr>
+        <w:pStyle w:val="NoSpacing"/>
+      </w:pPr>
+    </w:p>
+    <w:p>
+      <w:pPr>
+        <w:pStyle w:val="NoSpacing"/>
+      </w:pPr>
+      <w:hyperlink r:id="rId23" w:history="1">
+        <w:r>
+          <w:rPr>
+            <w:rStyle w:val="Hyperlink"/>
+          </w:rPr>
+          <w:t>https://www.eclipse.org/downloads/download.php?file=/technology/epp/downloads/release/2023-06/R/eclipse-jee-2023-06-R-win32-x86_64.zip</w:t>
+        </w:r>
+      </w:hyperlink>
+      <w:r>
+        <w:t xml:space="preserve"> </w:t>
+      </w:r>
+    </w:p>
+    <w:p>
+      <w:pPr>
+        <w:pStyle w:val="NoSpacing"/>
+      </w:pPr>
+    </w:p>
+    <w:p>
+      <w:pPr>
+        <w:pStyle w:val="NoSpacing"/>
+      </w:pPr>
+      <w:r>
+        <w:t>Set the Eclipse perspective to “Java”</w:t>
+      </w:r>
+    </w:p>
+    <w:p>
+      <w:pPr>
+        <w:pStyle w:val="NoSpacing"/>
+      </w:pPr>
+    </w:p>
+    <w:p>
+      <w:pPr>
+        <w:pStyle w:val="NoSpacing"/>
+      </w:pPr>
+      <w:r>
+        <w:t xml:space="preserve">Create Java Project into eclipse </w:t>
+      </w:r>
+    </w:p>
+    <w:p>
+      <w:pPr>
+        <w:pStyle w:val="NoSpacing"/>
+        <w:numPr>
+          <w:ilvl w:val="0"/>
+          <w:numId w:val="25"/>
+        </w:numPr>
+      </w:pPr>
+      <w:r>
+        <w:t>Go To “File” menu -&gt; “New” Option -&gt; Click on “Java Project” option.</w:t>
+      </w:r>
+    </w:p>
+    <w:p>
+      <w:pPr>
+        <w:pStyle w:val="NoSpacing"/>
+        <w:numPr>
+          <w:ilvl w:val="0"/>
+          <w:numId w:val="25"/>
+        </w:numPr>
+      </w:pPr>
+      <w:r>
+        <w:t>Set the Name of the project</w:t>
+      </w:r>
+    </w:p>
+    <w:p>
+      <w:pPr>
+        <w:pStyle w:val="NoSpacing"/>
+        <w:numPr>
+          <w:ilvl w:val="0"/>
+          <w:numId w:val="25"/>
+        </w:numPr>
+      </w:pPr>
+      <w:r>
+        <w:t>Unchecked the Module checkbox.</w:t>
+      </w:r>
+    </w:p>
+    <w:p>
+      <w:pPr>
+        <w:pStyle w:val="NoSpacing"/>
+        <w:numPr>
+          <w:ilvl w:val="0"/>
+          <w:numId w:val="25"/>
+        </w:numPr>
+      </w:pPr>
+      <w:r>
+        <w:t>Click on Next -&gt; click on Finish</w:t>
+      </w:r>
+    </w:p>
+    <w:p>
+      <w:pPr>
+        <w:pStyle w:val="NoSpacing"/>
+      </w:pPr>
+    </w:p>
+    <w:p>
+      <w:pPr>
+        <w:pStyle w:val="NoSpacing"/>
+      </w:pPr>
+      <w:r>
+        <w:t>Creating Java File</w:t>
+      </w:r>
+    </w:p>
+    <w:p>
+      <w:pPr>
+        <w:pStyle w:val="NoSpacing"/>
+        <w:numPr>
+          <w:ilvl w:val="0"/>
+          <w:numId w:val="26"/>
+        </w:numPr>
+      </w:pPr>
+      <w:r>
+        <w:t>Right click on the “</w:t>
+      </w:r>
+      <w:proofErr w:type="spellStart"/>
+      <w:r>
+        <w:t>src</w:t>
+      </w:r>
+      <w:proofErr w:type="spellEnd"/>
+      <w:r>
+        <w:t>” folder -&gt; Go To “New” option -&gt; Click on “Class” option</w:t>
+      </w:r>
+    </w:p>
+    <w:p>
+      <w:pPr>
+        <w:pStyle w:val="NoSpacing"/>
+        <w:numPr>
+          <w:ilvl w:val="0"/>
+          <w:numId w:val="26"/>
+        </w:numPr>
+      </w:pPr>
+      <w:r>
+        <w:t>Set the java class name</w:t>
+      </w:r>
+    </w:p>
+    <w:p>
+      <w:pPr>
+        <w:pStyle w:val="NoSpacing"/>
+        <w:numPr>
+          <w:ilvl w:val="0"/>
+          <w:numId w:val="26"/>
+        </w:numPr>
+      </w:pPr>
+      <w:r>
+        <w:t>Select option if you wanted to create main method.</w:t>
+      </w:r>
+    </w:p>
+    <w:p>
+      <w:pPr>
+        <w:pStyle w:val="NoSpacing"/>
+        <w:numPr>
+          <w:ilvl w:val="0"/>
+          <w:numId w:val="26"/>
+        </w:numPr>
+      </w:pPr>
+      <w:r>
+        <w:t>Click on Finish</w:t>
+      </w:r>
+    </w:p>
+    <w:p>
+      <w:pPr>
+        <w:pStyle w:val="NoSpacing"/>
+      </w:pPr>
+    </w:p>
     <w:sectPr>
       <w:pgSz w:w="12240" w:h="15840"/>
       <w:pgMar w:top="1440" w:right="1440" w:bottom="1440" w:left="1440" w:header="720" w:footer="720" w:gutter="0"/>
@@ -5189,6 +5718,92 @@
     </w:lvl>
   </w:abstractNum>
   <w:abstractNum w:abstractNumId="5" w15:restartNumberingAfterBreak="0">
+    <w:nsid w:val="2FFA50AD"/>
+    <w:multiLevelType w:val="hybridMultilevel"/>
+    <w:tmpl w:val="7EC81F54"/>
+    <w:lvl w:ilvl="0" w:tplc="0409000F">
+      <w:start w:val="1"/>
+      <w:numFmt w:val="decimal"/>
+      <w:lvlText w:val="%1."/>
+      <w:lvlJc w:val="left"/>
+      <w:pPr>
+        <w:ind w:left="720" w:hanging="360"/>
+      </w:pPr>
+    </w:lvl>
+    <w:lvl w:ilvl="1" w:tplc="04090019">
+      <w:start w:val="1"/>
+      <w:numFmt w:val="lowerLetter"/>
+      <w:lvlText w:val="%2."/>
+      <w:lvlJc w:val="left"/>
+      <w:pPr>
+        <w:ind w:left="1440" w:hanging="360"/>
+      </w:pPr>
+    </w:lvl>
+    <w:lvl w:ilvl="2" w:tplc="0409001B">
+      <w:start w:val="1"/>
+      <w:numFmt w:val="lowerRoman"/>
+      <w:lvlText w:val="%3."/>
+      <w:lvlJc w:val="right"/>
+      <w:pPr>
+        <w:ind w:left="2160" w:hanging="180"/>
+      </w:pPr>
+    </w:lvl>
+    <w:lvl w:ilvl="3" w:tplc="0409000F">
+      <w:start w:val="1"/>
+      <w:numFmt w:val="decimal"/>
+      <w:lvlText w:val="%4."/>
+      <w:lvlJc w:val="left"/>
+      <w:pPr>
+        <w:ind w:left="540" w:hanging="360"/>
+      </w:pPr>
+    </w:lvl>
+    <w:lvl w:ilvl="4" w:tplc="04090019">
+      <w:start w:val="1"/>
+      <w:numFmt w:val="lowerLetter"/>
+      <w:lvlText w:val="%5."/>
+      <w:lvlJc w:val="left"/>
+      <w:pPr>
+        <w:ind w:left="1080" w:hanging="360"/>
+      </w:pPr>
+    </w:lvl>
+    <w:lvl w:ilvl="5" w:tplc="0409001B">
+      <w:start w:val="1"/>
+      <w:numFmt w:val="lowerRoman"/>
+      <w:lvlText w:val="%6."/>
+      <w:lvlJc w:val="right"/>
+      <w:pPr>
+        <w:ind w:left="4320" w:hanging="180"/>
+      </w:pPr>
+    </w:lvl>
+    <w:lvl w:ilvl="6" w:tplc="0409000F">
+      <w:start w:val="1"/>
+      <w:numFmt w:val="decimal"/>
+      <w:lvlText w:val="%7."/>
+      <w:lvlJc w:val="left"/>
+      <w:pPr>
+        <w:ind w:left="5040" w:hanging="360"/>
+      </w:pPr>
+    </w:lvl>
+    <w:lvl w:ilvl="7" w:tplc="04090019">
+      <w:start w:val="1"/>
+      <w:numFmt w:val="lowerLetter"/>
+      <w:lvlText w:val="%8."/>
+      <w:lvlJc w:val="left"/>
+      <w:pPr>
+        <w:ind w:left="5760" w:hanging="360"/>
+      </w:pPr>
+    </w:lvl>
+    <w:lvl w:ilvl="8" w:tplc="0409001B">
+      <w:start w:val="1"/>
+      <w:numFmt w:val="lowerRoman"/>
+      <w:lvlText w:val="%9."/>
+      <w:lvlJc w:val="right"/>
+      <w:pPr>
+        <w:ind w:left="6480" w:hanging="180"/>
+      </w:pPr>
+    </w:lvl>
+  </w:abstractNum>
+  <w:abstractNum w:abstractNumId="6" w15:restartNumberingAfterBreak="0">
     <w:nsid w:val="36F22C28"/>
     <w:multiLevelType w:val="hybridMultilevel"/>
     <w:tmpl w:val="5B2E59D0"/>
@@ -5277,7 +5892,96 @@
       </w:pPr>
     </w:lvl>
   </w:abstractNum>
-  <w:abstractNum w:abstractNumId="6" w15:restartNumberingAfterBreak="0">
+  <w:abstractNum w:abstractNumId="7" w15:restartNumberingAfterBreak="0">
+    <w:nsid w:val="3871081A"/>
+    <w:multiLevelType w:val="hybridMultilevel"/>
+    <w:tmpl w:val="9878DB84"/>
+    <w:lvl w:ilvl="0" w:tplc="0409000F">
+      <w:start w:val="1"/>
+      <w:numFmt w:val="decimal"/>
+      <w:lvlText w:val="%1."/>
+      <w:lvlJc w:val="left"/>
+      <w:pPr>
+        <w:ind w:left="720" w:hanging="360"/>
+      </w:pPr>
+      <w:rPr>
+        <w:rFonts w:hint="default"/>
+      </w:rPr>
+    </w:lvl>
+    <w:lvl w:ilvl="1" w:tplc="04090019">
+      <w:start w:val="1"/>
+      <w:numFmt w:val="lowerLetter"/>
+      <w:lvlText w:val="%2."/>
+      <w:lvlJc w:val="left"/>
+      <w:pPr>
+        <w:ind w:left="1440" w:hanging="360"/>
+      </w:pPr>
+    </w:lvl>
+    <w:lvl w:ilvl="2" w:tplc="0409001B" w:tentative="1">
+      <w:start w:val="1"/>
+      <w:numFmt w:val="lowerRoman"/>
+      <w:lvlText w:val="%3."/>
+      <w:lvlJc w:val="right"/>
+      <w:pPr>
+        <w:ind w:left="2160" w:hanging="180"/>
+      </w:pPr>
+    </w:lvl>
+    <w:lvl w:ilvl="3" w:tplc="0409000F" w:tentative="1">
+      <w:start w:val="1"/>
+      <w:numFmt w:val="decimal"/>
+      <w:lvlText w:val="%4."/>
+      <w:lvlJc w:val="left"/>
+      <w:pPr>
+        <w:ind w:left="2880" w:hanging="360"/>
+      </w:pPr>
+    </w:lvl>
+    <w:lvl w:ilvl="4" w:tplc="04090019" w:tentative="1">
+      <w:start w:val="1"/>
+      <w:numFmt w:val="lowerLetter"/>
+      <w:lvlText w:val="%5."/>
+      <w:lvlJc w:val="left"/>
+      <w:pPr>
+        <w:ind w:left="3600" w:hanging="360"/>
+      </w:pPr>
+    </w:lvl>
+    <w:lvl w:ilvl="5" w:tplc="0409001B" w:tentative="1">
+      <w:start w:val="1"/>
+      <w:numFmt w:val="lowerRoman"/>
+      <w:lvlText w:val="%6."/>
+      <w:lvlJc w:val="right"/>
+      <w:pPr>
+        <w:ind w:left="4320" w:hanging="180"/>
+      </w:pPr>
+    </w:lvl>
+    <w:lvl w:ilvl="6" w:tplc="0409000F" w:tentative="1">
+      <w:start w:val="1"/>
+      <w:numFmt w:val="decimal"/>
+      <w:lvlText w:val="%7."/>
+      <w:lvlJc w:val="left"/>
+      <w:pPr>
+        <w:ind w:left="5040" w:hanging="360"/>
+      </w:pPr>
+    </w:lvl>
+    <w:lvl w:ilvl="7" w:tplc="04090019" w:tentative="1">
+      <w:start w:val="1"/>
+      <w:numFmt w:val="lowerLetter"/>
+      <w:lvlText w:val="%8."/>
+      <w:lvlJc w:val="left"/>
+      <w:pPr>
+        <w:ind w:left="5760" w:hanging="360"/>
+      </w:pPr>
+    </w:lvl>
+    <w:lvl w:ilvl="8" w:tplc="0409001B" w:tentative="1">
+      <w:start w:val="1"/>
+      <w:numFmt w:val="lowerRoman"/>
+      <w:lvlText w:val="%9."/>
+      <w:lvlJc w:val="right"/>
+      <w:pPr>
+        <w:ind w:left="6480" w:hanging="180"/>
+      </w:pPr>
+    </w:lvl>
+  </w:abstractNum>
+  <w:abstractNum w:abstractNumId="8" w15:restartNumberingAfterBreak="0">
     <w:nsid w:val="38F71B4B"/>
     <w:multiLevelType w:val="hybridMultilevel"/>
     <w:tmpl w:val="C52A7362"/>
@@ -5368,7 +6072,93 @@
       </w:pPr>
     </w:lvl>
   </w:abstractNum>
-  <w:abstractNum w:abstractNumId="7" w15:restartNumberingAfterBreak="0">
+  <w:abstractNum w:abstractNumId="9" w15:restartNumberingAfterBreak="0">
+    <w:nsid w:val="3ED825EC"/>
+    <w:multiLevelType w:val="hybridMultilevel"/>
+    <w:tmpl w:val="9FC8651C"/>
+    <w:lvl w:ilvl="0" w:tplc="0409000F">
+      <w:start w:val="1"/>
+      <w:numFmt w:val="decimal"/>
+      <w:lvlText w:val="%1."/>
+      <w:lvlJc w:val="left"/>
+      <w:pPr>
+        <w:ind w:left="720" w:hanging="360"/>
+      </w:pPr>
+    </w:lvl>
+    <w:lvl w:ilvl="1" w:tplc="04090019">
+      <w:start w:val="1"/>
+      <w:numFmt w:val="lowerLetter"/>
+      <w:lvlText w:val="%2."/>
+      <w:lvlJc w:val="left"/>
+      <w:pPr>
+        <w:ind w:left="1440" w:hanging="360"/>
+      </w:pPr>
+    </w:lvl>
+    <w:lvl w:ilvl="2" w:tplc="0409001B">
+      <w:start w:val="1"/>
+      <w:numFmt w:val="lowerRoman"/>
+      <w:lvlText w:val="%3."/>
+      <w:lvlJc w:val="right"/>
+      <w:pPr>
+        <w:ind w:left="2160" w:hanging="180"/>
+      </w:pPr>
+    </w:lvl>
+    <w:lvl w:ilvl="3" w:tplc="0409000F">
+      <w:start w:val="1"/>
+      <w:numFmt w:val="decimal"/>
+      <w:lvlText w:val="%4."/>
+      <w:lvlJc w:val="left"/>
+      <w:pPr>
+        <w:ind w:left="720" w:hanging="360"/>
+      </w:pPr>
+    </w:lvl>
+    <w:lvl w:ilvl="4" w:tplc="04090019">
+      <w:start w:val="1"/>
+      <w:numFmt w:val="lowerLetter"/>
+      <w:lvlText w:val="%5."/>
+      <w:lvlJc w:val="left"/>
+      <w:pPr>
+        <w:ind w:left="3600" w:hanging="360"/>
+      </w:pPr>
+    </w:lvl>
+    <w:lvl w:ilvl="5" w:tplc="0409001B">
+      <w:start w:val="1"/>
+      <w:numFmt w:val="lowerRoman"/>
+      <w:lvlText w:val="%6."/>
+      <w:lvlJc w:val="right"/>
+      <w:pPr>
+        <w:ind w:left="4320" w:hanging="180"/>
+      </w:pPr>
+    </w:lvl>
+    <w:lvl w:ilvl="6" w:tplc="0409000F">
+      <w:start w:val="1"/>
+      <w:numFmt w:val="decimal"/>
+      <w:lvlText w:val="%7."/>
+      <w:lvlJc w:val="left"/>
+      <w:pPr>
+        <w:ind w:left="720" w:hanging="360"/>
+      </w:pPr>
+    </w:lvl>
+    <w:lvl w:ilvl="7" w:tplc="04090019">
+      <w:start w:val="1"/>
+      <w:numFmt w:val="lowerLetter"/>
+      <w:lvlText w:val="%8."/>
+      <w:lvlJc w:val="left"/>
+      <w:pPr>
+        <w:ind w:left="5760" w:hanging="360"/>
+      </w:pPr>
+    </w:lvl>
+    <w:lvl w:ilvl="8" w:tplc="0409001B">
+      <w:start w:val="1"/>
+      <w:numFmt w:val="lowerRoman"/>
+      <w:lvlText w:val="%9."/>
+      <w:lvlJc w:val="right"/>
+      <w:pPr>
+        <w:ind w:left="6480" w:hanging="180"/>
+      </w:pPr>
+    </w:lvl>
+  </w:abstractNum>
+  <w:abstractNum w:abstractNumId="10" w15:restartNumberingAfterBreak="0">
     <w:nsid w:val="43B242FE"/>
     <w:multiLevelType w:val="hybridMultilevel"/>
     <w:tmpl w:val="2ACEA292"/>
@@ -5458,7 +6248,7 @@
       </w:pPr>
     </w:lvl>
   </w:abstractNum>
-  <w:abstractNum w:abstractNumId="8" w15:restartNumberingAfterBreak="0">
+  <w:abstractNum w:abstractNumId="11" w15:restartNumberingAfterBreak="0">
     <w:nsid w:val="444B3E83"/>
     <w:multiLevelType w:val="hybridMultilevel"/>
     <w:tmpl w:val="8AAC844E"/>
@@ -5547,7 +6337,7 @@
       </w:pPr>
     </w:lvl>
   </w:abstractNum>
-  <w:abstractNum w:abstractNumId="9" w15:restartNumberingAfterBreak="0">
+  <w:abstractNum w:abstractNumId="12" w15:restartNumberingAfterBreak="0">
     <w:nsid w:val="4B7D3D27"/>
     <w:multiLevelType w:val="hybridMultilevel"/>
     <w:tmpl w:val="18B2DE4E"/>
@@ -5637,7 +6427,96 @@
       </w:pPr>
     </w:lvl>
   </w:abstractNum>
-  <w:abstractNum w:abstractNumId="10" w15:restartNumberingAfterBreak="0">
+  <w:abstractNum w:abstractNumId="13" w15:restartNumberingAfterBreak="0">
+    <w:nsid w:val="50B14B91"/>
+    <w:multiLevelType w:val="hybridMultilevel"/>
+    <w:tmpl w:val="14C42388"/>
+    <w:lvl w:ilvl="0" w:tplc="0409000F">
+      <w:start w:val="1"/>
+      <w:numFmt w:val="decimal"/>
+      <w:lvlText w:val="%1."/>
+      <w:lvlJc w:val="left"/>
+      <w:pPr>
+        <w:ind w:left="720" w:hanging="360"/>
+      </w:pPr>
+      <w:rPr>
+        <w:rFonts w:hint="default"/>
+      </w:rPr>
+    </w:lvl>
+    <w:lvl w:ilvl="1" w:tplc="04090019" w:tentative="1">
+      <w:start w:val="1"/>
+      <w:numFmt w:val="lowerLetter"/>
+      <w:lvlText w:val="%2."/>
+      <w:lvlJc w:val="left"/>
+      <w:pPr>
+        <w:ind w:left="1440" w:hanging="360"/>
+      </w:pPr>
+    </w:lvl>
+    <w:lvl w:ilvl="2" w:tplc="0409001B" w:tentative="1">
+      <w:start w:val="1"/>
+      <w:numFmt w:val="lowerRoman"/>
+      <w:lvlText w:val="%3."/>
+      <w:lvlJc w:val="right"/>
+      <w:pPr>
+        <w:ind w:left="2160" w:hanging="180"/>
+      </w:pPr>
+    </w:lvl>
+    <w:lvl w:ilvl="3" w:tplc="0409000F" w:tentative="1">
+      <w:start w:val="1"/>
+      <w:numFmt w:val="decimal"/>
+      <w:lvlText w:val="%4."/>
+      <w:lvlJc w:val="left"/>
+      <w:pPr>
+        <w:ind w:left="2880" w:hanging="360"/>
+      </w:pPr>
+    </w:lvl>
+    <w:lvl w:ilvl="4" w:tplc="04090019" w:tentative="1">
+      <w:start w:val="1"/>
+      <w:numFmt w:val="lowerLetter"/>
+      <w:lvlText w:val="%5."/>
+      <w:lvlJc w:val="left"/>
+      <w:pPr>
+        <w:ind w:left="3600" w:hanging="360"/>
+      </w:pPr>
+    </w:lvl>
+    <w:lvl w:ilvl="5" w:tplc="0409001B" w:tentative="1">
+      <w:start w:val="1"/>
+      <w:numFmt w:val="lowerRoman"/>
+      <w:lvlText w:val="%6."/>
+      <w:lvlJc w:val="right"/>
+      <w:pPr>
+        <w:ind w:left="4320" w:hanging="180"/>
+      </w:pPr>
+    </w:lvl>
+    <w:lvl w:ilvl="6" w:tplc="0409000F" w:tentative="1">
+      <w:start w:val="1"/>
+      <w:numFmt w:val="decimal"/>
+      <w:lvlText w:val="%7."/>
+      <w:lvlJc w:val="left"/>
+      <w:pPr>
+        <w:ind w:left="5040" w:hanging="360"/>
+      </w:pPr>
+    </w:lvl>
+    <w:lvl w:ilvl="7" w:tplc="04090019" w:tentative="1">
+      <w:start w:val="1"/>
+      <w:numFmt w:val="lowerLetter"/>
+      <w:lvlText w:val="%8."/>
+      <w:lvlJc w:val="left"/>
+      <w:pPr>
+        <w:ind w:left="5760" w:hanging="360"/>
+      </w:pPr>
+    </w:lvl>
+    <w:lvl w:ilvl="8" w:tplc="0409001B" w:tentative="1">
+      <w:start w:val="1"/>
+      <w:numFmt w:val="lowerRoman"/>
+      <w:lvlText w:val="%9."/>
+      <w:lvlJc w:val="right"/>
+      <w:pPr>
+        <w:ind w:left="6480" w:hanging="180"/>
+      </w:pPr>
+    </w:lvl>
+  </w:abstractNum>
+  <w:abstractNum w:abstractNumId="14" w15:restartNumberingAfterBreak="0">
     <w:nsid w:val="517361C8"/>
     <w:multiLevelType w:val="hybridMultilevel"/>
     <w:tmpl w:val="A7BA22AA"/>
@@ -5726,7 +6605,7 @@
       </w:pPr>
     </w:lvl>
   </w:abstractNum>
-  <w:abstractNum w:abstractNumId="11" w15:restartNumberingAfterBreak="0">
+  <w:abstractNum w:abstractNumId="15" w15:restartNumberingAfterBreak="0">
     <w:nsid w:val="52D27F43"/>
     <w:multiLevelType w:val="hybridMultilevel"/>
     <w:tmpl w:val="43441248"/>
@@ -5815,7 +6694,7 @@
       </w:pPr>
     </w:lvl>
   </w:abstractNum>
-  <w:abstractNum w:abstractNumId="12" w15:restartNumberingAfterBreak="0">
+  <w:abstractNum w:abstractNumId="16" w15:restartNumberingAfterBreak="0">
     <w:nsid w:val="55001F78"/>
     <w:multiLevelType w:val="hybridMultilevel"/>
     <w:tmpl w:val="263638BA"/>
@@ -5904,7 +6783,7 @@
       </w:pPr>
     </w:lvl>
   </w:abstractNum>
-  <w:abstractNum w:abstractNumId="13" w15:restartNumberingAfterBreak="0">
+  <w:abstractNum w:abstractNumId="17" w15:restartNumberingAfterBreak="0">
     <w:nsid w:val="59780F32"/>
     <w:multiLevelType w:val="hybridMultilevel"/>
     <w:tmpl w:val="813A1414"/>
@@ -5993,7 +6872,96 @@
       </w:pPr>
     </w:lvl>
   </w:abstractNum>
-  <w:abstractNum w:abstractNumId="14" w15:restartNumberingAfterBreak="0">
+  <w:abstractNum w:abstractNumId="18" w15:restartNumberingAfterBreak="0">
+    <w:nsid w:val="5C531D7B"/>
+    <w:multiLevelType w:val="hybridMultilevel"/>
+    <w:tmpl w:val="4A32B20E"/>
+    <w:lvl w:ilvl="0" w:tplc="0409000F">
+      <w:start w:val="1"/>
+      <w:numFmt w:val="decimal"/>
+      <w:lvlText w:val="%1."/>
+      <w:lvlJc w:val="left"/>
+      <w:pPr>
+        <w:ind w:left="720" w:hanging="360"/>
+      </w:pPr>
+      <w:rPr>
+        <w:rFonts w:hint="default"/>
+      </w:rPr>
+    </w:lvl>
+    <w:lvl w:ilvl="1" w:tplc="04090019" w:tentative="1">
+      <w:start w:val="1"/>
+      <w:numFmt w:val="lowerLetter"/>
+      <w:lvlText w:val="%2."/>
+      <w:lvlJc w:val="left"/>
+      <w:pPr>
+        <w:ind w:left="1440" w:hanging="360"/>
+      </w:pPr>
+    </w:lvl>
+    <w:lvl w:ilvl="2" w:tplc="0409001B" w:tentative="1">
+      <w:start w:val="1"/>
+      <w:numFmt w:val="lowerRoman"/>
+      <w:lvlText w:val="%3."/>
+      <w:lvlJc w:val="right"/>
+      <w:pPr>
+        <w:ind w:left="2160" w:hanging="180"/>
+      </w:pPr>
+    </w:lvl>
+    <w:lvl w:ilvl="3" w:tplc="0409000F" w:tentative="1">
+      <w:start w:val="1"/>
+      <w:numFmt w:val="decimal"/>
+      <w:lvlText w:val="%4."/>
+      <w:lvlJc w:val="left"/>
+      <w:pPr>
+        <w:ind w:left="2880" w:hanging="360"/>
+      </w:pPr>
+    </w:lvl>
+    <w:lvl w:ilvl="4" w:tplc="04090019" w:tentative="1">
+      <w:start w:val="1"/>
+      <w:numFmt w:val="lowerLetter"/>
+      <w:lvlText w:val="%5."/>
+      <w:lvlJc w:val="left"/>
+      <w:pPr>
+        <w:ind w:left="3600" w:hanging="360"/>
+      </w:pPr>
+    </w:lvl>
+    <w:lvl w:ilvl="5" w:tplc="0409001B" w:tentative="1">
+      <w:start w:val="1"/>
+      <w:numFmt w:val="lowerRoman"/>
+      <w:lvlText w:val="%6."/>
+      <w:lvlJc w:val="right"/>
+      <w:pPr>
+        <w:ind w:left="4320" w:hanging="180"/>
+      </w:pPr>
+    </w:lvl>
+    <w:lvl w:ilvl="6" w:tplc="0409000F" w:tentative="1">
+      <w:start w:val="1"/>
+      <w:numFmt w:val="decimal"/>
+      <w:lvlText w:val="%7."/>
+      <w:lvlJc w:val="left"/>
+      <w:pPr>
+        <w:ind w:left="5040" w:hanging="360"/>
+      </w:pPr>
+    </w:lvl>
+    <w:lvl w:ilvl="7" w:tplc="04090019" w:tentative="1">
+      <w:start w:val="1"/>
+      <w:numFmt w:val="lowerLetter"/>
+      <w:lvlText w:val="%8."/>
+      <w:lvlJc w:val="left"/>
+      <w:pPr>
+        <w:ind w:left="5760" w:hanging="360"/>
+      </w:pPr>
+    </w:lvl>
+    <w:lvl w:ilvl="8" w:tplc="0409001B" w:tentative="1">
+      <w:start w:val="1"/>
+      <w:numFmt w:val="lowerRoman"/>
+      <w:lvlText w:val="%9."/>
+      <w:lvlJc w:val="right"/>
+      <w:pPr>
+        <w:ind w:left="6480" w:hanging="180"/>
+      </w:pPr>
+    </w:lvl>
+  </w:abstractNum>
+  <w:abstractNum w:abstractNumId="19" w15:restartNumberingAfterBreak="0">
     <w:nsid w:val="627B53B8"/>
     <w:multiLevelType w:val="hybridMultilevel"/>
     <w:tmpl w:val="F1969648"/>
@@ -6083,7 +7051,7 @@
       </w:pPr>
     </w:lvl>
   </w:abstractNum>
-  <w:abstractNum w:abstractNumId="15" w15:restartNumberingAfterBreak="0">
+  <w:abstractNum w:abstractNumId="20" w15:restartNumberingAfterBreak="0">
     <w:nsid w:val="66690C54"/>
     <w:multiLevelType w:val="hybridMultilevel"/>
     <w:tmpl w:val="B730497A"/>
@@ -6172,7 +7140,7 @@
       </w:pPr>
     </w:lvl>
   </w:abstractNum>
-  <w:abstractNum w:abstractNumId="16" w15:restartNumberingAfterBreak="0">
+  <w:abstractNum w:abstractNumId="21" w15:restartNumberingAfterBreak="0">
     <w:nsid w:val="6B5C7337"/>
     <w:multiLevelType w:val="hybridMultilevel"/>
     <w:tmpl w:val="ECA62F32"/>
@@ -6261,7 +7229,7 @@
       </w:pPr>
     </w:lvl>
   </w:abstractNum>
-  <w:abstractNum w:abstractNumId="17" w15:restartNumberingAfterBreak="0">
+  <w:abstractNum w:abstractNumId="22" w15:restartNumberingAfterBreak="0">
     <w:nsid w:val="71C03234"/>
     <w:multiLevelType w:val="hybridMultilevel"/>
     <w:tmpl w:val="B1582B30"/>
@@ -6350,7 +7318,7 @@
       </w:pPr>
     </w:lvl>
   </w:abstractNum>
-  <w:abstractNum w:abstractNumId="18" w15:restartNumberingAfterBreak="0">
+  <w:abstractNum w:abstractNumId="23" w15:restartNumberingAfterBreak="0">
     <w:nsid w:val="7B832BBC"/>
     <w:multiLevelType w:val="hybridMultilevel"/>
     <w:tmpl w:val="6E1E0C2E"/>
@@ -6441,7 +7409,7 @@
       </w:pPr>
     </w:lvl>
   </w:abstractNum>
-  <w:abstractNum w:abstractNumId="19" w15:restartNumberingAfterBreak="0">
+  <w:abstractNum w:abstractNumId="24" w15:restartNumberingAfterBreak="0">
     <w:nsid w:val="7CE77B26"/>
     <w:multiLevelType w:val="hybridMultilevel"/>
     <w:tmpl w:val="4A924010"/>
@@ -6530,7 +7498,7 @@
       </w:pPr>
     </w:lvl>
   </w:abstractNum>
-  <w:abstractNum w:abstractNumId="20" w15:restartNumberingAfterBreak="0">
+  <w:abstractNum w:abstractNumId="25" w15:restartNumberingAfterBreak="0">
     <w:nsid w:val="7D8F3CA1"/>
     <w:multiLevelType w:val="hybridMultilevel"/>
     <w:tmpl w:val="4266CDDA"/>
@@ -6623,13 +7591,13 @@
     <w:abstractNumId w:val="0"/>
   </w:num>
   <w:num w:numId="2" w16cid:durableId="1123692679">
-    <w:abstractNumId w:val="8"/>
+    <w:abstractNumId w:val="11"/>
   </w:num>
   <w:num w:numId="3" w16cid:durableId="2034333608">
-    <w:abstractNumId w:val="5"/>
+    <w:abstractNumId w:val="6"/>
   </w:num>
   <w:num w:numId="4" w16cid:durableId="770323620">
-    <w:abstractNumId w:val="19"/>
+    <w:abstractNumId w:val="24"/>
   </w:num>
   <w:num w:numId="5" w16cid:durableId="775097549">
     <w:abstractNumId w:val="3"/>
@@ -6662,6 +7630,36 @@
     </w:lvlOverride>
   </w:num>
   <w:num w:numId="6" w16cid:durableId="2059743899">
+    <w:abstractNumId w:val="21"/>
+    <w:lvlOverride w:ilvl="0">
+      <w:startOverride w:val="1"/>
+    </w:lvlOverride>
+    <w:lvlOverride w:ilvl="1">
+      <w:startOverride w:val="1"/>
+    </w:lvlOverride>
+    <w:lvlOverride w:ilvl="2">
+      <w:startOverride w:val="1"/>
+    </w:lvlOverride>
+    <w:lvlOverride w:ilvl="3">
+      <w:startOverride w:val="1"/>
+    </w:lvlOverride>
+    <w:lvlOverride w:ilvl="4">
+      <w:startOverride w:val="1"/>
+    </w:lvlOverride>
+    <w:lvlOverride w:ilvl="5">
+      <w:startOverride w:val="1"/>
+    </w:lvlOverride>
+    <w:lvlOverride w:ilvl="6">
+      <w:startOverride w:val="1"/>
+    </w:lvlOverride>
+    <w:lvlOverride w:ilvl="7">
+      <w:startOverride w:val="1"/>
+    </w:lvlOverride>
+    <w:lvlOverride w:ilvl="8">
+      <w:startOverride w:val="1"/>
+    </w:lvlOverride>
+  </w:num>
+  <w:num w:numId="7" w16cid:durableId="1583442308">
     <w:abstractNumId w:val="16"/>
     <w:lvlOverride w:ilvl="0">
       <w:startOverride w:val="1"/>
@@ -6691,38 +7689,8 @@
       <w:startOverride w:val="1"/>
     </w:lvlOverride>
   </w:num>
-  <w:num w:numId="7" w16cid:durableId="1583442308">
-    <w:abstractNumId w:val="12"/>
-    <w:lvlOverride w:ilvl="0">
-      <w:startOverride w:val="1"/>
-    </w:lvlOverride>
-    <w:lvlOverride w:ilvl="1">
-      <w:startOverride w:val="1"/>
-    </w:lvlOverride>
-    <w:lvlOverride w:ilvl="2">
-      <w:startOverride w:val="1"/>
-    </w:lvlOverride>
-    <w:lvlOverride w:ilvl="3">
-      <w:startOverride w:val="1"/>
-    </w:lvlOverride>
-    <w:lvlOverride w:ilvl="4">
-      <w:startOverride w:val="1"/>
-    </w:lvlOverride>
-    <w:lvlOverride w:ilvl="5">
-      <w:startOverride w:val="1"/>
-    </w:lvlOverride>
-    <w:lvlOverride w:ilvl="6">
-      <w:startOverride w:val="1"/>
-    </w:lvlOverride>
-    <w:lvlOverride w:ilvl="7">
-      <w:startOverride w:val="1"/>
-    </w:lvlOverride>
-    <w:lvlOverride w:ilvl="8">
-      <w:startOverride w:val="1"/>
-    </w:lvlOverride>
-  </w:num>
   <w:num w:numId="8" w16cid:durableId="1754472887">
-    <w:abstractNumId w:val="11"/>
+    <w:abstractNumId w:val="15"/>
     <w:lvlOverride w:ilvl="0">
       <w:startOverride w:val="1"/>
     </w:lvlOverride>
@@ -6752,7 +7720,7 @@
     </w:lvlOverride>
   </w:num>
   <w:num w:numId="9" w16cid:durableId="869300742">
-    <w:abstractNumId w:val="9"/>
+    <w:abstractNumId w:val="12"/>
     <w:lvlOverride w:ilvl="0">
       <w:startOverride w:val="1"/>
     </w:lvlOverride>
@@ -6812,28 +7780,28 @@
     </w:lvlOverride>
   </w:num>
   <w:num w:numId="11" w16cid:durableId="1907449482">
-    <w:abstractNumId w:val="18"/>
+    <w:abstractNumId w:val="23"/>
   </w:num>
   <w:num w:numId="12" w16cid:durableId="341324541">
-    <w:abstractNumId w:val="15"/>
+    <w:abstractNumId w:val="20"/>
   </w:num>
   <w:num w:numId="13" w16cid:durableId="1174688230">
-    <w:abstractNumId w:val="7"/>
+    <w:abstractNumId w:val="10"/>
   </w:num>
   <w:num w:numId="14" w16cid:durableId="898249433">
-    <w:abstractNumId w:val="6"/>
+    <w:abstractNumId w:val="8"/>
   </w:num>
   <w:num w:numId="15" w16cid:durableId="1539393764">
-    <w:abstractNumId w:val="20"/>
+    <w:abstractNumId w:val="25"/>
   </w:num>
   <w:num w:numId="16" w16cid:durableId="437335301">
-    <w:abstractNumId w:val="14"/>
+    <w:abstractNumId w:val="19"/>
   </w:num>
   <w:num w:numId="17" w16cid:durableId="399333623">
-    <w:abstractNumId w:val="13"/>
+    <w:abstractNumId w:val="17"/>
   </w:num>
   <w:num w:numId="18" w16cid:durableId="548691172">
-    <w:abstractNumId w:val="10"/>
+    <w:abstractNumId w:val="14"/>
   </w:num>
   <w:num w:numId="19" w16cid:durableId="1216042740">
     <w:abstractNumId w:val="1"/>
@@ -6842,7 +7810,76 @@
     <w:abstractNumId w:val="4"/>
   </w:num>
   <w:num w:numId="21" w16cid:durableId="250745071">
-    <w:abstractNumId w:val="17"/>
+    <w:abstractNumId w:val="22"/>
+  </w:num>
+  <w:num w:numId="22" w16cid:durableId="684676596">
+    <w:abstractNumId w:val="7"/>
+  </w:num>
+  <w:num w:numId="23" w16cid:durableId="1668628728">
+    <w:abstractNumId w:val="18"/>
+  </w:num>
+  <w:num w:numId="24" w16cid:durableId="1080445880">
+    <w:abstractNumId w:val="13"/>
+  </w:num>
+  <w:num w:numId="25" w16cid:durableId="1523938993">
+    <w:abstractNumId w:val="9"/>
+    <w:lvlOverride w:ilvl="0">
+      <w:startOverride w:val="1"/>
+    </w:lvlOverride>
+    <w:lvlOverride w:ilvl="1">
+      <w:startOverride w:val="1"/>
+    </w:lvlOverride>
+    <w:lvlOverride w:ilvl="2">
+      <w:startOverride w:val="1"/>
+    </w:lvlOverride>
+    <w:lvlOverride w:ilvl="3">
+      <w:startOverride w:val="1"/>
+    </w:lvlOverride>
+    <w:lvlOverride w:ilvl="4">
+      <w:startOverride w:val="1"/>
+    </w:lvlOverride>
+    <w:lvlOverride w:ilvl="5">
+      <w:startOverride w:val="1"/>
+    </w:lvlOverride>
+    <w:lvlOverride w:ilvl="6">
+      <w:startOverride w:val="1"/>
+    </w:lvlOverride>
+    <w:lvlOverride w:ilvl="7">
+      <w:startOverride w:val="1"/>
+    </w:lvlOverride>
+    <w:lvlOverride w:ilvl="8">
+      <w:startOverride w:val="1"/>
+    </w:lvlOverride>
+  </w:num>
+  <w:num w:numId="26" w16cid:durableId="426049641">
+    <w:abstractNumId w:val="5"/>
+    <w:lvlOverride w:ilvl="0">
+      <w:startOverride w:val="1"/>
+    </w:lvlOverride>
+    <w:lvlOverride w:ilvl="1">
+      <w:startOverride w:val="1"/>
+    </w:lvlOverride>
+    <w:lvlOverride w:ilvl="2">
+      <w:startOverride w:val="1"/>
+    </w:lvlOverride>
+    <w:lvlOverride w:ilvl="3">
+      <w:startOverride w:val="1"/>
+    </w:lvlOverride>
+    <w:lvlOverride w:ilvl="4">
+      <w:startOverride w:val="1"/>
+    </w:lvlOverride>
+    <w:lvlOverride w:ilvl="5">
+      <w:startOverride w:val="1"/>
+    </w:lvlOverride>
+    <w:lvlOverride w:ilvl="6">
+      <w:startOverride w:val="1"/>
+    </w:lvlOverride>
+    <w:lvlOverride w:ilvl="7">
+      <w:startOverride w:val="1"/>
+    </w:lvlOverride>
+    <w:lvlOverride w:ilvl="8">
+      <w:startOverride w:val="1"/>
+    </w:lvlOverride>
   </w:num>
   <w:numIdMacAtCleanup w:val="16"/>
 </w:numbering>

</xml_diff>

<commit_message>
Data Type and Variable revision
Data Type and Variable revision
</commit_message>
<xml_diff>
--- a/docs/CoreJava.docx
+++ b/docs/CoreJava.docx
@@ -138,7 +138,13 @@
         <w:ind w:left="2160"/>
       </w:pPr>
       <w:r>
-        <w:t>Encapsulation, Inheritance, Polymorphism, Abstraction, constructor, Java keyword, final, static, super, this, access modifier, package</w:t>
+        <w:rPr>
+          <w:highlight w:val="yellow"/>
+        </w:rPr>
+        <w:t>Encapsulation, Inheritance,</w:t>
+      </w:r>
+      <w:r>
+        <w:t xml:space="preserve"> Polymorphism, Abstraction, constructor, Java keyword, final, static, super, this, access modifier, package</w:t>
       </w:r>
       <w:r>
         <w:t xml:space="preserve"> </w:t>
@@ -490,16 +496,81 @@
           <w:bCs/>
         </w:rPr>
       </w:pPr>
-      <w:r>
-        <w:rPr>
-          <w:b/>
-          <w:bCs/>
-        </w:rPr>
+    </w:p>
+    <w:p>
+      <w:pPr>
+        <w:rPr>
+          <w:b/>
+          <w:bCs/>
+          <w:u w:val="single"/>
+        </w:rPr>
+      </w:pPr>
+      <w:r>
+        <w:rPr>
+          <w:b/>
+          <w:bCs/>
+          <w:u w:val="single"/>
+        </w:rPr>
+        <w:t>Revision Session</w:t>
+      </w:r>
+    </w:p>
+    <w:p>
+      <w:pPr>
+        <w:pStyle w:val="NoSpacing"/>
+      </w:pPr>
+      <w:r>
+        <w:rPr>
+          <w:highlight w:val="yellow"/>
+        </w:rPr>
+        <w:t>Writing and executing first java program</w:t>
+      </w:r>
+      <w:r>
+        <w:rPr>
+          <w:highlight w:val="yellow"/>
+        </w:rPr>
+        <w:t>, Data Type,</w:t>
+      </w:r>
+      <w:r>
+        <w:t xml:space="preserve"> Control flow statements, Operators, Array (Example), </w:t>
+      </w:r>
+    </w:p>
+    <w:p>
+      <w:pPr>
+        <w:pStyle w:val="NoSpacing"/>
+      </w:pPr>
+      <w:r>
+        <w:t>Array Extra Example</w:t>
+      </w:r>
+    </w:p>
+    <w:p>
+      <w:pPr>
+        <w:pStyle w:val="NoSpacing"/>
+      </w:pPr>
+      <w:r>
+        <w:t>Nested For loop Extra Example</w:t>
+      </w:r>
+    </w:p>
+    <w:p>
+      <w:pPr>
+        <w:pStyle w:val="NoSpacing"/>
+      </w:pPr>
+      <w:r>
+        <w:t xml:space="preserve">Memory Allocation (heap and stack) </w:t>
+      </w:r>
+      <w:r>
         <w:br w:type="page"/>
       </w:r>
     </w:p>
     <w:p>
       <w:pPr>
+        <w:rPr>
+          <w:b/>
+          <w:bCs/>
+        </w:rPr>
+      </w:pPr>
+    </w:p>
+    <w:p>
+      <w:pPr>
         <w:pStyle w:val="NoSpacing"/>
       </w:pPr>
       <w:r>
@@ -508,7 +579,6 @@
           <w:bCs/>
           <w:u w:val="single"/>
         </w:rPr>
-        <w:lastRenderedPageBreak/>
         <w:t>Logical Program Solving:</w:t>
       </w:r>
       <w:r>
@@ -653,22 +723,22 @@
     <w:p>
       <w:pPr>
         <w:pStyle w:val="NoSpacing"/>
-        <w:ind w:left="1440"/>
+        <w:ind w:left="2160"/>
       </w:pPr>
       <w:r>
         <w:rPr>
           <w:noProof/>
         </w:rPr>
         <w:drawing>
-          <wp:anchor distT="0" distB="0" distL="114300" distR="114300" simplePos="0" relativeHeight="251658240" behindDoc="0" locked="0" layoutInCell="1" allowOverlap="1" wp14:anchorId="1E71C9DF" wp14:editId="60F5C31B">
-            <wp:simplePos x="1828800" y="2790908"/>
+          <wp:anchor distT="0" distB="0" distL="114300" distR="114300" simplePos="0" relativeHeight="251658240" behindDoc="0" locked="0" layoutInCell="1" allowOverlap="1" wp14:anchorId="1E71C9DF" wp14:editId="4B54F5CA">
+            <wp:simplePos x="0" y="0"/>
             <wp:positionH relativeFrom="column">
-              <wp:align>left</wp:align>
+              <wp:posOffset>740410</wp:posOffset>
             </wp:positionH>
             <wp:positionV relativeFrom="paragraph">
-              <wp:align>top</wp:align>
+              <wp:posOffset>49530</wp:posOffset>
             </wp:positionV>
-            <wp:extent cx="2571262" cy="947466"/>
+            <wp:extent cx="2571115" cy="947420"/>
             <wp:effectExtent l="0" t="0" r="635" b="5080"/>
             <wp:wrapSquare wrapText="bothSides"/>
             <wp:docPr id="1" name="Picture 1"/>
@@ -697,7 +767,7 @@
                   <pic:spPr>
                     <a:xfrm>
                       <a:off x="0" y="0"/>
-                      <a:ext cx="2571262" cy="947466"/>
+                      <a:ext cx="2571115" cy="947420"/>
                     </a:xfrm>
                     <a:prstGeom prst="rect">
                       <a:avLst/>
@@ -2407,7 +2477,7 @@
           <w:noProof/>
         </w:rPr>
         <w:drawing>
-          <wp:inline distT="0" distB="0" distL="0" distR="0" wp14:anchorId="7D02F1A1" wp14:editId="0C638519">
+          <wp:inline distT="0" distB="0" distL="0" distR="0" wp14:anchorId="7D02F1A1" wp14:editId="13980DC5">
             <wp:extent cx="3752850" cy="1148715"/>
             <wp:effectExtent l="0" t="0" r="0" b="0"/>
             <wp:docPr id="1464995463" name="Picture 1"/>
@@ -2978,7 +3048,13 @@
       </w:r>
       <w:proofErr w:type="spellStart"/>
       <w:r>
-        <w:t>printDetails</w:t>
+        <w:t>print</w:t>
+      </w:r>
+      <w:r>
+        <w:t>Employee</w:t>
+      </w:r>
+      <w:r>
+        <w:t>Details</w:t>
       </w:r>
       <w:proofErr w:type="spellEnd"/>
     </w:p>
@@ -3903,7 +3979,7 @@
           <w:noProof/>
         </w:rPr>
         <w:drawing>
-          <wp:inline distT="0" distB="0" distL="0" distR="0" wp14:anchorId="7E809450" wp14:editId="06C9F25D">
+          <wp:inline distT="0" distB="0" distL="0" distR="0" wp14:anchorId="7E809450" wp14:editId="5A65EF3E">
             <wp:extent cx="3021523" cy="631553"/>
             <wp:effectExtent l="0" t="0" r="7620" b="0"/>
             <wp:docPr id="2051558349" name="Picture 1"/>
@@ -4493,7 +4569,7 @@
           <w:szCs w:val="32"/>
         </w:rPr>
         <w:drawing>
-          <wp:inline distT="0" distB="0" distL="0" distR="0" wp14:anchorId="200B02DA" wp14:editId="0608484A">
+          <wp:inline distT="0" distB="0" distL="0" distR="0" wp14:anchorId="200B02DA" wp14:editId="471A6372">
             <wp:extent cx="3735606" cy="2257727"/>
             <wp:effectExtent l="0" t="0" r="0" b="0"/>
             <wp:docPr id="21" name="Picture 21"/>
@@ -5260,6 +5336,442 @@
         <w:pStyle w:val="NoSpacing"/>
       </w:pPr>
     </w:p>
+    <w:p>
+      <w:r>
+        <w:br w:type="page"/>
+      </w:r>
+    </w:p>
+    <w:p>
+      <w:pPr>
+        <w:pStyle w:val="NoSpacing"/>
+        <w:rPr>
+          <w:b/>
+          <w:bCs/>
+          <w:u w:val="single"/>
+        </w:rPr>
+      </w:pPr>
+      <w:r>
+        <w:rPr>
+          <w:b/>
+          <w:bCs/>
+          <w:u w:val="single"/>
+        </w:rPr>
+        <w:lastRenderedPageBreak/>
+        <w:t>Polymorphic Object</w:t>
+      </w:r>
+    </w:p>
+    <w:p>
+      <w:pPr>
+        <w:pStyle w:val="NoSpacing"/>
+        <w:numPr>
+          <w:ilvl w:val="3"/>
+          <w:numId w:val="26"/>
+        </w:numPr>
+      </w:pPr>
+      <w:r>
+        <w:t>Its an object in which you can create a reference of parent class and object of child class.</w:t>
+      </w:r>
+    </w:p>
+    <w:p>
+      <w:pPr>
+        <w:pStyle w:val="NoSpacing"/>
+        <w:numPr>
+          <w:ilvl w:val="3"/>
+          <w:numId w:val="26"/>
+        </w:numPr>
+      </w:pPr>
+      <w:r>
+        <w:t>Polymorphic object is applicable in the inheritance only.</w:t>
+      </w:r>
+    </w:p>
+    <w:p>
+      <w:pPr>
+        <w:pStyle w:val="NoSpacing"/>
+        <w:numPr>
+          <w:ilvl w:val="3"/>
+          <w:numId w:val="26"/>
+        </w:numPr>
+      </w:pPr>
+      <w:r>
+        <w:t>These Object will be use to achieve the runtime polymorphism.</w:t>
+      </w:r>
+    </w:p>
+    <w:p>
+      <w:pPr>
+        <w:pStyle w:val="NoSpacing"/>
+        <w:numPr>
+          <w:ilvl w:val="3"/>
+          <w:numId w:val="26"/>
+        </w:numPr>
+      </w:pPr>
+      <w:r>
+        <w:t>Using this object, you can access only the common properties of parent and child class</w:t>
+      </w:r>
+    </w:p>
+    <w:p>
+      <w:pPr>
+        <w:pStyle w:val="NoSpacing"/>
+        <w:numPr>
+          <w:ilvl w:val="3"/>
+          <w:numId w:val="26"/>
+        </w:numPr>
+      </w:pPr>
+      <w:r>
+        <w:t>Syntax:</w:t>
+      </w:r>
+    </w:p>
+    <w:p>
+      <w:pPr>
+        <w:pStyle w:val="NoSpacing"/>
+        <w:ind w:left="540"/>
+        <w:rPr>
+          <w:b/>
+          <w:bCs/>
+        </w:rPr>
+      </w:pPr>
+      <w:r>
+        <w:rPr>
+          <w:b/>
+          <w:bCs/>
+        </w:rPr>
+        <w:t xml:space="preserve">Parent obj = new </w:t>
+      </w:r>
+      <w:proofErr w:type="gramStart"/>
+      <w:r>
+        <w:rPr>
+          <w:b/>
+          <w:bCs/>
+        </w:rPr>
+        <w:t>Child(</w:t>
+      </w:r>
+      <w:proofErr w:type="gramEnd"/>
+      <w:r>
+        <w:rPr>
+          <w:b/>
+          <w:bCs/>
+        </w:rPr>
+        <w:t>);</w:t>
+      </w:r>
+    </w:p>
+    <w:p>
+      <w:pPr>
+        <w:pStyle w:val="NoSpacing"/>
+        <w:rPr>
+          <w:b/>
+          <w:bCs/>
+        </w:rPr>
+      </w:pPr>
+    </w:p>
+    <w:p>
+      <w:pPr>
+        <w:pStyle w:val="NoSpacing"/>
+        <w:rPr>
+          <w:b/>
+          <w:bCs/>
+          <w:u w:val="single"/>
+        </w:rPr>
+      </w:pPr>
+      <w:r>
+        <w:rPr>
+          <w:b/>
+          <w:bCs/>
+          <w:u w:val="single"/>
+        </w:rPr>
+        <w:t>Object class</w:t>
+      </w:r>
+    </w:p>
+    <w:p>
+      <w:pPr>
+        <w:pStyle w:val="NoSpacing"/>
+        <w:numPr>
+          <w:ilvl w:val="3"/>
+          <w:numId w:val="25"/>
+        </w:numPr>
+      </w:pPr>
+      <w:r>
+        <w:t>Is a parent class of all java classes.</w:t>
+      </w:r>
+    </w:p>
+    <w:p>
+      <w:pPr>
+        <w:pStyle w:val="NoSpacing"/>
+        <w:numPr>
+          <w:ilvl w:val="3"/>
+          <w:numId w:val="25"/>
+        </w:numPr>
+      </w:pPr>
+      <w:r>
+        <w:t>There are some common properties present inside Object class, which are available inside all the java class.</w:t>
+      </w:r>
+    </w:p>
+    <w:p>
+      <w:pPr>
+        <w:pStyle w:val="NoSpacing"/>
+        <w:numPr>
+          <w:ilvl w:val="3"/>
+          <w:numId w:val="25"/>
+        </w:numPr>
+      </w:pPr>
+      <w:r>
+        <w:t xml:space="preserve">If you are not defining any parent class then by default java includes the parent class as </w:t>
+      </w:r>
+      <w:proofErr w:type="spellStart"/>
+      <w:proofErr w:type="gramStart"/>
+      <w:r>
+        <w:t>a</w:t>
+      </w:r>
+      <w:proofErr w:type="spellEnd"/>
+      <w:proofErr w:type="gramEnd"/>
+      <w:r>
+        <w:t xml:space="preserve"> Object class.</w:t>
+      </w:r>
+    </w:p>
+    <w:p>
+      <w:pPr>
+        <w:pStyle w:val="NoSpacing"/>
+        <w:numPr>
+          <w:ilvl w:val="3"/>
+          <w:numId w:val="25"/>
+        </w:numPr>
+      </w:pPr>
+      <w:r>
+        <w:t>Important method of Object class.</w:t>
+      </w:r>
+    </w:p>
+    <w:p>
+      <w:pPr>
+        <w:pStyle w:val="NoSpacing"/>
+        <w:numPr>
+          <w:ilvl w:val="4"/>
+          <w:numId w:val="25"/>
+        </w:numPr>
+      </w:pPr>
+      <w:proofErr w:type="spellStart"/>
+      <w:proofErr w:type="gramStart"/>
+      <w:r>
+        <w:t>toString</w:t>
+      </w:r>
+      <w:proofErr w:type="spellEnd"/>
+      <w:r>
+        <w:t>(</w:t>
+      </w:r>
+      <w:proofErr w:type="gramEnd"/>
+      <w:r>
+        <w:t>)</w:t>
+      </w:r>
+    </w:p>
+    <w:p>
+      <w:pPr>
+        <w:pStyle w:val="NoSpacing"/>
+        <w:numPr>
+          <w:ilvl w:val="4"/>
+          <w:numId w:val="25"/>
+        </w:numPr>
+      </w:pPr>
+      <w:proofErr w:type="spellStart"/>
+      <w:proofErr w:type="gramStart"/>
+      <w:r>
+        <w:t>hashCode</w:t>
+      </w:r>
+      <w:proofErr w:type="spellEnd"/>
+      <w:r>
+        <w:t>(</w:t>
+      </w:r>
+      <w:proofErr w:type="gramEnd"/>
+      <w:r>
+        <w:t>)</w:t>
+      </w:r>
+    </w:p>
+    <w:p>
+      <w:pPr>
+        <w:pStyle w:val="NoSpacing"/>
+        <w:numPr>
+          <w:ilvl w:val="4"/>
+          <w:numId w:val="25"/>
+        </w:numPr>
+      </w:pPr>
+      <w:proofErr w:type="spellStart"/>
+      <w:proofErr w:type="gramStart"/>
+      <w:r>
+        <w:t>getClass</w:t>
+      </w:r>
+      <w:proofErr w:type="spellEnd"/>
+      <w:r>
+        <w:t>(</w:t>
+      </w:r>
+      <w:proofErr w:type="gramEnd"/>
+      <w:r>
+        <w:t>)</w:t>
+      </w:r>
+    </w:p>
+    <w:p>
+      <w:pPr>
+        <w:pStyle w:val="NoSpacing"/>
+        <w:numPr>
+          <w:ilvl w:val="4"/>
+          <w:numId w:val="25"/>
+        </w:numPr>
+      </w:pPr>
+      <w:proofErr w:type="gramStart"/>
+      <w:r>
+        <w:t>equals(</w:t>
+      </w:r>
+      <w:proofErr w:type="gramEnd"/>
+      <w:r>
+        <w:t>)</w:t>
+      </w:r>
+    </w:p>
+    <w:p>
+      <w:pPr>
+        <w:pStyle w:val="NoSpacing"/>
+        <w:numPr>
+          <w:ilvl w:val="4"/>
+          <w:numId w:val="25"/>
+        </w:numPr>
+      </w:pPr>
+      <w:proofErr w:type="gramStart"/>
+      <w:r>
+        <w:t>finalized(</w:t>
+      </w:r>
+      <w:proofErr w:type="gramEnd"/>
+      <w:r>
+        <w:t>)</w:t>
+      </w:r>
+    </w:p>
+    <w:p>
+      <w:pPr>
+        <w:pStyle w:val="NoSpacing"/>
+        <w:numPr>
+          <w:ilvl w:val="4"/>
+          <w:numId w:val="25"/>
+        </w:numPr>
+      </w:pPr>
+      <w:proofErr w:type="gramStart"/>
+      <w:r>
+        <w:t>wait(</w:t>
+      </w:r>
+      <w:proofErr w:type="gramEnd"/>
+      <w:r>
+        <w:t>), wait(long), wait(long, int)</w:t>
+      </w:r>
+    </w:p>
+    <w:p>
+      <w:pPr>
+        <w:pStyle w:val="NoSpacing"/>
+        <w:numPr>
+          <w:ilvl w:val="4"/>
+          <w:numId w:val="25"/>
+        </w:numPr>
+      </w:pPr>
+      <w:proofErr w:type="gramStart"/>
+      <w:r>
+        <w:t>notify(</w:t>
+      </w:r>
+      <w:proofErr w:type="gramEnd"/>
+      <w:r>
+        <w:t>)</w:t>
+      </w:r>
+    </w:p>
+    <w:p>
+      <w:pPr>
+        <w:pStyle w:val="NoSpacing"/>
+        <w:numPr>
+          <w:ilvl w:val="4"/>
+          <w:numId w:val="25"/>
+        </w:numPr>
+      </w:pPr>
+      <w:proofErr w:type="spellStart"/>
+      <w:proofErr w:type="gramStart"/>
+      <w:r>
+        <w:t>notifyAll</w:t>
+      </w:r>
+      <w:proofErr w:type="spellEnd"/>
+      <w:r>
+        <w:t>(</w:t>
+      </w:r>
+      <w:proofErr w:type="gramEnd"/>
+      <w:r>
+        <w:t>)</w:t>
+      </w:r>
+    </w:p>
+    <w:p>
+      <w:pPr>
+        <w:pStyle w:val="NoSpacing"/>
+      </w:pPr>
+    </w:p>
+    <w:p>
+      <w:pPr>
+        <w:pStyle w:val="NoSpacing"/>
+        <w:rPr>
+          <w:b/>
+          <w:bCs/>
+          <w:u w:val="single"/>
+        </w:rPr>
+      </w:pPr>
+      <w:r>
+        <w:rPr>
+          <w:b/>
+          <w:bCs/>
+          <w:u w:val="single"/>
+        </w:rPr>
+        <w:t>Advantage of Inheritance</w:t>
+      </w:r>
+    </w:p>
+    <w:p>
+      <w:pPr>
+        <w:pStyle w:val="NoSpacing"/>
+        <w:numPr>
+          <w:ilvl w:val="6"/>
+          <w:numId w:val="25"/>
+        </w:numPr>
+      </w:pPr>
+      <w:r>
+        <w:t xml:space="preserve">Can achieve the </w:t>
+      </w:r>
+      <w:r>
+        <w:t>reusability.</w:t>
+      </w:r>
+    </w:p>
+    <w:p>
+      <w:pPr>
+        <w:pStyle w:val="NoSpacing"/>
+        <w:numPr>
+          <w:ilvl w:val="6"/>
+          <w:numId w:val="25"/>
+        </w:numPr>
+      </w:pPr>
+      <w:r>
+        <w:t>Can achieve the extensibility.</w:t>
+      </w:r>
+    </w:p>
+    <w:p>
+      <w:pPr>
+        <w:pStyle w:val="NoSpacing"/>
+        <w:numPr>
+          <w:ilvl w:val="6"/>
+          <w:numId w:val="25"/>
+        </w:numPr>
+      </w:pPr>
+      <w:r>
+        <w:t xml:space="preserve">To achieve the runtime polymorphism </w:t>
+      </w:r>
+      <w:r>
+        <w:t>inheritance</w:t>
+      </w:r>
+      <w:r>
+        <w:t xml:space="preserve"> is required. </w:t>
+      </w:r>
+    </w:p>
+    <w:p>
+      <w:pPr>
+        <w:pStyle w:val="NoSpacing"/>
+      </w:pPr>
+    </w:p>
+    <w:p>
+      <w:pPr>
+        <w:pStyle w:val="NoSpacing"/>
+      </w:pPr>
+    </w:p>
     <w:sectPr>
       <w:pgSz w:w="12240" w:h="15840"/>
       <w:pgMar w:top="1440" w:right="1440" w:bottom="1440" w:left="1440" w:header="720" w:footer="720" w:gutter="0"/>
@@ -6118,7 +6630,7 @@
       <w:lvlText w:val="%5."/>
       <w:lvlJc w:val="left"/>
       <w:pPr>
-        <w:ind w:left="3600" w:hanging="360"/>
+        <w:ind w:left="1170" w:hanging="360"/>
       </w:pPr>
     </w:lvl>
     <w:lvl w:ilvl="5" w:tplc="0409001B">
@@ -7141,6 +7653,95 @@
     </w:lvl>
   </w:abstractNum>
   <w:abstractNum w:abstractNumId="21" w15:restartNumberingAfterBreak="0">
+    <w:nsid w:val="67601596"/>
+    <w:multiLevelType w:val="hybridMultilevel"/>
+    <w:tmpl w:val="3B0A6808"/>
+    <w:lvl w:ilvl="0" w:tplc="0409000F">
+      <w:start w:val="1"/>
+      <w:numFmt w:val="decimal"/>
+      <w:lvlText w:val="%1."/>
+      <w:lvlJc w:val="left"/>
+      <w:pPr>
+        <w:ind w:left="720" w:hanging="360"/>
+      </w:pPr>
+      <w:rPr>
+        <w:rFonts w:hint="default"/>
+      </w:rPr>
+    </w:lvl>
+    <w:lvl w:ilvl="1" w:tplc="04090019" w:tentative="1">
+      <w:start w:val="1"/>
+      <w:numFmt w:val="lowerLetter"/>
+      <w:lvlText w:val="%2."/>
+      <w:lvlJc w:val="left"/>
+      <w:pPr>
+        <w:ind w:left="1440" w:hanging="360"/>
+      </w:pPr>
+    </w:lvl>
+    <w:lvl w:ilvl="2" w:tplc="0409001B" w:tentative="1">
+      <w:start w:val="1"/>
+      <w:numFmt w:val="lowerRoman"/>
+      <w:lvlText w:val="%3."/>
+      <w:lvlJc w:val="right"/>
+      <w:pPr>
+        <w:ind w:left="2160" w:hanging="180"/>
+      </w:pPr>
+    </w:lvl>
+    <w:lvl w:ilvl="3" w:tplc="0409000F" w:tentative="1">
+      <w:start w:val="1"/>
+      <w:numFmt w:val="decimal"/>
+      <w:lvlText w:val="%4."/>
+      <w:lvlJc w:val="left"/>
+      <w:pPr>
+        <w:ind w:left="2880" w:hanging="360"/>
+      </w:pPr>
+    </w:lvl>
+    <w:lvl w:ilvl="4" w:tplc="04090019" w:tentative="1">
+      <w:start w:val="1"/>
+      <w:numFmt w:val="lowerLetter"/>
+      <w:lvlText w:val="%5."/>
+      <w:lvlJc w:val="left"/>
+      <w:pPr>
+        <w:ind w:left="3600" w:hanging="360"/>
+      </w:pPr>
+    </w:lvl>
+    <w:lvl w:ilvl="5" w:tplc="0409001B" w:tentative="1">
+      <w:start w:val="1"/>
+      <w:numFmt w:val="lowerRoman"/>
+      <w:lvlText w:val="%6."/>
+      <w:lvlJc w:val="right"/>
+      <w:pPr>
+        <w:ind w:left="4320" w:hanging="180"/>
+      </w:pPr>
+    </w:lvl>
+    <w:lvl w:ilvl="6" w:tplc="0409000F" w:tentative="1">
+      <w:start w:val="1"/>
+      <w:numFmt w:val="decimal"/>
+      <w:lvlText w:val="%7."/>
+      <w:lvlJc w:val="left"/>
+      <w:pPr>
+        <w:ind w:left="5040" w:hanging="360"/>
+      </w:pPr>
+    </w:lvl>
+    <w:lvl w:ilvl="7" w:tplc="04090019" w:tentative="1">
+      <w:start w:val="1"/>
+      <w:numFmt w:val="lowerLetter"/>
+      <w:lvlText w:val="%8."/>
+      <w:lvlJc w:val="left"/>
+      <w:pPr>
+        <w:ind w:left="5760" w:hanging="360"/>
+      </w:pPr>
+    </w:lvl>
+    <w:lvl w:ilvl="8" w:tplc="0409001B" w:tentative="1">
+      <w:start w:val="1"/>
+      <w:numFmt w:val="lowerRoman"/>
+      <w:lvlText w:val="%9."/>
+      <w:lvlJc w:val="right"/>
+      <w:pPr>
+        <w:ind w:left="6480" w:hanging="180"/>
+      </w:pPr>
+    </w:lvl>
+  </w:abstractNum>
+  <w:abstractNum w:abstractNumId="22" w15:restartNumberingAfterBreak="0">
     <w:nsid w:val="6B5C7337"/>
     <w:multiLevelType w:val="hybridMultilevel"/>
     <w:tmpl w:val="ECA62F32"/>
@@ -7229,7 +7830,7 @@
       </w:pPr>
     </w:lvl>
   </w:abstractNum>
-  <w:abstractNum w:abstractNumId="22" w15:restartNumberingAfterBreak="0">
+  <w:abstractNum w:abstractNumId="23" w15:restartNumberingAfterBreak="0">
     <w:nsid w:val="71C03234"/>
     <w:multiLevelType w:val="hybridMultilevel"/>
     <w:tmpl w:val="B1582B30"/>
@@ -7318,7 +7919,7 @@
       </w:pPr>
     </w:lvl>
   </w:abstractNum>
-  <w:abstractNum w:abstractNumId="23" w15:restartNumberingAfterBreak="0">
+  <w:abstractNum w:abstractNumId="24" w15:restartNumberingAfterBreak="0">
     <w:nsid w:val="7B832BBC"/>
     <w:multiLevelType w:val="hybridMultilevel"/>
     <w:tmpl w:val="6E1E0C2E"/>
@@ -7409,7 +8010,7 @@
       </w:pPr>
     </w:lvl>
   </w:abstractNum>
-  <w:abstractNum w:abstractNumId="24" w15:restartNumberingAfterBreak="0">
+  <w:abstractNum w:abstractNumId="25" w15:restartNumberingAfterBreak="0">
     <w:nsid w:val="7CE77B26"/>
     <w:multiLevelType w:val="hybridMultilevel"/>
     <w:tmpl w:val="4A924010"/>
@@ -7498,7 +8099,7 @@
       </w:pPr>
     </w:lvl>
   </w:abstractNum>
-  <w:abstractNum w:abstractNumId="25" w15:restartNumberingAfterBreak="0">
+  <w:abstractNum w:abstractNumId="26" w15:restartNumberingAfterBreak="0">
     <w:nsid w:val="7D8F3CA1"/>
     <w:multiLevelType w:val="hybridMultilevel"/>
     <w:tmpl w:val="4266CDDA"/>
@@ -7597,7 +8198,7 @@
     <w:abstractNumId w:val="6"/>
   </w:num>
   <w:num w:numId="4" w16cid:durableId="770323620">
-    <w:abstractNumId w:val="24"/>
+    <w:abstractNumId w:val="25"/>
   </w:num>
   <w:num w:numId="5" w16cid:durableId="775097549">
     <w:abstractNumId w:val="3"/>
@@ -7630,7 +8231,7 @@
     </w:lvlOverride>
   </w:num>
   <w:num w:numId="6" w16cid:durableId="2059743899">
-    <w:abstractNumId w:val="21"/>
+    <w:abstractNumId w:val="22"/>
     <w:lvlOverride w:ilvl="0">
       <w:startOverride w:val="1"/>
     </w:lvlOverride>
@@ -7780,7 +8381,7 @@
     </w:lvlOverride>
   </w:num>
   <w:num w:numId="11" w16cid:durableId="1907449482">
-    <w:abstractNumId w:val="23"/>
+    <w:abstractNumId w:val="24"/>
   </w:num>
   <w:num w:numId="12" w16cid:durableId="341324541">
     <w:abstractNumId w:val="20"/>
@@ -7792,7 +8393,7 @@
     <w:abstractNumId w:val="8"/>
   </w:num>
   <w:num w:numId="15" w16cid:durableId="1539393764">
-    <w:abstractNumId w:val="25"/>
+    <w:abstractNumId w:val="26"/>
   </w:num>
   <w:num w:numId="16" w16cid:durableId="437335301">
     <w:abstractNumId w:val="19"/>
@@ -7810,7 +8411,7 @@
     <w:abstractNumId w:val="4"/>
   </w:num>
   <w:num w:numId="21" w16cid:durableId="250745071">
-    <w:abstractNumId w:val="22"/>
+    <w:abstractNumId w:val="23"/>
   </w:num>
   <w:num w:numId="22" w16cid:durableId="684676596">
     <w:abstractNumId w:val="7"/>
@@ -7880,6 +8481,9 @@
     <w:lvlOverride w:ilvl="8">
       <w:startOverride w:val="1"/>
     </w:lvlOverride>
+  </w:num>
+  <w:num w:numId="27" w16cid:durableId="976647396">
+    <w:abstractNumId w:val="21"/>
   </w:num>
   <w:numIdMacAtCleanup w:val="16"/>
 </w:numbering>

</xml_diff>

<commit_message>
Constructor and static Keyword
Constructor and static Keyword
</commit_message>
<xml_diff>
--- a/docs/CoreJava.docx
+++ b/docs/CoreJava.docx
@@ -402,14 +402,7 @@
       </w:pPr>
       <w:r>
         <w:tab/>
-      </w:r>
-      <w:proofErr w:type="spellStart"/>
-      <w:r>
-        <w:t>MySql</w:t>
-      </w:r>
-      <w:proofErr w:type="spellEnd"/>
-      <w:r>
-        <w:t xml:space="preserve"> Database</w:t>
+        <w:t>MySql Database</w:t>
       </w:r>
     </w:p>
     <w:p>
@@ -540,17 +533,34 @@
         <w:rPr>
           <w:highlight w:val="yellow"/>
         </w:rPr>
-        <w:t>,</w:t>
-      </w:r>
-      <w:r>
-        <w:t xml:space="preserve"> Control flow statements, Array (Example), </w:t>
-      </w:r>
-    </w:p>
-    <w:p>
-      <w:pPr>
-        <w:pStyle w:val="NoSpacing"/>
-      </w:pPr>
-      <w:r>
+        <w:t>, Control flow statements</w:t>
+      </w:r>
+      <w:r>
+        <w:t xml:space="preserve">, </w:t>
+      </w:r>
+    </w:p>
+    <w:p>
+      <w:pPr>
+        <w:pStyle w:val="NoSpacing"/>
+        <w:rPr>
+          <w:highlight w:val="yellow"/>
+        </w:rPr>
+      </w:pPr>
+      <w:r>
+        <w:rPr>
+          <w:highlight w:val="yellow"/>
+        </w:rPr>
+        <w:t xml:space="preserve">Array (Example), </w:t>
+      </w:r>
+    </w:p>
+    <w:p>
+      <w:pPr>
+        <w:pStyle w:val="NoSpacing"/>
+      </w:pPr>
+      <w:r>
+        <w:rPr>
+          <w:highlight w:val="yellow"/>
+        </w:rPr>
         <w:t>Array Extra Example</w:t>
       </w:r>
     </w:p>
@@ -559,6 +569,9 @@
         <w:pStyle w:val="NoSpacing"/>
       </w:pPr>
       <w:r>
+        <w:rPr>
+          <w:highlight w:val="yellow"/>
+        </w:rPr>
         <w:t>Nested For loop Extra Example</w:t>
       </w:r>
     </w:p>
@@ -567,7 +580,13 @@
         <w:pStyle w:val="NoSpacing"/>
       </w:pPr>
       <w:r>
-        <w:t xml:space="preserve">Memory Allocation (heap and stack) </w:t>
+        <w:rPr>
+          <w:highlight w:val="yellow"/>
+        </w:rPr>
+        <w:t>Memory Allocation (heap and stack)</w:t>
+      </w:r>
+      <w:r>
+        <w:t xml:space="preserve"> </w:t>
       </w:r>
       <w:r>
         <w:br w:type="page"/>
@@ -721,15 +740,7 @@
         </w:numPr>
       </w:pPr>
       <w:r>
-        <w:t>You can verify the installation file into C:\Program File\java\&lt;</w:t>
-      </w:r>
-      <w:proofErr w:type="spellStart"/>
-      <w:r>
-        <w:t>jdk</w:t>
-      </w:r>
-      <w:proofErr w:type="spellEnd"/>
-      <w:r>
-        <w:t>-version-folder&gt;</w:t>
+        <w:t>You can verify the installation file into C:\Program File\java\&lt;jdk-version-folder&gt;</w:t>
       </w:r>
     </w:p>
     <w:p>
@@ -742,7 +753,7 @@
           <w:noProof/>
         </w:rPr>
         <w:drawing>
-          <wp:anchor distT="0" distB="0" distL="114300" distR="114300" simplePos="0" relativeHeight="251658240" behindDoc="0" locked="0" layoutInCell="1" allowOverlap="1" wp14:anchorId="1E71C9DF" wp14:editId="49DBA4D8">
+          <wp:anchor distT="0" distB="0" distL="114300" distR="114300" simplePos="0" relativeHeight="251658240" behindDoc="0" locked="0" layoutInCell="1" allowOverlap="1" wp14:anchorId="1E71C9DF" wp14:editId="12E8F12C">
             <wp:simplePos x="0" y="0"/>
             <wp:positionH relativeFrom="column">
               <wp:posOffset>740410</wp:posOffset>
@@ -1242,7 +1253,6 @@
           <w:numId w:val="1"/>
         </w:numPr>
       </w:pPr>
-      <w:proofErr w:type="spellStart"/>
       <w:r>
         <w:rPr>
           <w:b/>
@@ -1250,7 +1260,6 @@
         </w:rPr>
         <w:t>javac</w:t>
       </w:r>
-      <w:proofErr w:type="spellEnd"/>
     </w:p>
     <w:p>
       <w:pPr>
@@ -1748,23 +1757,7 @@
           <w:b/>
           <w:bCs/>
         </w:rPr>
-        <w:t>public class &lt;</w:t>
-      </w:r>
-      <w:proofErr w:type="spellStart"/>
-      <w:r>
-        <w:rPr>
-          <w:b/>
-          <w:bCs/>
-        </w:rPr>
-        <w:t>className</w:t>
-      </w:r>
-      <w:proofErr w:type="spellEnd"/>
-      <w:r>
-        <w:rPr>
-          <w:b/>
-          <w:bCs/>
-        </w:rPr>
-        <w:t>&gt;</w:t>
+        <w:t>public class &lt;className&gt;</w:t>
       </w:r>
     </w:p>
     <w:p>
@@ -1885,39 +1878,7 @@
           <w:b/>
           <w:bCs/>
         </w:rPr>
-        <w:t xml:space="preserve">public static void </w:t>
-      </w:r>
-      <w:proofErr w:type="gramStart"/>
-      <w:r>
-        <w:rPr>
-          <w:b/>
-          <w:bCs/>
-        </w:rPr>
-        <w:t>main(</w:t>
-      </w:r>
-      <w:proofErr w:type="gramEnd"/>
-      <w:r>
-        <w:rPr>
-          <w:b/>
-          <w:bCs/>
-        </w:rPr>
-        <w:t xml:space="preserve">String </w:t>
-      </w:r>
-      <w:proofErr w:type="spellStart"/>
-      <w:r>
-        <w:rPr>
-          <w:b/>
-          <w:bCs/>
-        </w:rPr>
-        <w:t>args</w:t>
-      </w:r>
-      <w:proofErr w:type="spellEnd"/>
-      <w:r>
-        <w:rPr>
-          <w:b/>
-          <w:bCs/>
-        </w:rPr>
-        <w:t>[])</w:t>
+        <w:t>public static void main(String args[])</w:t>
       </w:r>
     </w:p>
     <w:p>
@@ -1984,13 +1945,8 @@
           <w:numId w:val="5"/>
         </w:numPr>
       </w:pPr>
-      <w:proofErr w:type="gramStart"/>
-      <w:r>
-        <w:t>These statement</w:t>
-      </w:r>
-      <w:proofErr w:type="gramEnd"/>
-      <w:r>
-        <w:t xml:space="preserve"> executes and produce an output</w:t>
+      <w:r>
+        <w:t>These statement executes and produce an output</w:t>
       </w:r>
     </w:p>
     <w:p>
@@ -2002,15 +1958,7 @@
         </w:numPr>
       </w:pPr>
       <w:r>
-        <w:t xml:space="preserve">To print the </w:t>
-      </w:r>
-      <w:proofErr w:type="gramStart"/>
-      <w:r>
-        <w:t>output</w:t>
-      </w:r>
-      <w:proofErr w:type="gramEnd"/>
-      <w:r>
-        <w:t xml:space="preserve"> you can use following line of code</w:t>
+        <w:t>To print the output you can use following line of code</w:t>
       </w:r>
     </w:p>
     <w:p>
@@ -2022,21 +1970,12 @@
           <w:bCs/>
         </w:rPr>
       </w:pPr>
-      <w:proofErr w:type="spellStart"/>
-      <w:r>
-        <w:rPr>
-          <w:b/>
-          <w:bCs/>
-        </w:rPr>
-        <w:t>System.out.println</w:t>
-      </w:r>
-      <w:proofErr w:type="spellEnd"/>
-      <w:r>
-        <w:rPr>
-          <w:b/>
-          <w:bCs/>
-        </w:rPr>
-        <w:t>(“Message”);</w:t>
+      <w:r>
+        <w:rPr>
+          <w:b/>
+          <w:bCs/>
+        </w:rPr>
+        <w:t>System.out.println(“Message”);</w:t>
       </w:r>
     </w:p>
     <w:p>
@@ -2224,21 +2163,12 @@
           <w:bCs/>
         </w:rPr>
       </w:pPr>
-      <w:proofErr w:type="spellStart"/>
-      <w:r>
-        <w:rPr>
-          <w:b/>
-          <w:bCs/>
-        </w:rPr>
-        <w:t>javac</w:t>
-      </w:r>
-      <w:proofErr w:type="spellEnd"/>
-      <w:r>
-        <w:rPr>
-          <w:b/>
-          <w:bCs/>
-        </w:rPr>
-        <w:t xml:space="preserve"> &lt;filename with extension&gt;</w:t>
+      <w:r>
+        <w:rPr>
+          <w:b/>
+          <w:bCs/>
+        </w:rPr>
+        <w:t>javac &lt;filename with extension&gt;</w:t>
       </w:r>
     </w:p>
     <w:p>
@@ -2260,15 +2190,7 @@
         <w:t>n</w:t>
       </w:r>
       <w:r>
-        <w:t xml:space="preserve"> outcome of the </w:t>
-      </w:r>
-      <w:proofErr w:type="gramStart"/>
-      <w:r>
-        <w:t>compilation</w:t>
-      </w:r>
-      <w:proofErr w:type="gramEnd"/>
-      <w:r>
-        <w:t xml:space="preserve"> you will get a .class file.</w:t>
+        <w:t xml:space="preserve"> outcome of the compilation you will get a .class file.</w:t>
       </w:r>
     </w:p>
     <w:p>
@@ -2317,23 +2239,7 @@
           <w:b/>
           <w:bCs/>
         </w:rPr>
-        <w:t>java &lt;</w:t>
-      </w:r>
-      <w:proofErr w:type="spellStart"/>
-      <w:r>
-        <w:rPr>
-          <w:b/>
-          <w:bCs/>
-        </w:rPr>
-        <w:t>ClassName</w:t>
-      </w:r>
-      <w:proofErr w:type="spellEnd"/>
-      <w:r>
-        <w:rPr>
-          <w:b/>
-          <w:bCs/>
-        </w:rPr>
-        <w:t>&gt;</w:t>
+        <w:t>java &lt;ClassName&gt;</w:t>
       </w:r>
     </w:p>
     <w:p>
@@ -2422,15 +2328,7 @@
         </w:numPr>
       </w:pPr>
       <w:r>
-        <w:t xml:space="preserve">You can create multiple java classes in a file but, only one class must be public and your java file name must be </w:t>
-      </w:r>
-      <w:proofErr w:type="gramStart"/>
-      <w:r>
-        <w:t>save</w:t>
-      </w:r>
-      <w:proofErr w:type="gramEnd"/>
-      <w:r>
-        <w:t xml:space="preserve"> as a public class name.</w:t>
+        <w:t>You can create multiple java classes in a file but, only one class must be public and your java file name must be save as a public class name.</w:t>
       </w:r>
     </w:p>
     <w:p>
@@ -2489,7 +2387,7 @@
           <w:noProof/>
         </w:rPr>
         <w:drawing>
-          <wp:inline distT="0" distB="0" distL="0" distR="0" wp14:anchorId="7D02F1A1" wp14:editId="4D978BD1">
+          <wp:inline distT="0" distB="0" distL="0" distR="0" wp14:anchorId="7D02F1A1" wp14:editId="64224CCB">
             <wp:extent cx="3752850" cy="1148715"/>
             <wp:effectExtent l="0" t="0" r="0" b="0"/>
             <wp:docPr id="1464995463" name="Picture 1"/>
@@ -2611,15 +2509,7 @@
         </w:numPr>
       </w:pPr>
       <w:r>
-        <w:t xml:space="preserve">There </w:t>
-      </w:r>
-      <w:proofErr w:type="gramStart"/>
-      <w:r>
-        <w:t>are</w:t>
-      </w:r>
-      <w:proofErr w:type="gramEnd"/>
-      <w:r>
-        <w:t xml:space="preserve"> total 52 words are </w:t>
+        <w:t xml:space="preserve">There are total 52 words are </w:t>
       </w:r>
       <w:r>
         <w:t xml:space="preserve">reserve </w:t>
@@ -2637,15 +2527,7 @@
         </w:numPr>
       </w:pPr>
       <w:r>
-        <w:t xml:space="preserve">All keyword </w:t>
-      </w:r>
-      <w:proofErr w:type="gramStart"/>
-      <w:r>
-        <w:t>are</w:t>
-      </w:r>
-      <w:proofErr w:type="gramEnd"/>
-      <w:r>
-        <w:t xml:space="preserve"> in small case only.</w:t>
+        <w:t>All keyword are in small case only.</w:t>
       </w:r>
     </w:p>
     <w:p>
@@ -2666,15 +2548,7 @@
         <w:ind w:left="720"/>
       </w:pPr>
       <w:r>
-        <w:t xml:space="preserve">public, class, static void, if, else, do, for, int, byte, short, long, char, float, double, </w:t>
-      </w:r>
-      <w:proofErr w:type="spellStart"/>
-      <w:r>
-        <w:t>boolean</w:t>
-      </w:r>
-      <w:proofErr w:type="spellEnd"/>
-      <w:r>
-        <w:t>, case, break, continue etc.</w:t>
+        <w:t>public, class, static void, if, else, do, for, int, byte, short, long, char, float, double, boolean, case, break, continue etc.</w:t>
       </w:r>
     </w:p>
     <w:p>
@@ -2710,15 +2584,7 @@
         </w:rPr>
       </w:pPr>
       <w:r>
-        <w:t xml:space="preserve">The words which are used by the developer, these words are </w:t>
-      </w:r>
-      <w:proofErr w:type="spellStart"/>
-      <w:r>
-        <w:t>use</w:t>
-      </w:r>
-      <w:proofErr w:type="spellEnd"/>
-      <w:r>
-        <w:t xml:space="preserve"> to identify the java components.</w:t>
+        <w:t>The words which are used by the developer, these words are use to identify the java components.</w:t>
       </w:r>
     </w:p>
     <w:p>
@@ -2733,15 +2599,7 @@
         </w:rPr>
       </w:pPr>
       <w:r>
-        <w:t xml:space="preserve">The words which are used to create class, method, object, variable name </w:t>
-      </w:r>
-      <w:proofErr w:type="gramStart"/>
-      <w:r>
-        <w:t>are</w:t>
-      </w:r>
-      <w:proofErr w:type="gramEnd"/>
-      <w:r>
-        <w:t xml:space="preserve"> called identifier.</w:t>
+        <w:t>The words which are used to create class, method, object, variable name are called identifier.</w:t>
       </w:r>
     </w:p>
     <w:p>
@@ -2801,15 +2659,7 @@
         </w:rPr>
       </w:pPr>
       <w:r>
-        <w:t xml:space="preserve">Identifier can </w:t>
-      </w:r>
-      <w:proofErr w:type="gramStart"/>
-      <w:r>
-        <w:t>contains</w:t>
-      </w:r>
-      <w:proofErr w:type="gramEnd"/>
-      <w:r>
-        <w:t xml:space="preserve"> alphabets, symbol, number.</w:t>
+        <w:t>Identifier can contains alphabets, symbol, number.</w:t>
       </w:r>
     </w:p>
     <w:p>
@@ -2966,13 +2816,8 @@
       </w:pPr>
       <w:r>
         <w:lastRenderedPageBreak/>
-        <w:t xml:space="preserve">Example: Welcome, System, String, </w:t>
-      </w:r>
-      <w:proofErr w:type="spellStart"/>
-      <w:r>
-        <w:t>EmployeeDetails</w:t>
-      </w:r>
-      <w:proofErr w:type="spellEnd"/>
+        <w:t>Example: Welcome, System, String, EmployeeDetails</w:t>
+      </w:r>
     </w:p>
     <w:p>
       <w:pPr>
@@ -3040,27 +2885,7 @@
         </w:rPr>
       </w:pPr>
       <w:r>
-        <w:t xml:space="preserve">Example: main, </w:t>
-      </w:r>
-      <w:proofErr w:type="spellStart"/>
-      <w:r>
-        <w:t>println</w:t>
-      </w:r>
-      <w:proofErr w:type="spellEnd"/>
-      <w:r>
-        <w:t xml:space="preserve">, </w:t>
-      </w:r>
-      <w:proofErr w:type="spellStart"/>
-      <w:r>
-        <w:t>args</w:t>
-      </w:r>
-      <w:proofErr w:type="spellEnd"/>
-      <w:r>
-        <w:t xml:space="preserve">, out, </w:t>
-      </w:r>
-      <w:proofErr w:type="spellStart"/>
-      <w:r>
-        <w:t>print</w:t>
+        <w:t>Example: main, println, args, out, print</w:t>
       </w:r>
       <w:r>
         <w:t>Employee</w:t>
@@ -3068,7 +2893,6 @@
       <w:r>
         <w:t>Details</w:t>
       </w:r>
-      <w:proofErr w:type="spellEnd"/>
     </w:p>
     <w:p>
       <w:pPr>
@@ -3164,15 +2988,7 @@
         </w:rPr>
       </w:pPr>
       <w:r>
-        <w:t xml:space="preserve">Literals are the values, mostly string values are also </w:t>
-      </w:r>
-      <w:proofErr w:type="gramStart"/>
-      <w:r>
-        <w:t>consider</w:t>
-      </w:r>
-      <w:proofErr w:type="gramEnd"/>
-      <w:r>
-        <w:t xml:space="preserve"> as a literal.</w:t>
+        <w:t>Literals are the values, mostly string values are also consider as a literal.</w:t>
       </w:r>
     </w:p>
     <w:p>
@@ -3187,15 +3003,7 @@
         </w:rPr>
       </w:pPr>
       <w:r>
-        <w:t xml:space="preserve">The values which is reserve by java is also known are literals. These values are also </w:t>
-      </w:r>
-      <w:proofErr w:type="gramStart"/>
-      <w:r>
-        <w:t>consider</w:t>
-      </w:r>
-      <w:proofErr w:type="gramEnd"/>
-      <w:r>
-        <w:t xml:space="preserve"> as keyword.</w:t>
+        <w:t>The values which is reserve by java is also known are literals. These values are also consider as keyword.</w:t>
       </w:r>
     </w:p>
     <w:p>
@@ -3255,15 +3063,7 @@
         </w:numPr>
       </w:pPr>
       <w:r>
-        <w:t xml:space="preserve">Comments are </w:t>
-      </w:r>
-      <w:proofErr w:type="spellStart"/>
-      <w:r>
-        <w:t>use</w:t>
-      </w:r>
-      <w:proofErr w:type="spellEnd"/>
-      <w:r>
-        <w:t xml:space="preserve"> to add code level documentation, to skip the specific line of code from the execution.</w:t>
+        <w:t>Comments are use to add code level documentation, to skip the specific line of code from the execution.</w:t>
       </w:r>
     </w:p>
     <w:p>
@@ -3668,26 +3468,13 @@
         <w:ind w:left="720"/>
       </w:pPr>
       <w:r>
-        <w:t xml:space="preserve">This operator is use to compare the values which is also known as conditional/Logic/Boolean expression. This operator always </w:t>
-      </w:r>
-      <w:proofErr w:type="gramStart"/>
-      <w:r>
-        <w:t>return</w:t>
-      </w:r>
-      <w:proofErr w:type="gramEnd"/>
-      <w:r>
-        <w:t xml:space="preserve"> the </w:t>
-      </w:r>
-      <w:proofErr w:type="spellStart"/>
+        <w:t xml:space="preserve">This operator is use to compare the values which is also known as conditional/Logic/Boolean expression. This operator always return the </w:t>
+      </w:r>
       <w:r>
         <w:t>b</w:t>
       </w:r>
       <w:r>
-        <w:t>oolean</w:t>
-      </w:r>
-      <w:proofErr w:type="spellEnd"/>
-      <w:r>
-        <w:t xml:space="preserve"> (true or false) output  </w:t>
+        <w:t xml:space="preserve">oolean (true or false) output  </w:t>
       </w:r>
     </w:p>
     <w:p>
@@ -3743,21 +3530,13 @@
         <w:ind w:left="720"/>
       </w:pPr>
       <w:r>
-        <w:t xml:space="preserve">It is mostly used to combine 2 or more </w:t>
-      </w:r>
-      <w:proofErr w:type="spellStart"/>
-      <w:r>
-        <w:t>bo</w:t>
+        <w:t>It is mostly used to combine 2 or more bo</w:t>
       </w:r>
       <w:r>
         <w:t>o</w:t>
       </w:r>
       <w:r>
-        <w:t>lean</w:t>
-      </w:r>
-      <w:proofErr w:type="spellEnd"/>
-      <w:r>
-        <w:t xml:space="preserve"> expression</w:t>
+        <w:t>lean expression</w:t>
       </w:r>
     </w:p>
     <w:p>
@@ -3959,15 +3738,7 @@
         <w:ind w:left="720"/>
       </w:pPr>
       <w:r>
-        <w:t xml:space="preserve">In this there are 2 symbol is </w:t>
-      </w:r>
-      <w:proofErr w:type="gramStart"/>
-      <w:r>
-        <w:t>used ?</w:t>
-      </w:r>
-      <w:proofErr w:type="gramEnd"/>
-      <w:r>
-        <w:t xml:space="preserve"> and :</w:t>
+        <w:t>In this there are 2 symbol is used ? and :</w:t>
       </w:r>
       <w:r>
         <w:t xml:space="preserve"> here ? is an if condition and : is an else part.</w:t>
@@ -3991,7 +3762,7 @@
           <w:noProof/>
         </w:rPr>
         <w:drawing>
-          <wp:inline distT="0" distB="0" distL="0" distR="0" wp14:anchorId="7E809450" wp14:editId="34056244">
+          <wp:inline distT="0" distB="0" distL="0" distR="0" wp14:anchorId="7E809450" wp14:editId="2526FF71">
             <wp:extent cx="3021523" cy="631553"/>
             <wp:effectExtent l="0" t="0" r="7620" b="0"/>
             <wp:docPr id="2051558349" name="Picture 1"/>
@@ -4122,15 +3893,7 @@
         </w:numPr>
       </w:pPr>
       <w:r>
-        <w:t xml:space="preserve">Along with variable and methods you can also create constructor and </w:t>
-      </w:r>
-      <w:proofErr w:type="gramStart"/>
-      <w:r>
-        <w:t>class(</w:t>
-      </w:r>
-      <w:proofErr w:type="gramEnd"/>
-      <w:r>
-        <w:t>inner class)</w:t>
+        <w:t>Along with variable and methods you can also create constructor and class(inner class)</w:t>
       </w:r>
     </w:p>
     <w:p>
@@ -4252,15 +4015,7 @@
         </w:numPr>
       </w:pPr>
       <w:r>
-        <w:t xml:space="preserve">Methods are </w:t>
-      </w:r>
-      <w:proofErr w:type="spellStart"/>
-      <w:r>
-        <w:t>use</w:t>
-      </w:r>
-      <w:proofErr w:type="spellEnd"/>
-      <w:r>
-        <w:t xml:space="preserve"> to write a logical code. this can reuse at multiple locations.</w:t>
+        <w:t>Methods are use to write a logical code. this can reuse at multiple locations.</w:t>
       </w:r>
     </w:p>
     <w:p>
@@ -4306,15 +4061,7 @@
         <w:t>input parameters</w:t>
       </w:r>
       <w:r>
-        <w:t xml:space="preserve">. There can be one or more input parameters for a </w:t>
-      </w:r>
-      <w:proofErr w:type="gramStart"/>
-      <w:r>
-        <w:t>methods</w:t>
-      </w:r>
-      <w:proofErr w:type="gramEnd"/>
-      <w:r>
-        <w:t xml:space="preserve">. The values pass to the parameters are called </w:t>
+        <w:t xml:space="preserve">. There can be one or more input parameters for a methods. The values pass to the parameters are called </w:t>
       </w:r>
       <w:r>
         <w:rPr>
@@ -4524,15 +4271,7 @@
         </w:numPr>
       </w:pPr>
       <w:r>
-        <w:t xml:space="preserve">Using </w:t>
-      </w:r>
-      <w:proofErr w:type="gramStart"/>
-      <w:r>
-        <w:t>Object</w:t>
-      </w:r>
-      <w:proofErr w:type="gramEnd"/>
-      <w:r>
-        <w:t xml:space="preserve"> you can access the properties (variable &amp; method) of the class.</w:t>
+        <w:t>Using Object you can access the properties (variable &amp; method) of the class.</w:t>
       </w:r>
     </w:p>
     <w:p>
@@ -4581,7 +4320,7 @@
           <w:szCs w:val="32"/>
         </w:rPr>
         <w:drawing>
-          <wp:inline distT="0" distB="0" distL="0" distR="0" wp14:anchorId="200B02DA" wp14:editId="5738AB02">
+          <wp:inline distT="0" distB="0" distL="0" distR="0" wp14:anchorId="200B02DA" wp14:editId="2FB3F0BB">
             <wp:extent cx="3735606" cy="2257727"/>
             <wp:effectExtent l="0" t="0" r="0" b="0"/>
             <wp:docPr id="21" name="Picture 21"/>
@@ -4698,15 +4437,7 @@
         </w:numPr>
       </w:pPr>
       <w:r>
-        <w:t xml:space="preserve">This memory based on LIFO (Last </w:t>
-      </w:r>
-      <w:proofErr w:type="gramStart"/>
-      <w:r>
-        <w:t>In</w:t>
-      </w:r>
-      <w:proofErr w:type="gramEnd"/>
-      <w:r>
-        <w:t xml:space="preserve"> First Out)</w:t>
+        <w:t>This memory based on LIFO (Last In First Out)</w:t>
       </w:r>
     </w:p>
     <w:p>
@@ -4754,15 +4485,7 @@
         </w:numPr>
       </w:pPr>
       <w:r>
-        <w:t xml:space="preserve">This memory </w:t>
-      </w:r>
-      <w:proofErr w:type="gramStart"/>
-      <w:r>
-        <w:t>get</w:t>
-      </w:r>
-      <w:proofErr w:type="gramEnd"/>
-      <w:r>
-        <w:t xml:space="preserve"> cleared as a part of Garbage collection (GC) processor</w:t>
+        <w:t>This memory get cleared as a part of Garbage collection (GC) processor</w:t>
       </w:r>
     </w:p>
     <w:p>
@@ -5086,17 +4809,7 @@
         </w:numPr>
       </w:pPr>
       <w:r>
-        <w:t xml:space="preserve">This class is present inside </w:t>
-      </w:r>
-      <w:proofErr w:type="spellStart"/>
-      <w:proofErr w:type="gramStart"/>
-      <w:r>
-        <w:t>java.util</w:t>
-      </w:r>
-      <w:proofErr w:type="spellEnd"/>
-      <w:proofErr w:type="gramEnd"/>
-      <w:r>
-        <w:t xml:space="preserve"> package.</w:t>
+        <w:t>This class is present inside java.util package.</w:t>
       </w:r>
     </w:p>
     <w:p>
@@ -5108,15 +4821,7 @@
         </w:numPr>
       </w:pPr>
       <w:r>
-        <w:t xml:space="preserve">Using this </w:t>
-      </w:r>
-      <w:proofErr w:type="gramStart"/>
-      <w:r>
-        <w:t>class</w:t>
-      </w:r>
-      <w:proofErr w:type="gramEnd"/>
-      <w:r>
-        <w:t xml:space="preserve"> you can accept the data from user at the time of program execution.</w:t>
+        <w:t>Using this class you can accept the data from user at the time of program execution.</w:t>
       </w:r>
     </w:p>
     <w:p>
@@ -5140,15 +4845,7 @@
         </w:numPr>
       </w:pPr>
       <w:r>
-        <w:t xml:space="preserve">To use a scanner </w:t>
-      </w:r>
-      <w:proofErr w:type="gramStart"/>
-      <w:r>
-        <w:t>class</w:t>
-      </w:r>
-      <w:proofErr w:type="gramEnd"/>
-      <w:r>
-        <w:t xml:space="preserve"> you have to create an object of it and using method you can accept values at runtime.</w:t>
+        <w:t>To use a scanner class you have to create an object of it and using method you can accept values at runtime.</w:t>
       </w:r>
     </w:p>
     <w:p>
@@ -5296,15 +4993,7 @@
         </w:numPr>
       </w:pPr>
       <w:r>
-        <w:t>Right click on the “</w:t>
-      </w:r>
-      <w:proofErr w:type="spellStart"/>
-      <w:r>
-        <w:t>src</w:t>
-      </w:r>
-      <w:proofErr w:type="spellEnd"/>
-      <w:r>
-        <w:t>” folder -&gt; Go To “New” option -&gt; Click on “Class” option</w:t>
+        <w:t>Right click on the “src” folder -&gt; Go To “New” option -&gt; Click on “Class” option</w:t>
       </w:r>
     </w:p>
     <w:p>
@@ -5446,23 +5135,7 @@
           <w:b/>
           <w:bCs/>
         </w:rPr>
-        <w:t xml:space="preserve">Parent obj = new </w:t>
-      </w:r>
-      <w:proofErr w:type="gramStart"/>
-      <w:r>
-        <w:rPr>
-          <w:b/>
-          <w:bCs/>
-        </w:rPr>
-        <w:t>Child(</w:t>
-      </w:r>
-      <w:proofErr w:type="gramEnd"/>
-      <w:r>
-        <w:rPr>
-          <w:b/>
-          <w:bCs/>
-        </w:rPr>
-        <w:t>);</w:t>
+        <w:t>Parent obj = new Child();</w:t>
       </w:r>
     </w:p>
     <w:p>
@@ -5525,17 +5198,7 @@
         </w:numPr>
       </w:pPr>
       <w:r>
-        <w:t xml:space="preserve">If you are not defining any parent class then by default java includes the parent class as </w:t>
-      </w:r>
-      <w:proofErr w:type="spellStart"/>
-      <w:proofErr w:type="gramStart"/>
-      <w:r>
-        <w:t>a</w:t>
-      </w:r>
-      <w:proofErr w:type="spellEnd"/>
-      <w:proofErr w:type="gramEnd"/>
-      <w:r>
-        <w:t xml:space="preserve"> Object class.</w:t>
+        <w:t>If you are not defining any parent class then by default java includes the parent class as a Object class.</w:t>
       </w:r>
     </w:p>
     <w:p>
@@ -5558,18 +5221,8 @@
           <w:numId w:val="25"/>
         </w:numPr>
       </w:pPr>
-      <w:proofErr w:type="spellStart"/>
-      <w:proofErr w:type="gramStart"/>
-      <w:r>
-        <w:t>toString</w:t>
-      </w:r>
-      <w:proofErr w:type="spellEnd"/>
-      <w:r>
-        <w:t>(</w:t>
-      </w:r>
-      <w:proofErr w:type="gramEnd"/>
-      <w:r>
-        <w:t>)</w:t>
+      <w:r>
+        <w:t>toString()</w:t>
       </w:r>
     </w:p>
     <w:p>
@@ -5580,18 +5233,8 @@
           <w:numId w:val="25"/>
         </w:numPr>
       </w:pPr>
-      <w:proofErr w:type="spellStart"/>
-      <w:proofErr w:type="gramStart"/>
-      <w:r>
-        <w:t>hashCode</w:t>
-      </w:r>
-      <w:proofErr w:type="spellEnd"/>
-      <w:r>
-        <w:t>(</w:t>
-      </w:r>
-      <w:proofErr w:type="gramEnd"/>
-      <w:r>
-        <w:t>)</w:t>
+      <w:r>
+        <w:t>hashCode()</w:t>
       </w:r>
     </w:p>
     <w:p>
@@ -5602,18 +5245,8 @@
           <w:numId w:val="25"/>
         </w:numPr>
       </w:pPr>
-      <w:proofErr w:type="spellStart"/>
-      <w:proofErr w:type="gramStart"/>
-      <w:r>
-        <w:t>getClass</w:t>
-      </w:r>
-      <w:proofErr w:type="spellEnd"/>
-      <w:r>
-        <w:t>(</w:t>
-      </w:r>
-      <w:proofErr w:type="gramEnd"/>
-      <w:r>
-        <w:t>)</w:t>
+      <w:r>
+        <w:t>getClass()</w:t>
       </w:r>
     </w:p>
     <w:p>
@@ -5624,13 +5257,8 @@
           <w:numId w:val="25"/>
         </w:numPr>
       </w:pPr>
-      <w:proofErr w:type="gramStart"/>
-      <w:r>
-        <w:t>equals(</w:t>
-      </w:r>
-      <w:proofErr w:type="gramEnd"/>
-      <w:r>
-        <w:t>)</w:t>
+      <w:r>
+        <w:t>equals()</w:t>
       </w:r>
     </w:p>
     <w:p>
@@ -5641,13 +5269,8 @@
           <w:numId w:val="25"/>
         </w:numPr>
       </w:pPr>
-      <w:proofErr w:type="gramStart"/>
-      <w:r>
-        <w:t>finalized(</w:t>
-      </w:r>
-      <w:proofErr w:type="gramEnd"/>
-      <w:r>
-        <w:t>)</w:t>
+      <w:r>
+        <w:t>finalized()</w:t>
       </w:r>
     </w:p>
     <w:p>
@@ -5658,13 +5281,8 @@
           <w:numId w:val="25"/>
         </w:numPr>
       </w:pPr>
-      <w:proofErr w:type="gramStart"/>
-      <w:r>
-        <w:t>wait(</w:t>
-      </w:r>
-      <w:proofErr w:type="gramEnd"/>
-      <w:r>
-        <w:t>), wait(long), wait(long, int)</w:t>
+      <w:r>
+        <w:t>wait(), wait(long), wait(long, int)</w:t>
       </w:r>
     </w:p>
     <w:p>
@@ -5675,13 +5293,8 @@
           <w:numId w:val="25"/>
         </w:numPr>
       </w:pPr>
-      <w:proofErr w:type="gramStart"/>
-      <w:r>
-        <w:t>notify(</w:t>
-      </w:r>
-      <w:proofErr w:type="gramEnd"/>
-      <w:r>
-        <w:t>)</w:t>
+      <w:r>
+        <w:t>notify()</w:t>
       </w:r>
     </w:p>
     <w:p>
@@ -5692,18 +5305,8 @@
           <w:numId w:val="25"/>
         </w:numPr>
       </w:pPr>
-      <w:proofErr w:type="spellStart"/>
-      <w:proofErr w:type="gramStart"/>
-      <w:r>
-        <w:t>notifyAll</w:t>
-      </w:r>
-      <w:proofErr w:type="spellEnd"/>
-      <w:r>
-        <w:t>(</w:t>
-      </w:r>
-      <w:proofErr w:type="gramEnd"/>
-      <w:r>
-        <w:t>)</w:t>
+      <w:r>
+        <w:t>notifyAll()</w:t>
       </w:r>
     </w:p>
     <w:p>
@@ -5781,8 +5384,249 @@
     </w:p>
     <w:p>
       <w:pPr>
-        <w:pStyle w:val="NoSpacing"/>
-      </w:pPr>
+        <w:pStyle w:val="Default"/>
+        <w:rPr>
+          <w:b/>
+          <w:bCs/>
+          <w:u w:val="single"/>
+        </w:rPr>
+      </w:pPr>
+      <w:r>
+        <w:rPr>
+          <w:b/>
+          <w:bCs/>
+          <w:u w:val="single"/>
+        </w:rPr>
+        <w:t>Constructor</w:t>
+      </w:r>
+    </w:p>
+    <w:p>
+      <w:pPr>
+        <w:pStyle w:val="Default"/>
+        <w:numPr>
+          <w:ilvl w:val="0"/>
+          <w:numId w:val="28"/>
+        </w:numPr>
+      </w:pPr>
+      <w:r>
+        <w:t>Constructor is known as special method of the class</w:t>
+      </w:r>
+      <w:r>
+        <w:t>,</w:t>
+      </w:r>
+      <w:r>
+        <w:t xml:space="preserve"> which is use to </w:t>
+      </w:r>
+      <w:r>
+        <w:rPr>
+          <w:b/>
+          <w:bCs/>
+        </w:rPr>
+        <w:t>initialize the instance variable</w:t>
+      </w:r>
+      <w:r>
+        <w:t xml:space="preserve">.  </w:t>
+      </w:r>
+    </w:p>
+    <w:p>
+      <w:pPr>
+        <w:pStyle w:val="Default"/>
+        <w:numPr>
+          <w:ilvl w:val="0"/>
+          <w:numId w:val="28"/>
+        </w:numPr>
+      </w:pPr>
+      <w:r>
+        <w:t>Constructor get called automatically at the time of object creation and you can provide the values for instance variable from constructor.</w:t>
+      </w:r>
+    </w:p>
+    <w:p>
+      <w:pPr>
+        <w:pStyle w:val="Default"/>
+        <w:numPr>
+          <w:ilvl w:val="0"/>
+          <w:numId w:val="28"/>
+        </w:numPr>
+      </w:pPr>
+      <w:r>
+        <w:t>There are some rules to create constructor</w:t>
+      </w:r>
+    </w:p>
+    <w:p>
+      <w:pPr>
+        <w:pStyle w:val="Default"/>
+        <w:numPr>
+          <w:ilvl w:val="1"/>
+          <w:numId w:val="28"/>
+        </w:numPr>
+      </w:pPr>
+      <w:r>
+        <w:t>Constructor must have same name as class name.</w:t>
+      </w:r>
+    </w:p>
+    <w:p>
+      <w:pPr>
+        <w:pStyle w:val="Default"/>
+        <w:numPr>
+          <w:ilvl w:val="1"/>
+          <w:numId w:val="28"/>
+        </w:numPr>
+      </w:pPr>
+      <w:r>
+        <w:t>Constructor must not have a return data type.</w:t>
+      </w:r>
+    </w:p>
+    <w:p>
+      <w:pPr>
+        <w:pStyle w:val="Default"/>
+        <w:numPr>
+          <w:ilvl w:val="1"/>
+          <w:numId w:val="28"/>
+        </w:numPr>
+      </w:pPr>
+      <w:r>
+        <w:t xml:space="preserve">Constructor can be created using any access modifier such as private, public, protected, default. </w:t>
+      </w:r>
+    </w:p>
+    <w:p>
+      <w:pPr>
+        <w:pStyle w:val="Default"/>
+        <w:numPr>
+          <w:ilvl w:val="1"/>
+          <w:numId w:val="28"/>
+        </w:numPr>
+      </w:pPr>
+      <w:r>
+        <w:t>There can be input parameters inside constructor.</w:t>
+      </w:r>
+    </w:p>
+    <w:p>
+      <w:pPr>
+        <w:pStyle w:val="Default"/>
+        <w:numPr>
+          <w:ilvl w:val="1"/>
+          <w:numId w:val="28"/>
+        </w:numPr>
+      </w:pPr>
+      <w:r>
+        <w:t xml:space="preserve">There can be more than one constructor inside class.  </w:t>
+      </w:r>
+    </w:p>
+    <w:p>
+      <w:pPr>
+        <w:pStyle w:val="Default"/>
+        <w:numPr>
+          <w:ilvl w:val="1"/>
+          <w:numId w:val="28"/>
+        </w:numPr>
+      </w:pPr>
+      <w:r>
+        <w:t>Constructor gets called at time of object creation, and you cannot call them manually using object or dot operator.</w:t>
+      </w:r>
+    </w:p>
+    <w:p>
+      <w:pPr>
+        <w:pStyle w:val="Default"/>
+        <w:numPr>
+          <w:ilvl w:val="0"/>
+          <w:numId w:val="28"/>
+        </w:numPr>
+      </w:pPr>
+      <w:r>
+        <w:t xml:space="preserve">Every class has a constructor, If you do not provide any constructor manually then, java will provide a default constructor internally and if you are providing any constructor then, java is not responsible to provide any constructor. </w:t>
+      </w:r>
+    </w:p>
+    <w:p>
+      <w:pPr>
+        <w:pStyle w:val="NoSpacing"/>
+        <w:rPr>
+          <w:b/>
+          <w:bCs/>
+          <w:u w:val="single"/>
+        </w:rPr>
+      </w:pPr>
+      <w:r>
+        <w:rPr>
+          <w:b/>
+          <w:bCs/>
+          <w:u w:val="single"/>
+        </w:rPr>
+        <w:lastRenderedPageBreak/>
+        <w:t>super, this, final, static keyword</w:t>
+      </w:r>
+    </w:p>
+    <w:p>
+      <w:pPr>
+        <w:pStyle w:val="NoSpacing"/>
+      </w:pPr>
+    </w:p>
+    <w:p>
+      <w:pPr>
+        <w:pStyle w:val="NoSpacing"/>
+        <w:rPr>
+          <w:u w:val="single"/>
+        </w:rPr>
+      </w:pPr>
+      <w:r>
+        <w:rPr>
+          <w:u w:val="single"/>
+        </w:rPr>
+        <w:t>Super Keyword</w:t>
+      </w:r>
+    </w:p>
+    <w:p>
+      <w:pPr>
+        <w:pStyle w:val="NoSpacing"/>
+        <w:numPr>
+          <w:ilvl w:val="0"/>
+          <w:numId w:val="29"/>
+        </w:numPr>
+      </w:pPr>
+      <w:r>
+        <w:t>Super keyword is use to access the properties of the super class inside sub class.</w:t>
+      </w:r>
+    </w:p>
+    <w:p>
+      <w:pPr>
+        <w:pStyle w:val="NoSpacing"/>
+        <w:numPr>
+          <w:ilvl w:val="0"/>
+          <w:numId w:val="29"/>
+        </w:numPr>
+      </w:pPr>
+      <w:r>
+        <w:t>Super class properties included the variable, constructor and method of the super class.</w:t>
+      </w:r>
+    </w:p>
+    <w:p>
+      <w:pPr>
+        <w:pStyle w:val="NoSpacing"/>
+        <w:numPr>
+          <w:ilvl w:val="0"/>
+          <w:numId w:val="29"/>
+        </w:numPr>
+      </w:pPr>
+      <w:r>
+        <w:t>By Default every java constructor has a first line as super(); which give call to a parent class default or no param constructor.</w:t>
+      </w:r>
+      <w:r>
+        <w:t xml:space="preserve"> </w:t>
+      </w:r>
+    </w:p>
+    <w:p>
+      <w:pPr>
+        <w:pStyle w:val="NoSpacing"/>
+        <w:numPr>
+          <w:ilvl w:val="0"/>
+          <w:numId w:val="29"/>
+        </w:numPr>
+      </w:pPr>
+      <w:r>
+        <w:t>Super class constructor must be call from a sub class constructor and it must be a first line of a constructor</w:t>
+      </w:r>
+      <w:r>
+        <w:t>.</w:t>
+      </w:r>
     </w:p>
     <w:sectPr>
       <w:pgSz w:w="12240" w:h="15840"/>
@@ -6597,6 +6441,95 @@
     </w:lvl>
   </w:abstractNum>
   <w:abstractNum w:abstractNumId="9" w15:restartNumberingAfterBreak="0">
+    <w:nsid w:val="3B1F42E2"/>
+    <w:multiLevelType w:val="hybridMultilevel"/>
+    <w:tmpl w:val="74E26026"/>
+    <w:lvl w:ilvl="0" w:tplc="0409000F">
+      <w:start w:val="1"/>
+      <w:numFmt w:val="decimal"/>
+      <w:lvlText w:val="%1."/>
+      <w:lvlJc w:val="left"/>
+      <w:pPr>
+        <w:ind w:left="720" w:hanging="360"/>
+      </w:pPr>
+      <w:rPr>
+        <w:rFonts w:hint="default"/>
+      </w:rPr>
+    </w:lvl>
+    <w:lvl w:ilvl="1" w:tplc="04090019">
+      <w:start w:val="1"/>
+      <w:numFmt w:val="lowerLetter"/>
+      <w:lvlText w:val="%2."/>
+      <w:lvlJc w:val="left"/>
+      <w:pPr>
+        <w:ind w:left="1440" w:hanging="360"/>
+      </w:pPr>
+    </w:lvl>
+    <w:lvl w:ilvl="2" w:tplc="0409001B" w:tentative="1">
+      <w:start w:val="1"/>
+      <w:numFmt w:val="lowerRoman"/>
+      <w:lvlText w:val="%3."/>
+      <w:lvlJc w:val="right"/>
+      <w:pPr>
+        <w:ind w:left="2160" w:hanging="180"/>
+      </w:pPr>
+    </w:lvl>
+    <w:lvl w:ilvl="3" w:tplc="0409000F" w:tentative="1">
+      <w:start w:val="1"/>
+      <w:numFmt w:val="decimal"/>
+      <w:lvlText w:val="%4."/>
+      <w:lvlJc w:val="left"/>
+      <w:pPr>
+        <w:ind w:left="2880" w:hanging="360"/>
+      </w:pPr>
+    </w:lvl>
+    <w:lvl w:ilvl="4" w:tplc="04090019" w:tentative="1">
+      <w:start w:val="1"/>
+      <w:numFmt w:val="lowerLetter"/>
+      <w:lvlText w:val="%5."/>
+      <w:lvlJc w:val="left"/>
+      <w:pPr>
+        <w:ind w:left="3600" w:hanging="360"/>
+      </w:pPr>
+    </w:lvl>
+    <w:lvl w:ilvl="5" w:tplc="0409001B" w:tentative="1">
+      <w:start w:val="1"/>
+      <w:numFmt w:val="lowerRoman"/>
+      <w:lvlText w:val="%6."/>
+      <w:lvlJc w:val="right"/>
+      <w:pPr>
+        <w:ind w:left="4320" w:hanging="180"/>
+      </w:pPr>
+    </w:lvl>
+    <w:lvl w:ilvl="6" w:tplc="0409000F" w:tentative="1">
+      <w:start w:val="1"/>
+      <w:numFmt w:val="decimal"/>
+      <w:lvlText w:val="%7."/>
+      <w:lvlJc w:val="left"/>
+      <w:pPr>
+        <w:ind w:left="5040" w:hanging="360"/>
+      </w:pPr>
+    </w:lvl>
+    <w:lvl w:ilvl="7" w:tplc="04090019" w:tentative="1">
+      <w:start w:val="1"/>
+      <w:numFmt w:val="lowerLetter"/>
+      <w:lvlText w:val="%8."/>
+      <w:lvlJc w:val="left"/>
+      <w:pPr>
+        <w:ind w:left="5760" w:hanging="360"/>
+      </w:pPr>
+    </w:lvl>
+    <w:lvl w:ilvl="8" w:tplc="0409001B" w:tentative="1">
+      <w:start w:val="1"/>
+      <w:numFmt w:val="lowerRoman"/>
+      <w:lvlText w:val="%9."/>
+      <w:lvlJc w:val="right"/>
+      <w:pPr>
+        <w:ind w:left="6480" w:hanging="180"/>
+      </w:pPr>
+    </w:lvl>
+  </w:abstractNum>
+  <w:abstractNum w:abstractNumId="10" w15:restartNumberingAfterBreak="0">
     <w:nsid w:val="3ED825EC"/>
     <w:multiLevelType w:val="hybridMultilevel"/>
     <w:tmpl w:val="9FC8651C"/>
@@ -6682,7 +6615,7 @@
       </w:pPr>
     </w:lvl>
   </w:abstractNum>
-  <w:abstractNum w:abstractNumId="10" w15:restartNumberingAfterBreak="0">
+  <w:abstractNum w:abstractNumId="11" w15:restartNumberingAfterBreak="0">
     <w:nsid w:val="43B242FE"/>
     <w:multiLevelType w:val="hybridMultilevel"/>
     <w:tmpl w:val="2ACEA292"/>
@@ -6772,7 +6705,7 @@
       </w:pPr>
     </w:lvl>
   </w:abstractNum>
-  <w:abstractNum w:abstractNumId="11" w15:restartNumberingAfterBreak="0">
+  <w:abstractNum w:abstractNumId="12" w15:restartNumberingAfterBreak="0">
     <w:nsid w:val="444B3E83"/>
     <w:multiLevelType w:val="hybridMultilevel"/>
     <w:tmpl w:val="8AAC844E"/>
@@ -6861,7 +6794,96 @@
       </w:pPr>
     </w:lvl>
   </w:abstractNum>
-  <w:abstractNum w:abstractNumId="12" w15:restartNumberingAfterBreak="0">
+  <w:abstractNum w:abstractNumId="13" w15:restartNumberingAfterBreak="0">
+    <w:nsid w:val="497833F1"/>
+    <w:multiLevelType w:val="hybridMultilevel"/>
+    <w:tmpl w:val="76A88982"/>
+    <w:lvl w:ilvl="0" w:tplc="0409000F">
+      <w:start w:val="1"/>
+      <w:numFmt w:val="decimal"/>
+      <w:lvlText w:val="%1."/>
+      <w:lvlJc w:val="left"/>
+      <w:pPr>
+        <w:ind w:left="720" w:hanging="360"/>
+      </w:pPr>
+      <w:rPr>
+        <w:rFonts w:hint="default"/>
+      </w:rPr>
+    </w:lvl>
+    <w:lvl w:ilvl="1" w:tplc="04090019" w:tentative="1">
+      <w:start w:val="1"/>
+      <w:numFmt w:val="lowerLetter"/>
+      <w:lvlText w:val="%2."/>
+      <w:lvlJc w:val="left"/>
+      <w:pPr>
+        <w:ind w:left="1440" w:hanging="360"/>
+      </w:pPr>
+    </w:lvl>
+    <w:lvl w:ilvl="2" w:tplc="0409001B" w:tentative="1">
+      <w:start w:val="1"/>
+      <w:numFmt w:val="lowerRoman"/>
+      <w:lvlText w:val="%3."/>
+      <w:lvlJc w:val="right"/>
+      <w:pPr>
+        <w:ind w:left="2160" w:hanging="180"/>
+      </w:pPr>
+    </w:lvl>
+    <w:lvl w:ilvl="3" w:tplc="0409000F" w:tentative="1">
+      <w:start w:val="1"/>
+      <w:numFmt w:val="decimal"/>
+      <w:lvlText w:val="%4."/>
+      <w:lvlJc w:val="left"/>
+      <w:pPr>
+        <w:ind w:left="2880" w:hanging="360"/>
+      </w:pPr>
+    </w:lvl>
+    <w:lvl w:ilvl="4" w:tplc="04090019" w:tentative="1">
+      <w:start w:val="1"/>
+      <w:numFmt w:val="lowerLetter"/>
+      <w:lvlText w:val="%5."/>
+      <w:lvlJc w:val="left"/>
+      <w:pPr>
+        <w:ind w:left="3600" w:hanging="360"/>
+      </w:pPr>
+    </w:lvl>
+    <w:lvl w:ilvl="5" w:tplc="0409001B" w:tentative="1">
+      <w:start w:val="1"/>
+      <w:numFmt w:val="lowerRoman"/>
+      <w:lvlText w:val="%6."/>
+      <w:lvlJc w:val="right"/>
+      <w:pPr>
+        <w:ind w:left="4320" w:hanging="180"/>
+      </w:pPr>
+    </w:lvl>
+    <w:lvl w:ilvl="6" w:tplc="0409000F" w:tentative="1">
+      <w:start w:val="1"/>
+      <w:numFmt w:val="decimal"/>
+      <w:lvlText w:val="%7."/>
+      <w:lvlJc w:val="left"/>
+      <w:pPr>
+        <w:ind w:left="5040" w:hanging="360"/>
+      </w:pPr>
+    </w:lvl>
+    <w:lvl w:ilvl="7" w:tplc="04090019" w:tentative="1">
+      <w:start w:val="1"/>
+      <w:numFmt w:val="lowerLetter"/>
+      <w:lvlText w:val="%8."/>
+      <w:lvlJc w:val="left"/>
+      <w:pPr>
+        <w:ind w:left="5760" w:hanging="360"/>
+      </w:pPr>
+    </w:lvl>
+    <w:lvl w:ilvl="8" w:tplc="0409001B" w:tentative="1">
+      <w:start w:val="1"/>
+      <w:numFmt w:val="lowerRoman"/>
+      <w:lvlText w:val="%9."/>
+      <w:lvlJc w:val="right"/>
+      <w:pPr>
+        <w:ind w:left="6480" w:hanging="180"/>
+      </w:pPr>
+    </w:lvl>
+  </w:abstractNum>
+  <w:abstractNum w:abstractNumId="14" w15:restartNumberingAfterBreak="0">
     <w:nsid w:val="4B7D3D27"/>
     <w:multiLevelType w:val="hybridMultilevel"/>
     <w:tmpl w:val="18B2DE4E"/>
@@ -6951,7 +6973,7 @@
       </w:pPr>
     </w:lvl>
   </w:abstractNum>
-  <w:abstractNum w:abstractNumId="13" w15:restartNumberingAfterBreak="0">
+  <w:abstractNum w:abstractNumId="15" w15:restartNumberingAfterBreak="0">
     <w:nsid w:val="50B14B91"/>
     <w:multiLevelType w:val="hybridMultilevel"/>
     <w:tmpl w:val="14C42388"/>
@@ -7040,7 +7062,7 @@
       </w:pPr>
     </w:lvl>
   </w:abstractNum>
-  <w:abstractNum w:abstractNumId="14" w15:restartNumberingAfterBreak="0">
+  <w:abstractNum w:abstractNumId="16" w15:restartNumberingAfterBreak="0">
     <w:nsid w:val="517361C8"/>
     <w:multiLevelType w:val="hybridMultilevel"/>
     <w:tmpl w:val="A7BA22AA"/>
@@ -7129,7 +7151,7 @@
       </w:pPr>
     </w:lvl>
   </w:abstractNum>
-  <w:abstractNum w:abstractNumId="15" w15:restartNumberingAfterBreak="0">
+  <w:abstractNum w:abstractNumId="17" w15:restartNumberingAfterBreak="0">
     <w:nsid w:val="52D27F43"/>
     <w:multiLevelType w:val="hybridMultilevel"/>
     <w:tmpl w:val="43441248"/>
@@ -7218,7 +7240,7 @@
       </w:pPr>
     </w:lvl>
   </w:abstractNum>
-  <w:abstractNum w:abstractNumId="16" w15:restartNumberingAfterBreak="0">
+  <w:abstractNum w:abstractNumId="18" w15:restartNumberingAfterBreak="0">
     <w:nsid w:val="55001F78"/>
     <w:multiLevelType w:val="hybridMultilevel"/>
     <w:tmpl w:val="263638BA"/>
@@ -7307,7 +7329,7 @@
       </w:pPr>
     </w:lvl>
   </w:abstractNum>
-  <w:abstractNum w:abstractNumId="17" w15:restartNumberingAfterBreak="0">
+  <w:abstractNum w:abstractNumId="19" w15:restartNumberingAfterBreak="0">
     <w:nsid w:val="59780F32"/>
     <w:multiLevelType w:val="hybridMultilevel"/>
     <w:tmpl w:val="813A1414"/>
@@ -7396,7 +7418,7 @@
       </w:pPr>
     </w:lvl>
   </w:abstractNum>
-  <w:abstractNum w:abstractNumId="18" w15:restartNumberingAfterBreak="0">
+  <w:abstractNum w:abstractNumId="20" w15:restartNumberingAfterBreak="0">
     <w:nsid w:val="5C531D7B"/>
     <w:multiLevelType w:val="hybridMultilevel"/>
     <w:tmpl w:val="4A32B20E"/>
@@ -7485,7 +7507,7 @@
       </w:pPr>
     </w:lvl>
   </w:abstractNum>
-  <w:abstractNum w:abstractNumId="19" w15:restartNumberingAfterBreak="0">
+  <w:abstractNum w:abstractNumId="21" w15:restartNumberingAfterBreak="0">
     <w:nsid w:val="627B53B8"/>
     <w:multiLevelType w:val="hybridMultilevel"/>
     <w:tmpl w:val="F1969648"/>
@@ -7575,7 +7597,7 @@
       </w:pPr>
     </w:lvl>
   </w:abstractNum>
-  <w:abstractNum w:abstractNumId="20" w15:restartNumberingAfterBreak="0">
+  <w:abstractNum w:abstractNumId="22" w15:restartNumberingAfterBreak="0">
     <w:nsid w:val="66690C54"/>
     <w:multiLevelType w:val="hybridMultilevel"/>
     <w:tmpl w:val="B730497A"/>
@@ -7664,7 +7686,7 @@
       </w:pPr>
     </w:lvl>
   </w:abstractNum>
-  <w:abstractNum w:abstractNumId="21" w15:restartNumberingAfterBreak="0">
+  <w:abstractNum w:abstractNumId="23" w15:restartNumberingAfterBreak="0">
     <w:nsid w:val="67601596"/>
     <w:multiLevelType w:val="hybridMultilevel"/>
     <w:tmpl w:val="3B0A6808"/>
@@ -7753,7 +7775,7 @@
       </w:pPr>
     </w:lvl>
   </w:abstractNum>
-  <w:abstractNum w:abstractNumId="22" w15:restartNumberingAfterBreak="0">
+  <w:abstractNum w:abstractNumId="24" w15:restartNumberingAfterBreak="0">
     <w:nsid w:val="6B5C7337"/>
     <w:multiLevelType w:val="hybridMultilevel"/>
     <w:tmpl w:val="ECA62F32"/>
@@ -7842,7 +7864,7 @@
       </w:pPr>
     </w:lvl>
   </w:abstractNum>
-  <w:abstractNum w:abstractNumId="23" w15:restartNumberingAfterBreak="0">
+  <w:abstractNum w:abstractNumId="25" w15:restartNumberingAfterBreak="0">
     <w:nsid w:val="71C03234"/>
     <w:multiLevelType w:val="hybridMultilevel"/>
     <w:tmpl w:val="B1582B30"/>
@@ -7931,7 +7953,7 @@
       </w:pPr>
     </w:lvl>
   </w:abstractNum>
-  <w:abstractNum w:abstractNumId="24" w15:restartNumberingAfterBreak="0">
+  <w:abstractNum w:abstractNumId="26" w15:restartNumberingAfterBreak="0">
     <w:nsid w:val="7B832BBC"/>
     <w:multiLevelType w:val="hybridMultilevel"/>
     <w:tmpl w:val="6E1E0C2E"/>
@@ -8022,7 +8044,7 @@
       </w:pPr>
     </w:lvl>
   </w:abstractNum>
-  <w:abstractNum w:abstractNumId="25" w15:restartNumberingAfterBreak="0">
+  <w:abstractNum w:abstractNumId="27" w15:restartNumberingAfterBreak="0">
     <w:nsid w:val="7CE77B26"/>
     <w:multiLevelType w:val="hybridMultilevel"/>
     <w:tmpl w:val="4A924010"/>
@@ -8111,7 +8133,7 @@
       </w:pPr>
     </w:lvl>
   </w:abstractNum>
-  <w:abstractNum w:abstractNumId="26" w15:restartNumberingAfterBreak="0">
+  <w:abstractNum w:abstractNumId="28" w15:restartNumberingAfterBreak="0">
     <w:nsid w:val="7D8F3CA1"/>
     <w:multiLevelType w:val="hybridMultilevel"/>
     <w:tmpl w:val="4266CDDA"/>
@@ -8204,13 +8226,13 @@
     <w:abstractNumId w:val="0"/>
   </w:num>
   <w:num w:numId="2" w16cid:durableId="1123692679">
-    <w:abstractNumId w:val="11"/>
+    <w:abstractNumId w:val="12"/>
   </w:num>
   <w:num w:numId="3" w16cid:durableId="2034333608">
     <w:abstractNumId w:val="6"/>
   </w:num>
   <w:num w:numId="4" w16cid:durableId="770323620">
-    <w:abstractNumId w:val="25"/>
+    <w:abstractNumId w:val="27"/>
   </w:num>
   <w:num w:numId="5" w16cid:durableId="775097549">
     <w:abstractNumId w:val="3"/>
@@ -8243,7 +8265,7 @@
     </w:lvlOverride>
   </w:num>
   <w:num w:numId="6" w16cid:durableId="2059743899">
-    <w:abstractNumId w:val="22"/>
+    <w:abstractNumId w:val="24"/>
     <w:lvlOverride w:ilvl="0">
       <w:startOverride w:val="1"/>
     </w:lvlOverride>
@@ -8273,7 +8295,7 @@
     </w:lvlOverride>
   </w:num>
   <w:num w:numId="7" w16cid:durableId="1583442308">
-    <w:abstractNumId w:val="16"/>
+    <w:abstractNumId w:val="18"/>
     <w:lvlOverride w:ilvl="0">
       <w:startOverride w:val="1"/>
     </w:lvlOverride>
@@ -8303,7 +8325,7 @@
     </w:lvlOverride>
   </w:num>
   <w:num w:numId="8" w16cid:durableId="1754472887">
-    <w:abstractNumId w:val="15"/>
+    <w:abstractNumId w:val="17"/>
     <w:lvlOverride w:ilvl="0">
       <w:startOverride w:val="1"/>
     </w:lvlOverride>
@@ -8333,7 +8355,7 @@
     </w:lvlOverride>
   </w:num>
   <w:num w:numId="9" w16cid:durableId="869300742">
-    <w:abstractNumId w:val="12"/>
+    <w:abstractNumId w:val="14"/>
     <w:lvlOverride w:ilvl="0">
       <w:startOverride w:val="1"/>
     </w:lvlOverride>
@@ -8393,28 +8415,28 @@
     </w:lvlOverride>
   </w:num>
   <w:num w:numId="11" w16cid:durableId="1907449482">
-    <w:abstractNumId w:val="24"/>
+    <w:abstractNumId w:val="26"/>
   </w:num>
   <w:num w:numId="12" w16cid:durableId="341324541">
-    <w:abstractNumId w:val="20"/>
+    <w:abstractNumId w:val="22"/>
   </w:num>
   <w:num w:numId="13" w16cid:durableId="1174688230">
-    <w:abstractNumId w:val="10"/>
+    <w:abstractNumId w:val="11"/>
   </w:num>
   <w:num w:numId="14" w16cid:durableId="898249433">
     <w:abstractNumId w:val="8"/>
   </w:num>
   <w:num w:numId="15" w16cid:durableId="1539393764">
-    <w:abstractNumId w:val="26"/>
+    <w:abstractNumId w:val="28"/>
   </w:num>
   <w:num w:numId="16" w16cid:durableId="437335301">
+    <w:abstractNumId w:val="21"/>
+  </w:num>
+  <w:num w:numId="17" w16cid:durableId="399333623">
     <w:abstractNumId w:val="19"/>
   </w:num>
-  <w:num w:numId="17" w16cid:durableId="399333623">
-    <w:abstractNumId w:val="17"/>
-  </w:num>
   <w:num w:numId="18" w16cid:durableId="548691172">
-    <w:abstractNumId w:val="14"/>
+    <w:abstractNumId w:val="16"/>
   </w:num>
   <w:num w:numId="19" w16cid:durableId="1216042740">
     <w:abstractNumId w:val="1"/>
@@ -8423,19 +8445,19 @@
     <w:abstractNumId w:val="4"/>
   </w:num>
   <w:num w:numId="21" w16cid:durableId="250745071">
-    <w:abstractNumId w:val="23"/>
+    <w:abstractNumId w:val="25"/>
   </w:num>
   <w:num w:numId="22" w16cid:durableId="684676596">
     <w:abstractNumId w:val="7"/>
   </w:num>
   <w:num w:numId="23" w16cid:durableId="1668628728">
-    <w:abstractNumId w:val="18"/>
+    <w:abstractNumId w:val="20"/>
   </w:num>
   <w:num w:numId="24" w16cid:durableId="1080445880">
-    <w:abstractNumId w:val="13"/>
+    <w:abstractNumId w:val="15"/>
   </w:num>
   <w:num w:numId="25" w16cid:durableId="1523938993">
-    <w:abstractNumId w:val="9"/>
+    <w:abstractNumId w:val="10"/>
     <w:lvlOverride w:ilvl="0">
       <w:startOverride w:val="1"/>
     </w:lvlOverride>
@@ -8495,7 +8517,13 @@
     </w:lvlOverride>
   </w:num>
   <w:num w:numId="27" w16cid:durableId="976647396">
-    <w:abstractNumId w:val="21"/>
+    <w:abstractNumId w:val="23"/>
+  </w:num>
+  <w:num w:numId="28" w16cid:durableId="499586760">
+    <w:abstractNumId w:val="9"/>
+  </w:num>
+  <w:num w:numId="29" w16cid:durableId="648099247">
+    <w:abstractNumId w:val="13"/>
   </w:num>
   <w:numIdMacAtCleanup w:val="16"/>
 </w:numbering>

</xml_diff>

<commit_message>
Final, Static,  this keyword
Final, Static,  this keyword
</commit_message>
<xml_diff>
--- a/docs/CoreJava.docx
+++ b/docs/CoreJava.docx
@@ -753,7 +753,7 @@
           <w:noProof/>
         </w:rPr>
         <w:drawing>
-          <wp:anchor distT="0" distB="0" distL="114300" distR="114300" simplePos="0" relativeHeight="251658240" behindDoc="0" locked="0" layoutInCell="1" allowOverlap="1" wp14:anchorId="1E71C9DF" wp14:editId="12E8F12C">
+          <wp:anchor distT="0" distB="0" distL="114300" distR="114300" simplePos="0" relativeHeight="251658240" behindDoc="0" locked="0" layoutInCell="1" allowOverlap="1" wp14:anchorId="1E71C9DF" wp14:editId="6F8DCB69">
             <wp:simplePos x="0" y="0"/>
             <wp:positionH relativeFrom="column">
               <wp:posOffset>740410</wp:posOffset>
@@ -2387,7 +2387,7 @@
           <w:noProof/>
         </w:rPr>
         <w:drawing>
-          <wp:inline distT="0" distB="0" distL="0" distR="0" wp14:anchorId="7D02F1A1" wp14:editId="64224CCB">
+          <wp:inline distT="0" distB="0" distL="0" distR="0" wp14:anchorId="7D02F1A1" wp14:editId="60D8930A">
             <wp:extent cx="3752850" cy="1148715"/>
             <wp:effectExtent l="0" t="0" r="0" b="0"/>
             <wp:docPr id="1464995463" name="Picture 1"/>
@@ -3762,7 +3762,7 @@
           <w:noProof/>
         </w:rPr>
         <w:drawing>
-          <wp:inline distT="0" distB="0" distL="0" distR="0" wp14:anchorId="7E809450" wp14:editId="2526FF71">
+          <wp:inline distT="0" distB="0" distL="0" distR="0" wp14:anchorId="7E809450" wp14:editId="007342DC">
             <wp:extent cx="3021523" cy="631553"/>
             <wp:effectExtent l="0" t="0" r="7620" b="0"/>
             <wp:docPr id="2051558349" name="Picture 1"/>
@@ -4320,7 +4320,7 @@
           <w:szCs w:val="32"/>
         </w:rPr>
         <w:drawing>
-          <wp:inline distT="0" distB="0" distL="0" distR="0" wp14:anchorId="200B02DA" wp14:editId="2FB3F0BB">
+          <wp:inline distT="0" distB="0" distL="0" distR="0" wp14:anchorId="200B02DA" wp14:editId="5DE6F5DF">
             <wp:extent cx="3735606" cy="2257727"/>
             <wp:effectExtent l="0" t="0" r="0" b="0"/>
             <wp:docPr id="21" name="Picture 21"/>
@@ -5628,6 +5628,318 @@
         <w:t>.</w:t>
       </w:r>
     </w:p>
+    <w:p>
+      <w:pPr>
+        <w:pStyle w:val="NoSpacing"/>
+      </w:pPr>
+    </w:p>
+    <w:p>
+      <w:pPr>
+        <w:pStyle w:val="NoSpacing"/>
+        <w:rPr>
+          <w:u w:val="single"/>
+        </w:rPr>
+      </w:pPr>
+      <w:r>
+        <w:rPr>
+          <w:u w:val="single"/>
+        </w:rPr>
+        <w:t>This keyword</w:t>
+      </w:r>
+    </w:p>
+    <w:p>
+      <w:pPr>
+        <w:pStyle w:val="NoSpacing"/>
+        <w:numPr>
+          <w:ilvl w:val="0"/>
+          <w:numId w:val="30"/>
+        </w:numPr>
+      </w:pPr>
+      <w:r>
+        <w:t>Using this keyword you can access the properties of same class.</w:t>
+      </w:r>
+    </w:p>
+    <w:p>
+      <w:pPr>
+        <w:pStyle w:val="NoSpacing"/>
+        <w:numPr>
+          <w:ilvl w:val="0"/>
+          <w:numId w:val="30"/>
+        </w:numPr>
+      </w:pPr>
+      <w:r>
+        <w:t>You can access the method, instance variable or constructor of same class using this keyword.</w:t>
+      </w:r>
+    </w:p>
+    <w:p>
+      <w:pPr>
+        <w:pStyle w:val="NoSpacing"/>
+        <w:numPr>
+          <w:ilvl w:val="0"/>
+          <w:numId w:val="30"/>
+        </w:numPr>
+      </w:pPr>
+      <w:r>
+        <w:t>It points to a current class object.</w:t>
+      </w:r>
+    </w:p>
+    <w:p>
+      <w:pPr>
+        <w:pStyle w:val="NoSpacing"/>
+        <w:numPr>
+          <w:ilvl w:val="0"/>
+          <w:numId w:val="30"/>
+        </w:numPr>
+      </w:pPr>
+      <w:r>
+        <w:t>You can access the constructor of same class from another constructor of same class.</w:t>
+      </w:r>
+    </w:p>
+    <w:p>
+      <w:pPr>
+        <w:pStyle w:val="NoSpacing"/>
+        <w:numPr>
+          <w:ilvl w:val="0"/>
+          <w:numId w:val="30"/>
+        </w:numPr>
+      </w:pPr>
+      <w:r>
+        <w:t>The constructor call must be the first line in a constructor.</w:t>
+      </w:r>
+    </w:p>
+    <w:p>
+      <w:pPr>
+        <w:pStyle w:val="NoSpacing"/>
+        <w:numPr>
+          <w:ilvl w:val="0"/>
+          <w:numId w:val="30"/>
+        </w:numPr>
+      </w:pPr>
+      <w:r>
+        <w:t xml:space="preserve">You can use either super or this to call constructor, but cannot use both at a time.  </w:t>
+      </w:r>
+    </w:p>
+    <w:p>
+      <w:pPr>
+        <w:pStyle w:val="NoSpacing"/>
+      </w:pPr>
+    </w:p>
+    <w:p>
+      <w:pPr>
+        <w:pStyle w:val="NoSpacing"/>
+        <w:rPr>
+          <w:u w:val="single"/>
+        </w:rPr>
+      </w:pPr>
+      <w:r>
+        <w:rPr>
+          <w:u w:val="single"/>
+        </w:rPr>
+        <w:t>Final Keyword</w:t>
+      </w:r>
+    </w:p>
+    <w:p>
+      <w:pPr>
+        <w:pStyle w:val="NoSpacing"/>
+        <w:numPr>
+          <w:ilvl w:val="0"/>
+          <w:numId w:val="31"/>
+        </w:numPr>
+        <w:rPr>
+          <w:u w:val="single"/>
+        </w:rPr>
+      </w:pPr>
+      <w:r>
+        <w:t>Final keyword is use to create constants.</w:t>
+      </w:r>
+    </w:p>
+    <w:p>
+      <w:pPr>
+        <w:pStyle w:val="NoSpacing"/>
+        <w:numPr>
+          <w:ilvl w:val="0"/>
+          <w:numId w:val="31"/>
+        </w:numPr>
+        <w:rPr>
+          <w:u w:val="single"/>
+        </w:rPr>
+      </w:pPr>
+      <w:r>
+        <w:t>Final keyword can be use for variable, method or class.</w:t>
+      </w:r>
+    </w:p>
+    <w:p>
+      <w:pPr>
+        <w:pStyle w:val="NoSpacing"/>
+        <w:numPr>
+          <w:ilvl w:val="0"/>
+          <w:numId w:val="31"/>
+        </w:numPr>
+        <w:rPr>
+          <w:u w:val="single"/>
+        </w:rPr>
+      </w:pPr>
+      <w:r>
+        <w:t>If you create final variable then its values will be fixed and it cannot be change once assign.</w:t>
+      </w:r>
+    </w:p>
+    <w:p>
+      <w:pPr>
+        <w:pStyle w:val="NoSpacing"/>
+        <w:numPr>
+          <w:ilvl w:val="0"/>
+          <w:numId w:val="31"/>
+        </w:numPr>
+      </w:pPr>
+      <w:r>
+        <w:t xml:space="preserve">Final </w:t>
+      </w:r>
+      <w:r>
+        <w:t>variable</w:t>
+      </w:r>
+      <w:r>
+        <w:t xml:space="preserve"> ca</w:t>
+      </w:r>
+      <w:r>
+        <w:t>n be static, instance or local variable.</w:t>
+      </w:r>
+    </w:p>
+    <w:p>
+      <w:pPr>
+        <w:pStyle w:val="NoSpacing"/>
+        <w:numPr>
+          <w:ilvl w:val="0"/>
+          <w:numId w:val="31"/>
+        </w:numPr>
+      </w:pPr>
+      <w:r>
+        <w:t>Final Variables has to initialized at declaration time</w:t>
+      </w:r>
+      <w:r>
+        <w:t>.</w:t>
+      </w:r>
+      <w:r>
+        <w:t xml:space="preserve"> </w:t>
+      </w:r>
+    </w:p>
+    <w:p>
+      <w:pPr>
+        <w:pStyle w:val="NoSpacing"/>
+        <w:numPr>
+          <w:ilvl w:val="0"/>
+          <w:numId w:val="31"/>
+        </w:numPr>
+      </w:pPr>
+      <w:r>
+        <w:t xml:space="preserve">By making method as final you can restrict the method implementation changes by overriding the method. The implementation of the method is fixed for all the users. </w:t>
+      </w:r>
+    </w:p>
+    <w:p>
+      <w:pPr>
+        <w:pStyle w:val="NoSpacing"/>
+        <w:numPr>
+          <w:ilvl w:val="0"/>
+          <w:numId w:val="31"/>
+        </w:numPr>
+      </w:pPr>
+      <w:r>
+        <w:t>Final classes cannot be inherit.</w:t>
+      </w:r>
+    </w:p>
+    <w:p>
+      <w:pPr>
+        <w:pStyle w:val="NoSpacing"/>
+      </w:pPr>
+    </w:p>
+    <w:p>
+      <w:pPr>
+        <w:pStyle w:val="NoSpacing"/>
+        <w:rPr>
+          <w:u w:val="single"/>
+        </w:rPr>
+      </w:pPr>
+      <w:r>
+        <w:rPr>
+          <w:u w:val="single"/>
+        </w:rPr>
+        <w:t>Static keyword</w:t>
+      </w:r>
+    </w:p>
+    <w:p>
+      <w:pPr>
+        <w:pStyle w:val="NoSpacing"/>
+        <w:numPr>
+          <w:ilvl w:val="0"/>
+          <w:numId w:val="32"/>
+        </w:numPr>
+      </w:pPr>
+      <w:r>
+        <w:t xml:space="preserve">Static keyword is use </w:t>
+      </w:r>
+      <w:r>
+        <w:t>for variable, method, class or static block.</w:t>
+      </w:r>
+    </w:p>
+    <w:p>
+      <w:pPr>
+        <w:pStyle w:val="NoSpacing"/>
+        <w:numPr>
+          <w:ilvl w:val="0"/>
+          <w:numId w:val="32"/>
+        </w:numPr>
+      </w:pPr>
+      <w:r>
+        <w:t>Static propertied can be accessible using a class name without object of class.</w:t>
+      </w:r>
+    </w:p>
+    <w:p>
+      <w:pPr>
+        <w:pStyle w:val="NoSpacing"/>
+        <w:numPr>
+          <w:ilvl w:val="0"/>
+          <w:numId w:val="32"/>
+        </w:numPr>
+      </w:pPr>
+      <w:r>
+        <w:t>Static variable can be accessible using a class name without object.</w:t>
+      </w:r>
+    </w:p>
+    <w:p>
+      <w:pPr>
+        <w:pStyle w:val="NoSpacing"/>
+        <w:numPr>
+          <w:ilvl w:val="0"/>
+          <w:numId w:val="32"/>
+        </w:numPr>
+      </w:pPr>
+      <w:r>
+        <w:t>Static properties are sharable properties for all the objects and in application, it will be created in a static/method area.</w:t>
+      </w:r>
+    </w:p>
+    <w:p>
+      <w:pPr>
+        <w:pStyle w:val="NoSpacing"/>
+        <w:numPr>
+          <w:ilvl w:val="0"/>
+          <w:numId w:val="32"/>
+        </w:numPr>
+      </w:pPr>
+      <w:r>
+        <w:t xml:space="preserve">Static properties gets loaded in the memory at the class loading. </w:t>
+      </w:r>
+    </w:p>
+    <w:p>
+      <w:pPr>
+        <w:pStyle w:val="NoSpacing"/>
+        <w:numPr>
+          <w:ilvl w:val="0"/>
+          <w:numId w:val="32"/>
+        </w:numPr>
+      </w:pPr>
+      <w:r>
+        <w:t>Static methods cannot be create inside a method.</w:t>
+      </w:r>
+    </w:p>
     <w:sectPr>
       <w:pgSz w:w="12240" w:h="15840"/>
       <w:pgMar w:top="1440" w:right="1440" w:bottom="1440" w:left="1440" w:header="720" w:footer="720" w:gutter="0"/>
@@ -5819,6 +6131,96 @@
     </w:lvl>
   </w:abstractNum>
   <w:abstractNum w:abstractNumId="2" w15:restartNumberingAfterBreak="0">
+    <w:nsid w:val="17E846CA"/>
+    <w:multiLevelType w:val="hybridMultilevel"/>
+    <w:tmpl w:val="6F36F7D4"/>
+    <w:lvl w:ilvl="0" w:tplc="0409000F">
+      <w:start w:val="1"/>
+      <w:numFmt w:val="decimal"/>
+      <w:lvlText w:val="%1."/>
+      <w:lvlJc w:val="left"/>
+      <w:pPr>
+        <w:ind w:left="720" w:hanging="360"/>
+      </w:pPr>
+      <w:rPr>
+        <w:rFonts w:hint="default"/>
+        <w:u w:val="none"/>
+      </w:rPr>
+    </w:lvl>
+    <w:lvl w:ilvl="1" w:tplc="04090019" w:tentative="1">
+      <w:start w:val="1"/>
+      <w:numFmt w:val="lowerLetter"/>
+      <w:lvlText w:val="%2."/>
+      <w:lvlJc w:val="left"/>
+      <w:pPr>
+        <w:ind w:left="1440" w:hanging="360"/>
+      </w:pPr>
+    </w:lvl>
+    <w:lvl w:ilvl="2" w:tplc="0409001B" w:tentative="1">
+      <w:start w:val="1"/>
+      <w:numFmt w:val="lowerRoman"/>
+      <w:lvlText w:val="%3."/>
+      <w:lvlJc w:val="right"/>
+      <w:pPr>
+        <w:ind w:left="2160" w:hanging="180"/>
+      </w:pPr>
+    </w:lvl>
+    <w:lvl w:ilvl="3" w:tplc="0409000F" w:tentative="1">
+      <w:start w:val="1"/>
+      <w:numFmt w:val="decimal"/>
+      <w:lvlText w:val="%4."/>
+      <w:lvlJc w:val="left"/>
+      <w:pPr>
+        <w:ind w:left="2880" w:hanging="360"/>
+      </w:pPr>
+    </w:lvl>
+    <w:lvl w:ilvl="4" w:tplc="04090019" w:tentative="1">
+      <w:start w:val="1"/>
+      <w:numFmt w:val="lowerLetter"/>
+      <w:lvlText w:val="%5."/>
+      <w:lvlJc w:val="left"/>
+      <w:pPr>
+        <w:ind w:left="3600" w:hanging="360"/>
+      </w:pPr>
+    </w:lvl>
+    <w:lvl w:ilvl="5" w:tplc="0409001B" w:tentative="1">
+      <w:start w:val="1"/>
+      <w:numFmt w:val="lowerRoman"/>
+      <w:lvlText w:val="%6."/>
+      <w:lvlJc w:val="right"/>
+      <w:pPr>
+        <w:ind w:left="4320" w:hanging="180"/>
+      </w:pPr>
+    </w:lvl>
+    <w:lvl w:ilvl="6" w:tplc="0409000F" w:tentative="1">
+      <w:start w:val="1"/>
+      <w:numFmt w:val="decimal"/>
+      <w:lvlText w:val="%7."/>
+      <w:lvlJc w:val="left"/>
+      <w:pPr>
+        <w:ind w:left="5040" w:hanging="360"/>
+      </w:pPr>
+    </w:lvl>
+    <w:lvl w:ilvl="7" w:tplc="04090019" w:tentative="1">
+      <w:start w:val="1"/>
+      <w:numFmt w:val="lowerLetter"/>
+      <w:lvlText w:val="%8."/>
+      <w:lvlJc w:val="left"/>
+      <w:pPr>
+        <w:ind w:left="5760" w:hanging="360"/>
+      </w:pPr>
+    </w:lvl>
+    <w:lvl w:ilvl="8" w:tplc="0409001B" w:tentative="1">
+      <w:start w:val="1"/>
+      <w:numFmt w:val="lowerRoman"/>
+      <w:lvlText w:val="%9."/>
+      <w:lvlJc w:val="right"/>
+      <w:pPr>
+        <w:ind w:left="6480" w:hanging="180"/>
+      </w:pPr>
+    </w:lvl>
+  </w:abstractNum>
+  <w:abstractNum w:abstractNumId="3" w15:restartNumberingAfterBreak="0">
     <w:nsid w:val="20174CF2"/>
     <w:multiLevelType w:val="hybridMultilevel"/>
     <w:tmpl w:val="BE94BCD8"/>
@@ -5907,7 +6309,7 @@
       </w:pPr>
     </w:lvl>
   </w:abstractNum>
-  <w:abstractNum w:abstractNumId="3" w15:restartNumberingAfterBreak="0">
+  <w:abstractNum w:abstractNumId="4" w15:restartNumberingAfterBreak="0">
     <w:nsid w:val="27A81660"/>
     <w:multiLevelType w:val="hybridMultilevel"/>
     <w:tmpl w:val="ACAA8182"/>
@@ -5996,7 +6398,7 @@
       </w:pPr>
     </w:lvl>
   </w:abstractNum>
-  <w:abstractNum w:abstractNumId="4" w15:restartNumberingAfterBreak="0">
+  <w:abstractNum w:abstractNumId="5" w15:restartNumberingAfterBreak="0">
     <w:nsid w:val="28F92456"/>
     <w:multiLevelType w:val="hybridMultilevel"/>
     <w:tmpl w:val="14126D26"/>
@@ -6085,7 +6487,7 @@
       </w:pPr>
     </w:lvl>
   </w:abstractNum>
-  <w:abstractNum w:abstractNumId="5" w15:restartNumberingAfterBreak="0">
+  <w:abstractNum w:abstractNumId="6" w15:restartNumberingAfterBreak="0">
     <w:nsid w:val="2FFA50AD"/>
     <w:multiLevelType w:val="hybridMultilevel"/>
     <w:tmpl w:val="7EC81F54"/>
@@ -6171,7 +6573,96 @@
       </w:pPr>
     </w:lvl>
   </w:abstractNum>
-  <w:abstractNum w:abstractNumId="6" w15:restartNumberingAfterBreak="0">
+  <w:abstractNum w:abstractNumId="7" w15:restartNumberingAfterBreak="0">
+    <w:nsid w:val="36115FCB"/>
+    <w:multiLevelType w:val="hybridMultilevel"/>
+    <w:tmpl w:val="7AEE9CB4"/>
+    <w:lvl w:ilvl="0" w:tplc="0409000F">
+      <w:start w:val="1"/>
+      <w:numFmt w:val="decimal"/>
+      <w:lvlText w:val="%1."/>
+      <w:lvlJc w:val="left"/>
+      <w:pPr>
+        <w:ind w:left="720" w:hanging="360"/>
+      </w:pPr>
+      <w:rPr>
+        <w:rFonts w:hint="default"/>
+      </w:rPr>
+    </w:lvl>
+    <w:lvl w:ilvl="1" w:tplc="04090019" w:tentative="1">
+      <w:start w:val="1"/>
+      <w:numFmt w:val="lowerLetter"/>
+      <w:lvlText w:val="%2."/>
+      <w:lvlJc w:val="left"/>
+      <w:pPr>
+        <w:ind w:left="1440" w:hanging="360"/>
+      </w:pPr>
+    </w:lvl>
+    <w:lvl w:ilvl="2" w:tplc="0409001B" w:tentative="1">
+      <w:start w:val="1"/>
+      <w:numFmt w:val="lowerRoman"/>
+      <w:lvlText w:val="%3."/>
+      <w:lvlJc w:val="right"/>
+      <w:pPr>
+        <w:ind w:left="2160" w:hanging="180"/>
+      </w:pPr>
+    </w:lvl>
+    <w:lvl w:ilvl="3" w:tplc="0409000F" w:tentative="1">
+      <w:start w:val="1"/>
+      <w:numFmt w:val="decimal"/>
+      <w:lvlText w:val="%4."/>
+      <w:lvlJc w:val="left"/>
+      <w:pPr>
+        <w:ind w:left="2880" w:hanging="360"/>
+      </w:pPr>
+    </w:lvl>
+    <w:lvl w:ilvl="4" w:tplc="04090019" w:tentative="1">
+      <w:start w:val="1"/>
+      <w:numFmt w:val="lowerLetter"/>
+      <w:lvlText w:val="%5."/>
+      <w:lvlJc w:val="left"/>
+      <w:pPr>
+        <w:ind w:left="3600" w:hanging="360"/>
+      </w:pPr>
+    </w:lvl>
+    <w:lvl w:ilvl="5" w:tplc="0409001B" w:tentative="1">
+      <w:start w:val="1"/>
+      <w:numFmt w:val="lowerRoman"/>
+      <w:lvlText w:val="%6."/>
+      <w:lvlJc w:val="right"/>
+      <w:pPr>
+        <w:ind w:left="4320" w:hanging="180"/>
+      </w:pPr>
+    </w:lvl>
+    <w:lvl w:ilvl="6" w:tplc="0409000F" w:tentative="1">
+      <w:start w:val="1"/>
+      <w:numFmt w:val="decimal"/>
+      <w:lvlText w:val="%7."/>
+      <w:lvlJc w:val="left"/>
+      <w:pPr>
+        <w:ind w:left="5040" w:hanging="360"/>
+      </w:pPr>
+    </w:lvl>
+    <w:lvl w:ilvl="7" w:tplc="04090019" w:tentative="1">
+      <w:start w:val="1"/>
+      <w:numFmt w:val="lowerLetter"/>
+      <w:lvlText w:val="%8."/>
+      <w:lvlJc w:val="left"/>
+      <w:pPr>
+        <w:ind w:left="5760" w:hanging="360"/>
+      </w:pPr>
+    </w:lvl>
+    <w:lvl w:ilvl="8" w:tplc="0409001B" w:tentative="1">
+      <w:start w:val="1"/>
+      <w:numFmt w:val="lowerRoman"/>
+      <w:lvlText w:val="%9."/>
+      <w:lvlJc w:val="right"/>
+      <w:pPr>
+        <w:ind w:left="6480" w:hanging="180"/>
+      </w:pPr>
+    </w:lvl>
+  </w:abstractNum>
+  <w:abstractNum w:abstractNumId="8" w15:restartNumberingAfterBreak="0">
     <w:nsid w:val="36F22C28"/>
     <w:multiLevelType w:val="hybridMultilevel"/>
     <w:tmpl w:val="5B2E59D0"/>
@@ -6260,7 +6751,7 @@
       </w:pPr>
     </w:lvl>
   </w:abstractNum>
-  <w:abstractNum w:abstractNumId="7" w15:restartNumberingAfterBreak="0">
+  <w:abstractNum w:abstractNumId="9" w15:restartNumberingAfterBreak="0">
     <w:nsid w:val="3871081A"/>
     <w:multiLevelType w:val="hybridMultilevel"/>
     <w:tmpl w:val="9878DB84"/>
@@ -6349,7 +6840,7 @@
       </w:pPr>
     </w:lvl>
   </w:abstractNum>
-  <w:abstractNum w:abstractNumId="8" w15:restartNumberingAfterBreak="0">
+  <w:abstractNum w:abstractNumId="10" w15:restartNumberingAfterBreak="0">
     <w:nsid w:val="38F71B4B"/>
     <w:multiLevelType w:val="hybridMultilevel"/>
     <w:tmpl w:val="C52A7362"/>
@@ -6440,7 +6931,7 @@
       </w:pPr>
     </w:lvl>
   </w:abstractNum>
-  <w:abstractNum w:abstractNumId="9" w15:restartNumberingAfterBreak="0">
+  <w:abstractNum w:abstractNumId="11" w15:restartNumberingAfterBreak="0">
     <w:nsid w:val="3B1F42E2"/>
     <w:multiLevelType w:val="hybridMultilevel"/>
     <w:tmpl w:val="74E26026"/>
@@ -6529,7 +7020,96 @@
       </w:pPr>
     </w:lvl>
   </w:abstractNum>
-  <w:abstractNum w:abstractNumId="10" w15:restartNumberingAfterBreak="0">
+  <w:abstractNum w:abstractNumId="12" w15:restartNumberingAfterBreak="0">
+    <w:nsid w:val="3D58081A"/>
+    <w:multiLevelType w:val="hybridMultilevel"/>
+    <w:tmpl w:val="FDAE9870"/>
+    <w:lvl w:ilvl="0" w:tplc="0409000F">
+      <w:start w:val="1"/>
+      <w:numFmt w:val="decimal"/>
+      <w:lvlText w:val="%1."/>
+      <w:lvlJc w:val="left"/>
+      <w:pPr>
+        <w:ind w:left="720" w:hanging="360"/>
+      </w:pPr>
+      <w:rPr>
+        <w:rFonts w:hint="default"/>
+      </w:rPr>
+    </w:lvl>
+    <w:lvl w:ilvl="1" w:tplc="04090019" w:tentative="1">
+      <w:start w:val="1"/>
+      <w:numFmt w:val="lowerLetter"/>
+      <w:lvlText w:val="%2."/>
+      <w:lvlJc w:val="left"/>
+      <w:pPr>
+        <w:ind w:left="1440" w:hanging="360"/>
+      </w:pPr>
+    </w:lvl>
+    <w:lvl w:ilvl="2" w:tplc="0409001B" w:tentative="1">
+      <w:start w:val="1"/>
+      <w:numFmt w:val="lowerRoman"/>
+      <w:lvlText w:val="%3."/>
+      <w:lvlJc w:val="right"/>
+      <w:pPr>
+        <w:ind w:left="2160" w:hanging="180"/>
+      </w:pPr>
+    </w:lvl>
+    <w:lvl w:ilvl="3" w:tplc="0409000F" w:tentative="1">
+      <w:start w:val="1"/>
+      <w:numFmt w:val="decimal"/>
+      <w:lvlText w:val="%4."/>
+      <w:lvlJc w:val="left"/>
+      <w:pPr>
+        <w:ind w:left="2880" w:hanging="360"/>
+      </w:pPr>
+    </w:lvl>
+    <w:lvl w:ilvl="4" w:tplc="04090019" w:tentative="1">
+      <w:start w:val="1"/>
+      <w:numFmt w:val="lowerLetter"/>
+      <w:lvlText w:val="%5."/>
+      <w:lvlJc w:val="left"/>
+      <w:pPr>
+        <w:ind w:left="3600" w:hanging="360"/>
+      </w:pPr>
+    </w:lvl>
+    <w:lvl w:ilvl="5" w:tplc="0409001B" w:tentative="1">
+      <w:start w:val="1"/>
+      <w:numFmt w:val="lowerRoman"/>
+      <w:lvlText w:val="%6."/>
+      <w:lvlJc w:val="right"/>
+      <w:pPr>
+        <w:ind w:left="4320" w:hanging="180"/>
+      </w:pPr>
+    </w:lvl>
+    <w:lvl w:ilvl="6" w:tplc="0409000F" w:tentative="1">
+      <w:start w:val="1"/>
+      <w:numFmt w:val="decimal"/>
+      <w:lvlText w:val="%7."/>
+      <w:lvlJc w:val="left"/>
+      <w:pPr>
+        <w:ind w:left="5040" w:hanging="360"/>
+      </w:pPr>
+    </w:lvl>
+    <w:lvl w:ilvl="7" w:tplc="04090019" w:tentative="1">
+      <w:start w:val="1"/>
+      <w:numFmt w:val="lowerLetter"/>
+      <w:lvlText w:val="%8."/>
+      <w:lvlJc w:val="left"/>
+      <w:pPr>
+        <w:ind w:left="5760" w:hanging="360"/>
+      </w:pPr>
+    </w:lvl>
+    <w:lvl w:ilvl="8" w:tplc="0409001B" w:tentative="1">
+      <w:start w:val="1"/>
+      <w:numFmt w:val="lowerRoman"/>
+      <w:lvlText w:val="%9."/>
+      <w:lvlJc w:val="right"/>
+      <w:pPr>
+        <w:ind w:left="6480" w:hanging="180"/>
+      </w:pPr>
+    </w:lvl>
+  </w:abstractNum>
+  <w:abstractNum w:abstractNumId="13" w15:restartNumberingAfterBreak="0">
     <w:nsid w:val="3ED825EC"/>
     <w:multiLevelType w:val="hybridMultilevel"/>
     <w:tmpl w:val="9FC8651C"/>
@@ -6615,7 +7195,7 @@
       </w:pPr>
     </w:lvl>
   </w:abstractNum>
-  <w:abstractNum w:abstractNumId="11" w15:restartNumberingAfterBreak="0">
+  <w:abstractNum w:abstractNumId="14" w15:restartNumberingAfterBreak="0">
     <w:nsid w:val="43B242FE"/>
     <w:multiLevelType w:val="hybridMultilevel"/>
     <w:tmpl w:val="2ACEA292"/>
@@ -6705,7 +7285,7 @@
       </w:pPr>
     </w:lvl>
   </w:abstractNum>
-  <w:abstractNum w:abstractNumId="12" w15:restartNumberingAfterBreak="0">
+  <w:abstractNum w:abstractNumId="15" w15:restartNumberingAfterBreak="0">
     <w:nsid w:val="444B3E83"/>
     <w:multiLevelType w:val="hybridMultilevel"/>
     <w:tmpl w:val="8AAC844E"/>
@@ -6794,7 +7374,7 @@
       </w:pPr>
     </w:lvl>
   </w:abstractNum>
-  <w:abstractNum w:abstractNumId="13" w15:restartNumberingAfterBreak="0">
+  <w:abstractNum w:abstractNumId="16" w15:restartNumberingAfterBreak="0">
     <w:nsid w:val="497833F1"/>
     <w:multiLevelType w:val="hybridMultilevel"/>
     <w:tmpl w:val="76A88982"/>
@@ -6883,7 +7463,7 @@
       </w:pPr>
     </w:lvl>
   </w:abstractNum>
-  <w:abstractNum w:abstractNumId="14" w15:restartNumberingAfterBreak="0">
+  <w:abstractNum w:abstractNumId="17" w15:restartNumberingAfterBreak="0">
     <w:nsid w:val="4B7D3D27"/>
     <w:multiLevelType w:val="hybridMultilevel"/>
     <w:tmpl w:val="18B2DE4E"/>
@@ -6973,7 +7553,7 @@
       </w:pPr>
     </w:lvl>
   </w:abstractNum>
-  <w:abstractNum w:abstractNumId="15" w15:restartNumberingAfterBreak="0">
+  <w:abstractNum w:abstractNumId="18" w15:restartNumberingAfterBreak="0">
     <w:nsid w:val="50B14B91"/>
     <w:multiLevelType w:val="hybridMultilevel"/>
     <w:tmpl w:val="14C42388"/>
@@ -7062,7 +7642,7 @@
       </w:pPr>
     </w:lvl>
   </w:abstractNum>
-  <w:abstractNum w:abstractNumId="16" w15:restartNumberingAfterBreak="0">
+  <w:abstractNum w:abstractNumId="19" w15:restartNumberingAfterBreak="0">
     <w:nsid w:val="517361C8"/>
     <w:multiLevelType w:val="hybridMultilevel"/>
     <w:tmpl w:val="A7BA22AA"/>
@@ -7151,7 +7731,7 @@
       </w:pPr>
     </w:lvl>
   </w:abstractNum>
-  <w:abstractNum w:abstractNumId="17" w15:restartNumberingAfterBreak="0">
+  <w:abstractNum w:abstractNumId="20" w15:restartNumberingAfterBreak="0">
     <w:nsid w:val="52D27F43"/>
     <w:multiLevelType w:val="hybridMultilevel"/>
     <w:tmpl w:val="43441248"/>
@@ -7240,7 +7820,7 @@
       </w:pPr>
     </w:lvl>
   </w:abstractNum>
-  <w:abstractNum w:abstractNumId="18" w15:restartNumberingAfterBreak="0">
+  <w:abstractNum w:abstractNumId="21" w15:restartNumberingAfterBreak="0">
     <w:nsid w:val="55001F78"/>
     <w:multiLevelType w:val="hybridMultilevel"/>
     <w:tmpl w:val="263638BA"/>
@@ -7329,7 +7909,7 @@
       </w:pPr>
     </w:lvl>
   </w:abstractNum>
-  <w:abstractNum w:abstractNumId="19" w15:restartNumberingAfterBreak="0">
+  <w:abstractNum w:abstractNumId="22" w15:restartNumberingAfterBreak="0">
     <w:nsid w:val="59780F32"/>
     <w:multiLevelType w:val="hybridMultilevel"/>
     <w:tmpl w:val="813A1414"/>
@@ -7418,7 +7998,7 @@
       </w:pPr>
     </w:lvl>
   </w:abstractNum>
-  <w:abstractNum w:abstractNumId="20" w15:restartNumberingAfterBreak="0">
+  <w:abstractNum w:abstractNumId="23" w15:restartNumberingAfterBreak="0">
     <w:nsid w:val="5C531D7B"/>
     <w:multiLevelType w:val="hybridMultilevel"/>
     <w:tmpl w:val="4A32B20E"/>
@@ -7507,7 +8087,7 @@
       </w:pPr>
     </w:lvl>
   </w:abstractNum>
-  <w:abstractNum w:abstractNumId="21" w15:restartNumberingAfterBreak="0">
+  <w:abstractNum w:abstractNumId="24" w15:restartNumberingAfterBreak="0">
     <w:nsid w:val="627B53B8"/>
     <w:multiLevelType w:val="hybridMultilevel"/>
     <w:tmpl w:val="F1969648"/>
@@ -7597,7 +8177,7 @@
       </w:pPr>
     </w:lvl>
   </w:abstractNum>
-  <w:abstractNum w:abstractNumId="22" w15:restartNumberingAfterBreak="0">
+  <w:abstractNum w:abstractNumId="25" w15:restartNumberingAfterBreak="0">
     <w:nsid w:val="66690C54"/>
     <w:multiLevelType w:val="hybridMultilevel"/>
     <w:tmpl w:val="B730497A"/>
@@ -7686,7 +8266,7 @@
       </w:pPr>
     </w:lvl>
   </w:abstractNum>
-  <w:abstractNum w:abstractNumId="23" w15:restartNumberingAfterBreak="0">
+  <w:abstractNum w:abstractNumId="26" w15:restartNumberingAfterBreak="0">
     <w:nsid w:val="67601596"/>
     <w:multiLevelType w:val="hybridMultilevel"/>
     <w:tmpl w:val="3B0A6808"/>
@@ -7775,7 +8355,7 @@
       </w:pPr>
     </w:lvl>
   </w:abstractNum>
-  <w:abstractNum w:abstractNumId="24" w15:restartNumberingAfterBreak="0">
+  <w:abstractNum w:abstractNumId="27" w15:restartNumberingAfterBreak="0">
     <w:nsid w:val="6B5C7337"/>
     <w:multiLevelType w:val="hybridMultilevel"/>
     <w:tmpl w:val="ECA62F32"/>
@@ -7864,7 +8444,7 @@
       </w:pPr>
     </w:lvl>
   </w:abstractNum>
-  <w:abstractNum w:abstractNumId="25" w15:restartNumberingAfterBreak="0">
+  <w:abstractNum w:abstractNumId="28" w15:restartNumberingAfterBreak="0">
     <w:nsid w:val="71C03234"/>
     <w:multiLevelType w:val="hybridMultilevel"/>
     <w:tmpl w:val="B1582B30"/>
@@ -7953,7 +8533,7 @@
       </w:pPr>
     </w:lvl>
   </w:abstractNum>
-  <w:abstractNum w:abstractNumId="26" w15:restartNumberingAfterBreak="0">
+  <w:abstractNum w:abstractNumId="29" w15:restartNumberingAfterBreak="0">
     <w:nsid w:val="7B832BBC"/>
     <w:multiLevelType w:val="hybridMultilevel"/>
     <w:tmpl w:val="6E1E0C2E"/>
@@ -8044,7 +8624,7 @@
       </w:pPr>
     </w:lvl>
   </w:abstractNum>
-  <w:abstractNum w:abstractNumId="27" w15:restartNumberingAfterBreak="0">
+  <w:abstractNum w:abstractNumId="30" w15:restartNumberingAfterBreak="0">
     <w:nsid w:val="7CE77B26"/>
     <w:multiLevelType w:val="hybridMultilevel"/>
     <w:tmpl w:val="4A924010"/>
@@ -8133,7 +8713,7 @@
       </w:pPr>
     </w:lvl>
   </w:abstractNum>
-  <w:abstractNum w:abstractNumId="28" w15:restartNumberingAfterBreak="0">
+  <w:abstractNum w:abstractNumId="31" w15:restartNumberingAfterBreak="0">
     <w:nsid w:val="7D8F3CA1"/>
     <w:multiLevelType w:val="hybridMultilevel"/>
     <w:tmpl w:val="4266CDDA"/>
@@ -8226,15 +8806,165 @@
     <w:abstractNumId w:val="0"/>
   </w:num>
   <w:num w:numId="2" w16cid:durableId="1123692679">
-    <w:abstractNumId w:val="12"/>
+    <w:abstractNumId w:val="15"/>
   </w:num>
   <w:num w:numId="3" w16cid:durableId="2034333608">
-    <w:abstractNumId w:val="6"/>
+    <w:abstractNumId w:val="8"/>
   </w:num>
   <w:num w:numId="4" w16cid:durableId="770323620">
-    <w:abstractNumId w:val="27"/>
+    <w:abstractNumId w:val="30"/>
   </w:num>
   <w:num w:numId="5" w16cid:durableId="775097549">
+    <w:abstractNumId w:val="4"/>
+    <w:lvlOverride w:ilvl="0">
+      <w:startOverride w:val="1"/>
+    </w:lvlOverride>
+    <w:lvlOverride w:ilvl="1">
+      <w:startOverride w:val="1"/>
+    </w:lvlOverride>
+    <w:lvlOverride w:ilvl="2">
+      <w:startOverride w:val="1"/>
+    </w:lvlOverride>
+    <w:lvlOverride w:ilvl="3">
+      <w:startOverride w:val="1"/>
+    </w:lvlOverride>
+    <w:lvlOverride w:ilvl="4">
+      <w:startOverride w:val="1"/>
+    </w:lvlOverride>
+    <w:lvlOverride w:ilvl="5">
+      <w:startOverride w:val="1"/>
+    </w:lvlOverride>
+    <w:lvlOverride w:ilvl="6">
+      <w:startOverride w:val="1"/>
+    </w:lvlOverride>
+    <w:lvlOverride w:ilvl="7">
+      <w:startOverride w:val="1"/>
+    </w:lvlOverride>
+    <w:lvlOverride w:ilvl="8">
+      <w:startOverride w:val="1"/>
+    </w:lvlOverride>
+  </w:num>
+  <w:num w:numId="6" w16cid:durableId="2059743899">
+    <w:abstractNumId w:val="27"/>
+    <w:lvlOverride w:ilvl="0">
+      <w:startOverride w:val="1"/>
+    </w:lvlOverride>
+    <w:lvlOverride w:ilvl="1">
+      <w:startOverride w:val="1"/>
+    </w:lvlOverride>
+    <w:lvlOverride w:ilvl="2">
+      <w:startOverride w:val="1"/>
+    </w:lvlOverride>
+    <w:lvlOverride w:ilvl="3">
+      <w:startOverride w:val="1"/>
+    </w:lvlOverride>
+    <w:lvlOverride w:ilvl="4">
+      <w:startOverride w:val="1"/>
+    </w:lvlOverride>
+    <w:lvlOverride w:ilvl="5">
+      <w:startOverride w:val="1"/>
+    </w:lvlOverride>
+    <w:lvlOverride w:ilvl="6">
+      <w:startOverride w:val="1"/>
+    </w:lvlOverride>
+    <w:lvlOverride w:ilvl="7">
+      <w:startOverride w:val="1"/>
+    </w:lvlOverride>
+    <w:lvlOverride w:ilvl="8">
+      <w:startOverride w:val="1"/>
+    </w:lvlOverride>
+  </w:num>
+  <w:num w:numId="7" w16cid:durableId="1583442308">
+    <w:abstractNumId w:val="21"/>
+    <w:lvlOverride w:ilvl="0">
+      <w:startOverride w:val="1"/>
+    </w:lvlOverride>
+    <w:lvlOverride w:ilvl="1">
+      <w:startOverride w:val="1"/>
+    </w:lvlOverride>
+    <w:lvlOverride w:ilvl="2">
+      <w:startOverride w:val="1"/>
+    </w:lvlOverride>
+    <w:lvlOverride w:ilvl="3">
+      <w:startOverride w:val="1"/>
+    </w:lvlOverride>
+    <w:lvlOverride w:ilvl="4">
+      <w:startOverride w:val="1"/>
+    </w:lvlOverride>
+    <w:lvlOverride w:ilvl="5">
+      <w:startOverride w:val="1"/>
+    </w:lvlOverride>
+    <w:lvlOverride w:ilvl="6">
+      <w:startOverride w:val="1"/>
+    </w:lvlOverride>
+    <w:lvlOverride w:ilvl="7">
+      <w:startOverride w:val="1"/>
+    </w:lvlOverride>
+    <w:lvlOverride w:ilvl="8">
+      <w:startOverride w:val="1"/>
+    </w:lvlOverride>
+  </w:num>
+  <w:num w:numId="8" w16cid:durableId="1754472887">
+    <w:abstractNumId w:val="20"/>
+    <w:lvlOverride w:ilvl="0">
+      <w:startOverride w:val="1"/>
+    </w:lvlOverride>
+    <w:lvlOverride w:ilvl="1">
+      <w:startOverride w:val="1"/>
+    </w:lvlOverride>
+    <w:lvlOverride w:ilvl="2">
+      <w:startOverride w:val="1"/>
+    </w:lvlOverride>
+    <w:lvlOverride w:ilvl="3">
+      <w:startOverride w:val="1"/>
+    </w:lvlOverride>
+    <w:lvlOverride w:ilvl="4">
+      <w:startOverride w:val="1"/>
+    </w:lvlOverride>
+    <w:lvlOverride w:ilvl="5">
+      <w:startOverride w:val="1"/>
+    </w:lvlOverride>
+    <w:lvlOverride w:ilvl="6">
+      <w:startOverride w:val="1"/>
+    </w:lvlOverride>
+    <w:lvlOverride w:ilvl="7">
+      <w:startOverride w:val="1"/>
+    </w:lvlOverride>
+    <w:lvlOverride w:ilvl="8">
+      <w:startOverride w:val="1"/>
+    </w:lvlOverride>
+  </w:num>
+  <w:num w:numId="9" w16cid:durableId="869300742">
+    <w:abstractNumId w:val="17"/>
+    <w:lvlOverride w:ilvl="0">
+      <w:startOverride w:val="1"/>
+    </w:lvlOverride>
+    <w:lvlOverride w:ilvl="1">
+      <w:startOverride w:val="1"/>
+    </w:lvlOverride>
+    <w:lvlOverride w:ilvl="2">
+      <w:startOverride w:val="1"/>
+    </w:lvlOverride>
+    <w:lvlOverride w:ilvl="3">
+      <w:startOverride w:val="1"/>
+    </w:lvlOverride>
+    <w:lvlOverride w:ilvl="4">
+      <w:startOverride w:val="1"/>
+    </w:lvlOverride>
+    <w:lvlOverride w:ilvl="5">
+      <w:startOverride w:val="1"/>
+    </w:lvlOverride>
+    <w:lvlOverride w:ilvl="6">
+      <w:startOverride w:val="1"/>
+    </w:lvlOverride>
+    <w:lvlOverride w:ilvl="7">
+      <w:startOverride w:val="1"/>
+    </w:lvlOverride>
+    <w:lvlOverride w:ilvl="8">
+      <w:startOverride w:val="1"/>
+    </w:lvlOverride>
+  </w:num>
+  <w:num w:numId="10" w16cid:durableId="1333217395">
     <w:abstractNumId w:val="3"/>
     <w:lvlOverride w:ilvl="0">
       <w:startOverride w:val="1"/>
@@ -8264,200 +8994,50 @@
       <w:startOverride w:val="1"/>
     </w:lvlOverride>
   </w:num>
-  <w:num w:numId="6" w16cid:durableId="2059743899">
-    <w:abstractNumId w:val="24"/>
-    <w:lvlOverride w:ilvl="0">
-      <w:startOverride w:val="1"/>
-    </w:lvlOverride>
-    <w:lvlOverride w:ilvl="1">
-      <w:startOverride w:val="1"/>
-    </w:lvlOverride>
-    <w:lvlOverride w:ilvl="2">
-      <w:startOverride w:val="1"/>
-    </w:lvlOverride>
-    <w:lvlOverride w:ilvl="3">
-      <w:startOverride w:val="1"/>
-    </w:lvlOverride>
-    <w:lvlOverride w:ilvl="4">
-      <w:startOverride w:val="1"/>
-    </w:lvlOverride>
-    <w:lvlOverride w:ilvl="5">
-      <w:startOverride w:val="1"/>
-    </w:lvlOverride>
-    <w:lvlOverride w:ilvl="6">
-      <w:startOverride w:val="1"/>
-    </w:lvlOverride>
-    <w:lvlOverride w:ilvl="7">
-      <w:startOverride w:val="1"/>
-    </w:lvlOverride>
-    <w:lvlOverride w:ilvl="8">
-      <w:startOverride w:val="1"/>
-    </w:lvlOverride>
-  </w:num>
-  <w:num w:numId="7" w16cid:durableId="1583442308">
-    <w:abstractNumId w:val="18"/>
-    <w:lvlOverride w:ilvl="0">
-      <w:startOverride w:val="1"/>
-    </w:lvlOverride>
-    <w:lvlOverride w:ilvl="1">
-      <w:startOverride w:val="1"/>
-    </w:lvlOverride>
-    <w:lvlOverride w:ilvl="2">
-      <w:startOverride w:val="1"/>
-    </w:lvlOverride>
-    <w:lvlOverride w:ilvl="3">
-      <w:startOverride w:val="1"/>
-    </w:lvlOverride>
-    <w:lvlOverride w:ilvl="4">
-      <w:startOverride w:val="1"/>
-    </w:lvlOverride>
-    <w:lvlOverride w:ilvl="5">
-      <w:startOverride w:val="1"/>
-    </w:lvlOverride>
-    <w:lvlOverride w:ilvl="6">
-      <w:startOverride w:val="1"/>
-    </w:lvlOverride>
-    <w:lvlOverride w:ilvl="7">
-      <w:startOverride w:val="1"/>
-    </w:lvlOverride>
-    <w:lvlOverride w:ilvl="8">
-      <w:startOverride w:val="1"/>
-    </w:lvlOverride>
-  </w:num>
-  <w:num w:numId="8" w16cid:durableId="1754472887">
-    <w:abstractNumId w:val="17"/>
-    <w:lvlOverride w:ilvl="0">
-      <w:startOverride w:val="1"/>
-    </w:lvlOverride>
-    <w:lvlOverride w:ilvl="1">
-      <w:startOverride w:val="1"/>
-    </w:lvlOverride>
-    <w:lvlOverride w:ilvl="2">
-      <w:startOverride w:val="1"/>
-    </w:lvlOverride>
-    <w:lvlOverride w:ilvl="3">
-      <w:startOverride w:val="1"/>
-    </w:lvlOverride>
-    <w:lvlOverride w:ilvl="4">
-      <w:startOverride w:val="1"/>
-    </w:lvlOverride>
-    <w:lvlOverride w:ilvl="5">
-      <w:startOverride w:val="1"/>
-    </w:lvlOverride>
-    <w:lvlOverride w:ilvl="6">
-      <w:startOverride w:val="1"/>
-    </w:lvlOverride>
-    <w:lvlOverride w:ilvl="7">
-      <w:startOverride w:val="1"/>
-    </w:lvlOverride>
-    <w:lvlOverride w:ilvl="8">
-      <w:startOverride w:val="1"/>
-    </w:lvlOverride>
-  </w:num>
-  <w:num w:numId="9" w16cid:durableId="869300742">
-    <w:abstractNumId w:val="14"/>
-    <w:lvlOverride w:ilvl="0">
-      <w:startOverride w:val="1"/>
-    </w:lvlOverride>
-    <w:lvlOverride w:ilvl="1">
-      <w:startOverride w:val="1"/>
-    </w:lvlOverride>
-    <w:lvlOverride w:ilvl="2">
-      <w:startOverride w:val="1"/>
-    </w:lvlOverride>
-    <w:lvlOverride w:ilvl="3">
-      <w:startOverride w:val="1"/>
-    </w:lvlOverride>
-    <w:lvlOverride w:ilvl="4">
-      <w:startOverride w:val="1"/>
-    </w:lvlOverride>
-    <w:lvlOverride w:ilvl="5">
-      <w:startOverride w:val="1"/>
-    </w:lvlOverride>
-    <w:lvlOverride w:ilvl="6">
-      <w:startOverride w:val="1"/>
-    </w:lvlOverride>
-    <w:lvlOverride w:ilvl="7">
-      <w:startOverride w:val="1"/>
-    </w:lvlOverride>
-    <w:lvlOverride w:ilvl="8">
-      <w:startOverride w:val="1"/>
-    </w:lvlOverride>
-  </w:num>
-  <w:num w:numId="10" w16cid:durableId="1333217395">
-    <w:abstractNumId w:val="2"/>
-    <w:lvlOverride w:ilvl="0">
-      <w:startOverride w:val="1"/>
-    </w:lvlOverride>
-    <w:lvlOverride w:ilvl="1">
-      <w:startOverride w:val="1"/>
-    </w:lvlOverride>
-    <w:lvlOverride w:ilvl="2">
-      <w:startOverride w:val="1"/>
-    </w:lvlOverride>
-    <w:lvlOverride w:ilvl="3">
-      <w:startOverride w:val="1"/>
-    </w:lvlOverride>
-    <w:lvlOverride w:ilvl="4">
-      <w:startOverride w:val="1"/>
-    </w:lvlOverride>
-    <w:lvlOverride w:ilvl="5">
-      <w:startOverride w:val="1"/>
-    </w:lvlOverride>
-    <w:lvlOverride w:ilvl="6">
-      <w:startOverride w:val="1"/>
-    </w:lvlOverride>
-    <w:lvlOverride w:ilvl="7">
-      <w:startOverride w:val="1"/>
-    </w:lvlOverride>
-    <w:lvlOverride w:ilvl="8">
-      <w:startOverride w:val="1"/>
-    </w:lvlOverride>
-  </w:num>
   <w:num w:numId="11" w16cid:durableId="1907449482">
-    <w:abstractNumId w:val="26"/>
+    <w:abstractNumId w:val="29"/>
   </w:num>
   <w:num w:numId="12" w16cid:durableId="341324541">
+    <w:abstractNumId w:val="25"/>
+  </w:num>
+  <w:num w:numId="13" w16cid:durableId="1174688230">
+    <w:abstractNumId w:val="14"/>
+  </w:num>
+  <w:num w:numId="14" w16cid:durableId="898249433">
+    <w:abstractNumId w:val="10"/>
+  </w:num>
+  <w:num w:numId="15" w16cid:durableId="1539393764">
+    <w:abstractNumId w:val="31"/>
+  </w:num>
+  <w:num w:numId="16" w16cid:durableId="437335301">
+    <w:abstractNumId w:val="24"/>
+  </w:num>
+  <w:num w:numId="17" w16cid:durableId="399333623">
     <w:abstractNumId w:val="22"/>
   </w:num>
-  <w:num w:numId="13" w16cid:durableId="1174688230">
-    <w:abstractNumId w:val="11"/>
-  </w:num>
-  <w:num w:numId="14" w16cid:durableId="898249433">
-    <w:abstractNumId w:val="8"/>
-  </w:num>
-  <w:num w:numId="15" w16cid:durableId="1539393764">
-    <w:abstractNumId w:val="28"/>
-  </w:num>
-  <w:num w:numId="16" w16cid:durableId="437335301">
-    <w:abstractNumId w:val="21"/>
-  </w:num>
-  <w:num w:numId="17" w16cid:durableId="399333623">
+  <w:num w:numId="18" w16cid:durableId="548691172">
     <w:abstractNumId w:val="19"/>
-  </w:num>
-  <w:num w:numId="18" w16cid:durableId="548691172">
-    <w:abstractNumId w:val="16"/>
   </w:num>
   <w:num w:numId="19" w16cid:durableId="1216042740">
     <w:abstractNumId w:val="1"/>
   </w:num>
   <w:num w:numId="20" w16cid:durableId="1487480450">
-    <w:abstractNumId w:val="4"/>
+    <w:abstractNumId w:val="5"/>
   </w:num>
   <w:num w:numId="21" w16cid:durableId="250745071">
-    <w:abstractNumId w:val="25"/>
+    <w:abstractNumId w:val="28"/>
   </w:num>
   <w:num w:numId="22" w16cid:durableId="684676596">
-    <w:abstractNumId w:val="7"/>
+    <w:abstractNumId w:val="9"/>
   </w:num>
   <w:num w:numId="23" w16cid:durableId="1668628728">
-    <w:abstractNumId w:val="20"/>
+    <w:abstractNumId w:val="23"/>
   </w:num>
   <w:num w:numId="24" w16cid:durableId="1080445880">
-    <w:abstractNumId w:val="15"/>
+    <w:abstractNumId w:val="18"/>
   </w:num>
   <w:num w:numId="25" w16cid:durableId="1523938993">
-    <w:abstractNumId w:val="10"/>
+    <w:abstractNumId w:val="13"/>
     <w:lvlOverride w:ilvl="0">
       <w:startOverride w:val="1"/>
     </w:lvlOverride>
@@ -8487,7 +9067,7 @@
     </w:lvlOverride>
   </w:num>
   <w:num w:numId="26" w16cid:durableId="426049641">
-    <w:abstractNumId w:val="5"/>
+    <w:abstractNumId w:val="6"/>
     <w:lvlOverride w:ilvl="0">
       <w:startOverride w:val="1"/>
     </w:lvlOverride>
@@ -8517,13 +9097,22 @@
     </w:lvlOverride>
   </w:num>
   <w:num w:numId="27" w16cid:durableId="976647396">
-    <w:abstractNumId w:val="23"/>
+    <w:abstractNumId w:val="26"/>
   </w:num>
   <w:num w:numId="28" w16cid:durableId="499586760">
-    <w:abstractNumId w:val="9"/>
+    <w:abstractNumId w:val="11"/>
   </w:num>
   <w:num w:numId="29" w16cid:durableId="648099247">
-    <w:abstractNumId w:val="13"/>
+    <w:abstractNumId w:val="16"/>
+  </w:num>
+  <w:num w:numId="30" w16cid:durableId="568416925">
+    <w:abstractNumId w:val="12"/>
+  </w:num>
+  <w:num w:numId="31" w16cid:durableId="244269995">
+    <w:abstractNumId w:val="2"/>
+  </w:num>
+  <w:num w:numId="32" w16cid:durableId="562256112">
+    <w:abstractNumId w:val="7"/>
   </w:num>
   <w:numIdMacAtCleanup w:val="16"/>
 </w:numbering>

</xml_diff>

<commit_message>
Runtime Polymorphism and Abstract Class
Runtime Polymorphism and Abstract Class
</commit_message>
<xml_diff>
--- a/docs/CoreJava.docx
+++ b/docs/CoreJava.docx
@@ -768,7 +768,7 @@
           <w:noProof/>
         </w:rPr>
         <w:drawing>
-          <wp:anchor distT="0" distB="0" distL="114300" distR="114300" simplePos="0" relativeHeight="251658240" behindDoc="0" locked="0" layoutInCell="1" allowOverlap="1" wp14:anchorId="1E71C9DF" wp14:editId="3158116A">
+          <wp:anchor distT="0" distB="0" distL="114300" distR="114300" simplePos="0" relativeHeight="251658240" behindDoc="0" locked="0" layoutInCell="1" allowOverlap="1" wp14:anchorId="1E71C9DF" wp14:editId="04BFEC9C">
             <wp:simplePos x="0" y="0"/>
             <wp:positionH relativeFrom="column">
               <wp:posOffset>740410</wp:posOffset>
@@ -2515,7 +2515,7 @@
           <w:noProof/>
         </w:rPr>
         <w:drawing>
-          <wp:inline distT="0" distB="0" distL="0" distR="0" wp14:anchorId="7D02F1A1" wp14:editId="0003EAEC">
+          <wp:inline distT="0" distB="0" distL="0" distR="0" wp14:anchorId="7D02F1A1" wp14:editId="7F15DCAE">
             <wp:extent cx="3752850" cy="1148715"/>
             <wp:effectExtent l="0" t="0" r="0" b="0"/>
             <wp:docPr id="1464995463" name="Picture 1"/>
@@ -4017,7 +4017,7 @@
           <w:noProof/>
         </w:rPr>
         <w:drawing>
-          <wp:inline distT="0" distB="0" distL="0" distR="0" wp14:anchorId="7E809450" wp14:editId="7288AA8D">
+          <wp:inline distT="0" distB="0" distL="0" distR="0" wp14:anchorId="7E809450" wp14:editId="0AA88C2A">
             <wp:extent cx="3021523" cy="631553"/>
             <wp:effectExtent l="0" t="0" r="7620" b="0"/>
             <wp:docPr id="2051558349" name="Picture 1"/>
@@ -4607,7 +4607,7 @@
           <w:szCs w:val="32"/>
         </w:rPr>
         <w:drawing>
-          <wp:inline distT="0" distB="0" distL="0" distR="0" wp14:anchorId="200B02DA" wp14:editId="74977C4E">
+          <wp:inline distT="0" distB="0" distL="0" distR="0" wp14:anchorId="200B02DA" wp14:editId="14228081">
             <wp:extent cx="3735606" cy="2257727"/>
             <wp:effectExtent l="0" t="0" r="0" b="0"/>
             <wp:docPr id="21" name="Picture 21"/>
@@ -8902,7 +8902,9 @@
           <w:u w:val="single"/>
         </w:rPr>
       </w:pPr>
-      <w:r>
+    </w:p>
+    <w:p>
+      <w:pPr>
         <w:rPr>
           <w:b/>
           <w:bCs/>
@@ -8910,11 +8912,8 @@
           <w:szCs w:val="24"/>
           <w:u w:val="single"/>
         </w:rPr>
-        <w:br/>
-      </w:r>
-    </w:p>
-    <w:p>
-      <w:pPr>
+      </w:pPr>
+      <w:r>
         <w:rPr>
           <w:b/>
           <w:bCs/>
@@ -8922,8 +8921,144 @@
           <w:szCs w:val="24"/>
           <w:u w:val="single"/>
         </w:rPr>
-      </w:pPr>
-      <w:r>
+        <w:t xml:space="preserve">Runtime Polymorphism </w:t>
+      </w:r>
+    </w:p>
+    <w:p>
+      <w:pPr>
+        <w:pStyle w:val="NoSpacing"/>
+        <w:numPr>
+          <w:ilvl w:val="0"/>
+          <w:numId w:val="39"/>
+        </w:numPr>
+        <w:rPr>
+          <w:sz w:val="24"/>
+          <w:szCs w:val="24"/>
+        </w:rPr>
+      </w:pPr>
+      <w:r>
+        <w:rPr>
+          <w:sz w:val="24"/>
+          <w:szCs w:val="24"/>
+        </w:rPr>
+        <w:t xml:space="preserve">It is a way to call a </w:t>
+      </w:r>
+      <w:proofErr w:type="gramStart"/>
+      <w:r>
+        <w:rPr>
+          <w:sz w:val="24"/>
+          <w:szCs w:val="24"/>
+        </w:rPr>
+        <w:t>methods</w:t>
+      </w:r>
+      <w:proofErr w:type="gramEnd"/>
+      <w:r>
+        <w:rPr>
+          <w:sz w:val="24"/>
+          <w:szCs w:val="24"/>
+        </w:rPr>
+        <w:t xml:space="preserve"> dynamically using a object</w:t>
+      </w:r>
+      <w:r>
+        <w:rPr>
+          <w:sz w:val="24"/>
+          <w:szCs w:val="24"/>
+        </w:rPr>
+        <w:t xml:space="preserve"> at run time of the program.</w:t>
+      </w:r>
+    </w:p>
+    <w:p>
+      <w:pPr>
+        <w:pStyle w:val="NoSpacing"/>
+        <w:numPr>
+          <w:ilvl w:val="0"/>
+          <w:numId w:val="39"/>
+        </w:numPr>
+        <w:rPr>
+          <w:sz w:val="24"/>
+          <w:szCs w:val="24"/>
+        </w:rPr>
+      </w:pPr>
+      <w:r>
+        <w:rPr>
+          <w:sz w:val="24"/>
+          <w:szCs w:val="24"/>
+        </w:rPr>
+        <w:t>To achieve runtime polymorphism following steps needs to follow</w:t>
+      </w:r>
+    </w:p>
+    <w:p>
+      <w:pPr>
+        <w:pStyle w:val="NoSpacing"/>
+        <w:numPr>
+          <w:ilvl w:val="1"/>
+          <w:numId w:val="39"/>
+        </w:numPr>
+        <w:rPr>
+          <w:sz w:val="24"/>
+          <w:szCs w:val="24"/>
+        </w:rPr>
+      </w:pPr>
+      <w:r>
+        <w:rPr>
+          <w:sz w:val="24"/>
+          <w:szCs w:val="24"/>
+        </w:rPr>
+        <w:t>There must be an inheritance between the classes.</w:t>
+      </w:r>
+    </w:p>
+    <w:p>
+      <w:pPr>
+        <w:pStyle w:val="NoSpacing"/>
+        <w:numPr>
+          <w:ilvl w:val="1"/>
+          <w:numId w:val="39"/>
+        </w:numPr>
+        <w:rPr>
+          <w:sz w:val="24"/>
+          <w:szCs w:val="24"/>
+        </w:rPr>
+      </w:pPr>
+      <w:r>
+        <w:rPr>
+          <w:sz w:val="24"/>
+          <w:szCs w:val="24"/>
+        </w:rPr>
+        <w:t>The method must be override.</w:t>
+      </w:r>
+    </w:p>
+    <w:p>
+      <w:pPr>
+        <w:pStyle w:val="NoSpacing"/>
+        <w:numPr>
+          <w:ilvl w:val="1"/>
+          <w:numId w:val="39"/>
+        </w:numPr>
+        <w:rPr>
+          <w:sz w:val="24"/>
+          <w:szCs w:val="24"/>
+        </w:rPr>
+      </w:pPr>
+      <w:r>
+        <w:rPr>
+          <w:sz w:val="24"/>
+          <w:szCs w:val="24"/>
+        </w:rPr>
+        <w:t>Method call happened using a polymorphic object.</w:t>
+      </w:r>
+    </w:p>
+    <w:p>
+      <w:pPr>
+        <w:pStyle w:val="NoSpacing"/>
+      </w:pPr>
+    </w:p>
+    <w:p>
+      <w:pPr>
+        <w:pStyle w:val="NoSpacing"/>
+      </w:pPr>
+    </w:p>
+    <w:p>
+      <w:pPr>
         <w:rPr>
           <w:b/>
           <w:bCs/>
@@ -8931,6 +9066,15 @@
           <w:szCs w:val="24"/>
           <w:u w:val="single"/>
         </w:rPr>
+      </w:pPr>
+      <w:r>
+        <w:rPr>
+          <w:b/>
+          <w:bCs/>
+          <w:sz w:val="24"/>
+          <w:szCs w:val="24"/>
+          <w:u w:val="single"/>
+        </w:rPr>
         <w:br w:type="page"/>
       </w:r>
     </w:p>
@@ -8954,78 +9098,950 @@
           <w:u w:val="single"/>
         </w:rPr>
         <w:lastRenderedPageBreak/>
-        <w:t xml:space="preserve">Runtime Polymorphism </w:t>
-      </w:r>
-    </w:p>
-    <w:p>
-      <w:pPr>
-        <w:pStyle w:val="NoSpacing"/>
-        <w:numPr>
-          <w:ilvl w:val="0"/>
-          <w:numId w:val="39"/>
-        </w:numPr>
-        <w:rPr>
-          <w:sz w:val="24"/>
-          <w:szCs w:val="24"/>
-        </w:rPr>
-      </w:pPr>
-      <w:r>
-        <w:rPr>
-          <w:sz w:val="24"/>
-          <w:szCs w:val="24"/>
-        </w:rPr>
-        <w:t>There must be an inheritance between the classes.</w:t>
-      </w:r>
-    </w:p>
-    <w:p>
-      <w:pPr>
-        <w:pStyle w:val="NoSpacing"/>
-        <w:numPr>
-          <w:ilvl w:val="0"/>
-          <w:numId w:val="39"/>
-        </w:numPr>
-        <w:rPr>
-          <w:sz w:val="24"/>
-          <w:szCs w:val="24"/>
-        </w:rPr>
-      </w:pPr>
-      <w:r>
-        <w:rPr>
-          <w:sz w:val="24"/>
-          <w:szCs w:val="24"/>
-        </w:rPr>
-        <w:t>The method must be override.</w:t>
-      </w:r>
-    </w:p>
-    <w:p>
-      <w:pPr>
-        <w:pStyle w:val="NoSpacing"/>
-        <w:numPr>
-          <w:ilvl w:val="0"/>
-          <w:numId w:val="39"/>
-        </w:numPr>
-        <w:rPr>
-          <w:sz w:val="24"/>
-          <w:szCs w:val="24"/>
-        </w:rPr>
-      </w:pPr>
-      <w:r>
-        <w:rPr>
-          <w:sz w:val="24"/>
-          <w:szCs w:val="24"/>
-        </w:rPr>
-        <w:t>Method call happened using a polymorphic object.</w:t>
-      </w:r>
-    </w:p>
-    <w:p>
-      <w:pPr>
-        <w:pStyle w:val="NoSpacing"/>
-      </w:pPr>
-    </w:p>
-    <w:p>
-      <w:pPr>
-        <w:pStyle w:val="NoSpacing"/>
-        <w:ind w:left="1440"/>
+        <w:t>Abstraction</w:t>
+      </w:r>
+    </w:p>
+    <w:p>
+      <w:pPr>
+        <w:pStyle w:val="NoSpacing"/>
+        <w:numPr>
+          <w:ilvl w:val="0"/>
+          <w:numId w:val="40"/>
+        </w:numPr>
+        <w:rPr>
+          <w:sz w:val="24"/>
+          <w:szCs w:val="24"/>
+        </w:rPr>
+      </w:pPr>
+      <w:r>
+        <w:rPr>
+          <w:sz w:val="24"/>
+          <w:szCs w:val="24"/>
+        </w:rPr>
+        <w:t xml:space="preserve">Is use to hide the complex implementation/functionality and display only the important one to the user. </w:t>
+      </w:r>
+    </w:p>
+    <w:p>
+      <w:pPr>
+        <w:pStyle w:val="NoSpacing"/>
+        <w:numPr>
+          <w:ilvl w:val="0"/>
+          <w:numId w:val="40"/>
+        </w:numPr>
+        <w:rPr>
+          <w:sz w:val="24"/>
+          <w:szCs w:val="24"/>
+        </w:rPr>
+      </w:pPr>
+      <w:r>
+        <w:rPr>
+          <w:sz w:val="24"/>
+          <w:szCs w:val="24"/>
+        </w:rPr>
+        <w:t>Abstraction can be achieved by 2 ways.</w:t>
+      </w:r>
+    </w:p>
+    <w:p>
+      <w:pPr>
+        <w:pStyle w:val="NoSpacing"/>
+        <w:numPr>
+          <w:ilvl w:val="1"/>
+          <w:numId w:val="40"/>
+        </w:numPr>
+        <w:rPr>
+          <w:sz w:val="24"/>
+          <w:szCs w:val="24"/>
+        </w:rPr>
+      </w:pPr>
+      <w:r>
+        <w:rPr>
+          <w:sz w:val="24"/>
+          <w:szCs w:val="24"/>
+        </w:rPr>
+        <w:t>Abstract Class</w:t>
+      </w:r>
+    </w:p>
+    <w:p>
+      <w:pPr>
+        <w:pStyle w:val="NoSpacing"/>
+        <w:numPr>
+          <w:ilvl w:val="2"/>
+          <w:numId w:val="40"/>
+        </w:numPr>
+        <w:rPr>
+          <w:sz w:val="24"/>
+          <w:szCs w:val="24"/>
+        </w:rPr>
+      </w:pPr>
+      <w:r>
+        <w:rPr>
+          <w:sz w:val="24"/>
+          <w:szCs w:val="24"/>
+        </w:rPr>
+        <w:t xml:space="preserve">Is use to achieve 0 to 100% abstraction. You can achieve the partial abstraction using abstract class. </w:t>
+      </w:r>
+    </w:p>
+    <w:p>
+      <w:pPr>
+        <w:pStyle w:val="NoSpacing"/>
+        <w:numPr>
+          <w:ilvl w:val="1"/>
+          <w:numId w:val="40"/>
+        </w:numPr>
+        <w:rPr>
+          <w:sz w:val="24"/>
+          <w:szCs w:val="24"/>
+        </w:rPr>
+      </w:pPr>
+      <w:r>
+        <w:rPr>
+          <w:sz w:val="24"/>
+          <w:szCs w:val="24"/>
+        </w:rPr>
+        <w:t>Interface</w:t>
+      </w:r>
+    </w:p>
+    <w:p>
+      <w:pPr>
+        <w:pStyle w:val="NoSpacing"/>
+        <w:numPr>
+          <w:ilvl w:val="2"/>
+          <w:numId w:val="40"/>
+        </w:numPr>
+        <w:rPr>
+          <w:sz w:val="24"/>
+          <w:szCs w:val="24"/>
+        </w:rPr>
+      </w:pPr>
+      <w:r>
+        <w:rPr>
+          <w:sz w:val="24"/>
+          <w:szCs w:val="24"/>
+        </w:rPr>
+        <w:t>You can achieve 100% abstraction.</w:t>
+      </w:r>
+    </w:p>
+    <w:p>
+      <w:pPr>
+        <w:pStyle w:val="NoSpacing"/>
+        <w:rPr>
+          <w:sz w:val="24"/>
+          <w:szCs w:val="24"/>
+        </w:rPr>
+      </w:pPr>
+    </w:p>
+    <w:p>
+      <w:pPr>
+        <w:rPr>
+          <w:b/>
+          <w:bCs/>
+          <w:sz w:val="24"/>
+          <w:szCs w:val="24"/>
+        </w:rPr>
+      </w:pPr>
+      <w:r>
+        <w:rPr>
+          <w:b/>
+          <w:bCs/>
+          <w:sz w:val="24"/>
+          <w:szCs w:val="24"/>
+        </w:rPr>
+        <w:br w:type="page"/>
+      </w:r>
+    </w:p>
+    <w:p>
+      <w:pPr>
+        <w:pStyle w:val="NoSpacing"/>
+        <w:rPr>
+          <w:b/>
+          <w:bCs/>
+          <w:sz w:val="24"/>
+          <w:szCs w:val="24"/>
+        </w:rPr>
+      </w:pPr>
+      <w:r>
+        <w:rPr>
+          <w:b/>
+          <w:bCs/>
+          <w:sz w:val="24"/>
+          <w:szCs w:val="24"/>
+        </w:rPr>
+        <w:lastRenderedPageBreak/>
+        <w:t>Abstraction Class</w:t>
+      </w:r>
+    </w:p>
+    <w:p>
+      <w:pPr>
+        <w:pStyle w:val="NoSpacing"/>
+        <w:numPr>
+          <w:ilvl w:val="0"/>
+          <w:numId w:val="41"/>
+        </w:numPr>
+        <w:rPr>
+          <w:color w:val="00B050"/>
+          <w:sz w:val="24"/>
+          <w:szCs w:val="24"/>
+        </w:rPr>
+      </w:pPr>
+      <w:r>
+        <w:rPr>
+          <w:color w:val="00B050"/>
+          <w:sz w:val="24"/>
+          <w:szCs w:val="24"/>
+        </w:rPr>
+        <w:t>Abstract class is use to achieve 0-100 abstraction which is also known as partial abstraction.</w:t>
+      </w:r>
+    </w:p>
+    <w:p>
+      <w:pPr>
+        <w:pStyle w:val="NoSpacing"/>
+        <w:numPr>
+          <w:ilvl w:val="0"/>
+          <w:numId w:val="41"/>
+        </w:numPr>
+        <w:rPr>
+          <w:color w:val="00B050"/>
+          <w:sz w:val="24"/>
+          <w:szCs w:val="24"/>
+        </w:rPr>
+      </w:pPr>
+      <w:r>
+        <w:rPr>
+          <w:color w:val="00B050"/>
+          <w:sz w:val="24"/>
+          <w:szCs w:val="24"/>
+        </w:rPr>
+        <w:t>Abstract classes are mark with keyword abstract. Which contains abstract or non-methods.</w:t>
+      </w:r>
+    </w:p>
+    <w:p>
+      <w:pPr>
+        <w:pStyle w:val="NoSpacing"/>
+        <w:numPr>
+          <w:ilvl w:val="0"/>
+          <w:numId w:val="41"/>
+        </w:numPr>
+        <w:rPr>
+          <w:color w:val="00B050"/>
+          <w:sz w:val="24"/>
+          <w:szCs w:val="24"/>
+        </w:rPr>
+      </w:pPr>
+      <w:r>
+        <w:rPr>
+          <w:color w:val="00B050"/>
+          <w:sz w:val="24"/>
+          <w:szCs w:val="24"/>
+        </w:rPr>
+        <w:t xml:space="preserve">Abstract method which </w:t>
+      </w:r>
+      <w:proofErr w:type="gramStart"/>
+      <w:r>
+        <w:rPr>
+          <w:color w:val="00B050"/>
+          <w:sz w:val="24"/>
+          <w:szCs w:val="24"/>
+        </w:rPr>
+        <w:t>do</w:t>
+      </w:r>
+      <w:proofErr w:type="gramEnd"/>
+      <w:r>
+        <w:rPr>
+          <w:color w:val="00B050"/>
+          <w:sz w:val="24"/>
+          <w:szCs w:val="24"/>
+        </w:rPr>
+        <w:t xml:space="preserve"> not have any implementation and it is just declare. Abstract method will be created using abstract keyword.</w:t>
+      </w:r>
+    </w:p>
+    <w:p>
+      <w:pPr>
+        <w:pStyle w:val="NoSpacing"/>
+        <w:numPr>
+          <w:ilvl w:val="0"/>
+          <w:numId w:val="41"/>
+        </w:numPr>
+        <w:rPr>
+          <w:color w:val="00B050"/>
+          <w:sz w:val="24"/>
+          <w:szCs w:val="24"/>
+        </w:rPr>
+      </w:pPr>
+      <w:r>
+        <w:rPr>
+          <w:color w:val="00B050"/>
+          <w:sz w:val="24"/>
+          <w:szCs w:val="24"/>
+        </w:rPr>
+        <w:t>If any class has any abstract method created then the class must have to mark as abstract.</w:t>
+      </w:r>
+    </w:p>
+    <w:p>
+      <w:pPr>
+        <w:pStyle w:val="NoSpacing"/>
+        <w:numPr>
+          <w:ilvl w:val="0"/>
+          <w:numId w:val="41"/>
+        </w:numPr>
+        <w:rPr>
+          <w:color w:val="00B050"/>
+          <w:sz w:val="24"/>
+          <w:szCs w:val="24"/>
+        </w:rPr>
+      </w:pPr>
+      <w:r>
+        <w:rPr>
+          <w:color w:val="00B050"/>
+          <w:sz w:val="24"/>
+          <w:szCs w:val="24"/>
+        </w:rPr>
+        <w:t>Abstract class will be used as a parent class in the hierarchy.</w:t>
+      </w:r>
+    </w:p>
+    <w:p>
+      <w:pPr>
+        <w:pStyle w:val="NoSpacing"/>
+        <w:numPr>
+          <w:ilvl w:val="0"/>
+          <w:numId w:val="41"/>
+        </w:numPr>
+        <w:rPr>
+          <w:color w:val="00B050"/>
+          <w:sz w:val="24"/>
+          <w:szCs w:val="24"/>
+        </w:rPr>
+      </w:pPr>
+      <w:r>
+        <w:rPr>
+          <w:color w:val="00B050"/>
+          <w:sz w:val="24"/>
+          <w:szCs w:val="24"/>
+        </w:rPr>
+        <w:t>Every sub class of the abstract class, has to provide the implementation (override) of all the abstract methods.</w:t>
+      </w:r>
+    </w:p>
+    <w:p>
+      <w:pPr>
+        <w:pStyle w:val="NoSpacing"/>
+        <w:numPr>
+          <w:ilvl w:val="0"/>
+          <w:numId w:val="41"/>
+        </w:numPr>
+        <w:rPr>
+          <w:color w:val="00B050"/>
+          <w:sz w:val="24"/>
+          <w:szCs w:val="24"/>
+        </w:rPr>
+      </w:pPr>
+      <w:r>
+        <w:rPr>
+          <w:color w:val="00B050"/>
+          <w:sz w:val="24"/>
+          <w:szCs w:val="24"/>
+        </w:rPr>
+        <w:t>You cannot create an object of abstract class. but you can use it as a reference.</w:t>
+      </w:r>
+    </w:p>
+    <w:p>
+      <w:pPr>
+        <w:pStyle w:val="NoSpacing"/>
+        <w:numPr>
+          <w:ilvl w:val="0"/>
+          <w:numId w:val="41"/>
+        </w:numPr>
+        <w:rPr>
+          <w:color w:val="00B050"/>
+          <w:sz w:val="24"/>
+          <w:szCs w:val="24"/>
+        </w:rPr>
+      </w:pPr>
+      <w:r>
+        <w:rPr>
+          <w:color w:val="00B050"/>
+          <w:sz w:val="24"/>
+          <w:szCs w:val="24"/>
+        </w:rPr>
+        <w:t xml:space="preserve">You can </w:t>
+      </w:r>
+      <w:proofErr w:type="gramStart"/>
+      <w:r>
+        <w:rPr>
+          <w:color w:val="00B050"/>
+          <w:sz w:val="24"/>
+          <w:szCs w:val="24"/>
+        </w:rPr>
+        <w:t>extends</w:t>
+      </w:r>
+      <w:proofErr w:type="gramEnd"/>
+      <w:r>
+        <w:rPr>
+          <w:color w:val="00B050"/>
+          <w:sz w:val="24"/>
+          <w:szCs w:val="24"/>
+        </w:rPr>
+        <w:t xml:space="preserve"> one abstract class on another abstract class, in this case there is no need to provide the implementations of all the abstract methods.</w:t>
+      </w:r>
+    </w:p>
+    <w:p>
+      <w:pPr>
+        <w:pStyle w:val="NoSpacing"/>
+        <w:numPr>
+          <w:ilvl w:val="0"/>
+          <w:numId w:val="41"/>
+        </w:numPr>
+        <w:rPr>
+          <w:color w:val="00B050"/>
+          <w:sz w:val="24"/>
+          <w:szCs w:val="24"/>
+        </w:rPr>
+      </w:pPr>
+      <w:r>
+        <w:rPr>
+          <w:color w:val="00B050"/>
+          <w:sz w:val="24"/>
+          <w:szCs w:val="24"/>
+        </w:rPr>
+        <w:t>Abstract class can have a constructure. These constructure gets called whenever you create object of sub class of abstract class.</w:t>
+      </w:r>
+    </w:p>
+    <w:p>
+      <w:pPr>
+        <w:pStyle w:val="NoSpacing"/>
+        <w:numPr>
+          <w:ilvl w:val="0"/>
+          <w:numId w:val="41"/>
+        </w:numPr>
+        <w:rPr>
+          <w:sz w:val="24"/>
+          <w:szCs w:val="24"/>
+        </w:rPr>
+      </w:pPr>
+      <w:r>
+        <w:rPr>
+          <w:sz w:val="24"/>
+          <w:szCs w:val="24"/>
+        </w:rPr>
+        <w:t>Abstract method cannot be static or final.</w:t>
+      </w:r>
+    </w:p>
+    <w:p>
+      <w:pPr>
+        <w:pStyle w:val="NoSpacing"/>
+        <w:numPr>
+          <w:ilvl w:val="0"/>
+          <w:numId w:val="41"/>
+        </w:numPr>
+        <w:rPr>
+          <w:sz w:val="24"/>
+          <w:szCs w:val="24"/>
+        </w:rPr>
+      </w:pPr>
+      <w:r>
+        <w:rPr>
+          <w:sz w:val="24"/>
+          <w:szCs w:val="24"/>
+        </w:rPr>
+        <w:t>You can create a static and final method inside abstract class but it must be non-abstract method.</w:t>
+      </w:r>
+    </w:p>
+    <w:p>
+      <w:pPr>
+        <w:pStyle w:val="NoSpacing"/>
+        <w:numPr>
+          <w:ilvl w:val="0"/>
+          <w:numId w:val="41"/>
+        </w:numPr>
+        <w:rPr>
+          <w:sz w:val="24"/>
+          <w:szCs w:val="24"/>
+        </w:rPr>
+      </w:pPr>
+      <w:r>
+        <w:rPr>
+          <w:sz w:val="24"/>
+          <w:szCs w:val="24"/>
+        </w:rPr>
+        <w:t>It is not mandatory to have any abstract method inside abstract class.</w:t>
+      </w:r>
+    </w:p>
+    <w:p>
+      <w:pPr>
+        <w:pStyle w:val="NoSpacing"/>
+        <w:numPr>
+          <w:ilvl w:val="0"/>
+          <w:numId w:val="41"/>
+        </w:numPr>
+        <w:rPr>
+          <w:sz w:val="24"/>
+          <w:szCs w:val="24"/>
+        </w:rPr>
+      </w:pPr>
+      <w:r>
+        <w:rPr>
+          <w:sz w:val="24"/>
+          <w:szCs w:val="24"/>
+        </w:rPr>
+        <w:t>You cannot mark your abstract class as static or final.</w:t>
+      </w:r>
+    </w:p>
+    <w:p>
+      <w:pPr>
+        <w:rPr>
+          <w:sz w:val="24"/>
+          <w:szCs w:val="24"/>
+        </w:rPr>
+      </w:pPr>
+      <w:r>
+        <w:rPr>
+          <w:sz w:val="24"/>
+          <w:szCs w:val="24"/>
+        </w:rPr>
+        <w:br w:type="page"/>
+      </w:r>
+    </w:p>
+    <w:p>
+      <w:pPr>
+        <w:pStyle w:val="NoSpacing"/>
+        <w:rPr>
+          <w:b/>
+          <w:bCs/>
+          <w:sz w:val="24"/>
+          <w:szCs w:val="24"/>
+        </w:rPr>
+      </w:pPr>
+      <w:r>
+        <w:rPr>
+          <w:b/>
+          <w:bCs/>
+          <w:sz w:val="24"/>
+          <w:szCs w:val="24"/>
+        </w:rPr>
+        <w:lastRenderedPageBreak/>
+        <w:t>Interface</w:t>
+      </w:r>
+    </w:p>
+    <w:p>
+      <w:pPr>
+        <w:pStyle w:val="NoSpacing"/>
+        <w:numPr>
+          <w:ilvl w:val="0"/>
+          <w:numId w:val="42"/>
+        </w:numPr>
+        <w:rPr>
+          <w:b/>
+          <w:bCs/>
+          <w:sz w:val="24"/>
+          <w:szCs w:val="24"/>
+        </w:rPr>
+      </w:pPr>
+      <w:r>
+        <w:rPr>
+          <w:sz w:val="24"/>
+          <w:szCs w:val="24"/>
+        </w:rPr>
+        <w:t xml:space="preserve">Using </w:t>
+      </w:r>
+      <w:proofErr w:type="gramStart"/>
+      <w:r>
+        <w:rPr>
+          <w:sz w:val="24"/>
+          <w:szCs w:val="24"/>
+        </w:rPr>
+        <w:t>Interface</w:t>
+      </w:r>
+      <w:proofErr w:type="gramEnd"/>
+      <w:r>
+        <w:rPr>
+          <w:sz w:val="24"/>
+          <w:szCs w:val="24"/>
+        </w:rPr>
+        <w:t xml:space="preserve"> you can achieve 100% abstraction (till </w:t>
+      </w:r>
+      <w:proofErr w:type="spellStart"/>
+      <w:r>
+        <w:rPr>
+          <w:sz w:val="24"/>
+          <w:szCs w:val="24"/>
+        </w:rPr>
+        <w:t>Jdk</w:t>
+      </w:r>
+      <w:proofErr w:type="spellEnd"/>
+      <w:r>
+        <w:rPr>
+          <w:sz w:val="24"/>
+          <w:szCs w:val="24"/>
+        </w:rPr>
+        <w:t xml:space="preserve"> 1.7).</w:t>
+      </w:r>
+    </w:p>
+    <w:p>
+      <w:pPr>
+        <w:pStyle w:val="NoSpacing"/>
+        <w:numPr>
+          <w:ilvl w:val="0"/>
+          <w:numId w:val="42"/>
+        </w:numPr>
+        <w:rPr>
+          <w:sz w:val="24"/>
+          <w:szCs w:val="24"/>
+        </w:rPr>
+      </w:pPr>
+      <w:r>
+        <w:rPr>
+          <w:sz w:val="24"/>
+          <w:szCs w:val="24"/>
+        </w:rPr>
+        <w:t>It is not a class</w:t>
+      </w:r>
+      <w:r>
+        <w:rPr>
+          <w:sz w:val="24"/>
+          <w:szCs w:val="24"/>
+        </w:rPr>
+        <w:t>, but every interface will get a .class file after compilation.</w:t>
+      </w:r>
+    </w:p>
+    <w:p>
+      <w:pPr>
+        <w:pStyle w:val="NoSpacing"/>
+        <w:numPr>
+          <w:ilvl w:val="0"/>
+          <w:numId w:val="42"/>
+        </w:numPr>
+        <w:rPr>
+          <w:sz w:val="24"/>
+          <w:szCs w:val="24"/>
+        </w:rPr>
+      </w:pPr>
+      <w:r>
+        <w:rPr>
+          <w:sz w:val="24"/>
+          <w:szCs w:val="24"/>
+        </w:rPr>
+        <w:t>Interface will be created using interface keyword.</w:t>
+      </w:r>
+    </w:p>
+    <w:p>
+      <w:pPr>
+        <w:pStyle w:val="NoSpacing"/>
+        <w:numPr>
+          <w:ilvl w:val="0"/>
+          <w:numId w:val="42"/>
+        </w:numPr>
+        <w:rPr>
+          <w:sz w:val="24"/>
+          <w:szCs w:val="24"/>
+        </w:rPr>
+      </w:pPr>
+      <w:r>
+        <w:rPr>
+          <w:sz w:val="24"/>
+          <w:szCs w:val="24"/>
+        </w:rPr>
+        <w:t>The methods created inside interface are by default public and abstract.</w:t>
+      </w:r>
+    </w:p>
+    <w:p>
+      <w:pPr>
+        <w:pStyle w:val="NoSpacing"/>
+        <w:numPr>
+          <w:ilvl w:val="0"/>
+          <w:numId w:val="42"/>
+        </w:numPr>
+        <w:rPr>
+          <w:sz w:val="24"/>
+          <w:szCs w:val="24"/>
+        </w:rPr>
+      </w:pPr>
+      <w:r>
+        <w:rPr>
+          <w:sz w:val="24"/>
+          <w:szCs w:val="24"/>
+        </w:rPr>
+        <w:t>The variables created inside interface are by default public static and final.</w:t>
+      </w:r>
+      <w:r>
+        <w:rPr>
+          <w:sz w:val="24"/>
+          <w:szCs w:val="24"/>
+        </w:rPr>
+        <w:t xml:space="preserve"> </w:t>
+      </w:r>
+    </w:p>
+    <w:p>
+      <w:pPr>
+        <w:pStyle w:val="NoSpacing"/>
+        <w:numPr>
+          <w:ilvl w:val="0"/>
+          <w:numId w:val="42"/>
+        </w:numPr>
+        <w:rPr>
+          <w:sz w:val="24"/>
+          <w:szCs w:val="24"/>
+        </w:rPr>
+      </w:pPr>
+      <w:r>
+        <w:rPr>
+          <w:sz w:val="24"/>
+          <w:szCs w:val="24"/>
+        </w:rPr>
+        <w:t>Interfaces are implements by the class (abstract or non-abstract class).</w:t>
+      </w:r>
+    </w:p>
+    <w:p>
+      <w:pPr>
+        <w:pStyle w:val="NoSpacing"/>
+        <w:numPr>
+          <w:ilvl w:val="0"/>
+          <w:numId w:val="42"/>
+        </w:numPr>
+        <w:rPr>
+          <w:sz w:val="24"/>
+          <w:szCs w:val="24"/>
+        </w:rPr>
+      </w:pPr>
+      <w:r>
+        <w:rPr>
+          <w:sz w:val="24"/>
+          <w:szCs w:val="24"/>
+        </w:rPr>
+        <w:t xml:space="preserve">Every sub(non-abstract) class of the interface has </w:t>
+      </w:r>
+      <w:proofErr w:type="gramStart"/>
+      <w:r>
+        <w:rPr>
+          <w:sz w:val="24"/>
+          <w:szCs w:val="24"/>
+        </w:rPr>
+        <w:t>to  provide</w:t>
+      </w:r>
+      <w:proofErr w:type="gramEnd"/>
+      <w:r>
+        <w:rPr>
+          <w:sz w:val="24"/>
+          <w:szCs w:val="24"/>
+        </w:rPr>
+        <w:t xml:space="preserve"> the implementation for all abstract method.</w:t>
+      </w:r>
+    </w:p>
+    <w:p>
+      <w:pPr>
+        <w:pStyle w:val="NoSpacing"/>
+        <w:numPr>
+          <w:ilvl w:val="0"/>
+          <w:numId w:val="42"/>
+        </w:numPr>
+        <w:rPr>
+          <w:sz w:val="24"/>
+          <w:szCs w:val="24"/>
+        </w:rPr>
+      </w:pPr>
+      <w:r>
+        <w:rPr>
+          <w:sz w:val="24"/>
+          <w:szCs w:val="24"/>
+        </w:rPr>
+        <w:t>Cannot create Object of interface but can be used as a reference.</w:t>
+      </w:r>
+    </w:p>
+    <w:p>
+      <w:pPr>
+        <w:pStyle w:val="NoSpacing"/>
+        <w:numPr>
+          <w:ilvl w:val="0"/>
+          <w:numId w:val="42"/>
+        </w:numPr>
+        <w:rPr>
+          <w:sz w:val="24"/>
+          <w:szCs w:val="24"/>
+        </w:rPr>
+      </w:pPr>
+      <w:r>
+        <w:rPr>
+          <w:sz w:val="24"/>
+          <w:szCs w:val="24"/>
+        </w:rPr>
+        <w:t>Cannot create constructor inside interface.</w:t>
+      </w:r>
+    </w:p>
+    <w:p>
+      <w:pPr>
+        <w:pStyle w:val="NoSpacing"/>
+        <w:numPr>
+          <w:ilvl w:val="0"/>
+          <w:numId w:val="42"/>
+        </w:numPr>
+        <w:rPr>
+          <w:sz w:val="24"/>
+          <w:szCs w:val="24"/>
+        </w:rPr>
+      </w:pPr>
+      <w:r>
+        <w:rPr>
+          <w:sz w:val="24"/>
+          <w:szCs w:val="24"/>
+        </w:rPr>
+        <w:t>Can create only public properties inside interface, no other access modifier is allowed inside interface.</w:t>
+      </w:r>
+    </w:p>
+    <w:p>
+      <w:pPr>
+        <w:pStyle w:val="NoSpacing"/>
+        <w:numPr>
+          <w:ilvl w:val="0"/>
+          <w:numId w:val="42"/>
+        </w:numPr>
+        <w:rPr>
+          <w:sz w:val="24"/>
+          <w:szCs w:val="24"/>
+        </w:rPr>
+      </w:pPr>
+      <w:r>
+        <w:rPr>
+          <w:sz w:val="24"/>
+          <w:szCs w:val="24"/>
+        </w:rPr>
+        <w:t>You cannot create final method inside interface</w:t>
+      </w:r>
+      <w:r>
+        <w:rPr>
+          <w:sz w:val="24"/>
+          <w:szCs w:val="24"/>
+        </w:rPr>
+        <w:t>.</w:t>
+      </w:r>
+    </w:p>
+    <w:p>
+      <w:pPr>
+        <w:pStyle w:val="NoSpacing"/>
+        <w:numPr>
+          <w:ilvl w:val="0"/>
+          <w:numId w:val="42"/>
+        </w:numPr>
+        <w:rPr>
+          <w:sz w:val="24"/>
+          <w:szCs w:val="24"/>
+        </w:rPr>
+      </w:pPr>
+      <w:r>
+        <w:rPr>
+          <w:sz w:val="24"/>
+          <w:szCs w:val="24"/>
+        </w:rPr>
+        <w:t>Cannot create static methods inside interface till JDK 1.7.</w:t>
+      </w:r>
+    </w:p>
+    <w:p>
+      <w:pPr>
+        <w:pStyle w:val="NoSpacing"/>
+        <w:numPr>
+          <w:ilvl w:val="0"/>
+          <w:numId w:val="42"/>
+        </w:numPr>
+        <w:rPr>
+          <w:sz w:val="24"/>
+          <w:szCs w:val="24"/>
+        </w:rPr>
+      </w:pPr>
+      <w:r>
+        <w:rPr>
+          <w:sz w:val="24"/>
+          <w:szCs w:val="24"/>
+        </w:rPr>
+        <w:t xml:space="preserve">One interface can </w:t>
+      </w:r>
+      <w:proofErr w:type="gramStart"/>
+      <w:r>
+        <w:rPr>
+          <w:sz w:val="24"/>
+          <w:szCs w:val="24"/>
+        </w:rPr>
+        <w:t>extends</w:t>
+      </w:r>
+      <w:proofErr w:type="gramEnd"/>
+      <w:r>
+        <w:rPr>
+          <w:sz w:val="24"/>
+          <w:szCs w:val="24"/>
+        </w:rPr>
+        <w:t xml:space="preserve"> another interface, you can also extends more than one interface on single interface. Which is also known as multiple inheritance.</w:t>
+      </w:r>
+    </w:p>
+    <w:p>
+      <w:pPr>
+        <w:pStyle w:val="NoSpacing"/>
+        <w:numPr>
+          <w:ilvl w:val="0"/>
+          <w:numId w:val="42"/>
+        </w:numPr>
+        <w:rPr>
+          <w:sz w:val="24"/>
+          <w:szCs w:val="24"/>
+        </w:rPr>
+      </w:pPr>
+      <w:r>
+        <w:rPr>
+          <w:sz w:val="24"/>
+          <w:szCs w:val="24"/>
+        </w:rPr>
+        <w:t xml:space="preserve">One class can </w:t>
+      </w:r>
+      <w:proofErr w:type="gramStart"/>
+      <w:r>
+        <w:rPr>
+          <w:sz w:val="24"/>
+          <w:szCs w:val="24"/>
+        </w:rPr>
+        <w:t>implements</w:t>
+      </w:r>
+      <w:proofErr w:type="gramEnd"/>
+      <w:r>
+        <w:rPr>
+          <w:sz w:val="24"/>
+          <w:szCs w:val="24"/>
+        </w:rPr>
+        <w:t xml:space="preserve"> more than one interface.</w:t>
+      </w:r>
+    </w:p>
+    <w:p>
+      <w:pPr>
+        <w:pStyle w:val="NoSpacing"/>
+        <w:numPr>
+          <w:ilvl w:val="0"/>
+          <w:numId w:val="42"/>
+        </w:numPr>
+        <w:rPr>
+          <w:sz w:val="24"/>
+          <w:szCs w:val="24"/>
+        </w:rPr>
+      </w:pPr>
+      <w:r>
+        <w:rPr>
+          <w:sz w:val="24"/>
+          <w:szCs w:val="24"/>
+        </w:rPr>
+        <w:t xml:space="preserve">One class can </w:t>
+      </w:r>
+      <w:proofErr w:type="gramStart"/>
+      <w:r>
+        <w:rPr>
+          <w:sz w:val="24"/>
+          <w:szCs w:val="24"/>
+        </w:rPr>
+        <w:t>extends</w:t>
+      </w:r>
+      <w:proofErr w:type="gramEnd"/>
+      <w:r>
+        <w:rPr>
+          <w:sz w:val="24"/>
+          <w:szCs w:val="24"/>
+        </w:rPr>
+        <w:t xml:space="preserve"> another class and also implements the interfaces.</w:t>
+      </w:r>
+    </w:p>
+    <w:p>
+      <w:pPr>
+        <w:pStyle w:val="NoSpacing"/>
       </w:pPr>
     </w:p>
     <w:sectPr>
@@ -10033,7 +11049,7 @@
         <w:rFonts w:hint="default"/>
       </w:rPr>
     </w:lvl>
-    <w:lvl w:ilvl="1" w:tplc="04090019" w:tentative="1">
+    <w:lvl w:ilvl="1" w:tplc="04090019">
       <w:start w:val="1"/>
       <w:numFmt w:val="lowerLetter"/>
       <w:lvlText w:val="%2."/>
@@ -11087,6 +12103,95 @@
     </w:lvl>
   </w:abstractNum>
   <w:abstractNum w:abstractNumId="23" w15:restartNumberingAfterBreak="0">
+    <w:nsid w:val="53AF2944"/>
+    <w:multiLevelType w:val="hybridMultilevel"/>
+    <w:tmpl w:val="A600DF8E"/>
+    <w:lvl w:ilvl="0" w:tplc="0409000F">
+      <w:start w:val="1"/>
+      <w:numFmt w:val="decimal"/>
+      <w:lvlText w:val="%1."/>
+      <w:lvlJc w:val="left"/>
+      <w:pPr>
+        <w:ind w:left="720" w:hanging="360"/>
+      </w:pPr>
+      <w:rPr>
+        <w:rFonts w:hint="default"/>
+      </w:rPr>
+    </w:lvl>
+    <w:lvl w:ilvl="1" w:tplc="04090019" w:tentative="1">
+      <w:start w:val="1"/>
+      <w:numFmt w:val="lowerLetter"/>
+      <w:lvlText w:val="%2."/>
+      <w:lvlJc w:val="left"/>
+      <w:pPr>
+        <w:ind w:left="1440" w:hanging="360"/>
+      </w:pPr>
+    </w:lvl>
+    <w:lvl w:ilvl="2" w:tplc="0409001B" w:tentative="1">
+      <w:start w:val="1"/>
+      <w:numFmt w:val="lowerRoman"/>
+      <w:lvlText w:val="%3."/>
+      <w:lvlJc w:val="right"/>
+      <w:pPr>
+        <w:ind w:left="2160" w:hanging="180"/>
+      </w:pPr>
+    </w:lvl>
+    <w:lvl w:ilvl="3" w:tplc="0409000F" w:tentative="1">
+      <w:start w:val="1"/>
+      <w:numFmt w:val="decimal"/>
+      <w:lvlText w:val="%4."/>
+      <w:lvlJc w:val="left"/>
+      <w:pPr>
+        <w:ind w:left="2880" w:hanging="360"/>
+      </w:pPr>
+    </w:lvl>
+    <w:lvl w:ilvl="4" w:tplc="04090019" w:tentative="1">
+      <w:start w:val="1"/>
+      <w:numFmt w:val="lowerLetter"/>
+      <w:lvlText w:val="%5."/>
+      <w:lvlJc w:val="left"/>
+      <w:pPr>
+        <w:ind w:left="3600" w:hanging="360"/>
+      </w:pPr>
+    </w:lvl>
+    <w:lvl w:ilvl="5" w:tplc="0409001B" w:tentative="1">
+      <w:start w:val="1"/>
+      <w:numFmt w:val="lowerRoman"/>
+      <w:lvlText w:val="%6."/>
+      <w:lvlJc w:val="right"/>
+      <w:pPr>
+        <w:ind w:left="4320" w:hanging="180"/>
+      </w:pPr>
+    </w:lvl>
+    <w:lvl w:ilvl="6" w:tplc="0409000F" w:tentative="1">
+      <w:start w:val="1"/>
+      <w:numFmt w:val="decimal"/>
+      <w:lvlText w:val="%7."/>
+      <w:lvlJc w:val="left"/>
+      <w:pPr>
+        <w:ind w:left="5040" w:hanging="360"/>
+      </w:pPr>
+    </w:lvl>
+    <w:lvl w:ilvl="7" w:tplc="04090019" w:tentative="1">
+      <w:start w:val="1"/>
+      <w:numFmt w:val="lowerLetter"/>
+      <w:lvlText w:val="%8."/>
+      <w:lvlJc w:val="left"/>
+      <w:pPr>
+        <w:ind w:left="5760" w:hanging="360"/>
+      </w:pPr>
+    </w:lvl>
+    <w:lvl w:ilvl="8" w:tplc="0409001B" w:tentative="1">
+      <w:start w:val="1"/>
+      <w:numFmt w:val="lowerRoman"/>
+      <w:lvlText w:val="%9."/>
+      <w:lvlJc w:val="right"/>
+      <w:pPr>
+        <w:ind w:left="6480" w:hanging="180"/>
+      </w:pPr>
+    </w:lvl>
+  </w:abstractNum>
+  <w:abstractNum w:abstractNumId="24" w15:restartNumberingAfterBreak="0">
     <w:nsid w:val="55001F78"/>
     <w:multiLevelType w:val="hybridMultilevel"/>
     <w:tmpl w:val="263638BA"/>
@@ -11175,7 +12280,7 @@
       </w:pPr>
     </w:lvl>
   </w:abstractNum>
-  <w:abstractNum w:abstractNumId="24" w15:restartNumberingAfterBreak="0">
+  <w:abstractNum w:abstractNumId="25" w15:restartNumberingAfterBreak="0">
     <w:nsid w:val="554E5D67"/>
     <w:multiLevelType w:val="hybridMultilevel"/>
     <w:tmpl w:val="856865A0"/>
@@ -11265,7 +12370,7 @@
       </w:pPr>
     </w:lvl>
   </w:abstractNum>
-  <w:abstractNum w:abstractNumId="25" w15:restartNumberingAfterBreak="0">
+  <w:abstractNum w:abstractNumId="26" w15:restartNumberingAfterBreak="0">
     <w:nsid w:val="59780F32"/>
     <w:multiLevelType w:val="hybridMultilevel"/>
     <w:tmpl w:val="813A1414"/>
@@ -11354,7 +12459,7 @@
       </w:pPr>
     </w:lvl>
   </w:abstractNum>
-  <w:abstractNum w:abstractNumId="26" w15:restartNumberingAfterBreak="0">
+  <w:abstractNum w:abstractNumId="27" w15:restartNumberingAfterBreak="0">
     <w:nsid w:val="5C531D7B"/>
     <w:multiLevelType w:val="hybridMultilevel"/>
     <w:tmpl w:val="4A32B20E"/>
@@ -11443,7 +12548,7 @@
       </w:pPr>
     </w:lvl>
   </w:abstractNum>
-  <w:abstractNum w:abstractNumId="27" w15:restartNumberingAfterBreak="0">
+  <w:abstractNum w:abstractNumId="28" w15:restartNumberingAfterBreak="0">
     <w:nsid w:val="5F1212A4"/>
     <w:multiLevelType w:val="hybridMultilevel"/>
     <w:tmpl w:val="FFAE4D48"/>
@@ -11532,7 +12637,96 @@
       </w:pPr>
     </w:lvl>
   </w:abstractNum>
-  <w:abstractNum w:abstractNumId="28" w15:restartNumberingAfterBreak="0">
+  <w:abstractNum w:abstractNumId="29" w15:restartNumberingAfterBreak="0">
+    <w:nsid w:val="61E44141"/>
+    <w:multiLevelType w:val="hybridMultilevel"/>
+    <w:tmpl w:val="7C66E1A2"/>
+    <w:lvl w:ilvl="0" w:tplc="0409000F">
+      <w:start w:val="1"/>
+      <w:numFmt w:val="decimal"/>
+      <w:lvlText w:val="%1."/>
+      <w:lvlJc w:val="left"/>
+      <w:pPr>
+        <w:ind w:left="720" w:hanging="360"/>
+      </w:pPr>
+      <w:rPr>
+        <w:rFonts w:hint="default"/>
+      </w:rPr>
+    </w:lvl>
+    <w:lvl w:ilvl="1" w:tplc="04090019">
+      <w:start w:val="1"/>
+      <w:numFmt w:val="lowerLetter"/>
+      <w:lvlText w:val="%2."/>
+      <w:lvlJc w:val="left"/>
+      <w:pPr>
+        <w:ind w:left="1440" w:hanging="360"/>
+      </w:pPr>
+    </w:lvl>
+    <w:lvl w:ilvl="2" w:tplc="0409001B">
+      <w:start w:val="1"/>
+      <w:numFmt w:val="lowerRoman"/>
+      <w:lvlText w:val="%3."/>
+      <w:lvlJc w:val="right"/>
+      <w:pPr>
+        <w:ind w:left="2160" w:hanging="180"/>
+      </w:pPr>
+    </w:lvl>
+    <w:lvl w:ilvl="3" w:tplc="0409000F" w:tentative="1">
+      <w:start w:val="1"/>
+      <w:numFmt w:val="decimal"/>
+      <w:lvlText w:val="%4."/>
+      <w:lvlJc w:val="left"/>
+      <w:pPr>
+        <w:ind w:left="2880" w:hanging="360"/>
+      </w:pPr>
+    </w:lvl>
+    <w:lvl w:ilvl="4" w:tplc="04090019" w:tentative="1">
+      <w:start w:val="1"/>
+      <w:numFmt w:val="lowerLetter"/>
+      <w:lvlText w:val="%5."/>
+      <w:lvlJc w:val="left"/>
+      <w:pPr>
+        <w:ind w:left="3600" w:hanging="360"/>
+      </w:pPr>
+    </w:lvl>
+    <w:lvl w:ilvl="5" w:tplc="0409001B" w:tentative="1">
+      <w:start w:val="1"/>
+      <w:numFmt w:val="lowerRoman"/>
+      <w:lvlText w:val="%6."/>
+      <w:lvlJc w:val="right"/>
+      <w:pPr>
+        <w:ind w:left="4320" w:hanging="180"/>
+      </w:pPr>
+    </w:lvl>
+    <w:lvl w:ilvl="6" w:tplc="0409000F" w:tentative="1">
+      <w:start w:val="1"/>
+      <w:numFmt w:val="decimal"/>
+      <w:lvlText w:val="%7."/>
+      <w:lvlJc w:val="left"/>
+      <w:pPr>
+        <w:ind w:left="5040" w:hanging="360"/>
+      </w:pPr>
+    </w:lvl>
+    <w:lvl w:ilvl="7" w:tplc="04090019" w:tentative="1">
+      <w:start w:val="1"/>
+      <w:numFmt w:val="lowerLetter"/>
+      <w:lvlText w:val="%8."/>
+      <w:lvlJc w:val="left"/>
+      <w:pPr>
+        <w:ind w:left="5760" w:hanging="360"/>
+      </w:pPr>
+    </w:lvl>
+    <w:lvl w:ilvl="8" w:tplc="0409001B" w:tentative="1">
+      <w:start w:val="1"/>
+      <w:numFmt w:val="lowerRoman"/>
+      <w:lvlText w:val="%9."/>
+      <w:lvlJc w:val="right"/>
+      <w:pPr>
+        <w:ind w:left="6480" w:hanging="180"/>
+      </w:pPr>
+    </w:lvl>
+  </w:abstractNum>
+  <w:abstractNum w:abstractNumId="30" w15:restartNumberingAfterBreak="0">
     <w:nsid w:val="627B53B8"/>
     <w:multiLevelType w:val="hybridMultilevel"/>
     <w:tmpl w:val="F1969648"/>
@@ -11622,7 +12816,7 @@
       </w:pPr>
     </w:lvl>
   </w:abstractNum>
-  <w:abstractNum w:abstractNumId="29" w15:restartNumberingAfterBreak="0">
+  <w:abstractNum w:abstractNumId="31" w15:restartNumberingAfterBreak="0">
     <w:nsid w:val="66690C54"/>
     <w:multiLevelType w:val="hybridMultilevel"/>
     <w:tmpl w:val="B730497A"/>
@@ -11711,7 +12905,7 @@
       </w:pPr>
     </w:lvl>
   </w:abstractNum>
-  <w:abstractNum w:abstractNumId="30" w15:restartNumberingAfterBreak="0">
+  <w:abstractNum w:abstractNumId="32" w15:restartNumberingAfterBreak="0">
     <w:nsid w:val="67172445"/>
     <w:multiLevelType w:val="hybridMultilevel"/>
     <w:tmpl w:val="ABA204EE"/>
@@ -11802,7 +12996,7 @@
       </w:pPr>
     </w:lvl>
   </w:abstractNum>
-  <w:abstractNum w:abstractNumId="31" w15:restartNumberingAfterBreak="0">
+  <w:abstractNum w:abstractNumId="33" w15:restartNumberingAfterBreak="0">
     <w:nsid w:val="67601596"/>
     <w:multiLevelType w:val="hybridMultilevel"/>
     <w:tmpl w:val="3B0A6808"/>
@@ -11891,7 +13085,7 @@
       </w:pPr>
     </w:lvl>
   </w:abstractNum>
-  <w:abstractNum w:abstractNumId="32" w15:restartNumberingAfterBreak="0">
+  <w:abstractNum w:abstractNumId="34" w15:restartNumberingAfterBreak="0">
     <w:nsid w:val="6B5C7337"/>
     <w:multiLevelType w:val="hybridMultilevel"/>
     <w:tmpl w:val="ECA62F32"/>
@@ -11980,7 +13174,7 @@
       </w:pPr>
     </w:lvl>
   </w:abstractNum>
-  <w:abstractNum w:abstractNumId="33" w15:restartNumberingAfterBreak="0">
+  <w:abstractNum w:abstractNumId="35" w15:restartNumberingAfterBreak="0">
     <w:nsid w:val="71C03234"/>
     <w:multiLevelType w:val="hybridMultilevel"/>
     <w:tmpl w:val="B1582B30"/>
@@ -12069,7 +13263,97 @@
       </w:pPr>
     </w:lvl>
   </w:abstractNum>
-  <w:abstractNum w:abstractNumId="34" w15:restartNumberingAfterBreak="0">
+  <w:abstractNum w:abstractNumId="36" w15:restartNumberingAfterBreak="0">
+    <w:nsid w:val="737A6ABA"/>
+    <w:multiLevelType w:val="hybridMultilevel"/>
+    <w:tmpl w:val="2CCA9392"/>
+    <w:lvl w:ilvl="0" w:tplc="0409000F">
+      <w:start w:val="1"/>
+      <w:numFmt w:val="decimal"/>
+      <w:lvlText w:val="%1."/>
+      <w:lvlJc w:val="left"/>
+      <w:pPr>
+        <w:ind w:left="720" w:hanging="360"/>
+      </w:pPr>
+      <w:rPr>
+        <w:rFonts w:hint="default"/>
+        <w:b w:val="0"/>
+      </w:rPr>
+    </w:lvl>
+    <w:lvl w:ilvl="1" w:tplc="04090019" w:tentative="1">
+      <w:start w:val="1"/>
+      <w:numFmt w:val="lowerLetter"/>
+      <w:lvlText w:val="%2."/>
+      <w:lvlJc w:val="left"/>
+      <w:pPr>
+        <w:ind w:left="1440" w:hanging="360"/>
+      </w:pPr>
+    </w:lvl>
+    <w:lvl w:ilvl="2" w:tplc="0409001B" w:tentative="1">
+      <w:start w:val="1"/>
+      <w:numFmt w:val="lowerRoman"/>
+      <w:lvlText w:val="%3."/>
+      <w:lvlJc w:val="right"/>
+      <w:pPr>
+        <w:ind w:left="2160" w:hanging="180"/>
+      </w:pPr>
+    </w:lvl>
+    <w:lvl w:ilvl="3" w:tplc="0409000F" w:tentative="1">
+      <w:start w:val="1"/>
+      <w:numFmt w:val="decimal"/>
+      <w:lvlText w:val="%4."/>
+      <w:lvlJc w:val="left"/>
+      <w:pPr>
+        <w:ind w:left="2880" w:hanging="360"/>
+      </w:pPr>
+    </w:lvl>
+    <w:lvl w:ilvl="4" w:tplc="04090019" w:tentative="1">
+      <w:start w:val="1"/>
+      <w:numFmt w:val="lowerLetter"/>
+      <w:lvlText w:val="%5."/>
+      <w:lvlJc w:val="left"/>
+      <w:pPr>
+        <w:ind w:left="3600" w:hanging="360"/>
+      </w:pPr>
+    </w:lvl>
+    <w:lvl w:ilvl="5" w:tplc="0409001B" w:tentative="1">
+      <w:start w:val="1"/>
+      <w:numFmt w:val="lowerRoman"/>
+      <w:lvlText w:val="%6."/>
+      <w:lvlJc w:val="right"/>
+      <w:pPr>
+        <w:ind w:left="4320" w:hanging="180"/>
+      </w:pPr>
+    </w:lvl>
+    <w:lvl w:ilvl="6" w:tplc="0409000F" w:tentative="1">
+      <w:start w:val="1"/>
+      <w:numFmt w:val="decimal"/>
+      <w:lvlText w:val="%7."/>
+      <w:lvlJc w:val="left"/>
+      <w:pPr>
+        <w:ind w:left="5040" w:hanging="360"/>
+      </w:pPr>
+    </w:lvl>
+    <w:lvl w:ilvl="7" w:tplc="04090019" w:tentative="1">
+      <w:start w:val="1"/>
+      <w:numFmt w:val="lowerLetter"/>
+      <w:lvlText w:val="%8."/>
+      <w:lvlJc w:val="left"/>
+      <w:pPr>
+        <w:ind w:left="5760" w:hanging="360"/>
+      </w:pPr>
+    </w:lvl>
+    <w:lvl w:ilvl="8" w:tplc="0409001B" w:tentative="1">
+      <w:start w:val="1"/>
+      <w:numFmt w:val="lowerRoman"/>
+      <w:lvlText w:val="%9."/>
+      <w:lvlJc w:val="right"/>
+      <w:pPr>
+        <w:ind w:left="6480" w:hanging="180"/>
+      </w:pPr>
+    </w:lvl>
+  </w:abstractNum>
+  <w:abstractNum w:abstractNumId="37" w15:restartNumberingAfterBreak="0">
     <w:nsid w:val="790D388B"/>
     <w:multiLevelType w:val="hybridMultilevel"/>
     <w:tmpl w:val="124441B6"/>
@@ -12160,7 +13444,7 @@
       </w:pPr>
     </w:lvl>
   </w:abstractNum>
-  <w:abstractNum w:abstractNumId="35" w15:restartNumberingAfterBreak="0">
+  <w:abstractNum w:abstractNumId="38" w15:restartNumberingAfterBreak="0">
     <w:nsid w:val="7B832BBC"/>
     <w:multiLevelType w:val="hybridMultilevel"/>
     <w:tmpl w:val="6E1E0C2E"/>
@@ -12251,7 +13535,7 @@
       </w:pPr>
     </w:lvl>
   </w:abstractNum>
-  <w:abstractNum w:abstractNumId="36" w15:restartNumberingAfterBreak="0">
+  <w:abstractNum w:abstractNumId="39" w15:restartNumberingAfterBreak="0">
     <w:nsid w:val="7C06431F"/>
     <w:multiLevelType w:val="hybridMultilevel"/>
     <w:tmpl w:val="CC1CFBFE"/>
@@ -12340,7 +13624,7 @@
       </w:pPr>
     </w:lvl>
   </w:abstractNum>
-  <w:abstractNum w:abstractNumId="37" w15:restartNumberingAfterBreak="0">
+  <w:abstractNum w:abstractNumId="40" w15:restartNumberingAfterBreak="0">
     <w:nsid w:val="7CE77B26"/>
     <w:multiLevelType w:val="hybridMultilevel"/>
     <w:tmpl w:val="4A924010"/>
@@ -12429,7 +13713,7 @@
       </w:pPr>
     </w:lvl>
   </w:abstractNum>
-  <w:abstractNum w:abstractNumId="38" w15:restartNumberingAfterBreak="0">
+  <w:abstractNum w:abstractNumId="41" w15:restartNumberingAfterBreak="0">
     <w:nsid w:val="7D8F3CA1"/>
     <w:multiLevelType w:val="hybridMultilevel"/>
     <w:tmpl w:val="4266CDDA"/>
@@ -12528,7 +13812,7 @@
     <w:abstractNumId w:val="9"/>
   </w:num>
   <w:num w:numId="4" w16cid:durableId="770323620">
-    <w:abstractNumId w:val="37"/>
+    <w:abstractNumId w:val="40"/>
   </w:num>
   <w:num w:numId="5" w16cid:durableId="775097549">
     <w:abstractNumId w:val="5"/>
@@ -12561,7 +13845,7 @@
     </w:lvlOverride>
   </w:num>
   <w:num w:numId="6" w16cid:durableId="2059743899">
-    <w:abstractNumId w:val="32"/>
+    <w:abstractNumId w:val="34"/>
     <w:lvlOverride w:ilvl="0">
       <w:startOverride w:val="1"/>
     </w:lvlOverride>
@@ -12591,7 +13875,7 @@
     </w:lvlOverride>
   </w:num>
   <w:num w:numId="7" w16cid:durableId="1583442308">
-    <w:abstractNumId w:val="23"/>
+    <w:abstractNumId w:val="24"/>
     <w:lvlOverride w:ilvl="0">
       <w:startOverride w:val="1"/>
     </w:lvlOverride>
@@ -12711,10 +13995,10 @@
     </w:lvlOverride>
   </w:num>
   <w:num w:numId="11" w16cid:durableId="1907449482">
-    <w:abstractNumId w:val="35"/>
+    <w:abstractNumId w:val="38"/>
   </w:num>
   <w:num w:numId="12" w16cid:durableId="341324541">
-    <w:abstractNumId w:val="29"/>
+    <w:abstractNumId w:val="31"/>
   </w:num>
   <w:num w:numId="13" w16cid:durableId="1174688230">
     <w:abstractNumId w:val="16"/>
@@ -12723,13 +14007,13 @@
     <w:abstractNumId w:val="12"/>
   </w:num>
   <w:num w:numId="15" w16cid:durableId="1539393764">
-    <w:abstractNumId w:val="38"/>
+    <w:abstractNumId w:val="41"/>
   </w:num>
   <w:num w:numId="16" w16cid:durableId="437335301">
-    <w:abstractNumId w:val="28"/>
+    <w:abstractNumId w:val="30"/>
   </w:num>
   <w:num w:numId="17" w16cid:durableId="399333623">
-    <w:abstractNumId w:val="25"/>
+    <w:abstractNumId w:val="26"/>
   </w:num>
   <w:num w:numId="18" w16cid:durableId="548691172">
     <w:abstractNumId w:val="21"/>
@@ -12741,13 +14025,13 @@
     <w:abstractNumId w:val="6"/>
   </w:num>
   <w:num w:numId="21" w16cid:durableId="250745071">
-    <w:abstractNumId w:val="33"/>
+    <w:abstractNumId w:val="35"/>
   </w:num>
   <w:num w:numId="22" w16cid:durableId="684676596">
     <w:abstractNumId w:val="10"/>
   </w:num>
   <w:num w:numId="23" w16cid:durableId="1668628728">
-    <w:abstractNumId w:val="26"/>
+    <w:abstractNumId w:val="27"/>
   </w:num>
   <w:num w:numId="24" w16cid:durableId="1080445880">
     <w:abstractNumId w:val="20"/>
@@ -12813,7 +14097,7 @@
     </w:lvlOverride>
   </w:num>
   <w:num w:numId="27" w16cid:durableId="976647396">
-    <w:abstractNumId w:val="31"/>
+    <w:abstractNumId w:val="33"/>
   </w:num>
   <w:num w:numId="28" w16cid:durableId="499586760">
     <w:abstractNumId w:val="13"/>
@@ -12831,25 +14115,34 @@
     <w:abstractNumId w:val="8"/>
   </w:num>
   <w:num w:numId="33" w16cid:durableId="712270886">
-    <w:abstractNumId w:val="24"/>
+    <w:abstractNumId w:val="25"/>
   </w:num>
   <w:num w:numId="34" w16cid:durableId="1242181571">
     <w:abstractNumId w:val="2"/>
   </w:num>
   <w:num w:numId="35" w16cid:durableId="1817792828">
-    <w:abstractNumId w:val="36"/>
+    <w:abstractNumId w:val="39"/>
   </w:num>
   <w:num w:numId="36" w16cid:durableId="787505988">
-    <w:abstractNumId w:val="27"/>
+    <w:abstractNumId w:val="28"/>
   </w:num>
   <w:num w:numId="37" w16cid:durableId="35662159">
-    <w:abstractNumId w:val="30"/>
+    <w:abstractNumId w:val="32"/>
   </w:num>
   <w:num w:numId="38" w16cid:durableId="49576643">
-    <w:abstractNumId w:val="34"/>
+    <w:abstractNumId w:val="37"/>
   </w:num>
   <w:num w:numId="39" w16cid:durableId="1853060668">
     <w:abstractNumId w:val="11"/>
+  </w:num>
+  <w:num w:numId="40" w16cid:durableId="2125923180">
+    <w:abstractNumId w:val="29"/>
+  </w:num>
+  <w:num w:numId="41" w16cid:durableId="1677028356">
+    <w:abstractNumId w:val="23"/>
+  </w:num>
+  <w:num w:numId="42" w16cid:durableId="518154362">
+    <w:abstractNumId w:val="36"/>
   </w:num>
   <w:numIdMacAtCleanup w:val="16"/>
 </w:numbering>

</xml_diff>

<commit_message>
Throws keyword and thread intro
Throws keyword and thread intro
</commit_message>
<xml_diff>
--- a/docs/CoreJava.docx
+++ b/docs/CoreJava.docx
@@ -171,7 +171,15 @@
       </w:r>
       <w:r>
         <w:tab/>
-        <w:t xml:space="preserve">Exception Handling, Threading, Collection, JDBC.   </w:t>
+      </w:r>
+      <w:r>
+        <w:rPr>
+          <w:highlight w:val="yellow"/>
+        </w:rPr>
+        <w:t>Exception Handling,</w:t>
+      </w:r>
+      <w:r>
+        <w:t xml:space="preserve"> Threading, Collection, JDBC.   </w:t>
       </w:r>
     </w:p>
     <w:p>
@@ -399,7 +407,14 @@
       </w:pPr>
       <w:r>
         <w:tab/>
-        <w:t>MySql Database</w:t>
+      </w:r>
+      <w:proofErr w:type="spellStart"/>
+      <w:r>
+        <w:t>MySql</w:t>
+      </w:r>
+      <w:proofErr w:type="spellEnd"/>
+      <w:r>
+        <w:t xml:space="preserve"> Database</w:t>
       </w:r>
     </w:p>
     <w:p>
@@ -737,7 +752,15 @@
         </w:numPr>
       </w:pPr>
       <w:r>
-        <w:t>You can verify the installation file into C:\Program File\java\&lt;jdk-version-folder&gt;</w:t>
+        <w:t>You can verify the installation file into C:\Program File\java\&lt;</w:t>
+      </w:r>
+      <w:proofErr w:type="spellStart"/>
+      <w:r>
+        <w:t>jdk</w:t>
+      </w:r>
+      <w:proofErr w:type="spellEnd"/>
+      <w:r>
+        <w:t>-version-folder&gt;</w:t>
       </w:r>
     </w:p>
     <w:p>
@@ -750,7 +773,7 @@
           <w:noProof/>
         </w:rPr>
         <w:drawing>
-          <wp:anchor distT="0" distB="0" distL="114300" distR="114300" simplePos="0" relativeHeight="251658240" behindDoc="0" locked="0" layoutInCell="1" allowOverlap="1" wp14:anchorId="1E71C9DF" wp14:editId="4F3D8BD1">
+          <wp:anchor distT="0" distB="0" distL="114300" distR="114300" simplePos="0" relativeHeight="251658240" behindDoc="0" locked="0" layoutInCell="1" allowOverlap="1" wp14:anchorId="1E71C9DF" wp14:editId="0CCF1724">
             <wp:simplePos x="0" y="0"/>
             <wp:positionH relativeFrom="column">
               <wp:posOffset>740410</wp:posOffset>
@@ -1250,6 +1273,7 @@
           <w:numId w:val="1"/>
         </w:numPr>
       </w:pPr>
+      <w:proofErr w:type="spellStart"/>
       <w:r>
         <w:rPr>
           <w:b/>
@@ -1257,6 +1281,7 @@
         </w:rPr>
         <w:t>javac</w:t>
       </w:r>
+      <w:proofErr w:type="spellEnd"/>
     </w:p>
     <w:p>
       <w:pPr>
@@ -1754,7 +1779,23 @@
           <w:b/>
           <w:bCs/>
         </w:rPr>
-        <w:t>public class &lt;className&gt;</w:t>
+        <w:t>public class &lt;</w:t>
+      </w:r>
+      <w:proofErr w:type="spellStart"/>
+      <w:r>
+        <w:rPr>
+          <w:b/>
+          <w:bCs/>
+        </w:rPr>
+        <w:t>className</w:t>
+      </w:r>
+      <w:proofErr w:type="spellEnd"/>
+      <w:r>
+        <w:rPr>
+          <w:b/>
+          <w:bCs/>
+        </w:rPr>
+        <w:t>&gt;</w:t>
       </w:r>
     </w:p>
     <w:p>
@@ -1875,7 +1916,23 @@
           <w:b/>
           <w:bCs/>
         </w:rPr>
-        <w:t>public static void main(String args[])</w:t>
+        <w:t xml:space="preserve">public static void main(String </w:t>
+      </w:r>
+      <w:proofErr w:type="spellStart"/>
+      <w:r>
+        <w:rPr>
+          <w:b/>
+          <w:bCs/>
+        </w:rPr>
+        <w:t>args</w:t>
+      </w:r>
+      <w:proofErr w:type="spellEnd"/>
+      <w:r>
+        <w:rPr>
+          <w:b/>
+          <w:bCs/>
+        </w:rPr>
+        <w:t>[])</w:t>
       </w:r>
     </w:p>
     <w:p>
@@ -1967,12 +2024,21 @@
           <w:bCs/>
         </w:rPr>
       </w:pPr>
-      <w:r>
-        <w:rPr>
-          <w:b/>
-          <w:bCs/>
-        </w:rPr>
-        <w:t>System.out.println(“Message”);</w:t>
+      <w:proofErr w:type="spellStart"/>
+      <w:r>
+        <w:rPr>
+          <w:b/>
+          <w:bCs/>
+        </w:rPr>
+        <w:t>System.out.println</w:t>
+      </w:r>
+      <w:proofErr w:type="spellEnd"/>
+      <w:r>
+        <w:rPr>
+          <w:b/>
+          <w:bCs/>
+        </w:rPr>
+        <w:t>(“Message”);</w:t>
       </w:r>
     </w:p>
     <w:p>
@@ -2160,12 +2226,21 @@
           <w:bCs/>
         </w:rPr>
       </w:pPr>
-      <w:r>
-        <w:rPr>
-          <w:b/>
-          <w:bCs/>
-        </w:rPr>
-        <w:t>javac &lt;filename with extension&gt;</w:t>
+      <w:proofErr w:type="spellStart"/>
+      <w:r>
+        <w:rPr>
+          <w:b/>
+          <w:bCs/>
+        </w:rPr>
+        <w:t>javac</w:t>
+      </w:r>
+      <w:proofErr w:type="spellEnd"/>
+      <w:r>
+        <w:rPr>
+          <w:b/>
+          <w:bCs/>
+        </w:rPr>
+        <w:t xml:space="preserve"> &lt;filename with extension&gt;</w:t>
       </w:r>
     </w:p>
     <w:p>
@@ -2236,7 +2311,23 @@
           <w:b/>
           <w:bCs/>
         </w:rPr>
-        <w:t>java &lt;ClassName&gt;</w:t>
+        <w:t>java &lt;</w:t>
+      </w:r>
+      <w:proofErr w:type="spellStart"/>
+      <w:r>
+        <w:rPr>
+          <w:b/>
+          <w:bCs/>
+        </w:rPr>
+        <w:t>ClassName</w:t>
+      </w:r>
+      <w:proofErr w:type="spellEnd"/>
+      <w:r>
+        <w:rPr>
+          <w:b/>
+          <w:bCs/>
+        </w:rPr>
+        <w:t>&gt;</w:t>
       </w:r>
     </w:p>
     <w:p>
@@ -2384,7 +2475,7 @@
           <w:noProof/>
         </w:rPr>
         <w:drawing>
-          <wp:inline distT="0" distB="0" distL="0" distR="0" wp14:anchorId="7D02F1A1" wp14:editId="45B516EE">
+          <wp:inline distT="0" distB="0" distL="0" distR="0" wp14:anchorId="7D02F1A1" wp14:editId="569427FE">
             <wp:extent cx="3752850" cy="1148715"/>
             <wp:effectExtent l="0" t="0" r="0" b="0"/>
             <wp:docPr id="1464995463" name="Picture 1"/>
@@ -2545,7 +2636,15 @@
         <w:ind w:left="720"/>
       </w:pPr>
       <w:r>
-        <w:t>public, class, static void, if, else, do, for, int, byte, short, long, char, float, double, boolean, case, break, continue etc.</w:t>
+        <w:t xml:space="preserve">public, class, static void, if, else, do, for, int, byte, short, long, char, float, double, </w:t>
+      </w:r>
+      <w:proofErr w:type="spellStart"/>
+      <w:r>
+        <w:t>boolean</w:t>
+      </w:r>
+      <w:proofErr w:type="spellEnd"/>
+      <w:r>
+        <w:t>, case, break, continue etc.</w:t>
       </w:r>
     </w:p>
     <w:p>
@@ -2581,7 +2680,15 @@
         </w:rPr>
       </w:pPr>
       <w:r>
-        <w:t>The words which are used by the developer, these words are use to identify the java components.</w:t>
+        <w:t xml:space="preserve">The words which are used by the developer, these words are </w:t>
+      </w:r>
+      <w:proofErr w:type="spellStart"/>
+      <w:r>
+        <w:t>use</w:t>
+      </w:r>
+      <w:proofErr w:type="spellEnd"/>
+      <w:r>
+        <w:t xml:space="preserve"> to identify the java components.</w:t>
       </w:r>
     </w:p>
     <w:p>
@@ -2813,8 +2920,13 @@
       </w:pPr>
       <w:r>
         <w:lastRenderedPageBreak/>
-        <w:t>Example: Welcome, System, String, EmployeeDetails</w:t>
-      </w:r>
+        <w:t xml:space="preserve">Example: Welcome, System, String, </w:t>
+      </w:r>
+      <w:proofErr w:type="spellStart"/>
+      <w:r>
+        <w:t>EmployeeDetails</w:t>
+      </w:r>
+      <w:proofErr w:type="spellEnd"/>
     </w:p>
     <w:p>
       <w:pPr>
@@ -2882,7 +2994,27 @@
         </w:rPr>
       </w:pPr>
       <w:r>
-        <w:t>Example: main, println, args, out, print</w:t>
+        <w:t xml:space="preserve">Example: main, </w:t>
+      </w:r>
+      <w:proofErr w:type="spellStart"/>
+      <w:r>
+        <w:t>println</w:t>
+      </w:r>
+      <w:proofErr w:type="spellEnd"/>
+      <w:r>
+        <w:t xml:space="preserve">, </w:t>
+      </w:r>
+      <w:proofErr w:type="spellStart"/>
+      <w:r>
+        <w:t>args</w:t>
+      </w:r>
+      <w:proofErr w:type="spellEnd"/>
+      <w:r>
+        <w:t xml:space="preserve">, out, </w:t>
+      </w:r>
+      <w:proofErr w:type="spellStart"/>
+      <w:r>
+        <w:t>print</w:t>
       </w:r>
       <w:r>
         <w:t>Employee</w:t>
@@ -2890,6 +3022,7 @@
       <w:r>
         <w:t>Details</w:t>
       </w:r>
+      <w:proofErr w:type="spellEnd"/>
     </w:p>
     <w:p>
       <w:pPr>
@@ -3060,7 +3193,15 @@
         </w:numPr>
       </w:pPr>
       <w:r>
-        <w:t>Comments are use to add code level documentation, to skip the specific line of code from the execution.</w:t>
+        <w:t xml:space="preserve">Comments are </w:t>
+      </w:r>
+      <w:proofErr w:type="spellStart"/>
+      <w:r>
+        <w:t>use</w:t>
+      </w:r>
+      <w:proofErr w:type="spellEnd"/>
+      <w:r>
+        <w:t xml:space="preserve"> to add code level documentation, to skip the specific line of code from the execution.</w:t>
       </w:r>
     </w:p>
     <w:p>
@@ -3467,11 +3608,16 @@
       <w:r>
         <w:t xml:space="preserve">This operator is use to compare the values which is also known as conditional/Logic/Boolean expression. This operator always return the </w:t>
       </w:r>
+      <w:proofErr w:type="spellStart"/>
       <w:r>
         <w:t>b</w:t>
       </w:r>
       <w:r>
-        <w:t xml:space="preserve">oolean (true or false) output  </w:t>
+        <w:t>oolean</w:t>
+      </w:r>
+      <w:proofErr w:type="spellEnd"/>
+      <w:r>
+        <w:t xml:space="preserve"> (true or false) output  </w:t>
       </w:r>
     </w:p>
     <w:p>
@@ -3527,13 +3673,21 @@
         <w:ind w:left="720"/>
       </w:pPr>
       <w:r>
-        <w:t>It is mostly used to combine 2 or more bo</w:t>
+        <w:t xml:space="preserve">It is mostly used to combine 2 or more </w:t>
+      </w:r>
+      <w:proofErr w:type="spellStart"/>
+      <w:r>
+        <w:t>bo</w:t>
       </w:r>
       <w:r>
         <w:t>o</w:t>
       </w:r>
       <w:r>
-        <w:t>lean expression</w:t>
+        <w:t>lean</w:t>
+      </w:r>
+      <w:proofErr w:type="spellEnd"/>
+      <w:r>
+        <w:t xml:space="preserve"> expression</w:t>
       </w:r>
     </w:p>
     <w:p>
@@ -3759,7 +3913,7 @@
           <w:noProof/>
         </w:rPr>
         <w:drawing>
-          <wp:inline distT="0" distB="0" distL="0" distR="0" wp14:anchorId="7E809450" wp14:editId="20A06E53">
+          <wp:inline distT="0" distB="0" distL="0" distR="0" wp14:anchorId="7E809450" wp14:editId="4A847548">
             <wp:extent cx="3021523" cy="631553"/>
             <wp:effectExtent l="0" t="0" r="7620" b="0"/>
             <wp:docPr id="2051558349" name="Picture 1"/>
@@ -4012,7 +4166,15 @@
         </w:numPr>
       </w:pPr>
       <w:r>
-        <w:t>Methods are use to write a logical code. this can reuse at multiple locations.</w:t>
+        <w:t xml:space="preserve">Methods are </w:t>
+      </w:r>
+      <w:proofErr w:type="spellStart"/>
+      <w:r>
+        <w:t>use</w:t>
+      </w:r>
+      <w:proofErr w:type="spellEnd"/>
+      <w:r>
+        <w:t xml:space="preserve"> to write a logical code. this can reuse at multiple locations.</w:t>
       </w:r>
     </w:p>
     <w:p>
@@ -4317,7 +4479,7 @@
           <w:szCs w:val="32"/>
         </w:rPr>
         <w:drawing>
-          <wp:inline distT="0" distB="0" distL="0" distR="0" wp14:anchorId="200B02DA" wp14:editId="257BFCDD">
+          <wp:inline distT="0" distB="0" distL="0" distR="0" wp14:anchorId="200B02DA" wp14:editId="67628B3C">
             <wp:extent cx="3735606" cy="2257727"/>
             <wp:effectExtent l="0" t="0" r="0" b="0"/>
             <wp:docPr id="21" name="Picture 21"/>
@@ -4806,7 +4968,15 @@
         </w:numPr>
       </w:pPr>
       <w:r>
-        <w:t>This class is present inside java.util package.</w:t>
+        <w:t xml:space="preserve">This class is present inside </w:t>
+      </w:r>
+      <w:proofErr w:type="spellStart"/>
+      <w:r>
+        <w:t>java.util</w:t>
+      </w:r>
+      <w:proofErr w:type="spellEnd"/>
+      <w:r>
+        <w:t xml:space="preserve"> package.</w:t>
       </w:r>
     </w:p>
     <w:p>
@@ -4990,7 +5160,15 @@
         </w:numPr>
       </w:pPr>
       <w:r>
-        <w:t>Right click on the “src” folder -&gt; Go To “New” option -&gt; Click on “Class” option</w:t>
+        <w:t>Right click on the “</w:t>
+      </w:r>
+      <w:proofErr w:type="spellStart"/>
+      <w:r>
+        <w:t>src</w:t>
+      </w:r>
+      <w:proofErr w:type="spellEnd"/>
+      <w:r>
+        <w:t>” folder -&gt; Go To “New” option -&gt; Click on “Class” option</w:t>
       </w:r>
     </w:p>
     <w:p>
@@ -5066,8 +5244,13 @@
           <w:numId w:val="26"/>
         </w:numPr>
       </w:pPr>
-      <w:r>
-        <w:t>Its an object in which you can create a reference of parent class and object of child class.</w:t>
+      <w:proofErr w:type="spellStart"/>
+      <w:r>
+        <w:t>Its</w:t>
+      </w:r>
+      <w:proofErr w:type="spellEnd"/>
+      <w:r>
+        <w:t xml:space="preserve"> an object in which you can create a reference of parent class and object of child class.</w:t>
       </w:r>
     </w:p>
     <w:p>
@@ -5195,7 +5378,15 @@
         </w:numPr>
       </w:pPr>
       <w:r>
-        <w:t>If you are not defining any parent class then by default java includes the parent class as a Object class.</w:t>
+        <w:t xml:space="preserve">If you are not defining any parent class then by default java includes the parent class as </w:t>
+      </w:r>
+      <w:proofErr w:type="spellStart"/>
+      <w:r>
+        <w:t>a</w:t>
+      </w:r>
+      <w:proofErr w:type="spellEnd"/>
+      <w:r>
+        <w:t xml:space="preserve"> Object class.</w:t>
       </w:r>
     </w:p>
     <w:p>
@@ -5218,8 +5409,13 @@
           <w:numId w:val="25"/>
         </w:numPr>
       </w:pPr>
-      <w:r>
-        <w:t>toString()</w:t>
+      <w:proofErr w:type="spellStart"/>
+      <w:r>
+        <w:t>toString</w:t>
+      </w:r>
+      <w:proofErr w:type="spellEnd"/>
+      <w:r>
+        <w:t>()</w:t>
       </w:r>
     </w:p>
     <w:p>
@@ -5230,8 +5426,13 @@
           <w:numId w:val="25"/>
         </w:numPr>
       </w:pPr>
-      <w:r>
-        <w:t>hashCode()</w:t>
+      <w:proofErr w:type="spellStart"/>
+      <w:r>
+        <w:t>hashCode</w:t>
+      </w:r>
+      <w:proofErr w:type="spellEnd"/>
+      <w:r>
+        <w:t>()</w:t>
       </w:r>
     </w:p>
     <w:p>
@@ -5242,8 +5443,13 @@
           <w:numId w:val="25"/>
         </w:numPr>
       </w:pPr>
-      <w:r>
-        <w:t>getClass()</w:t>
+      <w:proofErr w:type="spellStart"/>
+      <w:r>
+        <w:t>getClass</w:t>
+      </w:r>
+      <w:proofErr w:type="spellEnd"/>
+      <w:r>
+        <w:t>()</w:t>
       </w:r>
     </w:p>
     <w:p>
@@ -5302,8 +5508,13 @@
           <w:numId w:val="25"/>
         </w:numPr>
       </w:pPr>
-      <w:r>
-        <w:t>notifyAll()</w:t>
+      <w:proofErr w:type="spellStart"/>
+      <w:r>
+        <w:t>notifyAll</w:t>
+      </w:r>
+      <w:proofErr w:type="spellEnd"/>
+      <w:r>
+        <w:t>()</w:t>
       </w:r>
     </w:p>
     <w:p>
@@ -5762,7 +5973,15 @@
         </w:rPr>
       </w:pPr>
       <w:r>
-        <w:t>Final keyword can be use for variable, method or class.</w:t>
+        <w:t xml:space="preserve">Final keyword can be </w:t>
+      </w:r>
+      <w:proofErr w:type="spellStart"/>
+      <w:r>
+        <w:t>use</w:t>
+      </w:r>
+      <w:proofErr w:type="spellEnd"/>
+      <w:r>
+        <w:t xml:space="preserve"> for variable, method or class.</w:t>
       </w:r>
     </w:p>
     <w:p>
@@ -6220,9 +6439,11 @@
       <w:r>
         <w:t xml:space="preserve">Package name should be combination of </w:t>
       </w:r>
+      <w:proofErr w:type="spellStart"/>
       <w:r>
         <w:t>domainName</w:t>
       </w:r>
+      <w:proofErr w:type="spellEnd"/>
       <w:r>
         <w:t xml:space="preserve"> , </w:t>
       </w:r>
@@ -6242,7 +6463,11 @@
         <w:ind w:left="720"/>
       </w:pPr>
       <w:r>
-        <w:t>Example: com.am</w:t>
+        <w:t xml:space="preserve">Example: </w:t>
+      </w:r>
+      <w:proofErr w:type="spellStart"/>
+      <w:r>
+        <w:t>com.am</w:t>
       </w:r>
       <w:r>
         <w:t>a</w:t>
@@ -6250,6 +6475,7 @@
       <w:r>
         <w:t>zon.order</w:t>
       </w:r>
+      <w:proofErr w:type="spellEnd"/>
       <w:r>
         <w:t xml:space="preserve"> </w:t>
       </w:r>
@@ -6261,8 +6487,13 @@
       </w:pPr>
       <w:r>
         <w:tab/>
-        <w:t xml:space="preserve">   com.amazon.user</w:t>
-      </w:r>
+        <w:t xml:space="preserve">   </w:t>
+      </w:r>
+      <w:proofErr w:type="spellStart"/>
+      <w:r>
+        <w:t>com.amazon.user</w:t>
+      </w:r>
+      <w:proofErr w:type="spellEnd"/>
     </w:p>
     <w:p>
       <w:pPr>
@@ -6271,8 +6502,13 @@
       </w:pPr>
       <w:r>
         <w:tab/>
-        <w:t xml:space="preserve">   com.amazon.product</w:t>
-      </w:r>
+        <w:t xml:space="preserve">   </w:t>
+      </w:r>
+      <w:proofErr w:type="spellStart"/>
+      <w:r>
+        <w:t>com.amazon.product</w:t>
+      </w:r>
+      <w:proofErr w:type="spellEnd"/>
     </w:p>
     <w:p>
       <w:pPr>
@@ -6281,8 +6517,13 @@
       </w:pPr>
       <w:r>
         <w:tab/>
-        <w:t xml:space="preserve">   com.icici.accounts</w:t>
-      </w:r>
+        <w:t xml:space="preserve">   </w:t>
+      </w:r>
+      <w:proofErr w:type="spellStart"/>
+      <w:r>
+        <w:t>com.icici.accounts</w:t>
+      </w:r>
+      <w:proofErr w:type="spellEnd"/>
       <w:r>
         <w:tab/>
       </w:r>
@@ -6455,7 +6696,15 @@
         </w:numPr>
       </w:pPr>
       <w:r>
-        <w:t>By default every java files imports all the classes from the java.lang package.</w:t>
+        <w:t xml:space="preserve">By default every java files imports all the classes from the </w:t>
+      </w:r>
+      <w:proofErr w:type="spellStart"/>
+      <w:r>
+        <w:t>java.lang</w:t>
+      </w:r>
+      <w:proofErr w:type="spellEnd"/>
+      <w:r>
+        <w:t xml:space="preserve"> package.</w:t>
       </w:r>
     </w:p>
     <w:p>
@@ -7750,7 +7999,23 @@
           <w:sz w:val="24"/>
           <w:szCs w:val="24"/>
         </w:rPr>
-        <w:t>Return data type may or many not be same.</w:t>
+        <w:t xml:space="preserve">Return data type may or </w:t>
+      </w:r>
+      <w:proofErr w:type="spellStart"/>
+      <w:r>
+        <w:rPr>
+          <w:sz w:val="24"/>
+          <w:szCs w:val="24"/>
+        </w:rPr>
+        <w:t>many</w:t>
+      </w:r>
+      <w:proofErr w:type="spellEnd"/>
+      <w:r>
+        <w:rPr>
+          <w:sz w:val="24"/>
+          <w:szCs w:val="24"/>
+        </w:rPr>
+        <w:t xml:space="preserve"> not be same.</w:t>
       </w:r>
     </w:p>
     <w:p>
@@ -7770,7 +8035,23 @@
           <w:sz w:val="24"/>
           <w:szCs w:val="24"/>
         </w:rPr>
-        <w:t>Access modifier may or many not be same.</w:t>
+        <w:t xml:space="preserve">Access modifier may or </w:t>
+      </w:r>
+      <w:proofErr w:type="spellStart"/>
+      <w:r>
+        <w:rPr>
+          <w:sz w:val="24"/>
+          <w:szCs w:val="24"/>
+        </w:rPr>
+        <w:t>many</w:t>
+      </w:r>
+      <w:proofErr w:type="spellEnd"/>
+      <w:r>
+        <w:rPr>
+          <w:sz w:val="24"/>
+          <w:szCs w:val="24"/>
+        </w:rPr>
+        <w:t xml:space="preserve"> not be same.</w:t>
       </w:r>
     </w:p>
     <w:p>
@@ -8277,7 +8558,23 @@
           <w:sz w:val="24"/>
           <w:szCs w:val="24"/>
         </w:rPr>
-        <w:t>It is a way to call a methods dynamically using a object</w:t>
+        <w:t xml:space="preserve">It is a way to call a methods dynamically using </w:t>
+      </w:r>
+      <w:proofErr w:type="spellStart"/>
+      <w:r>
+        <w:rPr>
+          <w:sz w:val="24"/>
+          <w:szCs w:val="24"/>
+        </w:rPr>
+        <w:t>a</w:t>
+      </w:r>
+      <w:proofErr w:type="spellEnd"/>
+      <w:r>
+        <w:rPr>
+          <w:sz w:val="24"/>
+          <w:szCs w:val="24"/>
+        </w:rPr>
+        <w:t xml:space="preserve"> object</w:t>
       </w:r>
       <w:r>
         <w:rPr>
@@ -8939,7 +9236,23 @@
           <w:sz w:val="24"/>
           <w:szCs w:val="24"/>
         </w:rPr>
-        <w:t>Using Interface you can achieve 100% abstraction (till Jdk 1.7).</w:t>
+        <w:t xml:space="preserve">Using Interface you can achieve 100% abstraction (till </w:t>
+      </w:r>
+      <w:proofErr w:type="spellStart"/>
+      <w:r>
+        <w:rPr>
+          <w:sz w:val="24"/>
+          <w:szCs w:val="24"/>
+        </w:rPr>
+        <w:t>Jdk</w:t>
+      </w:r>
+      <w:proofErr w:type="spellEnd"/>
+      <w:r>
+        <w:rPr>
+          <w:sz w:val="24"/>
+          <w:szCs w:val="24"/>
+        </w:rPr>
+        <w:t xml:space="preserve"> 1.7).</w:t>
       </w:r>
     </w:p>
     <w:p>
@@ -9265,11 +9578,6 @@
         </w:rPr>
         <w:t>Interface Updates in JDK-8</w:t>
       </w:r>
-    </w:p>
-    <w:p>
-      <w:pPr>
-        <w:pStyle w:val="NoSpacing"/>
-      </w:pPr>
     </w:p>
     <w:p>
       <w:pPr>
@@ -9366,6 +9674,745 @@
       <w:r>
         <w:t>You can create any number of static or default inside functional interface.</w:t>
       </w:r>
+    </w:p>
+    <w:p/>
+    <w:p>
+      <w:pPr>
+        <w:rPr>
+          <w:b/>
+          <w:bCs/>
+          <w:u w:val="single"/>
+        </w:rPr>
+      </w:pPr>
+      <w:r>
+        <w:rPr>
+          <w:b/>
+          <w:bCs/>
+          <w:u w:val="single"/>
+        </w:rPr>
+        <w:t xml:space="preserve">Exception Handling </w:t>
+      </w:r>
+    </w:p>
+    <w:p>
+      <w:pPr>
+        <w:pStyle w:val="NoSpacing"/>
+        <w:rPr>
+          <w:b/>
+          <w:bCs/>
+        </w:rPr>
+      </w:pPr>
+      <w:r>
+        <w:rPr>
+          <w:b/>
+          <w:bCs/>
+        </w:rPr>
+        <w:t>Custom Exception</w:t>
+      </w:r>
+    </w:p>
+    <w:p>
+      <w:pPr>
+        <w:pStyle w:val="NoSpacing"/>
+        <w:numPr>
+          <w:ilvl w:val="0"/>
+          <w:numId w:val="47"/>
+        </w:numPr>
+      </w:pPr>
+      <w:r>
+        <w:t>It is use to provide the custom exception implementation for the custom scenarios.</w:t>
+      </w:r>
+    </w:p>
+    <w:p>
+      <w:pPr>
+        <w:pStyle w:val="NoSpacing"/>
+        <w:numPr>
+          <w:ilvl w:val="0"/>
+          <w:numId w:val="47"/>
+        </w:numPr>
+      </w:pPr>
+      <w:r>
+        <w:t>Custom Exception can be created using following steps</w:t>
+      </w:r>
+    </w:p>
+    <w:p>
+      <w:pPr>
+        <w:pStyle w:val="NoSpacing"/>
+        <w:numPr>
+          <w:ilvl w:val="1"/>
+          <w:numId w:val="47"/>
+        </w:numPr>
+      </w:pPr>
+      <w:r>
+        <w:t>Create a java class.</w:t>
+      </w:r>
+    </w:p>
+    <w:p>
+      <w:pPr>
+        <w:pStyle w:val="NoSpacing"/>
+        <w:numPr>
+          <w:ilvl w:val="1"/>
+          <w:numId w:val="47"/>
+        </w:numPr>
+      </w:pPr>
+      <w:r>
+        <w:t>Extends the Exception class or its any sub class.</w:t>
+      </w:r>
+    </w:p>
+    <w:p>
+      <w:pPr>
+        <w:pStyle w:val="NoSpacing"/>
+        <w:numPr>
+          <w:ilvl w:val="1"/>
+          <w:numId w:val="47"/>
+        </w:numPr>
+      </w:pPr>
+      <w:r>
+        <w:t>Provide your own implementation in to the exception class.</w:t>
+      </w:r>
+      <w:r>
+        <w:t xml:space="preserve"> </w:t>
+      </w:r>
+      <w:r>
+        <w:t xml:space="preserve"> </w:t>
+      </w:r>
+    </w:p>
+    <w:p>
+      <w:pPr>
+        <w:pStyle w:val="NoSpacing"/>
+        <w:numPr>
+          <w:ilvl w:val="0"/>
+          <w:numId w:val="47"/>
+        </w:numPr>
+      </w:pPr>
+      <w:r>
+        <w:t xml:space="preserve">Custom exception has to be thrown manually. </w:t>
+      </w:r>
+    </w:p>
+    <w:p>
+      <w:r>
+        <w:br w:type="page"/>
+      </w:r>
+    </w:p>
+    <w:p>
+      <w:pPr>
+        <w:pStyle w:val="NoSpacing"/>
+      </w:pPr>
+      <w:r>
+        <w:lastRenderedPageBreak/>
+        <w:t>FAQ:</w:t>
+      </w:r>
+    </w:p>
+    <w:p>
+      <w:pPr>
+        <w:pStyle w:val="NoSpacing"/>
+        <w:numPr>
+          <w:ilvl w:val="0"/>
+          <w:numId w:val="48"/>
+        </w:numPr>
+      </w:pPr>
+      <w:r>
+        <w:t>Difference between Error and Exception</w:t>
+      </w:r>
+    </w:p>
+    <w:p>
+      <w:pPr>
+        <w:pStyle w:val="NoSpacing"/>
+        <w:numPr>
+          <w:ilvl w:val="0"/>
+          <w:numId w:val="48"/>
+        </w:numPr>
+      </w:pPr>
+      <w:r>
+        <w:t>Difference between</w:t>
+      </w:r>
+      <w:r>
+        <w:t xml:space="preserve"> checked and unchecked exception</w:t>
+      </w:r>
+    </w:p>
+    <w:p>
+      <w:pPr>
+        <w:pStyle w:val="NoSpacing"/>
+        <w:numPr>
+          <w:ilvl w:val="0"/>
+          <w:numId w:val="48"/>
+        </w:numPr>
+      </w:pPr>
+      <w:r>
+        <w:t>Difference between</w:t>
+      </w:r>
+      <w:r>
+        <w:t xml:space="preserve"> throw and throws</w:t>
+      </w:r>
+    </w:p>
+    <w:p>
+      <w:pPr>
+        <w:pStyle w:val="NoSpacing"/>
+        <w:numPr>
+          <w:ilvl w:val="0"/>
+          <w:numId w:val="48"/>
+        </w:numPr>
+      </w:pPr>
+      <w:r>
+        <w:t>Difference between</w:t>
+      </w:r>
+      <w:r>
+        <w:t xml:space="preserve"> final and finally</w:t>
+      </w:r>
+      <w:r>
+        <w:br w:type="page"/>
+      </w:r>
+    </w:p>
+    <w:p>
+      <w:pPr>
+        <w:pStyle w:val="NoSpacing"/>
+      </w:pPr>
+    </w:p>
+    <w:p/>
+    <w:p/>
+    <w:p>
+      <w:pPr>
+        <w:pStyle w:val="Default"/>
+        <w:rPr>
+          <w:b/>
+          <w:bCs/>
+          <w:u w:val="single"/>
+        </w:rPr>
+      </w:pPr>
+      <w:r>
+        <w:rPr>
+          <w:b/>
+          <w:bCs/>
+          <w:u w:val="single"/>
+        </w:rPr>
+        <w:t>Multi-Threading</w:t>
+      </w:r>
+    </w:p>
+    <w:p>
+      <w:pPr>
+        <w:pStyle w:val="Default"/>
+        <w:rPr>
+          <w:b/>
+          <w:bCs/>
+          <w:u w:val="single"/>
+        </w:rPr>
+      </w:pPr>
+    </w:p>
+    <w:p>
+      <w:pPr>
+        <w:pStyle w:val="Default"/>
+        <w:numPr>
+          <w:ilvl w:val="0"/>
+          <w:numId w:val="44"/>
+        </w:numPr>
+      </w:pPr>
+      <w:r>
+        <w:t>Thread is a light weight process is a part of main process.</w:t>
+      </w:r>
+    </w:p>
+    <w:p>
+      <w:pPr>
+        <w:pStyle w:val="Default"/>
+        <w:numPr>
+          <w:ilvl w:val="0"/>
+          <w:numId w:val="44"/>
+        </w:numPr>
+      </w:pPr>
+      <w:r>
+        <w:t>Every thread has its own memory which is also known as call by stack.</w:t>
+      </w:r>
+    </w:p>
+    <w:p>
+      <w:pPr>
+        <w:pStyle w:val="Default"/>
+        <w:numPr>
+          <w:ilvl w:val="0"/>
+          <w:numId w:val="44"/>
+        </w:numPr>
+      </w:pPr>
+      <w:r>
+        <w:t>Every thread can execute independently.</w:t>
+      </w:r>
+    </w:p>
+    <w:p>
+      <w:pPr>
+        <w:pStyle w:val="Default"/>
+        <w:numPr>
+          <w:ilvl w:val="0"/>
+          <w:numId w:val="44"/>
+        </w:numPr>
+      </w:pPr>
+      <w:r>
+        <w:t>Can achieve the faster performance using multiple threads.</w:t>
+      </w:r>
+    </w:p>
+    <w:p>
+      <w:pPr>
+        <w:pStyle w:val="Default"/>
+        <w:numPr>
+          <w:ilvl w:val="0"/>
+          <w:numId w:val="44"/>
+        </w:numPr>
+      </w:pPr>
+      <w:r>
+        <w:t xml:space="preserve">You can achieve the maximum CPU utilization </w:t>
+      </w:r>
+    </w:p>
+    <w:p>
+      <w:pPr>
+        <w:pStyle w:val="Default"/>
+        <w:numPr>
+          <w:ilvl w:val="0"/>
+          <w:numId w:val="44"/>
+        </w:numPr>
+      </w:pPr>
+      <w:r>
+        <w:t>Every thread has some task to execute.</w:t>
+      </w:r>
+    </w:p>
+    <w:p>
+      <w:pPr>
+        <w:pStyle w:val="Default"/>
+        <w:numPr>
+          <w:ilvl w:val="0"/>
+          <w:numId w:val="44"/>
+        </w:numPr>
+      </w:pPr>
+      <w:r>
+        <w:t>Every thread will execute by JVM. JMV has full control on the execution of the thread.</w:t>
+      </w:r>
+    </w:p>
+    <w:p>
+      <w:pPr>
+        <w:pStyle w:val="Default"/>
+        <w:numPr>
+          <w:ilvl w:val="0"/>
+          <w:numId w:val="44"/>
+        </w:numPr>
+      </w:pPr>
+      <w:r>
+        <w:t>Every java program use a thread internally, by default java create an thread and execute the program.</w:t>
+      </w:r>
+      <w:r>
+        <w:t xml:space="preserve"> The default thread created by java internally is a main thread.</w:t>
+      </w:r>
+    </w:p>
+    <w:p>
+      <w:pPr>
+        <w:pStyle w:val="Default"/>
+      </w:pPr>
+    </w:p>
+    <w:p>
+      <w:pPr>
+        <w:pStyle w:val="Default"/>
+        <w:rPr>
+          <w:b/>
+          <w:bCs/>
+          <w:u w:val="single"/>
+        </w:rPr>
+      </w:pPr>
+      <w:r>
+        <w:rPr>
+          <w:b/>
+          <w:bCs/>
+          <w:u w:val="single"/>
+        </w:rPr>
+        <w:t>Create thread in Java</w:t>
+      </w:r>
+    </w:p>
+    <w:p>
+      <w:pPr>
+        <w:pStyle w:val="Default"/>
+        <w:numPr>
+          <w:ilvl w:val="0"/>
+          <w:numId w:val="45"/>
+        </w:numPr>
+      </w:pPr>
+      <w:r>
+        <w:t>In java to create thread there are 2 ways</w:t>
+      </w:r>
+    </w:p>
+    <w:p>
+      <w:pPr>
+        <w:pStyle w:val="Default"/>
+        <w:numPr>
+          <w:ilvl w:val="1"/>
+          <w:numId w:val="45"/>
+        </w:numPr>
+      </w:pPr>
+      <w:r>
+        <w:t xml:space="preserve">Extending </w:t>
+      </w:r>
+      <w:r>
+        <w:rPr>
+          <w:b/>
+          <w:bCs/>
+        </w:rPr>
+        <w:t>Thread class</w:t>
+      </w:r>
+    </w:p>
+    <w:p>
+      <w:pPr>
+        <w:pStyle w:val="Default"/>
+        <w:numPr>
+          <w:ilvl w:val="1"/>
+          <w:numId w:val="45"/>
+        </w:numPr>
+      </w:pPr>
+      <w:r>
+        <w:t xml:space="preserve">Implements </w:t>
+      </w:r>
+      <w:r>
+        <w:rPr>
+          <w:b/>
+          <w:bCs/>
+        </w:rPr>
+        <w:t>Runnable interface</w:t>
+      </w:r>
+    </w:p>
+    <w:p>
+      <w:pPr>
+        <w:pStyle w:val="Default"/>
+        <w:numPr>
+          <w:ilvl w:val="0"/>
+          <w:numId w:val="45"/>
+        </w:numPr>
+      </w:pPr>
+      <w:r>
+        <w:t>Internally Thread class implements the Runnable interface.</w:t>
+      </w:r>
+    </w:p>
+    <w:p>
+      <w:pPr>
+        <w:pStyle w:val="Default"/>
+        <w:numPr>
+          <w:ilvl w:val="0"/>
+          <w:numId w:val="45"/>
+        </w:numPr>
+      </w:pPr>
+      <w:r>
+        <w:t xml:space="preserve">You have to override the </w:t>
+      </w:r>
+      <w:r>
+        <w:rPr>
+          <w:b/>
+          <w:bCs/>
+        </w:rPr>
+        <w:t>run() method</w:t>
+      </w:r>
+      <w:r>
+        <w:t xml:space="preserve"> to assign task to a thread.</w:t>
+      </w:r>
+    </w:p>
+    <w:p>
+      <w:pPr>
+        <w:pStyle w:val="Default"/>
+        <w:numPr>
+          <w:ilvl w:val="0"/>
+          <w:numId w:val="45"/>
+        </w:numPr>
+      </w:pPr>
+      <w:r>
+        <w:t xml:space="preserve">To make thread ready to run you have to use </w:t>
+      </w:r>
+      <w:r>
+        <w:rPr>
+          <w:b/>
+          <w:bCs/>
+        </w:rPr>
+        <w:t>start() method</w:t>
+      </w:r>
+      <w:r>
+        <w:t>.</w:t>
+      </w:r>
+    </w:p>
+    <w:p>
+      <w:pPr>
+        <w:pStyle w:val="NoSpacing"/>
+      </w:pPr>
+    </w:p>
+    <w:p>
+      <w:pPr>
+        <w:pStyle w:val="NoSpacing"/>
+      </w:pPr>
+    </w:p>
+    <w:p>
+      <w:pPr>
+        <w:pStyle w:val="NoSpacing"/>
+      </w:pPr>
+    </w:p>
+    <w:p>
+      <w:r>
+        <w:br w:type="page"/>
+      </w:r>
+    </w:p>
+    <w:p>
+      <w:pPr>
+        <w:rPr>
+          <w:rFonts w:ascii="Calibri" w:hAnsi="Calibri" w:cs="Calibri"/>
+          <w:color w:val="000000"/>
+          <w:sz w:val="24"/>
+          <w:szCs w:val="24"/>
+        </w:rPr>
+      </w:pPr>
+      <w:r>
+        <w:rPr>
+          <w:b/>
+          <w:bCs/>
+          <w:u w:val="single"/>
+        </w:rPr>
+        <w:lastRenderedPageBreak/>
+        <w:t>Thread Life Cycle</w:t>
+      </w:r>
+    </w:p>
+    <w:p>
+      <w:pPr>
+        <w:pStyle w:val="NoSpacing"/>
+        <w:numPr>
+          <w:ilvl w:val="0"/>
+          <w:numId w:val="46"/>
+        </w:numPr>
+        <w:rPr>
+          <w:b/>
+          <w:bCs/>
+          <w:u w:val="single"/>
+        </w:rPr>
+      </w:pPr>
+      <w:r>
+        <w:t>JVM is responsible to execute the thread.</w:t>
+      </w:r>
+    </w:p>
+    <w:p>
+      <w:pPr>
+        <w:pStyle w:val="NoSpacing"/>
+        <w:numPr>
+          <w:ilvl w:val="0"/>
+          <w:numId w:val="46"/>
+        </w:numPr>
+        <w:rPr>
+          <w:b/>
+          <w:bCs/>
+          <w:u w:val="single"/>
+        </w:rPr>
+      </w:pPr>
+      <w:r>
+        <w:t>JVM maintains the life cycle of the thread.</w:t>
+      </w:r>
+    </w:p>
+    <w:p>
+      <w:pPr>
+        <w:pStyle w:val="NoSpacing"/>
+        <w:numPr>
+          <w:ilvl w:val="0"/>
+          <w:numId w:val="46"/>
+        </w:numPr>
+        <w:rPr>
+          <w:b/>
+          <w:bCs/>
+          <w:u w:val="single"/>
+        </w:rPr>
+      </w:pPr>
+      <w:r>
+        <w:t>There are different stages of the life cycle</w:t>
+      </w:r>
+    </w:p>
+    <w:p>
+      <w:pPr>
+        <w:pStyle w:val="NoSpacing"/>
+        <w:numPr>
+          <w:ilvl w:val="1"/>
+          <w:numId w:val="46"/>
+        </w:numPr>
+        <w:rPr>
+          <w:b/>
+          <w:bCs/>
+          <w:u w:val="single"/>
+        </w:rPr>
+      </w:pPr>
+      <w:r>
+        <w:t>New/Born Stage</w:t>
+      </w:r>
+    </w:p>
+    <w:p>
+      <w:pPr>
+        <w:pStyle w:val="NoSpacing"/>
+        <w:numPr>
+          <w:ilvl w:val="1"/>
+          <w:numId w:val="46"/>
+        </w:numPr>
+        <w:rPr>
+          <w:b/>
+          <w:bCs/>
+          <w:u w:val="single"/>
+        </w:rPr>
+      </w:pPr>
+      <w:r>
+        <w:t>Runnable Stage</w:t>
+      </w:r>
+    </w:p>
+    <w:p>
+      <w:pPr>
+        <w:pStyle w:val="NoSpacing"/>
+        <w:numPr>
+          <w:ilvl w:val="1"/>
+          <w:numId w:val="46"/>
+        </w:numPr>
+        <w:rPr>
+          <w:b/>
+          <w:bCs/>
+          <w:u w:val="single"/>
+        </w:rPr>
+      </w:pPr>
+      <w:r>
+        <w:t>Running Stage</w:t>
+      </w:r>
+    </w:p>
+    <w:p>
+      <w:pPr>
+        <w:pStyle w:val="NoSpacing"/>
+        <w:numPr>
+          <w:ilvl w:val="1"/>
+          <w:numId w:val="46"/>
+        </w:numPr>
+        <w:rPr>
+          <w:b/>
+          <w:bCs/>
+          <w:u w:val="single"/>
+        </w:rPr>
+      </w:pPr>
+      <w:r>
+        <w:t>Terminate/Dead stage</w:t>
+      </w:r>
+    </w:p>
+    <w:p>
+      <w:pPr>
+        <w:pStyle w:val="NoSpacing"/>
+        <w:numPr>
+          <w:ilvl w:val="1"/>
+          <w:numId w:val="46"/>
+        </w:numPr>
+        <w:rPr>
+          <w:b/>
+          <w:bCs/>
+          <w:u w:val="single"/>
+        </w:rPr>
+      </w:pPr>
+      <w:r>
+        <w:t>Wait/sleep/pause stage</w:t>
+      </w:r>
+      <w:r>
+        <w:rPr>
+          <w:b/>
+          <w:bCs/>
+          <w:u w:val="single"/>
+        </w:rPr>
+        <w:t xml:space="preserve"> </w:t>
+      </w:r>
+    </w:p>
+    <w:p>
+      <w:pPr>
+        <w:pStyle w:val="NoSpacing"/>
+        <w:rPr>
+          <w:b/>
+          <w:bCs/>
+          <w:u w:val="single"/>
+        </w:rPr>
+      </w:pPr>
+    </w:p>
+    <w:p>
+      <w:r>
+        <w:rPr>
+          <w:noProof/>
+          <w:color w:val="000000" w:themeColor="text1"/>
+        </w:rPr>
+        <w:drawing>
+          <wp:anchor distT="0" distB="0" distL="114300" distR="114300" simplePos="0" relativeHeight="251660288" behindDoc="0" locked="0" layoutInCell="1" allowOverlap="1" wp14:anchorId="2269B401" wp14:editId="56D85A5F">
+            <wp:simplePos x="0" y="0"/>
+            <wp:positionH relativeFrom="column">
+              <wp:posOffset>99060</wp:posOffset>
+            </wp:positionH>
+            <wp:positionV relativeFrom="paragraph">
+              <wp:posOffset>78740</wp:posOffset>
+            </wp:positionV>
+            <wp:extent cx="4391876" cy="1671353"/>
+            <wp:effectExtent l="0" t="0" r="8890" b="5080"/>
+            <wp:wrapSquare wrapText="bothSides"/>
+            <wp:docPr id="35" name="Picture 35"/>
+            <wp:cNvGraphicFramePr>
+              <a:graphicFrameLocks xmlns:a="http://schemas.openxmlformats.org/drawingml/2006/main" noChangeAspect="1"/>
+            </wp:cNvGraphicFramePr>
+            <a:graphic xmlns:a="http://schemas.openxmlformats.org/drawingml/2006/main">
+              <a:graphicData uri="http://schemas.openxmlformats.org/drawingml/2006/picture">
+                <pic:pic xmlns:pic="http://schemas.openxmlformats.org/drawingml/2006/picture">
+                  <pic:nvPicPr>
+                    <pic:cNvPr id="0" name="Picture 1"/>
+                    <pic:cNvPicPr>
+                      <a:picLocks noChangeAspect="1" noChangeArrowheads="1"/>
+                    </pic:cNvPicPr>
+                  </pic:nvPicPr>
+                  <pic:blipFill>
+                    <a:blip r:embed="rId25" cstate="print">
+                      <a:extLst>
+                        <a:ext uri="{28A0092B-C50C-407E-A947-70E740481C1C}">
+                          <a14:useLocalDpi xmlns:a14="http://schemas.microsoft.com/office/drawing/2010/main" val="0"/>
+                        </a:ext>
+                      </a:extLst>
+                    </a:blip>
+                    <a:srcRect/>
+                    <a:stretch>
+                      <a:fillRect/>
+                    </a:stretch>
+                  </pic:blipFill>
+                  <pic:spPr bwMode="auto">
+                    <a:xfrm>
+                      <a:off x="0" y="0"/>
+                      <a:ext cx="4391876" cy="1671353"/>
+                    </a:xfrm>
+                    <a:prstGeom prst="rect">
+                      <a:avLst/>
+                    </a:prstGeom>
+                    <a:noFill/>
+                    <a:ln>
+                      <a:noFill/>
+                    </a:ln>
+                  </pic:spPr>
+                </pic:pic>
+              </a:graphicData>
+            </a:graphic>
+          </wp:anchor>
+        </w:drawing>
+      </w:r>
+    </w:p>
+    <w:p/>
+    <w:p/>
+    <w:p/>
+    <w:p>
+      <w:pPr>
+        <w:pStyle w:val="Default"/>
+      </w:pPr>
+    </w:p>
+    <w:p>
+      <w:pPr>
+        <w:pStyle w:val="Default"/>
+      </w:pPr>
+    </w:p>
+    <w:p>
+      <w:pPr>
+        <w:pStyle w:val="Default"/>
+      </w:pPr>
+    </w:p>
+    <w:p>
+      <w:pPr>
+        <w:pStyle w:val="Default"/>
+      </w:pPr>
+    </w:p>
+    <w:p>
+      <w:pPr>
+        <w:pStyle w:val="Default"/>
+      </w:pPr>
+    </w:p>
+    <w:p>
+      <w:pPr>
+        <w:pStyle w:val="NoSpacing"/>
+      </w:pPr>
     </w:p>
     <w:sectPr>
       <w:pgSz w:w="12240" w:h="15840"/>
@@ -9558,6 +10605,184 @@
     </w:lvl>
   </w:abstractNum>
   <w:abstractNum w:abstractNumId="2" w15:restartNumberingAfterBreak="0">
+    <w:nsid w:val="0A1C086C"/>
+    <w:multiLevelType w:val="hybridMultilevel"/>
+    <w:tmpl w:val="E4345A70"/>
+    <w:lvl w:ilvl="0" w:tplc="0409000F">
+      <w:start w:val="1"/>
+      <w:numFmt w:val="decimal"/>
+      <w:lvlText w:val="%1."/>
+      <w:lvlJc w:val="left"/>
+      <w:pPr>
+        <w:ind w:left="720" w:hanging="360"/>
+      </w:pPr>
+      <w:rPr>
+        <w:rFonts w:hint="default"/>
+      </w:rPr>
+    </w:lvl>
+    <w:lvl w:ilvl="1" w:tplc="04090019" w:tentative="1">
+      <w:start w:val="1"/>
+      <w:numFmt w:val="lowerLetter"/>
+      <w:lvlText w:val="%2."/>
+      <w:lvlJc w:val="left"/>
+      <w:pPr>
+        <w:ind w:left="1440" w:hanging="360"/>
+      </w:pPr>
+    </w:lvl>
+    <w:lvl w:ilvl="2" w:tplc="0409001B" w:tentative="1">
+      <w:start w:val="1"/>
+      <w:numFmt w:val="lowerRoman"/>
+      <w:lvlText w:val="%3."/>
+      <w:lvlJc w:val="right"/>
+      <w:pPr>
+        <w:ind w:left="2160" w:hanging="180"/>
+      </w:pPr>
+    </w:lvl>
+    <w:lvl w:ilvl="3" w:tplc="0409000F" w:tentative="1">
+      <w:start w:val="1"/>
+      <w:numFmt w:val="decimal"/>
+      <w:lvlText w:val="%4."/>
+      <w:lvlJc w:val="left"/>
+      <w:pPr>
+        <w:ind w:left="2880" w:hanging="360"/>
+      </w:pPr>
+    </w:lvl>
+    <w:lvl w:ilvl="4" w:tplc="04090019" w:tentative="1">
+      <w:start w:val="1"/>
+      <w:numFmt w:val="lowerLetter"/>
+      <w:lvlText w:val="%5."/>
+      <w:lvlJc w:val="left"/>
+      <w:pPr>
+        <w:ind w:left="3600" w:hanging="360"/>
+      </w:pPr>
+    </w:lvl>
+    <w:lvl w:ilvl="5" w:tplc="0409001B" w:tentative="1">
+      <w:start w:val="1"/>
+      <w:numFmt w:val="lowerRoman"/>
+      <w:lvlText w:val="%6."/>
+      <w:lvlJc w:val="right"/>
+      <w:pPr>
+        <w:ind w:left="4320" w:hanging="180"/>
+      </w:pPr>
+    </w:lvl>
+    <w:lvl w:ilvl="6" w:tplc="0409000F" w:tentative="1">
+      <w:start w:val="1"/>
+      <w:numFmt w:val="decimal"/>
+      <w:lvlText w:val="%7."/>
+      <w:lvlJc w:val="left"/>
+      <w:pPr>
+        <w:ind w:left="5040" w:hanging="360"/>
+      </w:pPr>
+    </w:lvl>
+    <w:lvl w:ilvl="7" w:tplc="04090019" w:tentative="1">
+      <w:start w:val="1"/>
+      <w:numFmt w:val="lowerLetter"/>
+      <w:lvlText w:val="%8."/>
+      <w:lvlJc w:val="left"/>
+      <w:pPr>
+        <w:ind w:left="5760" w:hanging="360"/>
+      </w:pPr>
+    </w:lvl>
+    <w:lvl w:ilvl="8" w:tplc="0409001B" w:tentative="1">
+      <w:start w:val="1"/>
+      <w:numFmt w:val="lowerRoman"/>
+      <w:lvlText w:val="%9."/>
+      <w:lvlJc w:val="right"/>
+      <w:pPr>
+        <w:ind w:left="6480" w:hanging="180"/>
+      </w:pPr>
+    </w:lvl>
+  </w:abstractNum>
+  <w:abstractNum w:abstractNumId="3" w15:restartNumberingAfterBreak="0">
+    <w:nsid w:val="0AEB78CA"/>
+    <w:multiLevelType w:val="hybridMultilevel"/>
+    <w:tmpl w:val="48FC744A"/>
+    <w:lvl w:ilvl="0" w:tplc="0409000F">
+      <w:start w:val="1"/>
+      <w:numFmt w:val="decimal"/>
+      <w:lvlText w:val="%1."/>
+      <w:lvlJc w:val="left"/>
+      <w:pPr>
+        <w:ind w:left="720" w:hanging="360"/>
+      </w:pPr>
+      <w:rPr>
+        <w:rFonts w:hint="default"/>
+      </w:rPr>
+    </w:lvl>
+    <w:lvl w:ilvl="1" w:tplc="04090019" w:tentative="1">
+      <w:start w:val="1"/>
+      <w:numFmt w:val="lowerLetter"/>
+      <w:lvlText w:val="%2."/>
+      <w:lvlJc w:val="left"/>
+      <w:pPr>
+        <w:ind w:left="1440" w:hanging="360"/>
+      </w:pPr>
+    </w:lvl>
+    <w:lvl w:ilvl="2" w:tplc="0409001B" w:tentative="1">
+      <w:start w:val="1"/>
+      <w:numFmt w:val="lowerRoman"/>
+      <w:lvlText w:val="%3."/>
+      <w:lvlJc w:val="right"/>
+      <w:pPr>
+        <w:ind w:left="2160" w:hanging="180"/>
+      </w:pPr>
+    </w:lvl>
+    <w:lvl w:ilvl="3" w:tplc="0409000F" w:tentative="1">
+      <w:start w:val="1"/>
+      <w:numFmt w:val="decimal"/>
+      <w:lvlText w:val="%4."/>
+      <w:lvlJc w:val="left"/>
+      <w:pPr>
+        <w:ind w:left="2880" w:hanging="360"/>
+      </w:pPr>
+    </w:lvl>
+    <w:lvl w:ilvl="4" w:tplc="04090019" w:tentative="1">
+      <w:start w:val="1"/>
+      <w:numFmt w:val="lowerLetter"/>
+      <w:lvlText w:val="%5."/>
+      <w:lvlJc w:val="left"/>
+      <w:pPr>
+        <w:ind w:left="3600" w:hanging="360"/>
+      </w:pPr>
+    </w:lvl>
+    <w:lvl w:ilvl="5" w:tplc="0409001B" w:tentative="1">
+      <w:start w:val="1"/>
+      <w:numFmt w:val="lowerRoman"/>
+      <w:lvlText w:val="%6."/>
+      <w:lvlJc w:val="right"/>
+      <w:pPr>
+        <w:ind w:left="4320" w:hanging="180"/>
+      </w:pPr>
+    </w:lvl>
+    <w:lvl w:ilvl="6" w:tplc="0409000F" w:tentative="1">
+      <w:start w:val="1"/>
+      <w:numFmt w:val="decimal"/>
+      <w:lvlText w:val="%7."/>
+      <w:lvlJc w:val="left"/>
+      <w:pPr>
+        <w:ind w:left="5040" w:hanging="360"/>
+      </w:pPr>
+    </w:lvl>
+    <w:lvl w:ilvl="7" w:tplc="04090019" w:tentative="1">
+      <w:start w:val="1"/>
+      <w:numFmt w:val="lowerLetter"/>
+      <w:lvlText w:val="%8."/>
+      <w:lvlJc w:val="left"/>
+      <w:pPr>
+        <w:ind w:left="5760" w:hanging="360"/>
+      </w:pPr>
+    </w:lvl>
+    <w:lvl w:ilvl="8" w:tplc="0409001B" w:tentative="1">
+      <w:start w:val="1"/>
+      <w:numFmt w:val="lowerRoman"/>
+      <w:lvlText w:val="%9."/>
+      <w:lvlJc w:val="right"/>
+      <w:pPr>
+        <w:ind w:left="6480" w:hanging="180"/>
+      </w:pPr>
+    </w:lvl>
+  </w:abstractNum>
+  <w:abstractNum w:abstractNumId="4" w15:restartNumberingAfterBreak="0">
     <w:nsid w:val="0E8B2BCC"/>
     <w:multiLevelType w:val="hybridMultilevel"/>
     <w:tmpl w:val="32F444E8"/>
@@ -9646,7 +10871,96 @@
       </w:pPr>
     </w:lvl>
   </w:abstractNum>
-  <w:abstractNum w:abstractNumId="3" w15:restartNumberingAfterBreak="0">
+  <w:abstractNum w:abstractNumId="5" w15:restartNumberingAfterBreak="0">
+    <w:nsid w:val="0E904B4B"/>
+    <w:multiLevelType w:val="hybridMultilevel"/>
+    <w:tmpl w:val="D0864656"/>
+    <w:lvl w:ilvl="0" w:tplc="0409000F">
+      <w:start w:val="1"/>
+      <w:numFmt w:val="decimal"/>
+      <w:lvlText w:val="%1."/>
+      <w:lvlJc w:val="left"/>
+      <w:pPr>
+        <w:ind w:left="720" w:hanging="360"/>
+      </w:pPr>
+      <w:rPr>
+        <w:rFonts w:hint="default"/>
+      </w:rPr>
+    </w:lvl>
+    <w:lvl w:ilvl="1" w:tplc="04090019">
+      <w:start w:val="1"/>
+      <w:numFmt w:val="lowerLetter"/>
+      <w:lvlText w:val="%2."/>
+      <w:lvlJc w:val="left"/>
+      <w:pPr>
+        <w:ind w:left="1440" w:hanging="360"/>
+      </w:pPr>
+    </w:lvl>
+    <w:lvl w:ilvl="2" w:tplc="0409001B" w:tentative="1">
+      <w:start w:val="1"/>
+      <w:numFmt w:val="lowerRoman"/>
+      <w:lvlText w:val="%3."/>
+      <w:lvlJc w:val="right"/>
+      <w:pPr>
+        <w:ind w:left="2160" w:hanging="180"/>
+      </w:pPr>
+    </w:lvl>
+    <w:lvl w:ilvl="3" w:tplc="0409000F" w:tentative="1">
+      <w:start w:val="1"/>
+      <w:numFmt w:val="decimal"/>
+      <w:lvlText w:val="%4."/>
+      <w:lvlJc w:val="left"/>
+      <w:pPr>
+        <w:ind w:left="2880" w:hanging="360"/>
+      </w:pPr>
+    </w:lvl>
+    <w:lvl w:ilvl="4" w:tplc="04090019" w:tentative="1">
+      <w:start w:val="1"/>
+      <w:numFmt w:val="lowerLetter"/>
+      <w:lvlText w:val="%5."/>
+      <w:lvlJc w:val="left"/>
+      <w:pPr>
+        <w:ind w:left="3600" w:hanging="360"/>
+      </w:pPr>
+    </w:lvl>
+    <w:lvl w:ilvl="5" w:tplc="0409001B" w:tentative="1">
+      <w:start w:val="1"/>
+      <w:numFmt w:val="lowerRoman"/>
+      <w:lvlText w:val="%6."/>
+      <w:lvlJc w:val="right"/>
+      <w:pPr>
+        <w:ind w:left="4320" w:hanging="180"/>
+      </w:pPr>
+    </w:lvl>
+    <w:lvl w:ilvl="6" w:tplc="0409000F" w:tentative="1">
+      <w:start w:val="1"/>
+      <w:numFmt w:val="decimal"/>
+      <w:lvlText w:val="%7."/>
+      <w:lvlJc w:val="left"/>
+      <w:pPr>
+        <w:ind w:left="5040" w:hanging="360"/>
+      </w:pPr>
+    </w:lvl>
+    <w:lvl w:ilvl="7" w:tplc="04090019" w:tentative="1">
+      <w:start w:val="1"/>
+      <w:numFmt w:val="lowerLetter"/>
+      <w:lvlText w:val="%8."/>
+      <w:lvlJc w:val="left"/>
+      <w:pPr>
+        <w:ind w:left="5760" w:hanging="360"/>
+      </w:pPr>
+    </w:lvl>
+    <w:lvl w:ilvl="8" w:tplc="0409001B" w:tentative="1">
+      <w:start w:val="1"/>
+      <w:numFmt w:val="lowerRoman"/>
+      <w:lvlText w:val="%9."/>
+      <w:lvlJc w:val="right"/>
+      <w:pPr>
+        <w:ind w:left="6480" w:hanging="180"/>
+      </w:pPr>
+    </w:lvl>
+  </w:abstractNum>
+  <w:abstractNum w:abstractNumId="6" w15:restartNumberingAfterBreak="0">
     <w:nsid w:val="17E846CA"/>
     <w:multiLevelType w:val="hybridMultilevel"/>
     <w:tmpl w:val="6F36F7D4"/>
@@ -9736,7 +11050,7 @@
       </w:pPr>
     </w:lvl>
   </w:abstractNum>
-  <w:abstractNum w:abstractNumId="4" w15:restartNumberingAfterBreak="0">
+  <w:abstractNum w:abstractNumId="7" w15:restartNumberingAfterBreak="0">
     <w:nsid w:val="20174CF2"/>
     <w:multiLevelType w:val="hybridMultilevel"/>
     <w:tmpl w:val="BE94BCD8"/>
@@ -9825,7 +11139,7 @@
       </w:pPr>
     </w:lvl>
   </w:abstractNum>
-  <w:abstractNum w:abstractNumId="5" w15:restartNumberingAfterBreak="0">
+  <w:abstractNum w:abstractNumId="8" w15:restartNumberingAfterBreak="0">
     <w:nsid w:val="240C158D"/>
     <w:multiLevelType w:val="hybridMultilevel"/>
     <w:tmpl w:val="BC62839A"/>
@@ -9914,7 +11228,7 @@
       </w:pPr>
     </w:lvl>
   </w:abstractNum>
-  <w:abstractNum w:abstractNumId="6" w15:restartNumberingAfterBreak="0">
+  <w:abstractNum w:abstractNumId="9" w15:restartNumberingAfterBreak="0">
     <w:nsid w:val="27A81660"/>
     <w:multiLevelType w:val="hybridMultilevel"/>
     <w:tmpl w:val="ACAA8182"/>
@@ -10003,7 +11317,7 @@
       </w:pPr>
     </w:lvl>
   </w:abstractNum>
-  <w:abstractNum w:abstractNumId="7" w15:restartNumberingAfterBreak="0">
+  <w:abstractNum w:abstractNumId="10" w15:restartNumberingAfterBreak="0">
     <w:nsid w:val="28F92456"/>
     <w:multiLevelType w:val="hybridMultilevel"/>
     <w:tmpl w:val="14126D26"/>
@@ -10092,7 +11406,7 @@
       </w:pPr>
     </w:lvl>
   </w:abstractNum>
-  <w:abstractNum w:abstractNumId="8" w15:restartNumberingAfterBreak="0">
+  <w:abstractNum w:abstractNumId="11" w15:restartNumberingAfterBreak="0">
     <w:nsid w:val="2FFA50AD"/>
     <w:multiLevelType w:val="hybridMultilevel"/>
     <w:tmpl w:val="7EC81F54"/>
@@ -10178,7 +11492,7 @@
       </w:pPr>
     </w:lvl>
   </w:abstractNum>
-  <w:abstractNum w:abstractNumId="9" w15:restartNumberingAfterBreak="0">
+  <w:abstractNum w:abstractNumId="12" w15:restartNumberingAfterBreak="0">
     <w:nsid w:val="36115FCB"/>
     <w:multiLevelType w:val="hybridMultilevel"/>
     <w:tmpl w:val="7AEE9CB4"/>
@@ -10267,7 +11581,7 @@
       </w:pPr>
     </w:lvl>
   </w:abstractNum>
-  <w:abstractNum w:abstractNumId="10" w15:restartNumberingAfterBreak="0">
+  <w:abstractNum w:abstractNumId="13" w15:restartNumberingAfterBreak="0">
     <w:nsid w:val="36F22C28"/>
     <w:multiLevelType w:val="hybridMultilevel"/>
     <w:tmpl w:val="5B2E59D0"/>
@@ -10356,7 +11670,7 @@
       </w:pPr>
     </w:lvl>
   </w:abstractNum>
-  <w:abstractNum w:abstractNumId="11" w15:restartNumberingAfterBreak="0">
+  <w:abstractNum w:abstractNumId="14" w15:restartNumberingAfterBreak="0">
     <w:nsid w:val="3871081A"/>
     <w:multiLevelType w:val="hybridMultilevel"/>
     <w:tmpl w:val="9878DB84"/>
@@ -10445,7 +11759,7 @@
       </w:pPr>
     </w:lvl>
   </w:abstractNum>
-  <w:abstractNum w:abstractNumId="12" w15:restartNumberingAfterBreak="0">
+  <w:abstractNum w:abstractNumId="15" w15:restartNumberingAfterBreak="0">
     <w:nsid w:val="38DC1629"/>
     <w:multiLevelType w:val="hybridMultilevel"/>
     <w:tmpl w:val="C8AC1D08"/>
@@ -10534,7 +11848,7 @@
       </w:pPr>
     </w:lvl>
   </w:abstractNum>
-  <w:abstractNum w:abstractNumId="13" w15:restartNumberingAfterBreak="0">
+  <w:abstractNum w:abstractNumId="16" w15:restartNumberingAfterBreak="0">
     <w:nsid w:val="38F71B4B"/>
     <w:multiLevelType w:val="hybridMultilevel"/>
     <w:tmpl w:val="C52A7362"/>
@@ -10625,7 +11939,7 @@
       </w:pPr>
     </w:lvl>
   </w:abstractNum>
-  <w:abstractNum w:abstractNumId="14" w15:restartNumberingAfterBreak="0">
+  <w:abstractNum w:abstractNumId="17" w15:restartNumberingAfterBreak="0">
     <w:nsid w:val="3B1F42E2"/>
     <w:multiLevelType w:val="hybridMultilevel"/>
     <w:tmpl w:val="74E26026"/>
@@ -10714,7 +12028,7 @@
       </w:pPr>
     </w:lvl>
   </w:abstractNum>
-  <w:abstractNum w:abstractNumId="15" w15:restartNumberingAfterBreak="0">
+  <w:abstractNum w:abstractNumId="18" w15:restartNumberingAfterBreak="0">
     <w:nsid w:val="3D58081A"/>
     <w:multiLevelType w:val="hybridMultilevel"/>
     <w:tmpl w:val="FDAE9870"/>
@@ -10803,7 +12117,7 @@
       </w:pPr>
     </w:lvl>
   </w:abstractNum>
-  <w:abstractNum w:abstractNumId="16" w15:restartNumberingAfterBreak="0">
+  <w:abstractNum w:abstractNumId="19" w15:restartNumberingAfterBreak="0">
     <w:nsid w:val="3ED825EC"/>
     <w:multiLevelType w:val="hybridMultilevel"/>
     <w:tmpl w:val="9FC8651C"/>
@@ -10889,7 +12203,7 @@
       </w:pPr>
     </w:lvl>
   </w:abstractNum>
-  <w:abstractNum w:abstractNumId="17" w15:restartNumberingAfterBreak="0">
+  <w:abstractNum w:abstractNumId="20" w15:restartNumberingAfterBreak="0">
     <w:nsid w:val="43B242FE"/>
     <w:multiLevelType w:val="hybridMultilevel"/>
     <w:tmpl w:val="2ACEA292"/>
@@ -10979,7 +12293,7 @@
       </w:pPr>
     </w:lvl>
   </w:abstractNum>
-  <w:abstractNum w:abstractNumId="18" w15:restartNumberingAfterBreak="0">
+  <w:abstractNum w:abstractNumId="21" w15:restartNumberingAfterBreak="0">
     <w:nsid w:val="444B3E83"/>
     <w:multiLevelType w:val="hybridMultilevel"/>
     <w:tmpl w:val="8AAC844E"/>
@@ -11068,7 +12382,96 @@
       </w:pPr>
     </w:lvl>
   </w:abstractNum>
-  <w:abstractNum w:abstractNumId="19" w15:restartNumberingAfterBreak="0">
+  <w:abstractNum w:abstractNumId="22" w15:restartNumberingAfterBreak="0">
+    <w:nsid w:val="45F34F88"/>
+    <w:multiLevelType w:val="hybridMultilevel"/>
+    <w:tmpl w:val="469EAB9A"/>
+    <w:lvl w:ilvl="0" w:tplc="1B6E935A">
+      <w:start w:val="1"/>
+      <w:numFmt w:val="decimal"/>
+      <w:lvlText w:val="%1."/>
+      <w:lvlJc w:val="left"/>
+      <w:pPr>
+        <w:ind w:left="1080" w:hanging="360"/>
+      </w:pPr>
+      <w:rPr>
+        <w:rFonts w:hint="default"/>
+      </w:rPr>
+    </w:lvl>
+    <w:lvl w:ilvl="1" w:tplc="04090019">
+      <w:start w:val="1"/>
+      <w:numFmt w:val="lowerLetter"/>
+      <w:lvlText w:val="%2."/>
+      <w:lvlJc w:val="left"/>
+      <w:pPr>
+        <w:ind w:left="1800" w:hanging="360"/>
+      </w:pPr>
+    </w:lvl>
+    <w:lvl w:ilvl="2" w:tplc="0409001B" w:tentative="1">
+      <w:start w:val="1"/>
+      <w:numFmt w:val="lowerRoman"/>
+      <w:lvlText w:val="%3."/>
+      <w:lvlJc w:val="right"/>
+      <w:pPr>
+        <w:ind w:left="2520" w:hanging="180"/>
+      </w:pPr>
+    </w:lvl>
+    <w:lvl w:ilvl="3" w:tplc="0409000F" w:tentative="1">
+      <w:start w:val="1"/>
+      <w:numFmt w:val="decimal"/>
+      <w:lvlText w:val="%4."/>
+      <w:lvlJc w:val="left"/>
+      <w:pPr>
+        <w:ind w:left="3240" w:hanging="360"/>
+      </w:pPr>
+    </w:lvl>
+    <w:lvl w:ilvl="4" w:tplc="04090019" w:tentative="1">
+      <w:start w:val="1"/>
+      <w:numFmt w:val="lowerLetter"/>
+      <w:lvlText w:val="%5."/>
+      <w:lvlJc w:val="left"/>
+      <w:pPr>
+        <w:ind w:left="3960" w:hanging="360"/>
+      </w:pPr>
+    </w:lvl>
+    <w:lvl w:ilvl="5" w:tplc="0409001B" w:tentative="1">
+      <w:start w:val="1"/>
+      <w:numFmt w:val="lowerRoman"/>
+      <w:lvlText w:val="%6."/>
+      <w:lvlJc w:val="right"/>
+      <w:pPr>
+        <w:ind w:left="4680" w:hanging="180"/>
+      </w:pPr>
+    </w:lvl>
+    <w:lvl w:ilvl="6" w:tplc="0409000F" w:tentative="1">
+      <w:start w:val="1"/>
+      <w:numFmt w:val="decimal"/>
+      <w:lvlText w:val="%7."/>
+      <w:lvlJc w:val="left"/>
+      <w:pPr>
+        <w:ind w:left="5400" w:hanging="360"/>
+      </w:pPr>
+    </w:lvl>
+    <w:lvl w:ilvl="7" w:tplc="04090019" w:tentative="1">
+      <w:start w:val="1"/>
+      <w:numFmt w:val="lowerLetter"/>
+      <w:lvlText w:val="%8."/>
+      <w:lvlJc w:val="left"/>
+      <w:pPr>
+        <w:ind w:left="6120" w:hanging="360"/>
+      </w:pPr>
+    </w:lvl>
+    <w:lvl w:ilvl="8" w:tplc="0409001B" w:tentative="1">
+      <w:start w:val="1"/>
+      <w:numFmt w:val="lowerRoman"/>
+      <w:lvlText w:val="%9."/>
+      <w:lvlJc w:val="right"/>
+      <w:pPr>
+        <w:ind w:left="6840" w:hanging="180"/>
+      </w:pPr>
+    </w:lvl>
+  </w:abstractNum>
+  <w:abstractNum w:abstractNumId="23" w15:restartNumberingAfterBreak="0">
     <w:nsid w:val="497833F1"/>
     <w:multiLevelType w:val="hybridMultilevel"/>
     <w:tmpl w:val="76A88982"/>
@@ -11157,7 +12560,7 @@
       </w:pPr>
     </w:lvl>
   </w:abstractNum>
-  <w:abstractNum w:abstractNumId="20" w15:restartNumberingAfterBreak="0">
+  <w:abstractNum w:abstractNumId="24" w15:restartNumberingAfterBreak="0">
     <w:nsid w:val="4B7D3D27"/>
     <w:multiLevelType w:val="hybridMultilevel"/>
     <w:tmpl w:val="18B2DE4E"/>
@@ -11247,7 +12650,7 @@
       </w:pPr>
     </w:lvl>
   </w:abstractNum>
-  <w:abstractNum w:abstractNumId="21" w15:restartNumberingAfterBreak="0">
+  <w:abstractNum w:abstractNumId="25" w15:restartNumberingAfterBreak="0">
     <w:nsid w:val="50B14B91"/>
     <w:multiLevelType w:val="hybridMultilevel"/>
     <w:tmpl w:val="14C42388"/>
@@ -11336,7 +12739,7 @@
       </w:pPr>
     </w:lvl>
   </w:abstractNum>
-  <w:abstractNum w:abstractNumId="22" w15:restartNumberingAfterBreak="0">
+  <w:abstractNum w:abstractNumId="26" w15:restartNumberingAfterBreak="0">
     <w:nsid w:val="517361C8"/>
     <w:multiLevelType w:val="hybridMultilevel"/>
     <w:tmpl w:val="A7BA22AA"/>
@@ -11425,7 +12828,7 @@
       </w:pPr>
     </w:lvl>
   </w:abstractNum>
-  <w:abstractNum w:abstractNumId="23" w15:restartNumberingAfterBreak="0">
+  <w:abstractNum w:abstractNumId="27" w15:restartNumberingAfterBreak="0">
     <w:nsid w:val="52D27F43"/>
     <w:multiLevelType w:val="hybridMultilevel"/>
     <w:tmpl w:val="43441248"/>
@@ -11514,7 +12917,7 @@
       </w:pPr>
     </w:lvl>
   </w:abstractNum>
-  <w:abstractNum w:abstractNumId="24" w15:restartNumberingAfterBreak="0">
+  <w:abstractNum w:abstractNumId="28" w15:restartNumberingAfterBreak="0">
     <w:nsid w:val="53AF2944"/>
     <w:multiLevelType w:val="hybridMultilevel"/>
     <w:tmpl w:val="A600DF8E"/>
@@ -11603,7 +13006,7 @@
       </w:pPr>
     </w:lvl>
   </w:abstractNum>
-  <w:abstractNum w:abstractNumId="25" w15:restartNumberingAfterBreak="0">
+  <w:abstractNum w:abstractNumId="29" w15:restartNumberingAfterBreak="0">
     <w:nsid w:val="55001F78"/>
     <w:multiLevelType w:val="hybridMultilevel"/>
     <w:tmpl w:val="263638BA"/>
@@ -11692,7 +13095,7 @@
       </w:pPr>
     </w:lvl>
   </w:abstractNum>
-  <w:abstractNum w:abstractNumId="26" w15:restartNumberingAfterBreak="0">
+  <w:abstractNum w:abstractNumId="30" w15:restartNumberingAfterBreak="0">
     <w:nsid w:val="554E5D67"/>
     <w:multiLevelType w:val="hybridMultilevel"/>
     <w:tmpl w:val="856865A0"/>
@@ -11782,7 +13185,7 @@
       </w:pPr>
     </w:lvl>
   </w:abstractNum>
-  <w:abstractNum w:abstractNumId="27" w15:restartNumberingAfterBreak="0">
+  <w:abstractNum w:abstractNumId="31" w15:restartNumberingAfterBreak="0">
     <w:nsid w:val="59780F32"/>
     <w:multiLevelType w:val="hybridMultilevel"/>
     <w:tmpl w:val="813A1414"/>
@@ -11871,7 +13274,7 @@
       </w:pPr>
     </w:lvl>
   </w:abstractNum>
-  <w:abstractNum w:abstractNumId="28" w15:restartNumberingAfterBreak="0">
+  <w:abstractNum w:abstractNumId="32" w15:restartNumberingAfterBreak="0">
     <w:nsid w:val="5C531D7B"/>
     <w:multiLevelType w:val="hybridMultilevel"/>
     <w:tmpl w:val="4A32B20E"/>
@@ -11960,7 +13363,7 @@
       </w:pPr>
     </w:lvl>
   </w:abstractNum>
-  <w:abstractNum w:abstractNumId="29" w15:restartNumberingAfterBreak="0">
+  <w:abstractNum w:abstractNumId="33" w15:restartNumberingAfterBreak="0">
     <w:nsid w:val="5F1212A4"/>
     <w:multiLevelType w:val="hybridMultilevel"/>
     <w:tmpl w:val="FFAE4D48"/>
@@ -12049,278 +13452,10 @@
       </w:pPr>
     </w:lvl>
   </w:abstractNum>
-  <w:abstractNum w:abstractNumId="30" w15:restartNumberingAfterBreak="0">
-    <w:nsid w:val="61E44141"/>
+  <w:abstractNum w:abstractNumId="34" w15:restartNumberingAfterBreak="0">
+    <w:nsid w:val="61862315"/>
     <w:multiLevelType w:val="hybridMultilevel"/>
-    <w:tmpl w:val="7C66E1A2"/>
-    <w:lvl w:ilvl="0" w:tplc="0409000F">
-      <w:start w:val="1"/>
-      <w:numFmt w:val="decimal"/>
-      <w:lvlText w:val="%1."/>
-      <w:lvlJc w:val="left"/>
-      <w:pPr>
-        <w:ind w:left="720" w:hanging="360"/>
-      </w:pPr>
-      <w:rPr>
-        <w:rFonts w:hint="default"/>
-      </w:rPr>
-    </w:lvl>
-    <w:lvl w:ilvl="1" w:tplc="04090019">
-      <w:start w:val="1"/>
-      <w:numFmt w:val="lowerLetter"/>
-      <w:lvlText w:val="%2."/>
-      <w:lvlJc w:val="left"/>
-      <w:pPr>
-        <w:ind w:left="1440" w:hanging="360"/>
-      </w:pPr>
-    </w:lvl>
-    <w:lvl w:ilvl="2" w:tplc="0409001B">
-      <w:start w:val="1"/>
-      <w:numFmt w:val="lowerRoman"/>
-      <w:lvlText w:val="%3."/>
-      <w:lvlJc w:val="right"/>
-      <w:pPr>
-        <w:ind w:left="2160" w:hanging="180"/>
-      </w:pPr>
-    </w:lvl>
-    <w:lvl w:ilvl="3" w:tplc="0409000F" w:tentative="1">
-      <w:start w:val="1"/>
-      <w:numFmt w:val="decimal"/>
-      <w:lvlText w:val="%4."/>
-      <w:lvlJc w:val="left"/>
-      <w:pPr>
-        <w:ind w:left="2880" w:hanging="360"/>
-      </w:pPr>
-    </w:lvl>
-    <w:lvl w:ilvl="4" w:tplc="04090019" w:tentative="1">
-      <w:start w:val="1"/>
-      <w:numFmt w:val="lowerLetter"/>
-      <w:lvlText w:val="%5."/>
-      <w:lvlJc w:val="left"/>
-      <w:pPr>
-        <w:ind w:left="3600" w:hanging="360"/>
-      </w:pPr>
-    </w:lvl>
-    <w:lvl w:ilvl="5" w:tplc="0409001B" w:tentative="1">
-      <w:start w:val="1"/>
-      <w:numFmt w:val="lowerRoman"/>
-      <w:lvlText w:val="%6."/>
-      <w:lvlJc w:val="right"/>
-      <w:pPr>
-        <w:ind w:left="4320" w:hanging="180"/>
-      </w:pPr>
-    </w:lvl>
-    <w:lvl w:ilvl="6" w:tplc="0409000F" w:tentative="1">
-      <w:start w:val="1"/>
-      <w:numFmt w:val="decimal"/>
-      <w:lvlText w:val="%7."/>
-      <w:lvlJc w:val="left"/>
-      <w:pPr>
-        <w:ind w:left="5040" w:hanging="360"/>
-      </w:pPr>
-    </w:lvl>
-    <w:lvl w:ilvl="7" w:tplc="04090019" w:tentative="1">
-      <w:start w:val="1"/>
-      <w:numFmt w:val="lowerLetter"/>
-      <w:lvlText w:val="%8."/>
-      <w:lvlJc w:val="left"/>
-      <w:pPr>
-        <w:ind w:left="5760" w:hanging="360"/>
-      </w:pPr>
-    </w:lvl>
-    <w:lvl w:ilvl="8" w:tplc="0409001B" w:tentative="1">
-      <w:start w:val="1"/>
-      <w:numFmt w:val="lowerRoman"/>
-      <w:lvlText w:val="%9."/>
-      <w:lvlJc w:val="right"/>
-      <w:pPr>
-        <w:ind w:left="6480" w:hanging="180"/>
-      </w:pPr>
-    </w:lvl>
-  </w:abstractNum>
-  <w:abstractNum w:abstractNumId="31" w15:restartNumberingAfterBreak="0">
-    <w:nsid w:val="627B53B8"/>
-    <w:multiLevelType w:val="hybridMultilevel"/>
-    <w:tmpl w:val="F1969648"/>
-    <w:lvl w:ilvl="0" w:tplc="70D8AF2E">
-      <w:start w:val="1"/>
-      <w:numFmt w:val="decimal"/>
-      <w:lvlText w:val="%1."/>
-      <w:lvlJc w:val="left"/>
-      <w:pPr>
-        <w:ind w:left="1080" w:hanging="360"/>
-      </w:pPr>
-      <w:rPr>
-        <w:rFonts w:hint="default"/>
-        <w:u w:val="none"/>
-      </w:rPr>
-    </w:lvl>
-    <w:lvl w:ilvl="1" w:tplc="04090019">
-      <w:start w:val="1"/>
-      <w:numFmt w:val="lowerLetter"/>
-      <w:lvlText w:val="%2."/>
-      <w:lvlJc w:val="left"/>
-      <w:pPr>
-        <w:ind w:left="1800" w:hanging="360"/>
-      </w:pPr>
-    </w:lvl>
-    <w:lvl w:ilvl="2" w:tplc="0409001B">
-      <w:start w:val="1"/>
-      <w:numFmt w:val="lowerRoman"/>
-      <w:lvlText w:val="%3."/>
-      <w:lvlJc w:val="right"/>
-      <w:pPr>
-        <w:ind w:left="2520" w:hanging="180"/>
-      </w:pPr>
-    </w:lvl>
-    <w:lvl w:ilvl="3" w:tplc="0409000F" w:tentative="1">
-      <w:start w:val="1"/>
-      <w:numFmt w:val="decimal"/>
-      <w:lvlText w:val="%4."/>
-      <w:lvlJc w:val="left"/>
-      <w:pPr>
-        <w:ind w:left="3240" w:hanging="360"/>
-      </w:pPr>
-    </w:lvl>
-    <w:lvl w:ilvl="4" w:tplc="04090019" w:tentative="1">
-      <w:start w:val="1"/>
-      <w:numFmt w:val="lowerLetter"/>
-      <w:lvlText w:val="%5."/>
-      <w:lvlJc w:val="left"/>
-      <w:pPr>
-        <w:ind w:left="3960" w:hanging="360"/>
-      </w:pPr>
-    </w:lvl>
-    <w:lvl w:ilvl="5" w:tplc="0409001B" w:tentative="1">
-      <w:start w:val="1"/>
-      <w:numFmt w:val="lowerRoman"/>
-      <w:lvlText w:val="%6."/>
-      <w:lvlJc w:val="right"/>
-      <w:pPr>
-        <w:ind w:left="4680" w:hanging="180"/>
-      </w:pPr>
-    </w:lvl>
-    <w:lvl w:ilvl="6" w:tplc="0409000F" w:tentative="1">
-      <w:start w:val="1"/>
-      <w:numFmt w:val="decimal"/>
-      <w:lvlText w:val="%7."/>
-      <w:lvlJc w:val="left"/>
-      <w:pPr>
-        <w:ind w:left="5400" w:hanging="360"/>
-      </w:pPr>
-    </w:lvl>
-    <w:lvl w:ilvl="7" w:tplc="04090019" w:tentative="1">
-      <w:start w:val="1"/>
-      <w:numFmt w:val="lowerLetter"/>
-      <w:lvlText w:val="%8."/>
-      <w:lvlJc w:val="left"/>
-      <w:pPr>
-        <w:ind w:left="6120" w:hanging="360"/>
-      </w:pPr>
-    </w:lvl>
-    <w:lvl w:ilvl="8" w:tplc="0409001B" w:tentative="1">
-      <w:start w:val="1"/>
-      <w:numFmt w:val="lowerRoman"/>
-      <w:lvlText w:val="%9."/>
-      <w:lvlJc w:val="right"/>
-      <w:pPr>
-        <w:ind w:left="6840" w:hanging="180"/>
-      </w:pPr>
-    </w:lvl>
-  </w:abstractNum>
-  <w:abstractNum w:abstractNumId="32" w15:restartNumberingAfterBreak="0">
-    <w:nsid w:val="66690C54"/>
-    <w:multiLevelType w:val="hybridMultilevel"/>
-    <w:tmpl w:val="B730497A"/>
-    <w:lvl w:ilvl="0" w:tplc="2BF854D4">
-      <w:start w:val="1"/>
-      <w:numFmt w:val="decimal"/>
-      <w:lvlText w:val="%1."/>
-      <w:lvlJc w:val="left"/>
-      <w:pPr>
-        <w:ind w:left="1080" w:hanging="360"/>
-      </w:pPr>
-      <w:rPr>
-        <w:rFonts w:hint="default"/>
-      </w:rPr>
-    </w:lvl>
-    <w:lvl w:ilvl="1" w:tplc="04090019">
-      <w:start w:val="1"/>
-      <w:numFmt w:val="lowerLetter"/>
-      <w:lvlText w:val="%2."/>
-      <w:lvlJc w:val="left"/>
-      <w:pPr>
-        <w:ind w:left="1800" w:hanging="360"/>
-      </w:pPr>
-    </w:lvl>
-    <w:lvl w:ilvl="2" w:tplc="0409001B" w:tentative="1">
-      <w:start w:val="1"/>
-      <w:numFmt w:val="lowerRoman"/>
-      <w:lvlText w:val="%3."/>
-      <w:lvlJc w:val="right"/>
-      <w:pPr>
-        <w:ind w:left="2520" w:hanging="180"/>
-      </w:pPr>
-    </w:lvl>
-    <w:lvl w:ilvl="3" w:tplc="0409000F" w:tentative="1">
-      <w:start w:val="1"/>
-      <w:numFmt w:val="decimal"/>
-      <w:lvlText w:val="%4."/>
-      <w:lvlJc w:val="left"/>
-      <w:pPr>
-        <w:ind w:left="3240" w:hanging="360"/>
-      </w:pPr>
-    </w:lvl>
-    <w:lvl w:ilvl="4" w:tplc="04090019" w:tentative="1">
-      <w:start w:val="1"/>
-      <w:numFmt w:val="lowerLetter"/>
-      <w:lvlText w:val="%5."/>
-      <w:lvlJc w:val="left"/>
-      <w:pPr>
-        <w:ind w:left="3960" w:hanging="360"/>
-      </w:pPr>
-    </w:lvl>
-    <w:lvl w:ilvl="5" w:tplc="0409001B" w:tentative="1">
-      <w:start w:val="1"/>
-      <w:numFmt w:val="lowerRoman"/>
-      <w:lvlText w:val="%6."/>
-      <w:lvlJc w:val="right"/>
-      <w:pPr>
-        <w:ind w:left="4680" w:hanging="180"/>
-      </w:pPr>
-    </w:lvl>
-    <w:lvl w:ilvl="6" w:tplc="0409000F" w:tentative="1">
-      <w:start w:val="1"/>
-      <w:numFmt w:val="decimal"/>
-      <w:lvlText w:val="%7."/>
-      <w:lvlJc w:val="left"/>
-      <w:pPr>
-        <w:ind w:left="5400" w:hanging="360"/>
-      </w:pPr>
-    </w:lvl>
-    <w:lvl w:ilvl="7" w:tplc="04090019" w:tentative="1">
-      <w:start w:val="1"/>
-      <w:numFmt w:val="lowerLetter"/>
-      <w:lvlText w:val="%8."/>
-      <w:lvlJc w:val="left"/>
-      <w:pPr>
-        <w:ind w:left="6120" w:hanging="360"/>
-      </w:pPr>
-    </w:lvl>
-    <w:lvl w:ilvl="8" w:tplc="0409001B" w:tentative="1">
-      <w:start w:val="1"/>
-      <w:numFmt w:val="lowerRoman"/>
-      <w:lvlText w:val="%9."/>
-      <w:lvlJc w:val="right"/>
-      <w:pPr>
-        <w:ind w:left="6840" w:hanging="180"/>
-      </w:pPr>
-    </w:lvl>
-  </w:abstractNum>
-  <w:abstractNum w:abstractNumId="33" w15:restartNumberingAfterBreak="0">
-    <w:nsid w:val="67172445"/>
-    <w:multiLevelType w:val="hybridMultilevel"/>
-    <w:tmpl w:val="ABA204EE"/>
+    <w:tmpl w:val="B798AF72"/>
     <w:lvl w:ilvl="0" w:tplc="0409000F">
       <w:start w:val="1"/>
       <w:numFmt w:val="decimal"/>
@@ -12408,10 +13543,10 @@
       </w:pPr>
     </w:lvl>
   </w:abstractNum>
-  <w:abstractNum w:abstractNumId="34" w15:restartNumberingAfterBreak="0">
-    <w:nsid w:val="67601596"/>
+  <w:abstractNum w:abstractNumId="35" w15:restartNumberingAfterBreak="0">
+    <w:nsid w:val="61E44141"/>
     <w:multiLevelType w:val="hybridMultilevel"/>
-    <w:tmpl w:val="3B0A6808"/>
+    <w:tmpl w:val="7C66E1A2"/>
     <w:lvl w:ilvl="0" w:tplc="0409000F">
       <w:start w:val="1"/>
       <w:numFmt w:val="decimal"/>
@@ -12424,7 +13559,7 @@
         <w:rFonts w:hint="default"/>
       </w:rPr>
     </w:lvl>
-    <w:lvl w:ilvl="1" w:tplc="04090019" w:tentative="1">
+    <w:lvl w:ilvl="1" w:tplc="04090019">
       <w:start w:val="1"/>
       <w:numFmt w:val="lowerLetter"/>
       <w:lvlText w:val="%2."/>
@@ -12433,7 +13568,7 @@
         <w:ind w:left="1440" w:hanging="360"/>
       </w:pPr>
     </w:lvl>
-    <w:lvl w:ilvl="2" w:tplc="0409001B" w:tentative="1">
+    <w:lvl w:ilvl="2" w:tplc="0409001B">
       <w:start w:val="1"/>
       <w:numFmt w:val="lowerRoman"/>
       <w:lvlText w:val="%3."/>
@@ -12497,29 +13632,119 @@
       </w:pPr>
     </w:lvl>
   </w:abstractNum>
-  <w:abstractNum w:abstractNumId="35" w15:restartNumberingAfterBreak="0">
-    <w:nsid w:val="6B5C7337"/>
+  <w:abstractNum w:abstractNumId="36" w15:restartNumberingAfterBreak="0">
+    <w:nsid w:val="627B53B8"/>
     <w:multiLevelType w:val="hybridMultilevel"/>
-    <w:tmpl w:val="ECA62F32"/>
-    <w:lvl w:ilvl="0" w:tplc="0409000F">
+    <w:tmpl w:val="F1969648"/>
+    <w:lvl w:ilvl="0" w:tplc="70D8AF2E">
       <w:start w:val="1"/>
       <w:numFmt w:val="decimal"/>
       <w:lvlText w:val="%1."/>
       <w:lvlJc w:val="left"/>
       <w:pPr>
-        <w:ind w:left="720" w:hanging="360"/>
+        <w:ind w:left="1080" w:hanging="360"/>
+      </w:pPr>
+      <w:rPr>
+        <w:rFonts w:hint="default"/>
+        <w:u w:val="none"/>
+      </w:rPr>
+    </w:lvl>
+    <w:lvl w:ilvl="1" w:tplc="04090019">
+      <w:start w:val="1"/>
+      <w:numFmt w:val="lowerLetter"/>
+      <w:lvlText w:val="%2."/>
+      <w:lvlJc w:val="left"/>
+      <w:pPr>
+        <w:ind w:left="1800" w:hanging="360"/>
+      </w:pPr>
+    </w:lvl>
+    <w:lvl w:ilvl="2" w:tplc="0409001B">
+      <w:start w:val="1"/>
+      <w:numFmt w:val="lowerRoman"/>
+      <w:lvlText w:val="%3."/>
+      <w:lvlJc w:val="right"/>
+      <w:pPr>
+        <w:ind w:left="2520" w:hanging="180"/>
+      </w:pPr>
+    </w:lvl>
+    <w:lvl w:ilvl="3" w:tplc="0409000F" w:tentative="1">
+      <w:start w:val="1"/>
+      <w:numFmt w:val="decimal"/>
+      <w:lvlText w:val="%4."/>
+      <w:lvlJc w:val="left"/>
+      <w:pPr>
+        <w:ind w:left="3240" w:hanging="360"/>
+      </w:pPr>
+    </w:lvl>
+    <w:lvl w:ilvl="4" w:tplc="04090019" w:tentative="1">
+      <w:start w:val="1"/>
+      <w:numFmt w:val="lowerLetter"/>
+      <w:lvlText w:val="%5."/>
+      <w:lvlJc w:val="left"/>
+      <w:pPr>
+        <w:ind w:left="3960" w:hanging="360"/>
+      </w:pPr>
+    </w:lvl>
+    <w:lvl w:ilvl="5" w:tplc="0409001B" w:tentative="1">
+      <w:start w:val="1"/>
+      <w:numFmt w:val="lowerRoman"/>
+      <w:lvlText w:val="%6."/>
+      <w:lvlJc w:val="right"/>
+      <w:pPr>
+        <w:ind w:left="4680" w:hanging="180"/>
+      </w:pPr>
+    </w:lvl>
+    <w:lvl w:ilvl="6" w:tplc="0409000F" w:tentative="1">
+      <w:start w:val="1"/>
+      <w:numFmt w:val="decimal"/>
+      <w:lvlText w:val="%7."/>
+      <w:lvlJc w:val="left"/>
+      <w:pPr>
+        <w:ind w:left="5400" w:hanging="360"/>
+      </w:pPr>
+    </w:lvl>
+    <w:lvl w:ilvl="7" w:tplc="04090019" w:tentative="1">
+      <w:start w:val="1"/>
+      <w:numFmt w:val="lowerLetter"/>
+      <w:lvlText w:val="%8."/>
+      <w:lvlJc w:val="left"/>
+      <w:pPr>
+        <w:ind w:left="6120" w:hanging="360"/>
+      </w:pPr>
+    </w:lvl>
+    <w:lvl w:ilvl="8" w:tplc="0409001B" w:tentative="1">
+      <w:start w:val="1"/>
+      <w:numFmt w:val="lowerRoman"/>
+      <w:lvlText w:val="%9."/>
+      <w:lvlJc w:val="right"/>
+      <w:pPr>
+        <w:ind w:left="6840" w:hanging="180"/>
+      </w:pPr>
+    </w:lvl>
+  </w:abstractNum>
+  <w:abstractNum w:abstractNumId="37" w15:restartNumberingAfterBreak="0">
+    <w:nsid w:val="66690C54"/>
+    <w:multiLevelType w:val="hybridMultilevel"/>
+    <w:tmpl w:val="B730497A"/>
+    <w:lvl w:ilvl="0" w:tplc="2BF854D4">
+      <w:start w:val="1"/>
+      <w:numFmt w:val="decimal"/>
+      <w:lvlText w:val="%1."/>
+      <w:lvlJc w:val="left"/>
+      <w:pPr>
+        <w:ind w:left="1080" w:hanging="360"/>
       </w:pPr>
       <w:rPr>
         <w:rFonts w:hint="default"/>
       </w:rPr>
     </w:lvl>
-    <w:lvl w:ilvl="1" w:tplc="04090019" w:tentative="1">
+    <w:lvl w:ilvl="1" w:tplc="04090019">
       <w:start w:val="1"/>
       <w:numFmt w:val="lowerLetter"/>
       <w:lvlText w:val="%2."/>
       <w:lvlJc w:val="left"/>
       <w:pPr>
-        <w:ind w:left="1440" w:hanging="360"/>
+        <w:ind w:left="1800" w:hanging="360"/>
       </w:pPr>
     </w:lvl>
     <w:lvl w:ilvl="2" w:tplc="0409001B" w:tentative="1">
@@ -12528,7 +13753,7 @@
       <w:lvlText w:val="%3."/>
       <w:lvlJc w:val="right"/>
       <w:pPr>
-        <w:ind w:left="2160" w:hanging="180"/>
+        <w:ind w:left="2520" w:hanging="180"/>
       </w:pPr>
     </w:lvl>
     <w:lvl w:ilvl="3" w:tplc="0409000F" w:tentative="1">
@@ -12537,7 +13762,7 @@
       <w:lvlText w:val="%4."/>
       <w:lvlJc w:val="left"/>
       <w:pPr>
-        <w:ind w:left="2880" w:hanging="360"/>
+        <w:ind w:left="3240" w:hanging="360"/>
       </w:pPr>
     </w:lvl>
     <w:lvl w:ilvl="4" w:tplc="04090019" w:tentative="1">
@@ -12546,7 +13771,7 @@
       <w:lvlText w:val="%5."/>
       <w:lvlJc w:val="left"/>
       <w:pPr>
-        <w:ind w:left="3600" w:hanging="360"/>
+        <w:ind w:left="3960" w:hanging="360"/>
       </w:pPr>
     </w:lvl>
     <w:lvl w:ilvl="5" w:tplc="0409001B" w:tentative="1">
@@ -12555,7 +13780,7 @@
       <w:lvlText w:val="%6."/>
       <w:lvlJc w:val="right"/>
       <w:pPr>
-        <w:ind w:left="4320" w:hanging="180"/>
+        <w:ind w:left="4680" w:hanging="180"/>
       </w:pPr>
     </w:lvl>
     <w:lvl w:ilvl="6" w:tplc="0409000F" w:tentative="1">
@@ -12564,7 +13789,7 @@
       <w:lvlText w:val="%7."/>
       <w:lvlJc w:val="left"/>
       <w:pPr>
-        <w:ind w:left="5040" w:hanging="360"/>
+        <w:ind w:left="5400" w:hanging="360"/>
       </w:pPr>
     </w:lvl>
     <w:lvl w:ilvl="7" w:tplc="04090019" w:tentative="1">
@@ -12573,7 +13798,7 @@
       <w:lvlText w:val="%8."/>
       <w:lvlJc w:val="left"/>
       <w:pPr>
-        <w:ind w:left="5760" w:hanging="360"/>
+        <w:ind w:left="6120" w:hanging="360"/>
       </w:pPr>
     </w:lvl>
     <w:lvl w:ilvl="8" w:tplc="0409001B" w:tentative="1">
@@ -12582,193 +13807,14 @@
       <w:lvlText w:val="%9."/>
       <w:lvlJc w:val="right"/>
       <w:pPr>
-        <w:ind w:left="6480" w:hanging="180"/>
-      </w:pPr>
-    </w:lvl>
-  </w:abstractNum>
-  <w:abstractNum w:abstractNumId="36" w15:restartNumberingAfterBreak="0">
-    <w:nsid w:val="71C03234"/>
-    <w:multiLevelType w:val="hybridMultilevel"/>
-    <w:tmpl w:val="B1582B30"/>
-    <w:lvl w:ilvl="0" w:tplc="0409000F">
-      <w:start w:val="1"/>
-      <w:numFmt w:val="decimal"/>
-      <w:lvlText w:val="%1."/>
-      <w:lvlJc w:val="left"/>
-      <w:pPr>
-        <w:ind w:left="720" w:hanging="360"/>
-      </w:pPr>
-      <w:rPr>
-        <w:rFonts w:hint="default"/>
-      </w:rPr>
-    </w:lvl>
-    <w:lvl w:ilvl="1" w:tplc="04090019">
-      <w:start w:val="1"/>
-      <w:numFmt w:val="lowerLetter"/>
-      <w:lvlText w:val="%2."/>
-      <w:lvlJc w:val="left"/>
-      <w:pPr>
-        <w:ind w:left="1440" w:hanging="360"/>
-      </w:pPr>
-    </w:lvl>
-    <w:lvl w:ilvl="2" w:tplc="0409001B" w:tentative="1">
-      <w:start w:val="1"/>
-      <w:numFmt w:val="lowerRoman"/>
-      <w:lvlText w:val="%3."/>
-      <w:lvlJc w:val="right"/>
-      <w:pPr>
-        <w:ind w:left="2160" w:hanging="180"/>
-      </w:pPr>
-    </w:lvl>
-    <w:lvl w:ilvl="3" w:tplc="0409000F" w:tentative="1">
-      <w:start w:val="1"/>
-      <w:numFmt w:val="decimal"/>
-      <w:lvlText w:val="%4."/>
-      <w:lvlJc w:val="left"/>
-      <w:pPr>
-        <w:ind w:left="2880" w:hanging="360"/>
-      </w:pPr>
-    </w:lvl>
-    <w:lvl w:ilvl="4" w:tplc="04090019" w:tentative="1">
-      <w:start w:val="1"/>
-      <w:numFmt w:val="lowerLetter"/>
-      <w:lvlText w:val="%5."/>
-      <w:lvlJc w:val="left"/>
-      <w:pPr>
-        <w:ind w:left="3600" w:hanging="360"/>
-      </w:pPr>
-    </w:lvl>
-    <w:lvl w:ilvl="5" w:tplc="0409001B" w:tentative="1">
-      <w:start w:val="1"/>
-      <w:numFmt w:val="lowerRoman"/>
-      <w:lvlText w:val="%6."/>
-      <w:lvlJc w:val="right"/>
-      <w:pPr>
-        <w:ind w:left="4320" w:hanging="180"/>
-      </w:pPr>
-    </w:lvl>
-    <w:lvl w:ilvl="6" w:tplc="0409000F" w:tentative="1">
-      <w:start w:val="1"/>
-      <w:numFmt w:val="decimal"/>
-      <w:lvlText w:val="%7."/>
-      <w:lvlJc w:val="left"/>
-      <w:pPr>
-        <w:ind w:left="5040" w:hanging="360"/>
-      </w:pPr>
-    </w:lvl>
-    <w:lvl w:ilvl="7" w:tplc="04090019" w:tentative="1">
-      <w:start w:val="1"/>
-      <w:numFmt w:val="lowerLetter"/>
-      <w:lvlText w:val="%8."/>
-      <w:lvlJc w:val="left"/>
-      <w:pPr>
-        <w:ind w:left="5760" w:hanging="360"/>
-      </w:pPr>
-    </w:lvl>
-    <w:lvl w:ilvl="8" w:tplc="0409001B" w:tentative="1">
-      <w:start w:val="1"/>
-      <w:numFmt w:val="lowerRoman"/>
-      <w:lvlText w:val="%9."/>
-      <w:lvlJc w:val="right"/>
-      <w:pPr>
-        <w:ind w:left="6480" w:hanging="180"/>
-      </w:pPr>
-    </w:lvl>
-  </w:abstractNum>
-  <w:abstractNum w:abstractNumId="37" w15:restartNumberingAfterBreak="0">
-    <w:nsid w:val="737A6ABA"/>
-    <w:multiLevelType w:val="hybridMultilevel"/>
-    <w:tmpl w:val="2CCA9392"/>
-    <w:lvl w:ilvl="0" w:tplc="0409000F">
-      <w:start w:val="1"/>
-      <w:numFmt w:val="decimal"/>
-      <w:lvlText w:val="%1."/>
-      <w:lvlJc w:val="left"/>
-      <w:pPr>
-        <w:ind w:left="720" w:hanging="360"/>
-      </w:pPr>
-      <w:rPr>
-        <w:rFonts w:hint="default"/>
-        <w:b w:val="0"/>
-      </w:rPr>
-    </w:lvl>
-    <w:lvl w:ilvl="1" w:tplc="04090019" w:tentative="1">
-      <w:start w:val="1"/>
-      <w:numFmt w:val="lowerLetter"/>
-      <w:lvlText w:val="%2."/>
-      <w:lvlJc w:val="left"/>
-      <w:pPr>
-        <w:ind w:left="1440" w:hanging="360"/>
-      </w:pPr>
-    </w:lvl>
-    <w:lvl w:ilvl="2" w:tplc="0409001B" w:tentative="1">
-      <w:start w:val="1"/>
-      <w:numFmt w:val="lowerRoman"/>
-      <w:lvlText w:val="%3."/>
-      <w:lvlJc w:val="right"/>
-      <w:pPr>
-        <w:ind w:left="2160" w:hanging="180"/>
-      </w:pPr>
-    </w:lvl>
-    <w:lvl w:ilvl="3" w:tplc="0409000F" w:tentative="1">
-      <w:start w:val="1"/>
-      <w:numFmt w:val="decimal"/>
-      <w:lvlText w:val="%4."/>
-      <w:lvlJc w:val="left"/>
-      <w:pPr>
-        <w:ind w:left="2880" w:hanging="360"/>
-      </w:pPr>
-    </w:lvl>
-    <w:lvl w:ilvl="4" w:tplc="04090019" w:tentative="1">
-      <w:start w:val="1"/>
-      <w:numFmt w:val="lowerLetter"/>
-      <w:lvlText w:val="%5."/>
-      <w:lvlJc w:val="left"/>
-      <w:pPr>
-        <w:ind w:left="3600" w:hanging="360"/>
-      </w:pPr>
-    </w:lvl>
-    <w:lvl w:ilvl="5" w:tplc="0409001B" w:tentative="1">
-      <w:start w:val="1"/>
-      <w:numFmt w:val="lowerRoman"/>
-      <w:lvlText w:val="%6."/>
-      <w:lvlJc w:val="right"/>
-      <w:pPr>
-        <w:ind w:left="4320" w:hanging="180"/>
-      </w:pPr>
-    </w:lvl>
-    <w:lvl w:ilvl="6" w:tplc="0409000F" w:tentative="1">
-      <w:start w:val="1"/>
-      <w:numFmt w:val="decimal"/>
-      <w:lvlText w:val="%7."/>
-      <w:lvlJc w:val="left"/>
-      <w:pPr>
-        <w:ind w:left="5040" w:hanging="360"/>
-      </w:pPr>
-    </w:lvl>
-    <w:lvl w:ilvl="7" w:tplc="04090019" w:tentative="1">
-      <w:start w:val="1"/>
-      <w:numFmt w:val="lowerLetter"/>
-      <w:lvlText w:val="%8."/>
-      <w:lvlJc w:val="left"/>
-      <w:pPr>
-        <w:ind w:left="5760" w:hanging="360"/>
-      </w:pPr>
-    </w:lvl>
-    <w:lvl w:ilvl="8" w:tplc="0409001B" w:tentative="1">
-      <w:start w:val="1"/>
-      <w:numFmt w:val="lowerRoman"/>
-      <w:lvlText w:val="%9."/>
-      <w:lvlJc w:val="right"/>
-      <w:pPr>
-        <w:ind w:left="6480" w:hanging="180"/>
+        <w:ind w:left="6840" w:hanging="180"/>
       </w:pPr>
     </w:lvl>
   </w:abstractNum>
   <w:abstractNum w:abstractNumId="38" w15:restartNumberingAfterBreak="0">
-    <w:nsid w:val="790D388B"/>
+    <w:nsid w:val="67172445"/>
     <w:multiLevelType w:val="hybridMultilevel"/>
-    <w:tmpl w:val="124441B6"/>
+    <w:tmpl w:val="ABA204EE"/>
     <w:lvl w:ilvl="0" w:tplc="0409000F">
       <w:start w:val="1"/>
       <w:numFmt w:val="decimal"/>
@@ -12857,6 +13903,454 @@
     </w:lvl>
   </w:abstractNum>
   <w:abstractNum w:abstractNumId="39" w15:restartNumberingAfterBreak="0">
+    <w:nsid w:val="67601596"/>
+    <w:multiLevelType w:val="hybridMultilevel"/>
+    <w:tmpl w:val="3B0A6808"/>
+    <w:lvl w:ilvl="0" w:tplc="0409000F">
+      <w:start w:val="1"/>
+      <w:numFmt w:val="decimal"/>
+      <w:lvlText w:val="%1."/>
+      <w:lvlJc w:val="left"/>
+      <w:pPr>
+        <w:ind w:left="720" w:hanging="360"/>
+      </w:pPr>
+      <w:rPr>
+        <w:rFonts w:hint="default"/>
+      </w:rPr>
+    </w:lvl>
+    <w:lvl w:ilvl="1" w:tplc="04090019" w:tentative="1">
+      <w:start w:val="1"/>
+      <w:numFmt w:val="lowerLetter"/>
+      <w:lvlText w:val="%2."/>
+      <w:lvlJc w:val="left"/>
+      <w:pPr>
+        <w:ind w:left="1440" w:hanging="360"/>
+      </w:pPr>
+    </w:lvl>
+    <w:lvl w:ilvl="2" w:tplc="0409001B" w:tentative="1">
+      <w:start w:val="1"/>
+      <w:numFmt w:val="lowerRoman"/>
+      <w:lvlText w:val="%3."/>
+      <w:lvlJc w:val="right"/>
+      <w:pPr>
+        <w:ind w:left="2160" w:hanging="180"/>
+      </w:pPr>
+    </w:lvl>
+    <w:lvl w:ilvl="3" w:tplc="0409000F" w:tentative="1">
+      <w:start w:val="1"/>
+      <w:numFmt w:val="decimal"/>
+      <w:lvlText w:val="%4."/>
+      <w:lvlJc w:val="left"/>
+      <w:pPr>
+        <w:ind w:left="2880" w:hanging="360"/>
+      </w:pPr>
+    </w:lvl>
+    <w:lvl w:ilvl="4" w:tplc="04090019" w:tentative="1">
+      <w:start w:val="1"/>
+      <w:numFmt w:val="lowerLetter"/>
+      <w:lvlText w:val="%5."/>
+      <w:lvlJc w:val="left"/>
+      <w:pPr>
+        <w:ind w:left="3600" w:hanging="360"/>
+      </w:pPr>
+    </w:lvl>
+    <w:lvl w:ilvl="5" w:tplc="0409001B" w:tentative="1">
+      <w:start w:val="1"/>
+      <w:numFmt w:val="lowerRoman"/>
+      <w:lvlText w:val="%6."/>
+      <w:lvlJc w:val="right"/>
+      <w:pPr>
+        <w:ind w:left="4320" w:hanging="180"/>
+      </w:pPr>
+    </w:lvl>
+    <w:lvl w:ilvl="6" w:tplc="0409000F" w:tentative="1">
+      <w:start w:val="1"/>
+      <w:numFmt w:val="decimal"/>
+      <w:lvlText w:val="%7."/>
+      <w:lvlJc w:val="left"/>
+      <w:pPr>
+        <w:ind w:left="5040" w:hanging="360"/>
+      </w:pPr>
+    </w:lvl>
+    <w:lvl w:ilvl="7" w:tplc="04090019" w:tentative="1">
+      <w:start w:val="1"/>
+      <w:numFmt w:val="lowerLetter"/>
+      <w:lvlText w:val="%8."/>
+      <w:lvlJc w:val="left"/>
+      <w:pPr>
+        <w:ind w:left="5760" w:hanging="360"/>
+      </w:pPr>
+    </w:lvl>
+    <w:lvl w:ilvl="8" w:tplc="0409001B" w:tentative="1">
+      <w:start w:val="1"/>
+      <w:numFmt w:val="lowerRoman"/>
+      <w:lvlText w:val="%9."/>
+      <w:lvlJc w:val="right"/>
+      <w:pPr>
+        <w:ind w:left="6480" w:hanging="180"/>
+      </w:pPr>
+    </w:lvl>
+  </w:abstractNum>
+  <w:abstractNum w:abstractNumId="40" w15:restartNumberingAfterBreak="0">
+    <w:nsid w:val="6B5C7337"/>
+    <w:multiLevelType w:val="hybridMultilevel"/>
+    <w:tmpl w:val="ECA62F32"/>
+    <w:lvl w:ilvl="0" w:tplc="0409000F">
+      <w:start w:val="1"/>
+      <w:numFmt w:val="decimal"/>
+      <w:lvlText w:val="%1."/>
+      <w:lvlJc w:val="left"/>
+      <w:pPr>
+        <w:ind w:left="720" w:hanging="360"/>
+      </w:pPr>
+      <w:rPr>
+        <w:rFonts w:hint="default"/>
+      </w:rPr>
+    </w:lvl>
+    <w:lvl w:ilvl="1" w:tplc="04090019" w:tentative="1">
+      <w:start w:val="1"/>
+      <w:numFmt w:val="lowerLetter"/>
+      <w:lvlText w:val="%2."/>
+      <w:lvlJc w:val="left"/>
+      <w:pPr>
+        <w:ind w:left="1440" w:hanging="360"/>
+      </w:pPr>
+    </w:lvl>
+    <w:lvl w:ilvl="2" w:tplc="0409001B" w:tentative="1">
+      <w:start w:val="1"/>
+      <w:numFmt w:val="lowerRoman"/>
+      <w:lvlText w:val="%3."/>
+      <w:lvlJc w:val="right"/>
+      <w:pPr>
+        <w:ind w:left="2160" w:hanging="180"/>
+      </w:pPr>
+    </w:lvl>
+    <w:lvl w:ilvl="3" w:tplc="0409000F" w:tentative="1">
+      <w:start w:val="1"/>
+      <w:numFmt w:val="decimal"/>
+      <w:lvlText w:val="%4."/>
+      <w:lvlJc w:val="left"/>
+      <w:pPr>
+        <w:ind w:left="2880" w:hanging="360"/>
+      </w:pPr>
+    </w:lvl>
+    <w:lvl w:ilvl="4" w:tplc="04090019" w:tentative="1">
+      <w:start w:val="1"/>
+      <w:numFmt w:val="lowerLetter"/>
+      <w:lvlText w:val="%5."/>
+      <w:lvlJc w:val="left"/>
+      <w:pPr>
+        <w:ind w:left="3600" w:hanging="360"/>
+      </w:pPr>
+    </w:lvl>
+    <w:lvl w:ilvl="5" w:tplc="0409001B" w:tentative="1">
+      <w:start w:val="1"/>
+      <w:numFmt w:val="lowerRoman"/>
+      <w:lvlText w:val="%6."/>
+      <w:lvlJc w:val="right"/>
+      <w:pPr>
+        <w:ind w:left="4320" w:hanging="180"/>
+      </w:pPr>
+    </w:lvl>
+    <w:lvl w:ilvl="6" w:tplc="0409000F" w:tentative="1">
+      <w:start w:val="1"/>
+      <w:numFmt w:val="decimal"/>
+      <w:lvlText w:val="%7."/>
+      <w:lvlJc w:val="left"/>
+      <w:pPr>
+        <w:ind w:left="5040" w:hanging="360"/>
+      </w:pPr>
+    </w:lvl>
+    <w:lvl w:ilvl="7" w:tplc="04090019" w:tentative="1">
+      <w:start w:val="1"/>
+      <w:numFmt w:val="lowerLetter"/>
+      <w:lvlText w:val="%8."/>
+      <w:lvlJc w:val="left"/>
+      <w:pPr>
+        <w:ind w:left="5760" w:hanging="360"/>
+      </w:pPr>
+    </w:lvl>
+    <w:lvl w:ilvl="8" w:tplc="0409001B" w:tentative="1">
+      <w:start w:val="1"/>
+      <w:numFmt w:val="lowerRoman"/>
+      <w:lvlText w:val="%9."/>
+      <w:lvlJc w:val="right"/>
+      <w:pPr>
+        <w:ind w:left="6480" w:hanging="180"/>
+      </w:pPr>
+    </w:lvl>
+  </w:abstractNum>
+  <w:abstractNum w:abstractNumId="41" w15:restartNumberingAfterBreak="0">
+    <w:nsid w:val="71C03234"/>
+    <w:multiLevelType w:val="hybridMultilevel"/>
+    <w:tmpl w:val="B1582B30"/>
+    <w:lvl w:ilvl="0" w:tplc="0409000F">
+      <w:start w:val="1"/>
+      <w:numFmt w:val="decimal"/>
+      <w:lvlText w:val="%1."/>
+      <w:lvlJc w:val="left"/>
+      <w:pPr>
+        <w:ind w:left="720" w:hanging="360"/>
+      </w:pPr>
+      <w:rPr>
+        <w:rFonts w:hint="default"/>
+      </w:rPr>
+    </w:lvl>
+    <w:lvl w:ilvl="1" w:tplc="04090019">
+      <w:start w:val="1"/>
+      <w:numFmt w:val="lowerLetter"/>
+      <w:lvlText w:val="%2."/>
+      <w:lvlJc w:val="left"/>
+      <w:pPr>
+        <w:ind w:left="1440" w:hanging="360"/>
+      </w:pPr>
+    </w:lvl>
+    <w:lvl w:ilvl="2" w:tplc="0409001B" w:tentative="1">
+      <w:start w:val="1"/>
+      <w:numFmt w:val="lowerRoman"/>
+      <w:lvlText w:val="%3."/>
+      <w:lvlJc w:val="right"/>
+      <w:pPr>
+        <w:ind w:left="2160" w:hanging="180"/>
+      </w:pPr>
+    </w:lvl>
+    <w:lvl w:ilvl="3" w:tplc="0409000F" w:tentative="1">
+      <w:start w:val="1"/>
+      <w:numFmt w:val="decimal"/>
+      <w:lvlText w:val="%4."/>
+      <w:lvlJc w:val="left"/>
+      <w:pPr>
+        <w:ind w:left="2880" w:hanging="360"/>
+      </w:pPr>
+    </w:lvl>
+    <w:lvl w:ilvl="4" w:tplc="04090019" w:tentative="1">
+      <w:start w:val="1"/>
+      <w:numFmt w:val="lowerLetter"/>
+      <w:lvlText w:val="%5."/>
+      <w:lvlJc w:val="left"/>
+      <w:pPr>
+        <w:ind w:left="3600" w:hanging="360"/>
+      </w:pPr>
+    </w:lvl>
+    <w:lvl w:ilvl="5" w:tplc="0409001B" w:tentative="1">
+      <w:start w:val="1"/>
+      <w:numFmt w:val="lowerRoman"/>
+      <w:lvlText w:val="%6."/>
+      <w:lvlJc w:val="right"/>
+      <w:pPr>
+        <w:ind w:left="4320" w:hanging="180"/>
+      </w:pPr>
+    </w:lvl>
+    <w:lvl w:ilvl="6" w:tplc="0409000F" w:tentative="1">
+      <w:start w:val="1"/>
+      <w:numFmt w:val="decimal"/>
+      <w:lvlText w:val="%7."/>
+      <w:lvlJc w:val="left"/>
+      <w:pPr>
+        <w:ind w:left="5040" w:hanging="360"/>
+      </w:pPr>
+    </w:lvl>
+    <w:lvl w:ilvl="7" w:tplc="04090019" w:tentative="1">
+      <w:start w:val="1"/>
+      <w:numFmt w:val="lowerLetter"/>
+      <w:lvlText w:val="%8."/>
+      <w:lvlJc w:val="left"/>
+      <w:pPr>
+        <w:ind w:left="5760" w:hanging="360"/>
+      </w:pPr>
+    </w:lvl>
+    <w:lvl w:ilvl="8" w:tplc="0409001B" w:tentative="1">
+      <w:start w:val="1"/>
+      <w:numFmt w:val="lowerRoman"/>
+      <w:lvlText w:val="%9."/>
+      <w:lvlJc w:val="right"/>
+      <w:pPr>
+        <w:ind w:left="6480" w:hanging="180"/>
+      </w:pPr>
+    </w:lvl>
+  </w:abstractNum>
+  <w:abstractNum w:abstractNumId="42" w15:restartNumberingAfterBreak="0">
+    <w:nsid w:val="737A6ABA"/>
+    <w:multiLevelType w:val="hybridMultilevel"/>
+    <w:tmpl w:val="2CCA9392"/>
+    <w:lvl w:ilvl="0" w:tplc="0409000F">
+      <w:start w:val="1"/>
+      <w:numFmt w:val="decimal"/>
+      <w:lvlText w:val="%1."/>
+      <w:lvlJc w:val="left"/>
+      <w:pPr>
+        <w:ind w:left="720" w:hanging="360"/>
+      </w:pPr>
+      <w:rPr>
+        <w:rFonts w:hint="default"/>
+        <w:b w:val="0"/>
+      </w:rPr>
+    </w:lvl>
+    <w:lvl w:ilvl="1" w:tplc="04090019" w:tentative="1">
+      <w:start w:val="1"/>
+      <w:numFmt w:val="lowerLetter"/>
+      <w:lvlText w:val="%2."/>
+      <w:lvlJc w:val="left"/>
+      <w:pPr>
+        <w:ind w:left="1440" w:hanging="360"/>
+      </w:pPr>
+    </w:lvl>
+    <w:lvl w:ilvl="2" w:tplc="0409001B" w:tentative="1">
+      <w:start w:val="1"/>
+      <w:numFmt w:val="lowerRoman"/>
+      <w:lvlText w:val="%3."/>
+      <w:lvlJc w:val="right"/>
+      <w:pPr>
+        <w:ind w:left="2160" w:hanging="180"/>
+      </w:pPr>
+    </w:lvl>
+    <w:lvl w:ilvl="3" w:tplc="0409000F" w:tentative="1">
+      <w:start w:val="1"/>
+      <w:numFmt w:val="decimal"/>
+      <w:lvlText w:val="%4."/>
+      <w:lvlJc w:val="left"/>
+      <w:pPr>
+        <w:ind w:left="2880" w:hanging="360"/>
+      </w:pPr>
+    </w:lvl>
+    <w:lvl w:ilvl="4" w:tplc="04090019" w:tentative="1">
+      <w:start w:val="1"/>
+      <w:numFmt w:val="lowerLetter"/>
+      <w:lvlText w:val="%5."/>
+      <w:lvlJc w:val="left"/>
+      <w:pPr>
+        <w:ind w:left="3600" w:hanging="360"/>
+      </w:pPr>
+    </w:lvl>
+    <w:lvl w:ilvl="5" w:tplc="0409001B" w:tentative="1">
+      <w:start w:val="1"/>
+      <w:numFmt w:val="lowerRoman"/>
+      <w:lvlText w:val="%6."/>
+      <w:lvlJc w:val="right"/>
+      <w:pPr>
+        <w:ind w:left="4320" w:hanging="180"/>
+      </w:pPr>
+    </w:lvl>
+    <w:lvl w:ilvl="6" w:tplc="0409000F" w:tentative="1">
+      <w:start w:val="1"/>
+      <w:numFmt w:val="decimal"/>
+      <w:lvlText w:val="%7."/>
+      <w:lvlJc w:val="left"/>
+      <w:pPr>
+        <w:ind w:left="5040" w:hanging="360"/>
+      </w:pPr>
+    </w:lvl>
+    <w:lvl w:ilvl="7" w:tplc="04090019" w:tentative="1">
+      <w:start w:val="1"/>
+      <w:numFmt w:val="lowerLetter"/>
+      <w:lvlText w:val="%8."/>
+      <w:lvlJc w:val="left"/>
+      <w:pPr>
+        <w:ind w:left="5760" w:hanging="360"/>
+      </w:pPr>
+    </w:lvl>
+    <w:lvl w:ilvl="8" w:tplc="0409001B" w:tentative="1">
+      <w:start w:val="1"/>
+      <w:numFmt w:val="lowerRoman"/>
+      <w:lvlText w:val="%9."/>
+      <w:lvlJc w:val="right"/>
+      <w:pPr>
+        <w:ind w:left="6480" w:hanging="180"/>
+      </w:pPr>
+    </w:lvl>
+  </w:abstractNum>
+  <w:abstractNum w:abstractNumId="43" w15:restartNumberingAfterBreak="0">
+    <w:nsid w:val="790D388B"/>
+    <w:multiLevelType w:val="hybridMultilevel"/>
+    <w:tmpl w:val="124441B6"/>
+    <w:lvl w:ilvl="0" w:tplc="0409000F">
+      <w:start w:val="1"/>
+      <w:numFmt w:val="decimal"/>
+      <w:lvlText w:val="%1."/>
+      <w:lvlJc w:val="left"/>
+      <w:pPr>
+        <w:ind w:left="720" w:hanging="360"/>
+      </w:pPr>
+      <w:rPr>
+        <w:rFonts w:hint="default"/>
+        <w:b w:val="0"/>
+        <w:u w:val="none"/>
+      </w:rPr>
+    </w:lvl>
+    <w:lvl w:ilvl="1" w:tplc="04090019">
+      <w:start w:val="1"/>
+      <w:numFmt w:val="lowerLetter"/>
+      <w:lvlText w:val="%2."/>
+      <w:lvlJc w:val="left"/>
+      <w:pPr>
+        <w:ind w:left="1440" w:hanging="360"/>
+      </w:pPr>
+    </w:lvl>
+    <w:lvl w:ilvl="2" w:tplc="0409001B" w:tentative="1">
+      <w:start w:val="1"/>
+      <w:numFmt w:val="lowerRoman"/>
+      <w:lvlText w:val="%3."/>
+      <w:lvlJc w:val="right"/>
+      <w:pPr>
+        <w:ind w:left="2160" w:hanging="180"/>
+      </w:pPr>
+    </w:lvl>
+    <w:lvl w:ilvl="3" w:tplc="0409000F" w:tentative="1">
+      <w:start w:val="1"/>
+      <w:numFmt w:val="decimal"/>
+      <w:lvlText w:val="%4."/>
+      <w:lvlJc w:val="left"/>
+      <w:pPr>
+        <w:ind w:left="2880" w:hanging="360"/>
+      </w:pPr>
+    </w:lvl>
+    <w:lvl w:ilvl="4" w:tplc="04090019" w:tentative="1">
+      <w:start w:val="1"/>
+      <w:numFmt w:val="lowerLetter"/>
+      <w:lvlText w:val="%5."/>
+      <w:lvlJc w:val="left"/>
+      <w:pPr>
+        <w:ind w:left="3600" w:hanging="360"/>
+      </w:pPr>
+    </w:lvl>
+    <w:lvl w:ilvl="5" w:tplc="0409001B" w:tentative="1">
+      <w:start w:val="1"/>
+      <w:numFmt w:val="lowerRoman"/>
+      <w:lvlText w:val="%6."/>
+      <w:lvlJc w:val="right"/>
+      <w:pPr>
+        <w:ind w:left="4320" w:hanging="180"/>
+      </w:pPr>
+    </w:lvl>
+    <w:lvl w:ilvl="6" w:tplc="0409000F" w:tentative="1">
+      <w:start w:val="1"/>
+      <w:numFmt w:val="decimal"/>
+      <w:lvlText w:val="%7."/>
+      <w:lvlJc w:val="left"/>
+      <w:pPr>
+        <w:ind w:left="5040" w:hanging="360"/>
+      </w:pPr>
+    </w:lvl>
+    <w:lvl w:ilvl="7" w:tplc="04090019" w:tentative="1">
+      <w:start w:val="1"/>
+      <w:numFmt w:val="lowerLetter"/>
+      <w:lvlText w:val="%8."/>
+      <w:lvlJc w:val="left"/>
+      <w:pPr>
+        <w:ind w:left="5760" w:hanging="360"/>
+      </w:pPr>
+    </w:lvl>
+    <w:lvl w:ilvl="8" w:tplc="0409001B" w:tentative="1">
+      <w:start w:val="1"/>
+      <w:numFmt w:val="lowerRoman"/>
+      <w:lvlText w:val="%9."/>
+      <w:lvlJc w:val="right"/>
+      <w:pPr>
+        <w:ind w:left="6480" w:hanging="180"/>
+      </w:pPr>
+    </w:lvl>
+  </w:abstractNum>
+  <w:abstractNum w:abstractNumId="44" w15:restartNumberingAfterBreak="0">
     <w:nsid w:val="7B832BBC"/>
     <w:multiLevelType w:val="hybridMultilevel"/>
     <w:tmpl w:val="6E1E0C2E"/>
@@ -12947,7 +14441,7 @@
       </w:pPr>
     </w:lvl>
   </w:abstractNum>
-  <w:abstractNum w:abstractNumId="40" w15:restartNumberingAfterBreak="0">
+  <w:abstractNum w:abstractNumId="45" w15:restartNumberingAfterBreak="0">
     <w:nsid w:val="7C06431F"/>
     <w:multiLevelType w:val="hybridMultilevel"/>
     <w:tmpl w:val="CC1CFBFE"/>
@@ -13036,7 +14530,7 @@
       </w:pPr>
     </w:lvl>
   </w:abstractNum>
-  <w:abstractNum w:abstractNumId="41" w15:restartNumberingAfterBreak="0">
+  <w:abstractNum w:abstractNumId="46" w15:restartNumberingAfterBreak="0">
     <w:nsid w:val="7CE77B26"/>
     <w:multiLevelType w:val="hybridMultilevel"/>
     <w:tmpl w:val="4A924010"/>
@@ -13125,7 +14619,7 @@
       </w:pPr>
     </w:lvl>
   </w:abstractNum>
-  <w:abstractNum w:abstractNumId="42" w15:restartNumberingAfterBreak="0">
+  <w:abstractNum w:abstractNumId="47" w15:restartNumberingAfterBreak="0">
     <w:nsid w:val="7D8F3CA1"/>
     <w:multiLevelType w:val="hybridMultilevel"/>
     <w:tmpl w:val="4266CDDA"/>
@@ -13218,16 +14712,16 @@
     <w:abstractNumId w:val="0"/>
   </w:num>
   <w:num w:numId="2" w16cid:durableId="1123692679">
-    <w:abstractNumId w:val="18"/>
+    <w:abstractNumId w:val="21"/>
   </w:num>
   <w:num w:numId="3" w16cid:durableId="2034333608">
-    <w:abstractNumId w:val="10"/>
+    <w:abstractNumId w:val="13"/>
   </w:num>
   <w:num w:numId="4" w16cid:durableId="770323620">
-    <w:abstractNumId w:val="41"/>
+    <w:abstractNumId w:val="46"/>
   </w:num>
   <w:num w:numId="5" w16cid:durableId="775097549">
-    <w:abstractNumId w:val="6"/>
+    <w:abstractNumId w:val="9"/>
     <w:lvlOverride w:ilvl="0">
       <w:startOverride w:val="1"/>
     </w:lvlOverride>
@@ -13257,7 +14751,7 @@
     </w:lvlOverride>
   </w:num>
   <w:num w:numId="6" w16cid:durableId="2059743899">
-    <w:abstractNumId w:val="35"/>
+    <w:abstractNumId w:val="40"/>
     <w:lvlOverride w:ilvl="0">
       <w:startOverride w:val="1"/>
     </w:lvlOverride>
@@ -13287,7 +14781,7 @@
     </w:lvlOverride>
   </w:num>
   <w:num w:numId="7" w16cid:durableId="1583442308">
-    <w:abstractNumId w:val="25"/>
+    <w:abstractNumId w:val="29"/>
     <w:lvlOverride w:ilvl="0">
       <w:startOverride w:val="1"/>
     </w:lvlOverride>
@@ -13317,7 +14811,7 @@
     </w:lvlOverride>
   </w:num>
   <w:num w:numId="8" w16cid:durableId="1754472887">
-    <w:abstractNumId w:val="23"/>
+    <w:abstractNumId w:val="27"/>
     <w:lvlOverride w:ilvl="0">
       <w:startOverride w:val="1"/>
     </w:lvlOverride>
@@ -13347,7 +14841,7 @@
     </w:lvlOverride>
   </w:num>
   <w:num w:numId="9" w16cid:durableId="869300742">
-    <w:abstractNumId w:val="20"/>
+    <w:abstractNumId w:val="24"/>
     <w:lvlOverride w:ilvl="0">
       <w:startOverride w:val="1"/>
     </w:lvlOverride>
@@ -13377,7 +14871,7 @@
     </w:lvlOverride>
   </w:num>
   <w:num w:numId="10" w16cid:durableId="1333217395">
-    <w:abstractNumId w:val="4"/>
+    <w:abstractNumId w:val="7"/>
     <w:lvlOverride w:ilvl="0">
       <w:startOverride w:val="1"/>
     </w:lvlOverride>
@@ -13407,49 +14901,49 @@
     </w:lvlOverride>
   </w:num>
   <w:num w:numId="11" w16cid:durableId="1907449482">
-    <w:abstractNumId w:val="39"/>
+    <w:abstractNumId w:val="44"/>
   </w:num>
   <w:num w:numId="12" w16cid:durableId="341324541">
-    <w:abstractNumId w:val="32"/>
+    <w:abstractNumId w:val="37"/>
   </w:num>
   <w:num w:numId="13" w16cid:durableId="1174688230">
-    <w:abstractNumId w:val="17"/>
+    <w:abstractNumId w:val="20"/>
   </w:num>
   <w:num w:numId="14" w16cid:durableId="898249433">
-    <w:abstractNumId w:val="13"/>
+    <w:abstractNumId w:val="16"/>
   </w:num>
   <w:num w:numId="15" w16cid:durableId="1539393764">
-    <w:abstractNumId w:val="42"/>
+    <w:abstractNumId w:val="47"/>
   </w:num>
   <w:num w:numId="16" w16cid:durableId="437335301">
+    <w:abstractNumId w:val="36"/>
+  </w:num>
+  <w:num w:numId="17" w16cid:durableId="399333623">
     <w:abstractNumId w:val="31"/>
   </w:num>
-  <w:num w:numId="17" w16cid:durableId="399333623">
-    <w:abstractNumId w:val="27"/>
-  </w:num>
   <w:num w:numId="18" w16cid:durableId="548691172">
-    <w:abstractNumId w:val="22"/>
+    <w:abstractNumId w:val="26"/>
   </w:num>
   <w:num w:numId="19" w16cid:durableId="1216042740">
     <w:abstractNumId w:val="1"/>
   </w:num>
   <w:num w:numId="20" w16cid:durableId="1487480450">
-    <w:abstractNumId w:val="7"/>
+    <w:abstractNumId w:val="10"/>
   </w:num>
   <w:num w:numId="21" w16cid:durableId="250745071">
-    <w:abstractNumId w:val="36"/>
+    <w:abstractNumId w:val="41"/>
   </w:num>
   <w:num w:numId="22" w16cid:durableId="684676596">
-    <w:abstractNumId w:val="11"/>
+    <w:abstractNumId w:val="14"/>
   </w:num>
   <w:num w:numId="23" w16cid:durableId="1668628728">
-    <w:abstractNumId w:val="28"/>
+    <w:abstractNumId w:val="32"/>
   </w:num>
   <w:num w:numId="24" w16cid:durableId="1080445880">
-    <w:abstractNumId w:val="21"/>
+    <w:abstractNumId w:val="25"/>
   </w:num>
   <w:num w:numId="25" w16cid:durableId="1523938993">
-    <w:abstractNumId w:val="16"/>
+    <w:abstractNumId w:val="19"/>
     <w:lvlOverride w:ilvl="0">
       <w:startOverride w:val="1"/>
     </w:lvlOverride>
@@ -13479,7 +14973,7 @@
     </w:lvlOverride>
   </w:num>
   <w:num w:numId="26" w16cid:durableId="426049641">
-    <w:abstractNumId w:val="8"/>
+    <w:abstractNumId w:val="11"/>
     <w:lvlOverride w:ilvl="0">
       <w:startOverride w:val="1"/>
     </w:lvlOverride>
@@ -13509,55 +15003,70 @@
     </w:lvlOverride>
   </w:num>
   <w:num w:numId="27" w16cid:durableId="976647396">
+    <w:abstractNumId w:val="39"/>
+  </w:num>
+  <w:num w:numId="28" w16cid:durableId="499586760">
+    <w:abstractNumId w:val="17"/>
+  </w:num>
+  <w:num w:numId="29" w16cid:durableId="648099247">
+    <w:abstractNumId w:val="23"/>
+  </w:num>
+  <w:num w:numId="30" w16cid:durableId="568416925">
+    <w:abstractNumId w:val="18"/>
+  </w:num>
+  <w:num w:numId="31" w16cid:durableId="244269995">
+    <w:abstractNumId w:val="6"/>
+  </w:num>
+  <w:num w:numId="32" w16cid:durableId="562256112">
+    <w:abstractNumId w:val="12"/>
+  </w:num>
+  <w:num w:numId="33" w16cid:durableId="712270886">
+    <w:abstractNumId w:val="30"/>
+  </w:num>
+  <w:num w:numId="34" w16cid:durableId="1242181571">
+    <w:abstractNumId w:val="4"/>
+  </w:num>
+  <w:num w:numId="35" w16cid:durableId="1817792828">
+    <w:abstractNumId w:val="45"/>
+  </w:num>
+  <w:num w:numId="36" w16cid:durableId="787505988">
+    <w:abstractNumId w:val="33"/>
+  </w:num>
+  <w:num w:numId="37" w16cid:durableId="35662159">
+    <w:abstractNumId w:val="38"/>
+  </w:num>
+  <w:num w:numId="38" w16cid:durableId="49576643">
+    <w:abstractNumId w:val="43"/>
+  </w:num>
+  <w:num w:numId="39" w16cid:durableId="1853060668">
+    <w:abstractNumId w:val="15"/>
+  </w:num>
+  <w:num w:numId="40" w16cid:durableId="2125923180">
+    <w:abstractNumId w:val="35"/>
+  </w:num>
+  <w:num w:numId="41" w16cid:durableId="1677028356">
+    <w:abstractNumId w:val="28"/>
+  </w:num>
+  <w:num w:numId="42" w16cid:durableId="518154362">
+    <w:abstractNumId w:val="42"/>
+  </w:num>
+  <w:num w:numId="43" w16cid:durableId="1806701644">
+    <w:abstractNumId w:val="8"/>
+  </w:num>
+  <w:num w:numId="44" w16cid:durableId="2002150656">
+    <w:abstractNumId w:val="2"/>
+  </w:num>
+  <w:num w:numId="45" w16cid:durableId="753747164">
+    <w:abstractNumId w:val="5"/>
+  </w:num>
+  <w:num w:numId="46" w16cid:durableId="65735663">
     <w:abstractNumId w:val="34"/>
   </w:num>
-  <w:num w:numId="28" w16cid:durableId="499586760">
-    <w:abstractNumId w:val="14"/>
+  <w:num w:numId="47" w16cid:durableId="2118061353">
+    <w:abstractNumId w:val="22"/>
   </w:num>
-  <w:num w:numId="29" w16cid:durableId="648099247">
-    <w:abstractNumId w:val="19"/>
-  </w:num>
-  <w:num w:numId="30" w16cid:durableId="568416925">
-    <w:abstractNumId w:val="15"/>
-  </w:num>
-  <w:num w:numId="31" w16cid:durableId="244269995">
+  <w:num w:numId="48" w16cid:durableId="593781854">
     <w:abstractNumId w:val="3"/>
-  </w:num>
-  <w:num w:numId="32" w16cid:durableId="562256112">
-    <w:abstractNumId w:val="9"/>
-  </w:num>
-  <w:num w:numId="33" w16cid:durableId="712270886">
-    <w:abstractNumId w:val="26"/>
-  </w:num>
-  <w:num w:numId="34" w16cid:durableId="1242181571">
-    <w:abstractNumId w:val="2"/>
-  </w:num>
-  <w:num w:numId="35" w16cid:durableId="1817792828">
-    <w:abstractNumId w:val="40"/>
-  </w:num>
-  <w:num w:numId="36" w16cid:durableId="787505988">
-    <w:abstractNumId w:val="29"/>
-  </w:num>
-  <w:num w:numId="37" w16cid:durableId="35662159">
-    <w:abstractNumId w:val="33"/>
-  </w:num>
-  <w:num w:numId="38" w16cid:durableId="49576643">
-    <w:abstractNumId w:val="38"/>
-  </w:num>
-  <w:num w:numId="39" w16cid:durableId="1853060668">
-    <w:abstractNumId w:val="12"/>
-  </w:num>
-  <w:num w:numId="40" w16cid:durableId="2125923180">
-    <w:abstractNumId w:val="30"/>
-  </w:num>
-  <w:num w:numId="41" w16cid:durableId="1677028356">
-    <w:abstractNumId w:val="24"/>
-  </w:num>
-  <w:num w:numId="42" w16cid:durableId="518154362">
-    <w:abstractNumId w:val="37"/>
-  </w:num>
-  <w:num w:numId="43" w16cid:durableId="1806701644">
-    <w:abstractNumId w:val="5"/>
   </w:num>
   <w:numIdMacAtCleanup w:val="16"/>
 </w:numbering>

</xml_diff>

<commit_message>
Collection Intro and List Interface
Collection Intro and List Interface
</commit_message>
<xml_diff>
--- a/docs/CoreJava.docx
+++ b/docs/CoreJava.docx
@@ -779,7 +779,7 @@
           <w:noProof/>
         </w:rPr>
         <w:drawing>
-          <wp:anchor distT="0" distB="0" distL="114300" distR="114300" simplePos="0" relativeHeight="251658240" behindDoc="0" locked="0" layoutInCell="1" allowOverlap="1" wp14:anchorId="1E71C9DF" wp14:editId="4CA499EF">
+          <wp:anchor distT="0" distB="0" distL="114300" distR="114300" simplePos="0" relativeHeight="251658240" behindDoc="0" locked="0" layoutInCell="1" allowOverlap="1" wp14:anchorId="1E71C9DF" wp14:editId="7317E363">
             <wp:simplePos x="0" y="0"/>
             <wp:positionH relativeFrom="column">
               <wp:posOffset>740410</wp:posOffset>
@@ -2526,7 +2526,7 @@
           <w:noProof/>
         </w:rPr>
         <w:drawing>
-          <wp:inline distT="0" distB="0" distL="0" distR="0" wp14:anchorId="7D02F1A1" wp14:editId="699322A2">
+          <wp:inline distT="0" distB="0" distL="0" distR="0" wp14:anchorId="7D02F1A1" wp14:editId="3A58934E">
             <wp:extent cx="3752850" cy="1148715"/>
             <wp:effectExtent l="0" t="0" r="0" b="0"/>
             <wp:docPr id="1464995463" name="Picture 1"/>
@@ -4028,7 +4028,7 @@
           <w:noProof/>
         </w:rPr>
         <w:drawing>
-          <wp:inline distT="0" distB="0" distL="0" distR="0" wp14:anchorId="7E809450" wp14:editId="1EF2F44E">
+          <wp:inline distT="0" distB="0" distL="0" distR="0" wp14:anchorId="7E809450" wp14:editId="1BE1A3E0">
             <wp:extent cx="3021523" cy="631553"/>
             <wp:effectExtent l="0" t="0" r="7620" b="0"/>
             <wp:docPr id="2051558349" name="Picture 1"/>
@@ -4618,7 +4618,7 @@
           <w:szCs w:val="32"/>
         </w:rPr>
         <w:drawing>
-          <wp:inline distT="0" distB="0" distL="0" distR="0" wp14:anchorId="200B02DA" wp14:editId="0947B4E2">
+          <wp:inline distT="0" distB="0" distL="0" distR="0" wp14:anchorId="200B02DA" wp14:editId="1E396B9A">
             <wp:extent cx="3735606" cy="2257727"/>
             <wp:effectExtent l="0" t="0" r="0" b="0"/>
             <wp:docPr id="21" name="Picture 21"/>
@@ -11228,13 +11228,7 @@
               <w:pStyle w:val="NoSpacing"/>
             </w:pPr>
             <w:r>
-              <w:t>wait(</w:t>
-            </w:r>
-            <w:r>
-              <w:t>int</w:t>
-            </w:r>
-            <w:r>
-              <w:t>)</w:t>
+              <w:t>wait(int)</w:t>
             </w:r>
           </w:p>
           <w:p>
@@ -11247,10 +11241,7 @@
             </w:r>
             <w:proofErr w:type="gramEnd"/>
             <w:r>
-              <w:t>int, long</w:t>
-            </w:r>
-            <w:r>
-              <w:t>)</w:t>
+              <w:t>int, long)</w:t>
             </w:r>
           </w:p>
         </w:tc>
@@ -11271,10 +11262,7 @@
             </w:r>
             <w:proofErr w:type="spellEnd"/>
             <w:r>
-              <w:t xml:space="preserve"> method. Wait method has to call within a synchronized only. </w:t>
-            </w:r>
-            <w:r>
-              <w:t xml:space="preserve">This method throws checked </w:t>
+              <w:t xml:space="preserve"> method. Wait method has to call within a synchronized only. This method throws checked </w:t>
             </w:r>
             <w:proofErr w:type="spellStart"/>
             <w:r>
@@ -11361,13 +11349,7 @@
             </w:r>
             <w:proofErr w:type="gramEnd"/>
             <w:r>
-              <w:t xml:space="preserve"> you can notify the </w:t>
-            </w:r>
-            <w:r>
-              <w:t>all the</w:t>
-            </w:r>
-            <w:r>
-              <w:t xml:space="preserve"> thread which is in the waiting state and it will come into runnable state.</w:t>
+              <w:t xml:space="preserve"> you can notify the all the thread which is in the waiting state and it will come into runnable state.</w:t>
             </w:r>
           </w:p>
         </w:tc>
@@ -11568,7 +11550,7 @@
           <w:color w:val="000000" w:themeColor="text1"/>
         </w:rPr>
         <w:drawing>
-          <wp:anchor distT="0" distB="0" distL="114300" distR="114300" simplePos="0" relativeHeight="251660288" behindDoc="0" locked="0" layoutInCell="1" allowOverlap="1" wp14:anchorId="2269B401" wp14:editId="3247D874">
+          <wp:anchor distT="0" distB="0" distL="114300" distR="114300" simplePos="0" relativeHeight="251660288" behindDoc="0" locked="0" layoutInCell="1" allowOverlap="1" wp14:anchorId="2269B401" wp14:editId="52478EAD">
             <wp:simplePos x="0" y="0"/>
             <wp:positionH relativeFrom="column">
               <wp:posOffset>99060</wp:posOffset>
@@ -11801,13 +11783,7 @@
         </w:numPr>
       </w:pPr>
       <w:r>
-        <w:t xml:space="preserve">Using </w:t>
-      </w:r>
-      <w:r>
-        <w:t xml:space="preserve">synchronized </w:t>
-      </w:r>
-      <w:r>
-        <w:t>method</w:t>
+        <w:t>Using synchronized method</w:t>
       </w:r>
       <w:r>
         <w:t xml:space="preserve"> </w:t>
@@ -11821,6 +11797,345 @@
         <w:pStyle w:val="Default"/>
       </w:pPr>
     </w:p>
+    <w:p>
+      <w:pPr>
+        <w:pStyle w:val="NoSpacing"/>
+      </w:pPr>
+    </w:p>
+    <w:p>
+      <w:pPr>
+        <w:pStyle w:val="NoSpacing"/>
+      </w:pPr>
+    </w:p>
+    <w:p>
+      <w:r>
+        <w:br w:type="page"/>
+      </w:r>
+    </w:p>
+    <w:p>
+      <w:pPr>
+        <w:pStyle w:val="NoSpacing"/>
+      </w:pPr>
+      <w:r>
+        <w:lastRenderedPageBreak/>
+        <w:t>Wrapper class</w:t>
+      </w:r>
+    </w:p>
+    <w:p>
+      <w:pPr>
+        <w:pStyle w:val="NoSpacing"/>
+      </w:pPr>
+    </w:p>
+    <w:tbl>
+      <w:tblPr>
+        <w:tblStyle w:val="TableGrid"/>
+        <w:tblW w:w="0" w:type="auto"/>
+        <w:tblLook w:val="04A0" w:firstRow="1" w:lastRow="0" w:firstColumn="1" w:lastColumn="0" w:noHBand="0" w:noVBand="1"/>
+      </w:tblPr>
+      <w:tblGrid>
+        <w:gridCol w:w="1705"/>
+        <w:gridCol w:w="3616"/>
+      </w:tblGrid>
+      <w:tr>
+        <w:trPr>
+          <w:trHeight w:val="266"/>
+        </w:trPr>
+        <w:tc>
+          <w:tcPr>
+            <w:tcW w:w="1705" w:type="dxa"/>
+            <w:shd w:val="clear" w:color="auto" w:fill="BFBFBF" w:themeFill="background1" w:themeFillShade="BF"/>
+          </w:tcPr>
+          <w:p>
+            <w:pPr>
+              <w:pStyle w:val="NoSpacing"/>
+              <w:rPr>
+                <w:b/>
+                <w:bCs/>
+              </w:rPr>
+            </w:pPr>
+            <w:r>
+              <w:rPr>
+                <w:b/>
+                <w:bCs/>
+              </w:rPr>
+              <w:t>Primitive Type</w:t>
+            </w:r>
+          </w:p>
+        </w:tc>
+        <w:tc>
+          <w:tcPr>
+            <w:tcW w:w="3616" w:type="dxa"/>
+            <w:shd w:val="clear" w:color="auto" w:fill="BFBFBF" w:themeFill="background1" w:themeFillShade="BF"/>
+          </w:tcPr>
+          <w:p>
+            <w:pPr>
+              <w:pStyle w:val="NoSpacing"/>
+              <w:rPr>
+                <w:b/>
+                <w:bCs/>
+              </w:rPr>
+            </w:pPr>
+            <w:r>
+              <w:rPr>
+                <w:b/>
+                <w:bCs/>
+              </w:rPr>
+              <w:t>Wrapper Class</w:t>
+            </w:r>
+          </w:p>
+        </w:tc>
+      </w:tr>
+      <w:tr>
+        <w:trPr>
+          <w:trHeight w:val="266"/>
+        </w:trPr>
+        <w:tc>
+          <w:tcPr>
+            <w:tcW w:w="1705" w:type="dxa"/>
+          </w:tcPr>
+          <w:p>
+            <w:pPr>
+              <w:pStyle w:val="NoSpacing"/>
+            </w:pPr>
+            <w:r>
+              <w:t>byte</w:t>
+            </w:r>
+          </w:p>
+        </w:tc>
+        <w:tc>
+          <w:tcPr>
+            <w:tcW w:w="3616" w:type="dxa"/>
+          </w:tcPr>
+          <w:p>
+            <w:pPr>
+              <w:pStyle w:val="NoSpacing"/>
+            </w:pPr>
+            <w:r>
+              <w:t>Byte</w:t>
+            </w:r>
+          </w:p>
+        </w:tc>
+      </w:tr>
+      <w:tr>
+        <w:trPr>
+          <w:trHeight w:val="259"/>
+        </w:trPr>
+        <w:tc>
+          <w:tcPr>
+            <w:tcW w:w="1705" w:type="dxa"/>
+          </w:tcPr>
+          <w:p>
+            <w:pPr>
+              <w:pStyle w:val="NoSpacing"/>
+            </w:pPr>
+            <w:r>
+              <w:t>short</w:t>
+            </w:r>
+          </w:p>
+        </w:tc>
+        <w:tc>
+          <w:tcPr>
+            <w:tcW w:w="3616" w:type="dxa"/>
+          </w:tcPr>
+          <w:p>
+            <w:pPr>
+              <w:pStyle w:val="NoSpacing"/>
+            </w:pPr>
+            <w:r>
+              <w:t>Short</w:t>
+            </w:r>
+          </w:p>
+        </w:tc>
+      </w:tr>
+      <w:tr>
+        <w:trPr>
+          <w:trHeight w:val="266"/>
+        </w:trPr>
+        <w:tc>
+          <w:tcPr>
+            <w:tcW w:w="1705" w:type="dxa"/>
+          </w:tcPr>
+          <w:p>
+            <w:pPr>
+              <w:pStyle w:val="NoSpacing"/>
+            </w:pPr>
+            <w:r>
+              <w:t>int</w:t>
+            </w:r>
+          </w:p>
+        </w:tc>
+        <w:tc>
+          <w:tcPr>
+            <w:tcW w:w="3616" w:type="dxa"/>
+          </w:tcPr>
+          <w:p>
+            <w:pPr>
+              <w:pStyle w:val="NoSpacing"/>
+            </w:pPr>
+            <w:r>
+              <w:t>Integer</w:t>
+            </w:r>
+          </w:p>
+        </w:tc>
+      </w:tr>
+      <w:tr>
+        <w:trPr>
+          <w:trHeight w:val="266"/>
+        </w:trPr>
+        <w:tc>
+          <w:tcPr>
+            <w:tcW w:w="1705" w:type="dxa"/>
+          </w:tcPr>
+          <w:p>
+            <w:pPr>
+              <w:pStyle w:val="NoSpacing"/>
+            </w:pPr>
+            <w:r>
+              <w:t>long</w:t>
+            </w:r>
+          </w:p>
+        </w:tc>
+        <w:tc>
+          <w:tcPr>
+            <w:tcW w:w="3616" w:type="dxa"/>
+          </w:tcPr>
+          <w:p>
+            <w:pPr>
+              <w:pStyle w:val="NoSpacing"/>
+            </w:pPr>
+            <w:r>
+              <w:t>Long</w:t>
+            </w:r>
+          </w:p>
+        </w:tc>
+      </w:tr>
+      <w:tr>
+        <w:trPr>
+          <w:trHeight w:val="266"/>
+        </w:trPr>
+        <w:tc>
+          <w:tcPr>
+            <w:tcW w:w="1705" w:type="dxa"/>
+          </w:tcPr>
+          <w:p>
+            <w:pPr>
+              <w:pStyle w:val="NoSpacing"/>
+            </w:pPr>
+            <w:r>
+              <w:t>float</w:t>
+            </w:r>
+          </w:p>
+        </w:tc>
+        <w:tc>
+          <w:tcPr>
+            <w:tcW w:w="3616" w:type="dxa"/>
+          </w:tcPr>
+          <w:p>
+            <w:pPr>
+              <w:pStyle w:val="NoSpacing"/>
+            </w:pPr>
+            <w:r>
+              <w:t>Float</w:t>
+            </w:r>
+          </w:p>
+        </w:tc>
+      </w:tr>
+      <w:tr>
+        <w:trPr>
+          <w:trHeight w:val="259"/>
+        </w:trPr>
+        <w:tc>
+          <w:tcPr>
+            <w:tcW w:w="1705" w:type="dxa"/>
+          </w:tcPr>
+          <w:p>
+            <w:pPr>
+              <w:pStyle w:val="NoSpacing"/>
+            </w:pPr>
+            <w:r>
+              <w:t>double</w:t>
+            </w:r>
+          </w:p>
+        </w:tc>
+        <w:tc>
+          <w:tcPr>
+            <w:tcW w:w="3616" w:type="dxa"/>
+          </w:tcPr>
+          <w:p>
+            <w:pPr>
+              <w:pStyle w:val="NoSpacing"/>
+            </w:pPr>
+            <w:r>
+              <w:t>Double</w:t>
+            </w:r>
+          </w:p>
+        </w:tc>
+      </w:tr>
+      <w:tr>
+        <w:trPr>
+          <w:trHeight w:val="266"/>
+        </w:trPr>
+        <w:tc>
+          <w:tcPr>
+            <w:tcW w:w="1705" w:type="dxa"/>
+          </w:tcPr>
+          <w:p>
+            <w:pPr>
+              <w:pStyle w:val="NoSpacing"/>
+            </w:pPr>
+            <w:proofErr w:type="spellStart"/>
+            <w:r>
+              <w:t>boolean</w:t>
+            </w:r>
+            <w:proofErr w:type="spellEnd"/>
+          </w:p>
+        </w:tc>
+        <w:tc>
+          <w:tcPr>
+            <w:tcW w:w="3616" w:type="dxa"/>
+          </w:tcPr>
+          <w:p>
+            <w:pPr>
+              <w:pStyle w:val="NoSpacing"/>
+            </w:pPr>
+            <w:r>
+              <w:t>Boolean</w:t>
+            </w:r>
+          </w:p>
+        </w:tc>
+      </w:tr>
+      <w:tr>
+        <w:trPr>
+          <w:trHeight w:val="266"/>
+        </w:trPr>
+        <w:tc>
+          <w:tcPr>
+            <w:tcW w:w="1705" w:type="dxa"/>
+          </w:tcPr>
+          <w:p>
+            <w:pPr>
+              <w:pStyle w:val="NoSpacing"/>
+            </w:pPr>
+            <w:r>
+              <w:t>char</w:t>
+            </w:r>
+          </w:p>
+        </w:tc>
+        <w:tc>
+          <w:tcPr>
+            <w:tcW w:w="3616" w:type="dxa"/>
+          </w:tcPr>
+          <w:p>
+            <w:pPr>
+              <w:pStyle w:val="NoSpacing"/>
+            </w:pPr>
+            <w:r>
+              <w:t>Character</w:t>
+            </w:r>
+          </w:p>
+        </w:tc>
+      </w:tr>
+    </w:tbl>
     <w:p>
       <w:pPr>
         <w:pStyle w:val="NoSpacing"/>

</xml_diff>

<commit_message>
Generic Collection and MySQL Setup
Generic Collection and MySQL Setup
</commit_message>
<xml_diff>
--- a/docs/CoreJava.docx
+++ b/docs/CoreJava.docx
@@ -182,10 +182,16 @@
         <w:rPr>
           <w:highlight w:val="yellow"/>
         </w:rPr>
-        <w:t>, Threading,</w:t>
-      </w:r>
-      <w:r>
-        <w:t xml:space="preserve"> Collection, JDBC.   </w:t>
+        <w:t>, Threading</w:t>
+      </w:r>
+      <w:r>
+        <w:rPr>
+          <w:highlight w:val="yellow"/>
+        </w:rPr>
+        <w:t>, Collection</w:t>
+      </w:r>
+      <w:r>
+        <w:t xml:space="preserve">, JDBC.   </w:t>
       </w:r>
     </w:p>
     <w:p>
@@ -779,7 +785,7 @@
           <w:noProof/>
         </w:rPr>
         <w:drawing>
-          <wp:anchor distT="0" distB="0" distL="114300" distR="114300" simplePos="0" relativeHeight="251658240" behindDoc="0" locked="0" layoutInCell="1" allowOverlap="1" wp14:anchorId="1E71C9DF" wp14:editId="7317E363">
+          <wp:anchor distT="0" distB="0" distL="114300" distR="114300" simplePos="0" relativeHeight="251658240" behindDoc="0" locked="0" layoutInCell="1" allowOverlap="1" wp14:anchorId="1E71C9DF" wp14:editId="6F3E5B60">
             <wp:simplePos x="0" y="0"/>
             <wp:positionH relativeFrom="column">
               <wp:posOffset>740410</wp:posOffset>
@@ -2526,7 +2532,7 @@
           <w:noProof/>
         </w:rPr>
         <w:drawing>
-          <wp:inline distT="0" distB="0" distL="0" distR="0" wp14:anchorId="7D02F1A1" wp14:editId="3A58934E">
+          <wp:inline distT="0" distB="0" distL="0" distR="0" wp14:anchorId="7D02F1A1" wp14:editId="2FAF32D8">
             <wp:extent cx="3752850" cy="1148715"/>
             <wp:effectExtent l="0" t="0" r="0" b="0"/>
             <wp:docPr id="1464995463" name="Picture 1"/>
@@ -4028,7 +4034,7 @@
           <w:noProof/>
         </w:rPr>
         <w:drawing>
-          <wp:inline distT="0" distB="0" distL="0" distR="0" wp14:anchorId="7E809450" wp14:editId="1BE1A3E0">
+          <wp:inline distT="0" distB="0" distL="0" distR="0" wp14:anchorId="7E809450" wp14:editId="21A41B12">
             <wp:extent cx="3021523" cy="631553"/>
             <wp:effectExtent l="0" t="0" r="7620" b="0"/>
             <wp:docPr id="2051558349" name="Picture 1"/>
@@ -4618,7 +4624,7 @@
           <w:szCs w:val="32"/>
         </w:rPr>
         <w:drawing>
-          <wp:inline distT="0" distB="0" distL="0" distR="0" wp14:anchorId="200B02DA" wp14:editId="1E396B9A">
+          <wp:inline distT="0" distB="0" distL="0" distR="0" wp14:anchorId="200B02DA" wp14:editId="0125C931">
             <wp:extent cx="3735606" cy="2257727"/>
             <wp:effectExtent l="0" t="0" r="0" b="0"/>
             <wp:docPr id="21" name="Picture 21"/>
@@ -11550,7 +11556,7 @@
           <w:color w:val="000000" w:themeColor="text1"/>
         </w:rPr>
         <w:drawing>
-          <wp:anchor distT="0" distB="0" distL="114300" distR="114300" simplePos="0" relativeHeight="251660288" behindDoc="0" locked="0" layoutInCell="1" allowOverlap="1" wp14:anchorId="2269B401" wp14:editId="52478EAD">
+          <wp:anchor distT="0" distB="0" distL="114300" distR="114300" simplePos="0" relativeHeight="251660288" behindDoc="0" locked="0" layoutInCell="1" allowOverlap="1" wp14:anchorId="2269B401" wp14:editId="3529015B">
             <wp:simplePos x="0" y="0"/>
             <wp:positionH relativeFrom="column">
               <wp:posOffset>99060</wp:posOffset>

</xml_diff>

<commit_message>
spring boot ManyToOne and OneToMany
spring boot ManyToOne and OneToMany
</commit_message>
<xml_diff>
--- a/docs/CoreJava.docx
+++ b/docs/CoreJava.docx
@@ -214,6 +214,11 @@
       </w:pPr>
       <w:r>
         <w:tab/>
+      </w:r>
+      <w:r>
+        <w:rPr>
+          <w:highlight w:val="yellow"/>
+        </w:rPr>
         <w:t>Spring Boot Framework</w:t>
       </w:r>
       <w:r>
@@ -388,9 +393,17 @@
     <w:p>
       <w:pPr>
         <w:pStyle w:val="NoSpacing"/>
+        <w:rPr>
+          <w:highlight w:val="yellow"/>
+        </w:rPr>
       </w:pPr>
       <w:r>
         <w:tab/>
+      </w:r>
+      <w:r>
+        <w:rPr>
+          <w:highlight w:val="yellow"/>
+        </w:rPr>
         <w:t>Postman</w:t>
       </w:r>
     </w:p>
@@ -399,6 +412,9 @@
         <w:pStyle w:val="NoSpacing"/>
       </w:pPr>
       <w:r>
+        <w:rPr>
+          <w:highlight w:val="yellow"/>
+        </w:rPr>
         <w:tab/>
         <w:t>Swagger</w:t>
       </w:r>
@@ -806,7 +822,7 @@
           <w:noProof/>
         </w:rPr>
         <w:drawing>
-          <wp:anchor distT="0" distB="0" distL="114300" distR="114300" simplePos="0" relativeHeight="251658240" behindDoc="0" locked="0" layoutInCell="1" allowOverlap="1" wp14:anchorId="1E71C9DF" wp14:editId="5A7D2AA2">
+          <wp:anchor distT="0" distB="0" distL="114300" distR="114300" simplePos="0" relativeHeight="251658240" behindDoc="0" locked="0" layoutInCell="1" allowOverlap="1" wp14:anchorId="1E71C9DF" wp14:editId="09493B92">
             <wp:simplePos x="0" y="0"/>
             <wp:positionH relativeFrom="column">
               <wp:posOffset>740410</wp:posOffset>
@@ -2553,7 +2569,7 @@
           <w:noProof/>
         </w:rPr>
         <w:drawing>
-          <wp:inline distT="0" distB="0" distL="0" distR="0" wp14:anchorId="7D02F1A1" wp14:editId="147152AB">
+          <wp:inline distT="0" distB="0" distL="0" distR="0" wp14:anchorId="7D02F1A1" wp14:editId="7FBCCE74">
             <wp:extent cx="3752850" cy="1148715"/>
             <wp:effectExtent l="0" t="0" r="0" b="0"/>
             <wp:docPr id="1464995463" name="Picture 1"/>
@@ -2797,15 +2813,7 @@
         </w:rPr>
       </w:pPr>
       <w:r>
-        <w:t xml:space="preserve">The words which are used to create class, method, object, variable name </w:t>
-      </w:r>
-      <w:proofErr w:type="gramStart"/>
-      <w:r>
-        <w:t>are</w:t>
-      </w:r>
-      <w:proofErr w:type="gramEnd"/>
-      <w:r>
-        <w:t xml:space="preserve"> called identifier.</w:t>
+        <w:t>The words which are used to create class, method, object, variable name are called identifier.</w:t>
       </w:r>
     </w:p>
     <w:p>
@@ -4055,7 +4063,7 @@
           <w:noProof/>
         </w:rPr>
         <w:drawing>
-          <wp:inline distT="0" distB="0" distL="0" distR="0" wp14:anchorId="7E809450" wp14:editId="6346211D">
+          <wp:inline distT="0" distB="0" distL="0" distR="0" wp14:anchorId="7E809450" wp14:editId="5C568F1A">
             <wp:extent cx="3021523" cy="631553"/>
             <wp:effectExtent l="0" t="0" r="7620" b="0"/>
             <wp:docPr id="2051558349" name="Picture 1"/>
@@ -4645,7 +4653,7 @@
           <w:szCs w:val="32"/>
         </w:rPr>
         <w:drawing>
-          <wp:inline distT="0" distB="0" distL="0" distR="0" wp14:anchorId="200B02DA" wp14:editId="12E4816E">
+          <wp:inline distT="0" distB="0" distL="0" distR="0" wp14:anchorId="200B02DA" wp14:editId="445DC4E0">
             <wp:extent cx="3735606" cy="2257727"/>
             <wp:effectExtent l="0" t="0" r="0" b="0"/>
             <wp:docPr id="21" name="Picture 21"/>
@@ -11577,7 +11585,7 @@
           <w:color w:val="000000" w:themeColor="text1"/>
         </w:rPr>
         <w:drawing>
-          <wp:anchor distT="0" distB="0" distL="114300" distR="114300" simplePos="0" relativeHeight="251660288" behindDoc="0" locked="0" layoutInCell="1" allowOverlap="1" wp14:anchorId="2269B401" wp14:editId="773A4E8D">
+          <wp:anchor distT="0" distB="0" distL="114300" distR="114300" simplePos="0" relativeHeight="251660288" behindDoc="0" locked="0" layoutInCell="1" allowOverlap="1" wp14:anchorId="2269B401" wp14:editId="53E2F1A9">
             <wp:simplePos x="0" y="0"/>
             <wp:positionH relativeFrom="column">
               <wp:posOffset>99060</wp:posOffset>
@@ -13930,6 +13938,7 @@
         </w:rPr>
         <w:t>(“</w:t>
       </w:r>
+      <w:proofErr w:type="spellStart"/>
       <w:r>
         <w:rPr>
           <w:b/>
@@ -13950,6 +13959,7 @@
         </w:rPr>
         <w:t>Query</w:t>
       </w:r>
+      <w:proofErr w:type="spellEnd"/>
       <w:r>
         <w:rPr>
           <w:b/>

</xml_diff>